<commit_message>
removed redundant code from analyses, standardized plots, updated supplementary materials, manuscript and preprint
</commit_message>
<xml_diff>
--- a/communication/preprint/Hussey et al - 2023 - An aberrant abundance of Cronbach’s alpha values at .70.docx
+++ b/communication/preprint/Hussey et al - 2023 - An aberrant abundance of Cronbach’s alpha values at .70.docx
@@ -277,15 +277,7 @@
         <w:fldChar w:fldCharType="end"/>
       </w:r>
       <w:r>
-        <w:t xml:space="preserve">. It is based on inter-item correlations, </w:t>
-      </w:r>
-      <w:proofErr w:type="gramStart"/>
-      <w:r>
-        <w:t>i.e.</w:t>
-      </w:r>
-      <w:proofErr w:type="gramEnd"/>
-      <w:r>
-        <w:t xml:space="preserve"> their internal consistency. Under certain assumptions (e.g., tau-equivalent items, independent error) it converges with reliability </w:t>
+        <w:t xml:space="preserve">. It is based on inter-item correlations, i.e. their internal consistency. Under certain assumptions (e.g., tau-equivalent items, independent error) it converges with reliability </w:t>
       </w:r>
       <w:r>
         <w:fldChar w:fldCharType="begin"/>
@@ -344,7 +336,10 @@
         <w:fldChar w:fldCharType="separate"/>
       </w:r>
       <w:r>
-        <w:t>(Flake et al., 2017)</w:t>
+        <w:t xml:space="preserve">(Flake et al., </w:t>
+      </w:r>
+      <w:r>
+        <w:t>2017)</w:t>
       </w:r>
       <w:r>
         <w:fldChar w:fldCharType="end"/>
@@ -361,10 +356,7 @@
         </m:r>
       </m:oMath>
       <w:r>
-        <w:t xml:space="preserve">. Much of which focuses on the fact that many researchers inappropriately use it to test </w:t>
-      </w:r>
-      <w:r>
-        <w:t xml:space="preserve">properties such as unidimensionality and homogeneity that are in fact assumed by α </w:t>
+        <w:t xml:space="preserve">. Much of which focuses on the fact that many researchers inappropriately use it to test properties such as unidimensionality and homogeneity that are in fact assumed by α </w:t>
       </w:r>
       <w:r>
         <w:fldChar w:fldCharType="begin"/>
@@ -429,15 +421,7 @@
         <w:fldChar w:fldCharType="end"/>
       </w:r>
       <w:r>
-        <w:t xml:space="preserve">. This paper adds to those concerns by examining whether α values reported in the psychological literature show signs of inflation, </w:t>
-      </w:r>
-      <w:proofErr w:type="gramStart"/>
-      <w:r>
-        <w:t>e.g.</w:t>
-      </w:r>
-      <w:proofErr w:type="gramEnd"/>
-      <w:r>
-        <w:t xml:space="preserve"> due to publication bias or hacking.</w:t>
+        <w:t>. This paper adds to those concerns by examining whether α values reported in the psychological literature show signs of inflation, e.g. due to publication bias or hacking.</w:t>
       </w:r>
     </w:p>
     <w:p>
@@ -521,7 +505,11 @@
         <w:fldChar w:fldCharType="end"/>
       </w:r>
       <w:r>
-        <w:t xml:space="preserve">. Nonetheless, their book remains a highly cited source for this threshold, with over 8000 citations at time of writing. Many, if not most, contemporary undergraduate introductory textbooks on research methods include rules of thumb, and regard </w:t>
+        <w:t xml:space="preserve">. Nonetheless, their book remains a highly </w:t>
+      </w:r>
+      <w:r>
+        <w:lastRenderedPageBreak/>
+        <w:t xml:space="preserve">cited source for this threshold, with over 8000 citations at time of writing. Many, if not most, contemporary undergraduate introductory textbooks on research methods include rules of thumb, and regard </w:t>
       </w:r>
       <m:oMath>
         <m:r>
@@ -568,11 +556,7 @@
         <w:fldChar w:fldCharType="end"/>
       </w:r>
       <w:r>
-        <w:t xml:space="preserve">, </w:t>
-      </w:r>
-      <w:r>
-        <w:lastRenderedPageBreak/>
-        <w:t xml:space="preserve">or “a good measure of internal consistency” </w:t>
+        <w:t xml:space="preserve">, or “a good measure of internal consistency” </w:t>
       </w:r>
       <w:r>
         <w:fldChar w:fldCharType="begin"/>
@@ -682,15 +666,7 @@
         <w:fldChar w:fldCharType="separate"/>
       </w:r>
       <w:r>
-        <w:t>(</w:t>
-      </w:r>
-      <w:proofErr w:type="spellStart"/>
-      <w:r>
-        <w:t>Gigerenzer</w:t>
-      </w:r>
-      <w:proofErr w:type="spellEnd"/>
-      <w:r>
-        <w:t>, 2018)</w:t>
+        <w:t>(Gigerenzer, 2018)</w:t>
       </w:r>
       <w:r>
         <w:fldChar w:fldCharType="end"/>
@@ -1202,7 +1178,11 @@
       </w:r>
       <w:proofErr w:type="spellEnd"/>
       <w:r>
-        <w:t xml:space="preserve"> dataset contains data from 14,038 articles published in 26 journals between 1980 and 2017. A list of all journals included in the dataset can be found in Table 2S in the Supplementary Materials. Full details of the dataset’s curation and utility can be found in the original publications </w:t>
+        <w:t xml:space="preserve"> dataset contains data from 14,038 articles published in 26 journals between 1980 and 2017. A list of all journals </w:t>
+      </w:r>
+      <w:r>
+        <w:lastRenderedPageBreak/>
+        <w:t xml:space="preserve">included in the dataset can be found in Table 2S in the Supplementary Materials. Full details of the dataset’s curation and utility can be found in the original publications </w:t>
       </w:r>
       <w:r>
         <w:fldChar w:fldCharType="begin"/>
@@ -1240,14 +1220,7 @@
         <w:rPr>
           <w:color w:val="000000"/>
         </w:rPr>
-        <w:t xml:space="preserve"> that were used in the present analyses. A variety of other meta-data is available in the database, including sample size, sample type, country of origin, publication year, construct </w:t>
-      </w:r>
-      <w:r>
-        <w:rPr>
-          <w:color w:val="000000"/>
-        </w:rPr>
-        <w:lastRenderedPageBreak/>
-        <w:t xml:space="preserve">classification, and the like. For details on the </w:t>
+        <w:t xml:space="preserve"> that were used in the present analyses. A variety of other meta-data is available in the database, including sample size, sample type, country of origin, publication year, construct classification, and the like. For details on the </w:t>
       </w:r>
       <w:proofErr w:type="spellStart"/>
       <w:r>
@@ -1415,15 +1388,7 @@
         <w:t>occurrence</w:t>
       </w:r>
       <w:r>
-        <w:t xml:space="preserve"> found, we extracted the text 50 characters prior to the occurrence and 50 characters after it. This provided a much smaller dataset of character strings, each of which may or may not contain an α estimate. Fourth, we extracted potential α estimates from each character string such that it must follow one of several variations of “α </w:t>
-      </w:r>
-      <w:proofErr w:type="gramStart"/>
-      <w:r>
-        <w:t>= .XX</w:t>
-      </w:r>
-      <w:proofErr w:type="gramEnd"/>
-      <w:r>
-        <w:t xml:space="preserve">” where at least two numerical characters were reported. Only the first apparent </w:t>
+        <w:t xml:space="preserve"> found, we extracted the text 50 characters prior to the occurrence and 50 characters after it. This provided a much smaller dataset of character strings, each of which may or may not contain an α estimate. Fourth, we extracted potential α estimates from each character string such that it must follow one of several variations of “α = .XX” where at least two numerical characters were reported. Only the first apparent </w:t>
       </w:r>
       <w:r>
         <w:t>α</w:t>
@@ -1455,10 +1420,7 @@
         <w:t xml:space="preserve">p </w:t>
       </w:r>
       <w:r>
-        <w:t xml:space="preserve">values (which would suggest the α value was not Cronbach’s α but the α value associated with a hypothesis test), and other metrics of reliability (κ, ω, etc.). These exclusion criteria were refined and added </w:t>
-      </w:r>
-      <w:r>
-        <w:t>to through an iterative approach involving rounds of manual inspection of the extracted strings and α estimates. Two researchers inspected (a) every text string from which an α estimate at one of thresholds was extracted (.70, .80, .90) and (b) a random sample of 100 text strings from non-cutoff estimates to exclude non-valid or incorrectly extracted α estimates. If any non-valid extractions were found, the implementation of the exclusion criteria was updated to cover similar cases and a new round of manual inspections was conducted. All regular expressions for exclusions can be found in the R code in the Supplementary Materials (</w:t>
+        <w:t>values (which would suggest the α value was not Cronbach’s α but the α value associated with a hypothesis test), and other metrics of reliability (κ, ω, etc.). These exclusion criteria were refined and added to through an iterative approach involving rounds of manual inspection of the extracted strings and α estimates. Two researchers inspected (a) every text string from which an α estimate at one of thresholds was extracted (.70, .80, .90) and (b) a random sample of 100 text strings from non-cutoff estimates to exclude non-valid or incorrectly extracted α estimates. If any non-valid extractions were found, the implementation of the exclusion criteria was updated to cover similar cases and a new round of manual inspections was conducted. All regular expressions for exclusions can be found in the R code (</w:t>
       </w:r>
       <w:hyperlink r:id="rId27">
         <w:r>
@@ -1575,7 +1537,11 @@
         </w:rPr>
       </w:pPr>
       <w:r>
-        <w:t>To prepare for our analyses, the database was reduced to its variable-level analogue where each row represented one variable rather than one effect, resulting in 208,369 unique variable instances. Of these, 92,725 (44.5%) presented with reliability values and, of them, 89,926 (97.0%) were of the coeffic</w:t>
+        <w:t xml:space="preserve">To prepare for our analyses, the database was reduced to its variable-level analogue where each row represented one variable rather than one effect, resulting in 208,369 unique variable instances. Of these, 92,725 (44.5%) presented with reliability values and, of </w:t>
+      </w:r>
+      <w:r>
+        <w:lastRenderedPageBreak/>
+        <w:t>them, 89,926 (97.0%) were of the coeffic</w:t>
       </w:r>
       <w:r>
         <w:rPr>
@@ -1629,7 +1595,10 @@
         <w:t xml:space="preserve">formation was identified (i.e., the country </w:t>
       </w:r>
       <w:r>
-        <w:t>in which the data was collected</w:t>
+        <w:t xml:space="preserve">in which </w:t>
+      </w:r>
+      <w:r>
+        <w:t>the data was collected</w:t>
       </w:r>
       <w:r>
         <w:rPr>
@@ -1708,7 +1677,6 @@
         <w:pStyle w:val="Heading2"/>
       </w:pPr>
       <w:r>
-        <w:lastRenderedPageBreak/>
         <w:t xml:space="preserve">Figure 1. Observed counts of </w:t>
       </w:r>
       <m:oMath>
@@ -1735,10 +1703,10 @@
           <w:noProof/>
         </w:rPr>
         <w:drawing>
-          <wp:inline distT="0" distB="0" distL="0" distR="0" wp14:anchorId="5B82A430" wp14:editId="1155185D">
-            <wp:extent cx="5694744" cy="4271057"/>
-            <wp:effectExtent l="0" t="0" r="0" b="0"/>
-            <wp:docPr id="10" name="Picture 10"/>
+          <wp:inline distT="0" distB="0" distL="0" distR="0" wp14:anchorId="3EF05D72" wp14:editId="67912871">
+            <wp:extent cx="5684108" cy="4263081"/>
+            <wp:effectExtent l="0" t="0" r="5715" b="4445"/>
+            <wp:docPr id="6" name="Picture 6"/>
             <wp:cNvGraphicFramePr>
               <a:graphicFrameLocks xmlns:a="http://schemas.openxmlformats.org/drawingml/2006/main" noChangeAspect="1"/>
             </wp:cNvGraphicFramePr>
@@ -1746,7 +1714,7 @@
               <a:graphicData uri="http://schemas.openxmlformats.org/drawingml/2006/picture">
                 <pic:pic xmlns:pic="http://schemas.openxmlformats.org/drawingml/2006/picture">
                   <pic:nvPicPr>
-                    <pic:cNvPr id="10" name="Picture 10"/>
+                    <pic:cNvPr id="6" name="Picture 6"/>
                     <pic:cNvPicPr/>
                   </pic:nvPicPr>
                   <pic:blipFill>
@@ -1764,7 +1732,7 @@
                   <pic:spPr>
                     <a:xfrm>
                       <a:off x="0" y="0"/>
-                      <a:ext cx="5831748" cy="4373810"/>
+                      <a:ext cx="5693170" cy="4269878"/>
                     </a:xfrm>
                     <a:prstGeom prst="rect">
                       <a:avLst/>
@@ -1926,7 +1894,10 @@
         </m:r>
       </m:oMath>
       <w:r>
-        <w:t xml:space="preserve"> estimates in order to estimate their distribution and quantify the excess of </w:t>
+        <w:t xml:space="preserve"> estimates in order to estimate their distribution and </w:t>
+      </w:r>
+      <w:r>
+        <w:t xml:space="preserve">quantify the excess of </w:t>
       </w:r>
       <m:oMath>
         <m:r>
@@ -1948,7 +1919,13 @@
         </w:r>
       </w:hyperlink>
       <w:r>
-        <w:t xml:space="preserve">s than alternatives. Results of an exploratory Beta regression model that was fit to the psychology dataset can be found in the Supplementary Materials. </w:t>
+        <w:t>s than alternatives. Results of an exploratory Beta regression model that was fit to the psychology dataset can be found in the Supplementary Materials</w:t>
+      </w:r>
+      <w:r>
+        <w:t xml:space="preserve"> (Note 1S and Figure 1S)</w:t>
+      </w:r>
+      <w:r>
+        <w:t xml:space="preserve">. </w:t>
       </w:r>
     </w:p>
     <w:p>
@@ -2004,10 +1981,11 @@
         </m:r>
       </m:oMath>
       <w:r>
-        <w:t xml:space="preserve">. Density was estimated at 99 equally spaced bins </w:t>
-      </w:r>
-      <w:r>
-        <w:t xml:space="preserve">in the interval (i.e., from 0.01 to 0.99). We opted for the default options in R’s “density” function: gaussian kernels with a smoothing bandwidth set using Silverman’s rule of thumb </w:t>
+        <w:t xml:space="preserve">. Density was estimated at 99 equally spaced bins in the interval (i.e., from 0.01 to 0.99). We opted for the default options in R’s “density” function: gaussian </w:t>
+      </w:r>
+      <w:r>
+        <w:lastRenderedPageBreak/>
+        <w:t xml:space="preserve">kernels with a smoothing bandwidth set using Silverman’s rule of thumb </w:t>
       </w:r>
       <w:r>
         <w:fldChar w:fldCharType="begin"/>
@@ -2061,7 +2039,10 @@
         <w:fldChar w:fldCharType="end"/>
       </w:r>
       <w:r>
-        <w:t xml:space="preserve">. These analytic choices and the code implementing them were explored in the psychology dataset and then preregistered for the analysis of the I/O dataset. In the case of the bandwidth, we preregistered the actual bandwidth returned in the psychology dataset for use in the I/O dataset (i.e., </w:t>
+        <w:t xml:space="preserve">. These analytic choices and the </w:t>
+      </w:r>
+      <w:r>
+        <w:t xml:space="preserve">code implementing them were explored in the psychology dataset and then preregistered for the analysis of the I/O dataset. In the case of the bandwidth, we preregistered the actual bandwidth returned in the psychology dataset for use in the I/O dataset (i.e., </w:t>
       </w:r>
       <w:proofErr w:type="spellStart"/>
       <w:r>
@@ -2091,7 +2072,6 @@
         <w:pStyle w:val="Heading2"/>
       </w:pPr>
       <w:r>
-        <w:lastRenderedPageBreak/>
         <w:t xml:space="preserve">Figure 2. Observed counts of </w:t>
       </w:r>
       <m:oMath>
@@ -2118,10 +2098,10 @@
           <w:noProof/>
         </w:rPr>
         <w:drawing>
-          <wp:inline distT="0" distB="0" distL="0" distR="0" wp14:anchorId="0C01C88E" wp14:editId="7FE822E3">
-            <wp:extent cx="5683170" cy="4262378"/>
-            <wp:effectExtent l="0" t="0" r="0" b="5080"/>
-            <wp:docPr id="4" name="Picture 4"/>
+          <wp:inline distT="0" distB="0" distL="0" distR="0" wp14:anchorId="30D647BC" wp14:editId="55BBC2C0">
+            <wp:extent cx="5708822" cy="4281617"/>
+            <wp:effectExtent l="0" t="0" r="0" b="0"/>
+            <wp:docPr id="5" name="Picture 5"/>
             <wp:cNvGraphicFramePr>
               <a:graphicFrameLocks xmlns:a="http://schemas.openxmlformats.org/drawingml/2006/main" noChangeAspect="1"/>
             </wp:cNvGraphicFramePr>
@@ -2129,7 +2109,7 @@
               <a:graphicData uri="http://schemas.openxmlformats.org/drawingml/2006/picture">
                 <pic:pic xmlns:pic="http://schemas.openxmlformats.org/drawingml/2006/picture">
                   <pic:nvPicPr>
-                    <pic:cNvPr id="4" name="Picture 4"/>
+                    <pic:cNvPr id="5" name="Picture 5"/>
                     <pic:cNvPicPr/>
                   </pic:nvPicPr>
                   <pic:blipFill>
@@ -2147,7 +2127,7 @@
                   <pic:spPr>
                     <a:xfrm>
                       <a:off x="0" y="0"/>
-                      <a:ext cx="5736332" cy="4302250"/>
+                      <a:ext cx="5725292" cy="4293969"/>
                     </a:xfrm>
                     <a:prstGeom prst="rect">
                       <a:avLst/>
@@ -2200,7 +2180,10 @@
     </w:p>
     <w:p>
       <w:r>
-        <w:t xml:space="preserve">Two nested hypotheses were tested regarding excesses at .70 (Hypothesis 1) and excesses at .70, .80, or .90 (Hypothesis 2), on the basis that .70 is the single most commonly employed rule-of-thumb thresholds, but .70, .80, and .90 are all common. These hypotheses were tested using independence permutation tests implemented using the R package </w:t>
+        <w:t xml:space="preserve">Two nested hypotheses were tested regarding excesses at .70 (Hypothesis 1) and excesses at .70, .80, or .90 (Hypothesis 2), on the basis that .70 is the single </w:t>
+      </w:r>
+      <w:r>
+        <w:t xml:space="preserve">most commonly employed rule-of-thumb thresholds, but .70, .80, and .90 are all common. These hypotheses were tested using independence permutation tests implemented using the R package </w:t>
       </w:r>
       <w:r>
         <w:rPr>
@@ -2263,10 +2246,11 @@
         <w:t>p</w:t>
       </w:r>
       <w:r>
-        <w:t xml:space="preserve"> &lt; .00001. Tests of the second hypothesis in each dataset compared the .70, .80 and .90 bins against all other bins. The hypothesized excesses were found across the </w:t>
-      </w:r>
-      <w:r>
-        <w:t xml:space="preserve">three bins, </w:t>
+        <w:t xml:space="preserve"> &lt; .00001. Tests of the second hypothesis in each dataset </w:t>
+      </w:r>
+      <w:r>
+        <w:lastRenderedPageBreak/>
+        <w:t xml:space="preserve">compared the .70, .80 and .90 bins against all other bins. The hypothesized excesses were found across the three bins, </w:t>
       </w:r>
       <w:r>
         <w:rPr>
@@ -2352,11 +2336,7 @@
     </w:p>
     <w:p>
       <w:r>
-        <w:t xml:space="preserve">At the time of preregistration, the two datasets were understood to be non-overlapping. Upon obtaining the I/O dataset we discovered that two APA psychology journals were included in both datasets (Journal of Applied Psychology and Journal of Occupational Health Psychology; see Tables S1 and S2 in the Supplementary Materials), albeit using a wider range of years and a very different extraction method in the I/O dataset. We elected not to deviate from our preregistered analyses of the I/O dataset. As a robustness test, we report the results of the same analyses applied to a non-overlapping dataset (i.e., removing all DOIs from the I/O dataset that were already present in the psychology dataset) in the Supplementary Materials. Conclusions of the </w:t>
-      </w:r>
-      <w:r>
-        <w:lastRenderedPageBreak/>
-        <w:t xml:space="preserve">preregistered analyses in the I/O dataset were not affected by the removal of these articles (proportion of excess α values differed by </w:t>
+        <w:t xml:space="preserve">At the time of preregistration, the two datasets were understood to be non-overlapping. Upon obtaining the I/O dataset we discovered that two APA psychology journals were included in both datasets (Journal of Applied Psychology and Journal of Occupational Health Psychology; see Tables S1 and S2 in the Supplementary Materials), albeit using a wider range of years and a very different extraction method in the I/O dataset. We elected not to deviate from our preregistered analyses of the I/O dataset. As a robustness test, we report the results of the same analyses applied to a non-overlapping dataset (i.e., removing all DOIs from the I/O dataset that were already present in the psychology dataset) in the Supplementary Materials. Conclusions of the preregistered analyses in the I/O dataset were not affected by the removal of these articles (proportion of excess α values differed by </w:t>
       </w:r>
       <m:oMath>
         <m:r>
@@ -2367,13 +2347,19 @@
         </m:r>
       </m:oMath>
       <w:r>
-        <w:t xml:space="preserve"> 1% between analyses). See Note 1S </w:t>
+        <w:t xml:space="preserve"> 1% between analyses). See Note </w:t>
+      </w:r>
+      <w:r>
+        <w:t>2</w:t>
+      </w:r>
+      <w:r>
+        <w:t xml:space="preserve">S </w:t>
       </w:r>
       <w:r>
         <w:t xml:space="preserve">and Figure </w:t>
       </w:r>
       <w:r>
-        <w:t>1</w:t>
+        <w:t>2</w:t>
       </w:r>
       <w:r>
         <w:t xml:space="preserve">S </w:t>
@@ -2437,7 +2423,7 @@
         <w:t xml:space="preserve">. We performed exploratory subgroup analyses in measures of constructs (a) that occurred only once in the dataset (i.e., ad hoc measures that were not reused in future studies), (b) that appeared more than once (i.e., non-ad hoc measures reused in future studies), and (c) that appeared more than 100 times (i.e., frequently studied measures, whose cut-off was chosen based on the distribution of frequencies: see Figure </w:t>
       </w:r>
       <w:r>
-        <w:t>2</w:t>
+        <w:t>3</w:t>
       </w:r>
       <w:r>
         <w:t xml:space="preserve">S in the Supplementary Materials). In each subgroup, we applied kernel smoothing using the same method as previously and calculated the residuals at </w:t>
@@ -2460,7 +2446,10 @@
         <w:t>p</w:t>
       </w:r>
       <w:r>
-        <w:t xml:space="preserve">s &lt; .013. This suggested that </w:t>
+        <w:t xml:space="preserve">s &lt; </w:t>
+      </w:r>
+      <w:r>
+        <w:t xml:space="preserve">.013. This suggested that </w:t>
       </w:r>
       <m:oMath>
         <m:r>
@@ -2523,13 +2512,25 @@
         <w:fldChar w:fldCharType="end"/>
       </w:r>
       <w:r>
-        <w:t xml:space="preserve">. We judged these tests to be less suitable for our current purposes than the kernel smoothing method above on the basis that there are plausible distributional differences between adjacent bins (i.e., the distribution of α values is non-uniform, see Figures 1 and 2). Still, we implemented caliper tests as a secondary test for the sake of robustness, see Note 2S and Figures </w:t>
-      </w:r>
-      <w:r>
-        <w:t>3-</w:t>
-      </w:r>
-      <w:r>
-        <w:t>6S</w:t>
+        <w:t xml:space="preserve">. We judged these tests to be less suitable for our current purposes than the kernel smoothing method above on the basis that there are plausible distributional differences between adjacent bins (i.e., the distribution of α values is non-uniform, see Figures 1 and 2). Still, we implemented caliper tests as a secondary test for the sake of robustness, see Note </w:t>
+      </w:r>
+      <w:r>
+        <w:t>3</w:t>
+      </w:r>
+      <w:r>
+        <w:t xml:space="preserve">S and Figures </w:t>
+      </w:r>
+      <w:r>
+        <w:t>4</w:t>
+      </w:r>
+      <w:r>
+        <w:t>-</w:t>
+      </w:r>
+      <w:r>
+        <w:t>7</w:t>
+      </w:r>
+      <w:r>
+        <w:t>S</w:t>
       </w:r>
       <w:r>
         <w:t xml:space="preserve"> in the Supplementary Materials. In summary, the pattern of excesses at </w:t>
@@ -2640,10 +2641,7 @@
         </m:r>
       </m:oMath>
       <w:r>
-        <w:t xml:space="preserve"> = .80 and .90) </w:t>
-      </w:r>
-      <w:r>
-        <w:t xml:space="preserve">were smaller and less robust to the choice of analytic method. </w:t>
+        <w:t xml:space="preserve"> = .80 and .90) were smaller and less robust to the choice of analytic method. </w:t>
       </w:r>
     </w:p>
     <w:p>
@@ -2665,21 +2663,13 @@
         <w:fldChar w:fldCharType="begin"/>
       </w:r>
       <w:r>
-        <w:instrText xml:space="preserve"> ADDIN ZOTERO_ITEM CSL_CITATION {"citationID":"QfJ3wkTY","properties":{"formattedCitation":"(see Table 3S and Note 3S in the Supplementary Materials; van Zyl et al., 2000)","plainCitation":"(see Table 3S and Note 3S in the Supplementary Materials; van Zyl et al., 2000)","noteIndex":0},"citationItems":[{"id":15169,"uris":["http://zotero.org/users/1687755/items/BAAQNXFZ"],"itemData":{"id":15169,"type":"article-journal","abstract":"The asymptotic normal distribution of the maximum likelihood estimator of Cronbach's alpha (under normality) is derived for the case when no assumptions are made about the covariances among items. The asymptotic distribution is also considered for the special case of compound symmetry and compared to the exact distribution.","container-title":"Psychometrika","DOI":"10.1007/BF02296146","ISSN":"1860-0980","issue":"3","journalAbbreviation":"Psychometrika","language":"en","page":"271-280","source":"Springer Link","title":"On the distribution of the maximum likelihood estimator of Cronbach's alpha","volume":"65","author":[{"family":"Zyl","given":"J. M.","non-dropping-particle":"van"},{"family":"Neudecker","given":"H."},{"family":"Nel","given":"D. G."}],"issued":{"date-parts":[["2000",9,1]]}},"label":"page","prefix":"see Table 3S and Note 3S in the Supplementary Materials;"}],"schema":"https://github.com/citation-style-language/schema/raw/master/csl-citation.json"} </w:instrText>
+        <w:instrText xml:space="preserve"> ADDIN ZOTERO_ITEM CSL_CITATION {"citationID":"ahqggoJv","properties":{"formattedCitation":"(see Table 3S and Note 4S in the Supplementary Materials; van Zyl et al., 2000)","plainCitation":"(see Table 3S and Note 4S in the Supplementary Materials; van Zyl et al., 2000)","noteIndex":0},"citationItems":[{"id":15169,"uris":["http://zotero.org/users/1687755/items/BAAQNXFZ"],"itemData":{"id":15169,"type":"article-journal","abstract":"The asymptotic normal distribution of the maximum likelihood estimator of Cronbach's alpha (under normality) is derived for the case when no assumptions are made about the covariances among items. The asymptotic distribution is also considered for the special case of compound symmetry and compared to the exact distribution.","container-title":"Psychometrika","DOI":"10.1007/BF02296146","ISSN":"1860-0980","issue":"3","journalAbbreviation":"Psychometrika","language":"en","page":"271-280","source":"Springer Link","title":"On the distribution of the maximum likelihood estimator of Cronbach's alpha","volume":"65","author":[{"family":"Zyl","given":"J. M.","non-dropping-particle":"van"},{"family":"Neudecker","given":"H."},{"family":"Nel","given":"D. G."}],"issued":{"date-parts":[["2000",9,1]]}},"label":"page","prefix":"see Table 3S and Note 4S in the Supplementary Materials;"}],"schema":"https://github.com/citation-style-language/schema/raw/master/csl-citation.json"} </w:instrText>
       </w:r>
       <w:r>
         <w:fldChar w:fldCharType="separate"/>
       </w:r>
       <w:r>
-        <w:t>(</w:t>
-      </w:r>
-      <w:proofErr w:type="gramStart"/>
-      <w:r>
-        <w:t>see</w:t>
-      </w:r>
-      <w:proofErr w:type="gramEnd"/>
-      <w:r>
-        <w:t xml:space="preserve"> Table 3S and Note 3S in the Supplementary Materials; van Zyl et al., 2000)</w:t>
+        <w:t>(see Table 3S and Note 4S in the Supplementary Materials; van Zyl et al., 2000)</w:t>
       </w:r>
       <w:r>
         <w:fldChar w:fldCharType="end"/>
@@ -2704,7 +2694,11 @@
     </w:p>
     <w:p>
       <w:r>
-        <w:t xml:space="preserve">Publication bias is more plausible, especially in the form that authors, editors and reviewers may be less inclined to publish studies if included scales do not meet the .70 criterion. Publication bias is less obviously problematic for </w:t>
+        <w:t xml:space="preserve">Publication bias is more plausible, especially in the form that authors, editors and reviewers may be less inclined to publish studies if included scales do not meet the .70 criterion. Publication bias is less obviously </w:t>
+      </w:r>
+      <w:r>
+        <w:lastRenderedPageBreak/>
+        <w:t xml:space="preserve">problematic for </w:t>
       </w:r>
       <m:oMath>
         <m:r>
@@ -2857,11 +2851,7 @@
         </m:r>
       </m:oMath>
       <w:r>
-        <w:t xml:space="preserve"> values is inappropriate, but, for example, some researchers may incorrectly believe that dropping or reversing items ad-hoc is benign or even helpful, even without then validating these changes in </w:t>
-      </w:r>
-      <w:r>
-        <w:lastRenderedPageBreak/>
-        <w:t>independent data.</w:t>
+        <w:t xml:space="preserve"> values is inappropriate, but, for example, some researchers may incorrectly believe that dropping or reversing items ad-hoc is benign or even helpful, even without then validating these changes in independent data.</w:t>
       </w:r>
       <w:r>
         <w:rPr>
@@ -2920,7 +2910,10 @@
     </w:p>
     <w:p>
       <w:r>
-        <w:t xml:space="preserve">For measures, this may often mean that the hard work of scale development is more explicitly separated out from primary research. This way, hard questions such as the tradeoffs between internal consistency (which, when high, can represent a form of redundancy), participant time, and construct breadth can be explicitly investigated, and the resulting scales be validated in independent data. For such work to become more commonplace, field norms may have to change. </w:t>
+        <w:t xml:space="preserve">For measures, this may often mean that the hard work of scale development is more explicitly separated out from primary research. This way, hard questions such as the tradeoffs between internal consistency </w:t>
+      </w:r>
+      <w:r>
+        <w:t xml:space="preserve">(which, when high, can represent a form of redundancy), participant time, and construct breadth can be explicitly investigated, and the resulting scales be validated in independent data. For such work to become more commonplace, field norms may have to change. </w:t>
       </w:r>
     </w:p>
     <w:p>
@@ -3024,10 +3017,7 @@
     </w:p>
     <w:p>
       <w:r>
-        <w:t xml:space="preserve">Improvements of the in-sample estimates of α are not worth the cost of decreased comparability to existing work, unlikely generalization of the α boost to replication studies, and less accurate estimates of the population value of α. For example, if a scale originally consisted of 7-items and each study dropped two different items in their analysis, then only three items would overlap between studies. This may exacerbate issues of measurement invariance, and may strengthen the appearance of homogeneity of findings while </w:t>
-      </w:r>
-      <w:r>
-        <w:t xml:space="preserve">actually inflating their heterogeneity as differently modified measures will decreasingly overlap in their content validity </w:t>
+        <w:t xml:space="preserve">Improvements of the in-sample estimates of α are not worth the cost of decreased comparability to existing work, unlikely generalization of the α boost to replication studies, and less accurate estimates of the population value of α. For example, if a scale originally consisted of 7-items and each study dropped two different items in their analysis, then only three items would overlap between studies. This may exacerbate issues of measurement invariance, and may strengthen the appearance of homogeneity of findings while actually inflating their heterogeneity as differently modified measures will decreasingly overlap in their content validity </w:t>
       </w:r>
       <w:r>
         <w:fldChar w:fldCharType="begin"/>
@@ -3060,7 +3050,11 @@
     </w:p>
     <w:p>
       <w:r>
-        <w:t xml:space="preserve">This study examines biases in reported αs at specific thresholds. These analyses cannot speak to any other, possibly broader forms of bias in reported α values. The current results represent a first study which attempts to provide one form of evidence that α-hacking occurs. Future research is needed to consider and examine other forms of α-hacking, and to estimate its prevalence and severity. </w:t>
+        <w:t xml:space="preserve">This study examines biases in reported αs at specific thresholds. These analyses cannot speak to any other, possibly broader forms of bias in reported α values. The current results represent a first study which attempts to provide one form of evidence that α-hacking occurs. Future research is needed to consider and </w:t>
+      </w:r>
+      <w:r>
+        <w:lastRenderedPageBreak/>
+        <w:t xml:space="preserve">examine other forms of α-hacking, and to estimate its prevalence and severity. </w:t>
       </w:r>
     </w:p>
     <w:p>
@@ -3087,15 +3081,7 @@
         </m:r>
       </m:oMath>
       <w:r>
-        <w:t xml:space="preserve"> estimates. Our extraction method therefore prioritized specificity over sensitivity at the level of individual estimates. Although, separately, it should be noted that our approach cannot distinguish between multiple estimates taken from the sample (e.g., α calculated using the full scale and then after dropping an item). On the one hand, this could result in unmodeled dependencies among the data. On the other hand, if items were dropped (or other post hoc modifications were made to the scale) in order to increase α to meet the rule-of-thumb thresholds, this would be appropriately captured by our analyses (e.g., excesses at the thresholds due to α-hacking</w:t>
-      </w:r>
-      <w:proofErr w:type="gramStart"/>
-      <w:r>
-        <w:t>).This</w:t>
-      </w:r>
-      <w:proofErr w:type="gramEnd"/>
-      <w:r>
-        <w:t xml:space="preserve"> approach was additionally limited by the lack of standardized reporting practices for α in comparison to </w:t>
+        <w:t xml:space="preserve"> estimates. Our extraction method therefore prioritized specificity over sensitivity at the level of individual estimates. Although, separately, it should be noted that our approach cannot distinguish between multiple estimates taken from the sample (e.g., α calculated using the full scale and then after dropping an item). On the one hand, this could result in unmodeled dependencies among the data. On the other hand, if items were dropped (or other post hoc modifications were made to the scale) in order to increase α to meet the rule-of-thumb thresholds, this would be appropriately captured by our analyses (e.g., excesses at the thresholds due to α-hacking).This approach was additionally limited by the lack of standardized reporting practices for α in comparison to </w:t>
       </w:r>
       <w:r>
         <w:rPr>
@@ -3131,11 +3117,7 @@
     </w:p>
     <w:p>
       <w:r>
-        <w:t xml:space="preserve">It is important to acknowledge that we studied reported α values, which may not represent the full sample of reliability estimates from the measures employed in the component studies. The reported values may be distorted in ways other than α-hacking </w:t>
-      </w:r>
-      <w:r>
-        <w:lastRenderedPageBreak/>
-        <w:t xml:space="preserve">around the thresholds, for example: (1) not calculating reliability estimates, which is more common in stimulus-response laboratory tasks than self-report scales and which can hide very low reliability </w:t>
+        <w:t xml:space="preserve">It is important to acknowledge that we studied reported α values, which may not represent the full sample of reliability estimates from the measures employed in the component studies. The reported values may be distorted in ways other than α-hacking around the thresholds, for example: (1) not calculating reliability estimates, which is more common in stimulus-response laboratory tasks than self-report scales and which can hide very low reliability </w:t>
       </w:r>
       <w:r>
         <w:fldChar w:fldCharType="begin"/>
@@ -3227,7 +3209,10 @@
         <w:fldChar w:fldCharType="end"/>
       </w:r>
       <w:r>
-        <w:t xml:space="preserve">, but not the population of scales which differ in their number of items. Perhaps some features of the observed distribution are due to the legitimate selection and refinement of scales with high </w:t>
+        <w:t xml:space="preserve">, but not the population of scales </w:t>
+      </w:r>
+      <w:r>
+        <w:t xml:space="preserve">which differ in their number of items. Perhaps some features of the observed distribution are due to the legitimate selection and refinement of scales with high </w:t>
       </w:r>
       <m:oMath>
         <m:r>
@@ -3441,13 +3426,7 @@
         <w:rPr>
           <w:color w:val="000000"/>
         </w:rPr>
-        <w:t xml:space="preserve">-hacking has played an important role in the replication crisis in psychology, α-hacking may contribute to a growing </w:t>
-      </w:r>
-      <w:r>
-        <w:rPr>
-          <w:color w:val="000000"/>
-        </w:rPr>
-        <w:t xml:space="preserve">measurement crisis </w:t>
+        <w:t xml:space="preserve">-hacking has played an important role in the replication crisis in psychology, α-hacking may contribute to a growing measurement crisis </w:t>
       </w:r>
       <w:r>
         <w:fldChar w:fldCharType="begin"/>
@@ -3529,7 +3508,11 @@
         </m:r>
       </m:oMath>
       <w:r>
-        <w:t>-hacking, in the sense of overfitting to in-sample data, is a different and potentially more pressing problem. However, expediting increased transparency in scale development could, at the same time, lead to more informed choices of reliability coefficients and a less problematic impact of thresholds.</w:t>
+        <w:t xml:space="preserve">-hacking, in the sense of overfitting to in-sample data, is a different and potentially more pressing problem. However, expediting increased transparency in scale </w:t>
+      </w:r>
+      <w:r>
+        <w:lastRenderedPageBreak/>
+        <w:t>development could, at the same time, lead to more informed choices of reliability coefficients and a less problematic impact of thresholds.</w:t>
       </w:r>
     </w:p>
     <w:p>
@@ -3776,19 +3759,483 @@
         <w:pStyle w:val="Bibliography"/>
       </w:pPr>
       <w:r>
-        <w:t xml:space="preserve">Bosco, F. A., Aguinis, H., Singh, K., Field, J. G., &amp; Pierce, C. A. (2015). Correlational effect size </w:t>
+        <w:t xml:space="preserve">Bosco, F. A., </w:t>
+      </w:r>
+      <w:proofErr w:type="spellStart"/>
+      <w:r>
+        <w:t>Aguinis</w:t>
+      </w:r>
+      <w:proofErr w:type="spellEnd"/>
+      <w:r>
+        <w:t xml:space="preserve">, H., Singh, K., Field, J. G., &amp; Pierce, C. A. (2015). Correlational effect size benchmarks. </w:t>
+      </w:r>
+      <w:r>
+        <w:rPr>
+          <w:i/>
+          <w:iCs/>
+        </w:rPr>
+        <w:t>Journal of Applied Psychology</w:t>
+      </w:r>
+      <w:r>
+        <w:t xml:space="preserve">, </w:t>
+      </w:r>
+      <w:r>
+        <w:rPr>
+          <w:i/>
+          <w:iCs/>
+        </w:rPr>
+        <w:t>100</w:t>
+      </w:r>
+      <w:r>
+        <w:t>, 431–449. https://doi.org/10.1037/a0038047</w:t>
+      </w:r>
+    </w:p>
+    <w:p>
+      <w:pPr>
+        <w:pStyle w:val="Bibliography"/>
+      </w:pPr>
+      <w:r>
+        <w:t xml:space="preserve">Bosco, F. A., Field, J. G., Larsen, K. R., Chang, Y., &amp; </w:t>
+      </w:r>
+      <w:proofErr w:type="spellStart"/>
+      <w:r>
+        <w:t>Uggerslev</w:t>
+      </w:r>
+      <w:proofErr w:type="spellEnd"/>
+      <w:r>
+        <w:t xml:space="preserve">, K. L. (2020). Advancing meta-analysis with knowledge-management platforms: Using </w:t>
+      </w:r>
+      <w:proofErr w:type="spellStart"/>
+      <w:r>
+        <w:t>metaBUS</w:t>
+      </w:r>
+      <w:proofErr w:type="spellEnd"/>
+      <w:r>
+        <w:t xml:space="preserve"> in psychology. </w:t>
+      </w:r>
+      <w:r>
+        <w:rPr>
+          <w:i/>
+          <w:iCs/>
+        </w:rPr>
+        <w:t xml:space="preserve">Advances in Methods </w:t>
+      </w:r>
+      <w:r>
+        <w:rPr>
+          <w:i/>
+          <w:iCs/>
+        </w:rPr>
+        <w:t>and Practices in Psychological Science</w:t>
+      </w:r>
+      <w:r>
+        <w:t xml:space="preserve">, </w:t>
+      </w:r>
+      <w:r>
+        <w:rPr>
+          <w:i/>
+          <w:iCs/>
+        </w:rPr>
+        <w:t>3</w:t>
+      </w:r>
+      <w:r>
+        <w:t>, 124–137. https://doi.org/10.1177/2515245919882693</w:t>
+      </w:r>
+    </w:p>
+    <w:p>
+      <w:pPr>
+        <w:pStyle w:val="Bibliography"/>
+      </w:pPr>
+      <w:r>
+        <w:t xml:space="preserve">Bosco, F. A., Steel, P., Oswald, F., </w:t>
+      </w:r>
+      <w:proofErr w:type="spellStart"/>
+      <w:r>
+        <w:t>Uggerslev</w:t>
+      </w:r>
+      <w:proofErr w:type="spellEnd"/>
+      <w:r>
+        <w:t xml:space="preserve">, K., &amp; Field, J. (2015). Cloud-based Meta-analysis to Bridge Science and Practice: Welcome to </w:t>
+      </w:r>
+      <w:proofErr w:type="spellStart"/>
+      <w:r>
+        <w:t>metaBUS</w:t>
+      </w:r>
+      <w:proofErr w:type="spellEnd"/>
+      <w:r>
+        <w:t xml:space="preserve">. </w:t>
+      </w:r>
+      <w:r>
+        <w:rPr>
+          <w:i/>
+          <w:iCs/>
+        </w:rPr>
+        <w:t>Personnel Assessment and Decisions</w:t>
+      </w:r>
+      <w:r>
+        <w:t xml:space="preserve">, </w:t>
+      </w:r>
+      <w:r>
+        <w:rPr>
+          <w:i/>
+          <w:iCs/>
+        </w:rPr>
+        <w:t>1</w:t>
+      </w:r>
+      <w:r>
+        <w:t>(1). https://doi.org/10.25035/pad.2015.002</w:t>
+      </w:r>
+    </w:p>
+    <w:p>
+      <w:pPr>
+        <w:pStyle w:val="Bibliography"/>
+      </w:pPr>
+      <w:r>
+        <w:t xml:space="preserve">Bosco, F. A., </w:t>
+      </w:r>
+      <w:proofErr w:type="spellStart"/>
+      <w:r>
+        <w:t>Uggerslev</w:t>
+      </w:r>
+      <w:proofErr w:type="spellEnd"/>
+      <w:r>
+        <w:t xml:space="preserve">, K. L., &amp; Steel, P. (2017). </w:t>
+      </w:r>
+      <w:proofErr w:type="spellStart"/>
+      <w:r>
+        <w:t>MetaBUS</w:t>
+      </w:r>
+      <w:proofErr w:type="spellEnd"/>
+      <w:r>
+        <w:t xml:space="preserve"> as a vehicle for facilitating meta-analysis. </w:t>
+      </w:r>
+      <w:r>
+        <w:rPr>
+          <w:i/>
+          <w:iCs/>
+        </w:rPr>
+        <w:t>Human Resource Management Review</w:t>
+      </w:r>
+      <w:r>
+        <w:t xml:space="preserve">, </w:t>
+      </w:r>
+      <w:r>
+        <w:rPr>
+          <w:i/>
+          <w:iCs/>
+        </w:rPr>
+        <w:t>27</w:t>
+      </w:r>
+      <w:r>
+        <w:t>, 237–254. https://doi.org/10.1016/j.hrmr.2016.09.013</w:t>
+      </w:r>
+    </w:p>
+    <w:p>
+      <w:pPr>
+        <w:pStyle w:val="Bibliography"/>
+      </w:pPr>
+      <w:r>
+        <w:t xml:space="preserve">Breakwell, G. M., Smith, J. A., &amp; Wright, D. B. (2012). </w:t>
+      </w:r>
+      <w:r>
+        <w:rPr>
+          <w:i/>
+          <w:iCs/>
+        </w:rPr>
+        <w:t>Research methods in psychology: Approaches and methods</w:t>
+      </w:r>
+      <w:r>
+        <w:t xml:space="preserve"> (4th ed.). Sage.</w:t>
+      </w:r>
+    </w:p>
+    <w:p>
+      <w:pPr>
+        <w:pStyle w:val="Bibliography"/>
+      </w:pPr>
+      <w:r>
+        <w:t xml:space="preserve">Cortina, J. M. (1993). What is coefficient alpha? An examination of theory and applications. </w:t>
+      </w:r>
+      <w:r>
+        <w:rPr>
+          <w:i/>
+          <w:iCs/>
+        </w:rPr>
+        <w:t>Journal of Applied Psychology</w:t>
+      </w:r>
+      <w:r>
+        <w:t xml:space="preserve">, </w:t>
+      </w:r>
+      <w:r>
+        <w:rPr>
+          <w:i/>
+          <w:iCs/>
+        </w:rPr>
+        <w:t>78</w:t>
+      </w:r>
+      <w:r>
+        <w:t>(1), 98–104. https://doi.org/10.1037/0021-9010.78.1.98</w:t>
+      </w:r>
+    </w:p>
+    <w:p>
+      <w:pPr>
+        <w:pStyle w:val="Bibliography"/>
+      </w:pPr>
+      <w:r>
+        <w:t xml:space="preserve">Cronbach, L. J. (1951). Coefficient alpha and the internal structure of tests. </w:t>
+      </w:r>
+      <w:r>
+        <w:rPr>
+          <w:i/>
+          <w:iCs/>
+        </w:rPr>
+        <w:t>Psychometrika</w:t>
+      </w:r>
+      <w:r>
+        <w:t xml:space="preserve">, </w:t>
+      </w:r>
+      <w:r>
+        <w:rPr>
+          <w:i/>
+          <w:iCs/>
+        </w:rPr>
+        <w:t>16</w:t>
+      </w:r>
+      <w:r>
+        <w:t>(3), 297–334.</w:t>
+      </w:r>
+    </w:p>
+    <w:p>
+      <w:pPr>
+        <w:pStyle w:val="Bibliography"/>
+      </w:pPr>
+      <w:r>
+        <w:t xml:space="preserve">Elson, M. (2019). Examining Psychological Science Through Systematic Meta-Method Analysis: A Call for Research. </w:t>
+      </w:r>
+      <w:r>
+        <w:rPr>
+          <w:i/>
+          <w:iCs/>
+        </w:rPr>
+        <w:t>Advances in Methods and Practices in Psychological Science</w:t>
+      </w:r>
+      <w:r>
+        <w:t xml:space="preserve">, </w:t>
+      </w:r>
+      <w:r>
+        <w:rPr>
+          <w:i/>
+          <w:iCs/>
+        </w:rPr>
+        <w:t>2</w:t>
+      </w:r>
+      <w:r>
+        <w:t>(4), 350–363. https://doi.org/10.1177/2515245919863296</w:t>
+      </w:r>
+    </w:p>
+    <w:p>
+      <w:pPr>
+        <w:pStyle w:val="Bibliography"/>
+      </w:pPr>
+      <w:proofErr w:type="spellStart"/>
+      <w:r>
+        <w:t>Firke</w:t>
+      </w:r>
+      <w:proofErr w:type="spellEnd"/>
+      <w:r>
+        <w:t xml:space="preserve">, S., Denney, B., </w:t>
+      </w:r>
+      <w:proofErr w:type="spellStart"/>
+      <w:r>
+        <w:t>Haid</w:t>
+      </w:r>
+      <w:proofErr w:type="spellEnd"/>
+      <w:r>
+        <w:t xml:space="preserve">, C., Knight, R., Grosser, M., &amp; </w:t>
+      </w:r>
+      <w:proofErr w:type="spellStart"/>
+      <w:r>
+        <w:t>Zadra</w:t>
+      </w:r>
+      <w:proofErr w:type="spellEnd"/>
+      <w:r>
+        <w:t xml:space="preserve">, J. (2021). </w:t>
+      </w:r>
+      <w:r>
+        <w:rPr>
+          <w:i/>
+          <w:iCs/>
+        </w:rPr>
+        <w:t>janitor: Simple Tools for Examining and Cleaning Dirty Data</w:t>
+      </w:r>
+      <w:r>
+        <w:t xml:space="preserve"> (2.1.0). https://CRAN.R-project.org/package=janitor</w:t>
+      </w:r>
+    </w:p>
+    <w:p>
+      <w:pPr>
+        <w:pStyle w:val="Bibliography"/>
+      </w:pPr>
+      <w:r>
+        <w:t xml:space="preserve">Flake, J. K., Davidson, I. J., Wong, O., &amp; Pek, J. (2022). Construct validity and the validity of replication studies: A systematic review. </w:t>
+      </w:r>
+      <w:r>
+        <w:rPr>
+          <w:i/>
+          <w:iCs/>
+        </w:rPr>
+        <w:t>American Psychologist</w:t>
+      </w:r>
+      <w:r>
+        <w:t xml:space="preserve">, </w:t>
+      </w:r>
+      <w:r>
+        <w:rPr>
+          <w:i/>
+          <w:iCs/>
+        </w:rPr>
+        <w:t>77</w:t>
+      </w:r>
+      <w:r>
+        <w:t>, 576–588. https://doi.org/10.1037/amp0001006</w:t>
+      </w:r>
+    </w:p>
+    <w:p>
+      <w:pPr>
+        <w:pStyle w:val="Bibliography"/>
+      </w:pPr>
+      <w:r>
+        <w:t xml:space="preserve">Flake, J. K., &amp; Fried, E. I. (2020). Measurement </w:t>
+      </w:r>
+      <w:proofErr w:type="spellStart"/>
+      <w:r>
+        <w:t>Schmeasurement</w:t>
+      </w:r>
+      <w:proofErr w:type="spellEnd"/>
+      <w:r>
+        <w:t xml:space="preserve">: Questionable Measurement Practices and How to Avoid Them. </w:t>
+      </w:r>
+      <w:r>
+        <w:rPr>
+          <w:i/>
+          <w:iCs/>
+        </w:rPr>
+        <w:t>Advances in Methods and Practices in Psychological Science</w:t>
+      </w:r>
+      <w:r>
+        <w:t xml:space="preserve">, </w:t>
+      </w:r>
+      <w:r>
+        <w:rPr>
+          <w:i/>
+          <w:iCs/>
+        </w:rPr>
+        <w:t>3</w:t>
+      </w:r>
+      <w:r>
+        <w:t>(4), 456–465. https://doi.org/10.1177/2515245920952393</w:t>
+      </w:r>
+    </w:p>
+    <w:p>
+      <w:pPr>
+        <w:pStyle w:val="Bibliography"/>
+      </w:pPr>
+      <w:r>
+        <w:t xml:space="preserve">Flake, J. K., Pek, J., &amp; Hehman, E. (2017). Construct Validation in Social and Personality Research: Current Practice and Recommendations. </w:t>
+      </w:r>
+      <w:r>
+        <w:rPr>
+          <w:i/>
+          <w:iCs/>
+        </w:rPr>
+        <w:t>Social Psychological and Personality Science</w:t>
+      </w:r>
+      <w:r>
+        <w:t xml:space="preserve">, </w:t>
+      </w:r>
+      <w:r>
+        <w:rPr>
+          <w:i/>
+          <w:iCs/>
+        </w:rPr>
+        <w:t>8</w:t>
+      </w:r>
+      <w:r>
+        <w:t>(4), 370–378. https://doi.org/10.1177/1948550617693063</w:t>
+      </w:r>
+    </w:p>
+    <w:p>
+      <w:pPr>
+        <w:pStyle w:val="Bibliography"/>
+      </w:pPr>
+      <w:proofErr w:type="spellStart"/>
+      <w:r>
+        <w:t>Gigerenzer</w:t>
+      </w:r>
+      <w:proofErr w:type="spellEnd"/>
+      <w:r>
+        <w:t xml:space="preserve">, G. (2018). Statistical Rituals: The Replication Delusion and How We Got There. </w:t>
+      </w:r>
+      <w:r>
+        <w:rPr>
+          <w:i/>
+          <w:iCs/>
+        </w:rPr>
+        <w:t>Advances in Methods and Practices in Psychological Science</w:t>
+      </w:r>
+      <w:r>
+        <w:t xml:space="preserve">, </w:t>
+      </w:r>
+      <w:r>
+        <w:rPr>
+          <w:i/>
+          <w:iCs/>
+        </w:rPr>
+        <w:t>1</w:t>
+      </w:r>
+      <w:r>
+        <w:t>(2), 198–218. https://doi.org/10.1177/2515245918771329</w:t>
+      </w:r>
+    </w:p>
+    <w:p>
+      <w:pPr>
+        <w:pStyle w:val="Bibliography"/>
+      </w:pPr>
+      <w:proofErr w:type="spellStart"/>
+      <w:r>
+        <w:t>Hartgerink</w:t>
+      </w:r>
+      <w:proofErr w:type="spellEnd"/>
+      <w:r>
+        <w:t xml:space="preserve">, C. H. J., van </w:t>
+      </w:r>
+      <w:proofErr w:type="spellStart"/>
+      <w:r>
+        <w:t>Aert</w:t>
+      </w:r>
+      <w:proofErr w:type="spellEnd"/>
+      <w:r>
+        <w:t xml:space="preserve">, R. C. M., </w:t>
+      </w:r>
+      <w:proofErr w:type="spellStart"/>
+      <w:r>
+        <w:t>Nuijten</w:t>
+      </w:r>
+      <w:proofErr w:type="spellEnd"/>
+      <w:r>
+        <w:t xml:space="preserve">, M. B., Wicherts, J. M., &amp; van Assen, M. A. L. M. (2016). Distributions of p-values smaller than .05 </w:t>
       </w:r>
       <w:r>
         <w:lastRenderedPageBreak/>
-        <w:t xml:space="preserve">benchmarks. </w:t>
-      </w:r>
-      <w:r>
-        <w:rPr>
-          <w:i/>
-          <w:iCs/>
-        </w:rPr>
-        <w:t>Journal of Applied Psychology</w:t>
-      </w:r>
+        <w:t xml:space="preserve">in psychology: What is going on? </w:t>
+      </w:r>
+      <w:proofErr w:type="spellStart"/>
+      <w:r>
+        <w:rPr>
+          <w:i/>
+          <w:iCs/>
+        </w:rPr>
+        <w:t>PeerJ</w:t>
+      </w:r>
+      <w:proofErr w:type="spellEnd"/>
       <w:r>
         <w:t xml:space="preserve">, </w:t>
       </w:r>
@@ -3797,18 +4244,492 @@
           <w:i/>
           <w:iCs/>
         </w:rPr>
-        <w:t>100</w:t>
-      </w:r>
-      <w:r>
-        <w:t>, 431–449. https://doi.org/10.1037/a0038047</w:t>
+        <w:t>4</w:t>
+      </w:r>
+      <w:r>
+        <w:t>, e1935. https://doi.org/10.7717/peerj.1935</w:t>
       </w:r>
     </w:p>
     <w:p>
       <w:pPr>
         <w:pStyle w:val="Bibliography"/>
       </w:pPr>
-      <w:r>
-        <w:t xml:space="preserve">Bosco, F. A., Field, J. G., Larsen, K. R., Chang, Y., &amp; Uggerslev, K. L. (2020). Advancing meta-analysis with knowledge-management platforms: Using metaBUS in psychology. </w:t>
+      <w:proofErr w:type="spellStart"/>
+      <w:r>
+        <w:t>Heo</w:t>
+      </w:r>
+      <w:proofErr w:type="spellEnd"/>
+      <w:r>
+        <w:t xml:space="preserve">, M., Kim, N., &amp; Faith, M. S. (2015). Statistical power as a function of Cronbach alpha of instrument questionnaire items. </w:t>
+      </w:r>
+      <w:r>
+        <w:rPr>
+          <w:i/>
+          <w:iCs/>
+        </w:rPr>
+        <w:t>BMC Medical Research Methodology</w:t>
+      </w:r>
+      <w:r>
+        <w:t xml:space="preserve">, </w:t>
+      </w:r>
+      <w:r>
+        <w:rPr>
+          <w:i/>
+          <w:iCs/>
+        </w:rPr>
+        <w:t>15</w:t>
+      </w:r>
+      <w:r>
+        <w:t>(1). https://doi.org/10.1186/s12874-015-0070-6</w:t>
+      </w:r>
+    </w:p>
+    <w:p>
+      <w:pPr>
+        <w:pStyle w:val="Bibliography"/>
+      </w:pPr>
+      <w:proofErr w:type="spellStart"/>
+      <w:r>
+        <w:t>Hothorn</w:t>
+      </w:r>
+      <w:proofErr w:type="spellEnd"/>
+      <w:r>
+        <w:t xml:space="preserve">, T., </w:t>
+      </w:r>
+      <w:proofErr w:type="spellStart"/>
+      <w:r>
+        <w:t>Winell</w:t>
+      </w:r>
+      <w:proofErr w:type="spellEnd"/>
+      <w:r>
+        <w:t xml:space="preserve">, H., </w:t>
+      </w:r>
+      <w:proofErr w:type="spellStart"/>
+      <w:r>
+        <w:t>Hornik</w:t>
+      </w:r>
+      <w:proofErr w:type="spellEnd"/>
+      <w:r>
+        <w:t xml:space="preserve">, K., van de </w:t>
+      </w:r>
+      <w:proofErr w:type="spellStart"/>
+      <w:r>
+        <w:t>Wiel</w:t>
+      </w:r>
+      <w:proofErr w:type="spellEnd"/>
+      <w:r>
+        <w:t xml:space="preserve">, M. A., &amp; </w:t>
+      </w:r>
+      <w:proofErr w:type="spellStart"/>
+      <w:r>
+        <w:t>Zeileis</w:t>
+      </w:r>
+      <w:proofErr w:type="spellEnd"/>
+      <w:r>
+        <w:t xml:space="preserve">, A. (2021). </w:t>
+      </w:r>
+      <w:r>
+        <w:rPr>
+          <w:i/>
+          <w:iCs/>
+        </w:rPr>
+        <w:t>coin: Conditional Inference Procedures in a Permutation Test Framework</w:t>
+      </w:r>
+      <w:r>
+        <w:t xml:space="preserve"> (1.4-2). https://CRAN.R-project.org/package=coin</w:t>
+      </w:r>
+    </w:p>
+    <w:p>
+      <w:pPr>
+        <w:pStyle w:val="Bibliography"/>
+      </w:pPr>
+      <w:r>
+        <w:t xml:space="preserve">Howitt, D., &amp; Cramer, D. (2020). </w:t>
+      </w:r>
+      <w:r>
+        <w:rPr>
+          <w:i/>
+          <w:iCs/>
+        </w:rPr>
+        <w:t>Research methods in psychology</w:t>
+      </w:r>
+      <w:r>
+        <w:t xml:space="preserve"> (6th ed.). Pearson.</w:t>
+      </w:r>
+    </w:p>
+    <w:p>
+      <w:pPr>
+        <w:pStyle w:val="Bibliography"/>
+      </w:pPr>
+      <w:r>
+        <w:t xml:space="preserve">Lance, C. E., Butts, M. M., &amp; </w:t>
+      </w:r>
+      <w:proofErr w:type="spellStart"/>
+      <w:r>
+        <w:t>Michels</w:t>
+      </w:r>
+      <w:proofErr w:type="spellEnd"/>
+      <w:r>
+        <w:t xml:space="preserve">, L. C. (2006). The Sources of Four Commonly Reported </w:t>
+      </w:r>
+      <w:proofErr w:type="spellStart"/>
+      <w:r>
+        <w:t>Cutoff</w:t>
+      </w:r>
+      <w:proofErr w:type="spellEnd"/>
+      <w:r>
+        <w:t xml:space="preserve"> Criteria: What Did They Really Say? </w:t>
+      </w:r>
+      <w:r>
+        <w:rPr>
+          <w:i/>
+          <w:iCs/>
+        </w:rPr>
+        <w:t>Organizational Research Methods</w:t>
+      </w:r>
+      <w:r>
+        <w:t xml:space="preserve">, </w:t>
+      </w:r>
+      <w:r>
+        <w:rPr>
+          <w:i/>
+          <w:iCs/>
+        </w:rPr>
+        <w:t>9</w:t>
+      </w:r>
+      <w:r>
+        <w:t>(2), 202–220. https://doi.org/10.1177/1094428105284919</w:t>
+      </w:r>
+    </w:p>
+    <w:p>
+      <w:pPr>
+        <w:pStyle w:val="Bibliography"/>
+      </w:pPr>
+      <w:r>
+        <w:t xml:space="preserve">Lilienfeld, S. O., &amp; Strother, A. N. (2020). Psychological measurement and the replication crisis: Four sacred cows. </w:t>
+      </w:r>
+      <w:r>
+        <w:rPr>
+          <w:i/>
+          <w:iCs/>
+        </w:rPr>
+        <w:t xml:space="preserve">Canadian Psychology / </w:t>
+      </w:r>
+      <w:proofErr w:type="spellStart"/>
+      <w:r>
+        <w:rPr>
+          <w:i/>
+          <w:iCs/>
+        </w:rPr>
+        <w:t>Psychologie</w:t>
+      </w:r>
+      <w:proofErr w:type="spellEnd"/>
+      <w:r>
+        <w:rPr>
+          <w:i/>
+          <w:iCs/>
+        </w:rPr>
+        <w:t xml:space="preserve"> Canadienne</w:t>
+      </w:r>
+      <w:r>
+        <w:t xml:space="preserve">, </w:t>
+      </w:r>
+      <w:r>
+        <w:rPr>
+          <w:i/>
+          <w:iCs/>
+        </w:rPr>
+        <w:t>61</w:t>
+      </w:r>
+      <w:r>
+        <w:t>, 281–288. https://doi.org/10.1037/cap0000236</w:t>
+      </w:r>
+    </w:p>
+    <w:p>
+      <w:pPr>
+        <w:pStyle w:val="Bibliography"/>
+      </w:pPr>
+      <w:proofErr w:type="spellStart"/>
+      <w:r>
+        <w:t>Masicampo</w:t>
+      </w:r>
+      <w:proofErr w:type="spellEnd"/>
+      <w:r>
+        <w:t xml:space="preserve">, E. J., &amp; </w:t>
+      </w:r>
+      <w:proofErr w:type="spellStart"/>
+      <w:r>
+        <w:t>Lalande</w:t>
+      </w:r>
+      <w:proofErr w:type="spellEnd"/>
+      <w:r>
+        <w:t xml:space="preserve">, D. R. (2012). A peculiar prevalence of p values just below .05. </w:t>
+      </w:r>
+      <w:r>
+        <w:rPr>
+          <w:i/>
+          <w:iCs/>
+        </w:rPr>
+        <w:t>The Quarterly Journal of Experimental Psychology</w:t>
+      </w:r>
+      <w:r>
+        <w:t xml:space="preserve">, </w:t>
+      </w:r>
+      <w:r>
+        <w:rPr>
+          <w:i/>
+          <w:iCs/>
+        </w:rPr>
+        <w:t>65</w:t>
+      </w:r>
+      <w:r>
+        <w:t>(11), 2271–2279. https://doi.org/10.1080/17470218.2012.711335</w:t>
+      </w:r>
+    </w:p>
+    <w:p>
+      <w:pPr>
+        <w:pStyle w:val="Bibliography"/>
+      </w:pPr>
+      <w:r>
+        <w:t xml:space="preserve">McDonald, R. P. (1999). Test homogeneity, reliability, and generalizability. In </w:t>
+      </w:r>
+      <w:r>
+        <w:rPr>
+          <w:i/>
+          <w:iCs/>
+        </w:rPr>
+        <w:t>Test theory: A unified approach</w:t>
+      </w:r>
+      <w:r>
+        <w:t xml:space="preserve"> (pp. 76–120). Lawrence Erlbaum Associates.</w:t>
+      </w:r>
+    </w:p>
+    <w:p>
+      <w:pPr>
+        <w:pStyle w:val="Bibliography"/>
+      </w:pPr>
+      <w:r>
+        <w:t xml:space="preserve">McQueen, R. A., &amp; </w:t>
+      </w:r>
+      <w:proofErr w:type="spellStart"/>
+      <w:r>
+        <w:t>Knussen</w:t>
+      </w:r>
+      <w:proofErr w:type="spellEnd"/>
+      <w:r>
+        <w:t xml:space="preserve">, C. (2013). </w:t>
+      </w:r>
+      <w:r>
+        <w:rPr>
+          <w:i/>
+          <w:iCs/>
+        </w:rPr>
+        <w:t>Introduction to research methods and statistics in psychology: A practical guide to the undergraduate researcher</w:t>
+      </w:r>
+      <w:r>
+        <w:t xml:space="preserve"> (2nd ed.). Sage.</w:t>
+      </w:r>
+    </w:p>
+    <w:p>
+      <w:pPr>
+        <w:pStyle w:val="Bibliography"/>
+      </w:pPr>
+      <w:proofErr w:type="spellStart"/>
+      <w:r>
+        <w:t>Morling</w:t>
+      </w:r>
+      <w:proofErr w:type="spellEnd"/>
+      <w:r>
+        <w:t xml:space="preserve">, B. (2017). </w:t>
+      </w:r>
+      <w:r>
+        <w:rPr>
+          <w:i/>
+          <w:iCs/>
+        </w:rPr>
+        <w:t>Research methods in psychology: Evaluating a world of information</w:t>
+      </w:r>
+      <w:r>
+        <w:t xml:space="preserve"> (3rd ed.). WW Norton &amp; Company.</w:t>
+      </w:r>
+    </w:p>
+    <w:p>
+      <w:pPr>
+        <w:pStyle w:val="Bibliography"/>
+      </w:pPr>
+      <w:r>
+        <w:t xml:space="preserve">Murphy, K. R., &amp; </w:t>
+      </w:r>
+      <w:proofErr w:type="spellStart"/>
+      <w:r>
+        <w:t>Davidshofer</w:t>
+      </w:r>
+      <w:proofErr w:type="spellEnd"/>
+      <w:r>
+        <w:t xml:space="preserve">, C. O. (2005). </w:t>
+      </w:r>
+      <w:r>
+        <w:rPr>
+          <w:i/>
+          <w:iCs/>
+        </w:rPr>
+        <w:t>Psychological Testing: Principles and Applications</w:t>
+      </w:r>
+      <w:r>
+        <w:t>. Pearson/Prentice Hall.</w:t>
+      </w:r>
+    </w:p>
+    <w:p>
+      <w:pPr>
+        <w:pStyle w:val="Bibliography"/>
+      </w:pPr>
+      <w:r>
+        <w:t xml:space="preserve">Nelson, L. D., Simmons, J., &amp; Simonsohn, U. (2018). Psychology’s Renaissance. </w:t>
+      </w:r>
+      <w:r>
+        <w:rPr>
+          <w:i/>
+          <w:iCs/>
+        </w:rPr>
+        <w:t>Annual Review of Psychology</w:t>
+      </w:r>
+      <w:r>
+        <w:t xml:space="preserve">, </w:t>
+      </w:r>
+      <w:r>
+        <w:rPr>
+          <w:i/>
+          <w:iCs/>
+        </w:rPr>
+        <w:t>69</w:t>
+      </w:r>
+      <w:r>
+        <w:t>(1), 511–534. https://doi.org/10.1146/annurev-psych-122216-011836</w:t>
+      </w:r>
+    </w:p>
+    <w:p>
+      <w:pPr>
+        <w:pStyle w:val="Bibliography"/>
+      </w:pPr>
+      <w:proofErr w:type="spellStart"/>
+      <w:r>
+        <w:t>Nuijten</w:t>
+      </w:r>
+      <w:proofErr w:type="spellEnd"/>
+      <w:r>
+        <w:t xml:space="preserve">, M. B., </w:t>
+      </w:r>
+      <w:proofErr w:type="spellStart"/>
+      <w:r>
+        <w:t>Hartgerink</w:t>
+      </w:r>
+      <w:proofErr w:type="spellEnd"/>
+      <w:r>
+        <w:t xml:space="preserve">, C. H. J., van Assen, M. A. L. M., </w:t>
+      </w:r>
+      <w:proofErr w:type="spellStart"/>
+      <w:r>
+        <w:t>Epskamp</w:t>
+      </w:r>
+      <w:proofErr w:type="spellEnd"/>
+      <w:r>
+        <w:t xml:space="preserve">, S., &amp; Wicherts, J. M. (2015). The prevalence of statistical reporting errors in psychology (1985–2013). </w:t>
+      </w:r>
+      <w:proofErr w:type="spellStart"/>
+      <w:r>
+        <w:rPr>
+          <w:i/>
+          <w:iCs/>
+        </w:rPr>
+        <w:t>Behavior</w:t>
+      </w:r>
+      <w:proofErr w:type="spellEnd"/>
+      <w:r>
+        <w:rPr>
+          <w:i/>
+          <w:iCs/>
+        </w:rPr>
+        <w:t xml:space="preserve"> Research Methods</w:t>
+      </w:r>
+      <w:r>
+        <w:t>. https://doi.org/10.3758/s13428-015-0664-2</w:t>
+      </w:r>
+    </w:p>
+    <w:p>
+      <w:pPr>
+        <w:pStyle w:val="Bibliography"/>
+      </w:pPr>
+      <w:r>
+        <w:t xml:space="preserve">Nunnally, J., &amp; Bernstein, I. (1994). </w:t>
+      </w:r>
+      <w:r>
+        <w:rPr>
+          <w:i/>
+          <w:iCs/>
+        </w:rPr>
+        <w:t>Psychometric Theory</w:t>
+      </w:r>
+      <w:r>
+        <w:t xml:space="preserve"> (3rd edition). McGraw-Hill.</w:t>
+      </w:r>
+    </w:p>
+    <w:p>
+      <w:pPr>
+        <w:pStyle w:val="Bibliography"/>
+      </w:pPr>
+      <w:r>
+        <w:t xml:space="preserve">Parsons, S. (2018). Visualising two approaches to explore reliability-power relationships. </w:t>
+      </w:r>
+      <w:r>
+        <w:rPr>
+          <w:i/>
+          <w:iCs/>
+        </w:rPr>
+        <w:t>Preprint</w:t>
+      </w:r>
+      <w:r>
+        <w:t>. https://doi.org/10.31234/osf.io/qh5mf</w:t>
+      </w:r>
+    </w:p>
+    <w:p>
+      <w:pPr>
+        <w:pStyle w:val="Bibliography"/>
+      </w:pPr>
+      <w:r>
+        <w:t xml:space="preserve">Revelle, W. (2018). </w:t>
+      </w:r>
+      <w:r>
+        <w:rPr>
+          <w:i/>
+          <w:iCs/>
+        </w:rPr>
+        <w:t>psych: Procedures for Psychological, Psychometric, and Personality Research</w:t>
+      </w:r>
+      <w:r>
+        <w:t xml:space="preserve">. </w:t>
+      </w:r>
+      <w:proofErr w:type="spellStart"/>
+      <w:r>
+        <w:t>Northwestern</w:t>
+      </w:r>
+      <w:proofErr w:type="spellEnd"/>
+      <w:r>
+        <w:t xml:space="preserve"> University. https://CRAN.R-project.org/package=psych</w:t>
+      </w:r>
+    </w:p>
+    <w:p>
+      <w:pPr>
+        <w:pStyle w:val="Bibliography"/>
+      </w:pPr>
+      <w:r>
+        <w:t xml:space="preserve">Scheel, A. M., </w:t>
+      </w:r>
+      <w:proofErr w:type="spellStart"/>
+      <w:r>
+        <w:t>Schijen</w:t>
+      </w:r>
+      <w:proofErr w:type="spellEnd"/>
+      <w:r>
+        <w:t xml:space="preserve">, M. R. M. J., &amp; Lakens, D. (2021). An Excess of Positive Results: Comparing the Standard Psychology Literature With Registered Reports. </w:t>
       </w:r>
       <w:r>
         <w:rPr>
@@ -3825,25 +4746,229 @@
           <w:i/>
           <w:iCs/>
         </w:rPr>
+        <w:t>4</w:t>
+      </w:r>
+      <w:r>
+        <w:t>(2), 25152459211007468. https://doi.org/10.1177/25152459211007467</w:t>
+      </w:r>
+    </w:p>
+    <w:p>
+      <w:pPr>
+        <w:pStyle w:val="Bibliography"/>
+      </w:pPr>
+      <w:r>
+        <w:t xml:space="preserve">Schmidt, F. L., &amp; Hunter, J. E. (2015). </w:t>
+      </w:r>
+      <w:r>
+        <w:rPr>
+          <w:i/>
+          <w:iCs/>
+        </w:rPr>
+        <w:t>Methods of Meta-Analysis: Correcting Error and Bias in Research Findings</w:t>
+      </w:r>
+      <w:r>
+        <w:t>. SAGE Publications, Ltd. https://doi.org/10.4135/9781483398105</w:t>
+      </w:r>
+    </w:p>
+    <w:p>
+      <w:pPr>
+        <w:pStyle w:val="Bibliography"/>
+      </w:pPr>
+      <w:r>
+        <w:t xml:space="preserve">Schmitt, N. (1996). Uses and abuses of coefficient alpha. </w:t>
+      </w:r>
+      <w:r>
+        <w:rPr>
+          <w:i/>
+          <w:iCs/>
+        </w:rPr>
+        <w:t>Psychological Assessment</w:t>
+      </w:r>
+      <w:r>
+        <w:t xml:space="preserve">, </w:t>
+      </w:r>
+      <w:r>
+        <w:rPr>
+          <w:i/>
+          <w:iCs/>
+        </w:rPr>
+        <w:t>8</w:t>
+      </w:r>
+      <w:r>
+        <w:t>(4), 350–353. https://doi.org/10.1037/1040-3590.8.4.350</w:t>
+      </w:r>
+    </w:p>
+    <w:p>
+      <w:pPr>
+        <w:pStyle w:val="Bibliography"/>
+      </w:pPr>
+      <w:proofErr w:type="spellStart"/>
+      <w:r>
+        <w:t>Sheather</w:t>
+      </w:r>
+      <w:proofErr w:type="spellEnd"/>
+      <w:r>
+        <w:t xml:space="preserve">, S. J. (2004). Density Estimation. </w:t>
+      </w:r>
+      <w:r>
+        <w:rPr>
+          <w:i/>
+          <w:iCs/>
+        </w:rPr>
+        <w:t>Statistical Science</w:t>
+      </w:r>
+      <w:r>
+        <w:t xml:space="preserve">, </w:t>
+      </w:r>
+      <w:r>
+        <w:rPr>
+          <w:i/>
+          <w:iCs/>
+        </w:rPr>
+        <w:t>19</w:t>
+      </w:r>
+      <w:r>
+        <w:t>(4), 588–597.</w:t>
+      </w:r>
+    </w:p>
+    <w:p>
+      <w:pPr>
+        <w:pStyle w:val="Bibliography"/>
+      </w:pPr>
+      <w:proofErr w:type="spellStart"/>
+      <w:r>
+        <w:t>Sijtsma</w:t>
+      </w:r>
+      <w:proofErr w:type="spellEnd"/>
+      <w:r>
+        <w:t xml:space="preserve">, K. (2009). On the Use, the Misuse, and the Very Limited Usefulness of Cronbach’s Alpha. </w:t>
+      </w:r>
+      <w:r>
+        <w:rPr>
+          <w:i/>
+          <w:iCs/>
+        </w:rPr>
+        <w:t>Psychometrika</w:t>
+      </w:r>
+      <w:r>
+        <w:t xml:space="preserve">, </w:t>
+      </w:r>
+      <w:r>
+        <w:rPr>
+          <w:i/>
+          <w:iCs/>
+        </w:rPr>
+        <w:t>74</w:t>
+      </w:r>
+      <w:r>
+        <w:t>(1), 107–120. https://doi.org/10.1007/s11336-008-9101-0</w:t>
+      </w:r>
+    </w:p>
+    <w:p>
+      <w:pPr>
+        <w:pStyle w:val="Bibliography"/>
+      </w:pPr>
+      <w:r>
+        <w:t xml:space="preserve">Silverman, B. W. (1986). </w:t>
+      </w:r>
+      <w:r>
+        <w:rPr>
+          <w:i/>
+          <w:iCs/>
+        </w:rPr>
+        <w:t>Density Estimation for Statistics and Data Analysis</w:t>
+      </w:r>
+      <w:r>
+        <w:t>. Routledge. https://doi.org/10.1201/9781315140919</w:t>
+      </w:r>
+    </w:p>
+    <w:p>
+      <w:pPr>
+        <w:pStyle w:val="Bibliography"/>
+      </w:pPr>
+      <w:r>
+        <w:t xml:space="preserve">Simmons, J. P., Nelson, L. D., &amp; Simonsohn, U. (2011). False-positive psychology: Undisclosed flexibility in data collection and analysis allows presenting anything as significant. </w:t>
+      </w:r>
+      <w:r>
+        <w:rPr>
+          <w:i/>
+          <w:iCs/>
+        </w:rPr>
+        <w:t>Psychological Science</w:t>
+      </w:r>
+      <w:r>
+        <w:t xml:space="preserve">, </w:t>
+      </w:r>
+      <w:r>
+        <w:rPr>
+          <w:i/>
+          <w:iCs/>
+        </w:rPr>
+        <w:t>22</w:t>
+      </w:r>
+      <w:r>
+        <w:t>(11), 1359–1366. https://doi.org/10.1177/0956797611417632</w:t>
+      </w:r>
+    </w:p>
+    <w:p>
+      <w:pPr>
+        <w:pStyle w:val="Bibliography"/>
+      </w:pPr>
+      <w:proofErr w:type="spellStart"/>
+      <w:r>
+        <w:t>Smaldino</w:t>
+      </w:r>
+      <w:proofErr w:type="spellEnd"/>
+      <w:r>
+        <w:t xml:space="preserve">, P. E., &amp; </w:t>
+      </w:r>
+      <w:proofErr w:type="spellStart"/>
+      <w:r>
+        <w:t>McElreath</w:t>
+      </w:r>
+      <w:proofErr w:type="spellEnd"/>
+      <w:r>
+        <w:t xml:space="preserve">, R. (2016). The natural selection of bad science. </w:t>
+      </w:r>
+      <w:r>
+        <w:rPr>
+          <w:i/>
+          <w:iCs/>
+        </w:rPr>
+        <w:t>Royal Society Open Science</w:t>
+      </w:r>
+      <w:r>
+        <w:t xml:space="preserve">, </w:t>
+      </w:r>
+      <w:r>
+        <w:rPr>
+          <w:i/>
+          <w:iCs/>
+        </w:rPr>
         <w:t>3</w:t>
       </w:r>
       <w:r>
-        <w:t>, 124–137. https://doi.org/10.1177/2515245919882693</w:t>
+        <w:t>(9), 160384. https://doi.org/10.1098/rsos.160384</w:t>
       </w:r>
     </w:p>
     <w:p>
       <w:pPr>
         <w:pStyle w:val="Bibliography"/>
       </w:pPr>
-      <w:r>
-        <w:t xml:space="preserve">Bosco, F. A., Steel, P., Oswald, F., Uggerslev, K., &amp; Field, J. (2015). Cloud-based Meta-analysis to Bridge Science and Practice: Welcome to metaBUS. </w:t>
-      </w:r>
-      <w:r>
-        <w:rPr>
-          <w:i/>
-          <w:iCs/>
-        </w:rPr>
-        <w:t>Personnel Assessment and Decisions</w:t>
+      <w:proofErr w:type="spellStart"/>
+      <w:r>
+        <w:t>Strathern</w:t>
+      </w:r>
+      <w:proofErr w:type="spellEnd"/>
+      <w:r>
+        <w:t xml:space="preserve">, M. (1997). ‘Improving ratings’: Audit in the British University system. </w:t>
+      </w:r>
+      <w:r>
+        <w:rPr>
+          <w:i/>
+          <w:iCs/>
+        </w:rPr>
+        <w:t>European Review</w:t>
       </w:r>
       <w:r>
         <w:t xml:space="preserve">, </w:t>
@@ -3853,25 +4978,56 @@
           <w:i/>
           <w:iCs/>
         </w:rPr>
-        <w:t>1</w:t>
-      </w:r>
-      <w:r>
-        <w:t>(1). https://doi.org/10.25035/pad.2015.002</w:t>
+        <w:t>5</w:t>
+      </w:r>
+      <w:r>
+        <w:t>(3), 305–321. https://doi.org/10.1002/(SICI)1234-981X(199707)5:3&lt;305::AID-EURO184&gt;3.0.CO;2-4</w:t>
       </w:r>
     </w:p>
     <w:p>
       <w:pPr>
         <w:pStyle w:val="Bibliography"/>
       </w:pPr>
-      <w:r>
-        <w:t xml:space="preserve">Bosco, F. A., Uggerslev, K. L., &amp; Steel, P. (2017). MetaBUS as a vehicle for facilitating meta-analysis. </w:t>
-      </w:r>
-      <w:r>
-        <w:rPr>
-          <w:i/>
-          <w:iCs/>
-        </w:rPr>
-        <w:t>Human Resource Management Review</w:t>
+      <w:proofErr w:type="spellStart"/>
+      <w:r>
+        <w:t>Trosset</w:t>
+      </w:r>
+      <w:proofErr w:type="spellEnd"/>
+      <w:r>
+        <w:t xml:space="preserve">, M. W. (2009). </w:t>
+      </w:r>
+      <w:r>
+        <w:rPr>
+          <w:i/>
+          <w:iCs/>
+        </w:rPr>
+        <w:t>An Introduction to Statistical Inference and Its Applications with R</w:t>
+      </w:r>
+      <w:r>
+        <w:t xml:space="preserve"> (UK ed. edition). Routledge.</w:t>
+      </w:r>
+    </w:p>
+    <w:p>
+      <w:pPr>
+        <w:pStyle w:val="Bibliography"/>
+      </w:pPr>
+      <w:r>
+        <w:t xml:space="preserve">van Zyl, J. M., </w:t>
+      </w:r>
+      <w:proofErr w:type="spellStart"/>
+      <w:r>
+        <w:t>Neudecker</w:t>
+      </w:r>
+      <w:proofErr w:type="spellEnd"/>
+      <w:r>
+        <w:t xml:space="preserve">, H., &amp; Nel, D. G. (2000). On the distribution of the maximum likelihood estimator of Cronbach’s alpha. </w:t>
+      </w:r>
+      <w:r>
+        <w:rPr>
+          <w:i/>
+          <w:iCs/>
+        </w:rPr>
+        <w:t>Psychometrika</w:t>
       </w:r>
       <w:r>
         <w:t xml:space="preserve">, </w:t>
@@ -3881,10 +5037,10 @@
           <w:i/>
           <w:iCs/>
         </w:rPr>
-        <w:t>27</w:t>
-      </w:r>
-      <w:r>
-        <w:t>, 237–254. https://doi.org/10.1016/j.hrmr.2016.09.013</w:t>
+        <w:t>65</w:t>
+      </w:r>
+      <w:r>
+        <w:t>(3), 271–280. https://doi.org/10.1007/BF02296146</w:t>
       </w:r>
     </w:p>
     <w:p>
@@ -3892,887 +5048,40 @@
         <w:pStyle w:val="Bibliography"/>
       </w:pPr>
       <w:r>
-        <w:t xml:space="preserve">Breakwell, G. M., Smith, J. A., &amp; Wright, D. B. (2012). </w:t>
-      </w:r>
-      <w:r>
-        <w:rPr>
-          <w:i/>
-          <w:iCs/>
-        </w:rPr>
-        <w:t>Research methods in psychology: Approaches and methods</w:t>
-      </w:r>
-      <w:r>
-        <w:t xml:space="preserve"> (4th ed.). Sage.</w:t>
+        <w:lastRenderedPageBreak/>
+        <w:t xml:space="preserve">Wickham, H., &amp; RStudio. (2022). </w:t>
+      </w:r>
+      <w:proofErr w:type="spellStart"/>
+      <w:r>
+        <w:rPr>
+          <w:i/>
+          <w:iCs/>
+        </w:rPr>
+        <w:t>stringr</w:t>
+      </w:r>
+      <w:proofErr w:type="spellEnd"/>
+      <w:r>
+        <w:rPr>
+          <w:i/>
+          <w:iCs/>
+        </w:rPr>
+        <w:t>: Simple, Consistent Wrappers for Common String Operations</w:t>
+      </w:r>
+      <w:r>
+        <w:t xml:space="preserve"> (1.5.0). https://CRAN.R-project.org/package=stringr</w:t>
       </w:r>
     </w:p>
     <w:p>
       <w:pPr>
         <w:pStyle w:val="Bibliography"/>
       </w:pPr>
-      <w:r>
-        <w:t xml:space="preserve">Cortina, J. M. (1993). What is coefficient alpha? An examination of theory and applications. </w:t>
-      </w:r>
-      <w:r>
-        <w:rPr>
-          <w:i/>
-          <w:iCs/>
-        </w:rPr>
-        <w:t>Journal of Applied Psychology</w:t>
-      </w:r>
-      <w:r>
-        <w:t xml:space="preserve">, </w:t>
-      </w:r>
-      <w:r>
-        <w:rPr>
-          <w:i/>
-          <w:iCs/>
-        </w:rPr>
-        <w:t>78</w:t>
-      </w:r>
-      <w:r>
-        <w:t>(1), 98–104. https://doi.org/10.1037/0021-9010.78.1.98</w:t>
-      </w:r>
-    </w:p>
-    <w:p>
-      <w:pPr>
-        <w:pStyle w:val="Bibliography"/>
-      </w:pPr>
-      <w:r>
-        <w:t xml:space="preserve">Cronbach, L. J. (1951). Coefficient alpha and the internal structure of tests. </w:t>
-      </w:r>
-      <w:r>
-        <w:rPr>
-          <w:i/>
-          <w:iCs/>
-        </w:rPr>
-        <w:t>Psychometrika</w:t>
-      </w:r>
-      <w:r>
-        <w:t xml:space="preserve">, </w:t>
-      </w:r>
-      <w:r>
-        <w:rPr>
-          <w:i/>
-          <w:iCs/>
-        </w:rPr>
-        <w:t>16</w:t>
-      </w:r>
-      <w:r>
-        <w:t>(3), 297–334.</w:t>
-      </w:r>
-    </w:p>
-    <w:p>
-      <w:pPr>
-        <w:pStyle w:val="Bibliography"/>
-      </w:pPr>
-      <w:r>
-        <w:t xml:space="preserve">Elson, M. (2019). Examining Psychological Science Through Systematic Meta-Method Analysis: A Call for Research. </w:t>
-      </w:r>
-      <w:r>
-        <w:rPr>
-          <w:i/>
-          <w:iCs/>
-        </w:rPr>
-        <w:t>Advances in Methods and Practices in Psychological Science</w:t>
-      </w:r>
-      <w:r>
-        <w:t xml:space="preserve">, </w:t>
-      </w:r>
-      <w:r>
-        <w:rPr>
-          <w:i/>
-          <w:iCs/>
-        </w:rPr>
-        <w:t>2</w:t>
-      </w:r>
-      <w:r>
-        <w:t>(4), 350–363. https://doi.org/10.1177/2515245919863296</w:t>
-      </w:r>
-    </w:p>
-    <w:p>
-      <w:pPr>
-        <w:pStyle w:val="Bibliography"/>
-      </w:pPr>
-      <w:r>
-        <w:t xml:space="preserve">Firke, S., Denney, B., Haid, C., Knight, R., Grosser, M., &amp; Zadra, J. (2021). </w:t>
-      </w:r>
-      <w:r>
-        <w:rPr>
-          <w:i/>
-          <w:iCs/>
-        </w:rPr>
-        <w:t>janitor: Simple Tools for Examining and Cleaning Dirty Data</w:t>
-      </w:r>
-      <w:r>
-        <w:t xml:space="preserve"> (2.1.0). https://CRAN.R-project.org/package=janitor</w:t>
-      </w:r>
-    </w:p>
-    <w:p>
-      <w:pPr>
-        <w:pStyle w:val="Bibliography"/>
-      </w:pPr>
-      <w:r>
-        <w:t xml:space="preserve">Flake, J. K., Davidson, I. J., Wong, O., &amp; Pek, J. (2022). Construct validity and the validity of replication studies: A systematic review. </w:t>
-      </w:r>
-      <w:r>
-        <w:rPr>
-          <w:i/>
-          <w:iCs/>
-        </w:rPr>
-        <w:t>American Psychologist</w:t>
-      </w:r>
-      <w:r>
-        <w:t xml:space="preserve">, </w:t>
-      </w:r>
-      <w:r>
-        <w:rPr>
-          <w:i/>
-          <w:iCs/>
-        </w:rPr>
-        <w:t>77</w:t>
-      </w:r>
-      <w:r>
-        <w:t>, 576–588. https://doi.org/10.1037/amp0001006</w:t>
-      </w:r>
-    </w:p>
-    <w:p>
-      <w:pPr>
-        <w:pStyle w:val="Bibliography"/>
-      </w:pPr>
-      <w:r>
-        <w:t xml:space="preserve">Flake, J. K., &amp; Fried, E. I. (2020). Measurement Schmeasurement: Questionable Measurement Practices and How to Avoid Them. </w:t>
-      </w:r>
-      <w:r>
-        <w:rPr>
-          <w:i/>
-          <w:iCs/>
-        </w:rPr>
-        <w:t>Advances in Methods and Practices in Psychological Science</w:t>
-      </w:r>
-      <w:r>
-        <w:t xml:space="preserve">, </w:t>
-      </w:r>
-      <w:r>
-        <w:rPr>
-          <w:i/>
-          <w:iCs/>
-        </w:rPr>
-        <w:t>3</w:t>
-      </w:r>
-      <w:r>
-        <w:t>(4), 456–465. https://doi.org/10.1177/2515245920952393</w:t>
-      </w:r>
-    </w:p>
-    <w:p>
-      <w:pPr>
-        <w:pStyle w:val="Bibliography"/>
-      </w:pPr>
-      <w:r>
-        <w:t xml:space="preserve">Flake, J. K., Pek, J., &amp; Hehman, E. (2017). Construct Validation in Social and Personality Research: Current Practice and Recommendations. </w:t>
-      </w:r>
-      <w:r>
-        <w:rPr>
-          <w:i/>
-          <w:iCs/>
-        </w:rPr>
-        <w:t>Social Psychological and Personality Science</w:t>
-      </w:r>
-      <w:r>
-        <w:t xml:space="preserve">, </w:t>
-      </w:r>
-      <w:r>
-        <w:rPr>
-          <w:i/>
-          <w:iCs/>
-        </w:rPr>
-        <w:t>8</w:t>
-      </w:r>
-      <w:r>
-        <w:t>(4), 370–378. https://doi.org/10.1177/1948550617693063</w:t>
-      </w:r>
-    </w:p>
-    <w:p>
-      <w:pPr>
-        <w:pStyle w:val="Bibliography"/>
-      </w:pPr>
-      <w:r>
-        <w:t xml:space="preserve">Gigerenzer, G. (2018). Statistical Rituals: The Replication Delusion and How We Got There. </w:t>
-      </w:r>
-      <w:r>
-        <w:rPr>
-          <w:i/>
-          <w:iCs/>
-        </w:rPr>
-        <w:t>Advances in Methods and Practices in Psychological Science</w:t>
-      </w:r>
-      <w:r>
-        <w:t xml:space="preserve">, </w:t>
-      </w:r>
-      <w:r>
-        <w:rPr>
-          <w:i/>
-          <w:iCs/>
-        </w:rPr>
-        <w:t>1</w:t>
-      </w:r>
-      <w:r>
-        <w:t>(2), 198–218. https://doi.org/10.1177/2515245918771329</w:t>
-      </w:r>
-    </w:p>
-    <w:p>
-      <w:pPr>
-        <w:pStyle w:val="Bibliography"/>
-      </w:pPr>
-      <w:r>
-        <w:t xml:space="preserve">Hartgerink, C. H. J., van Aert, R. C. M., Nuijten, M. B., Wicherts, J. M., &amp; van Assen, M. A. L. M. (2016). Distributions of p-values smaller than .05 in psychology: What is going on? </w:t>
-      </w:r>
-      <w:r>
-        <w:rPr>
-          <w:i/>
-          <w:iCs/>
-        </w:rPr>
-        <w:t>PeerJ</w:t>
-      </w:r>
-      <w:r>
-        <w:t xml:space="preserve">, </w:t>
-      </w:r>
-      <w:r>
-        <w:rPr>
-          <w:i/>
-          <w:iCs/>
-        </w:rPr>
-        <w:t>4</w:t>
-      </w:r>
-      <w:r>
-        <w:t>, e1935. https://doi.org/10.7717/peerj.1935</w:t>
-      </w:r>
-    </w:p>
-    <w:p>
-      <w:pPr>
-        <w:pStyle w:val="Bibliography"/>
-      </w:pPr>
-      <w:r>
-        <w:t xml:space="preserve">Heo, M., Kim, N., &amp; Faith, M. S. (2015). Statistical power as a function of Cronbach alpha of instrument questionnaire items. </w:t>
-      </w:r>
-      <w:r>
-        <w:rPr>
-          <w:i/>
-          <w:iCs/>
-        </w:rPr>
-        <w:t>BMC Medical Research Methodology</w:t>
-      </w:r>
-      <w:r>
-        <w:t xml:space="preserve">, </w:t>
-      </w:r>
-      <w:r>
-        <w:rPr>
-          <w:i/>
-          <w:iCs/>
-        </w:rPr>
-        <w:t>15</w:t>
-      </w:r>
-      <w:r>
-        <w:t>(1). https://doi.org/10.1186/s12874-015-0070-6</w:t>
-      </w:r>
-    </w:p>
-    <w:p>
-      <w:pPr>
-        <w:pStyle w:val="Bibliography"/>
-      </w:pPr>
-      <w:r>
-        <w:t xml:space="preserve">Hothorn, T., Winell, H., Hornik, K., van de Wiel, M. A., &amp; Zeileis, A. (2021). </w:t>
-      </w:r>
-      <w:r>
-        <w:rPr>
-          <w:i/>
-          <w:iCs/>
-        </w:rPr>
-        <w:t>coin: Conditional Inference Procedures in a Permutation Test Framework</w:t>
-      </w:r>
-      <w:r>
-        <w:t xml:space="preserve"> (1.4-2). https://CRAN.R-project.org/package=coin</w:t>
-      </w:r>
-    </w:p>
-    <w:p>
-      <w:pPr>
-        <w:pStyle w:val="Bibliography"/>
-      </w:pPr>
-      <w:r>
-        <w:t xml:space="preserve">Howitt, D., &amp; Cramer, D. (2020). </w:t>
-      </w:r>
-      <w:r>
-        <w:rPr>
-          <w:i/>
-          <w:iCs/>
-        </w:rPr>
-        <w:t>Research methods in psychology</w:t>
-      </w:r>
-      <w:r>
-        <w:t xml:space="preserve"> (6th ed.). Pearson.</w:t>
-      </w:r>
-    </w:p>
-    <w:p>
-      <w:pPr>
-        <w:pStyle w:val="Bibliography"/>
-      </w:pPr>
-      <w:r>
-        <w:t xml:space="preserve">Lance, C. E., Butts, M. M., &amp; Michels, L. C. (2006). The Sources of Four Commonly Reported Cutoff Criteria: What Did They Really Say? </w:t>
-      </w:r>
-      <w:r>
-        <w:rPr>
-          <w:i/>
-          <w:iCs/>
-        </w:rPr>
-        <w:t>Organizational Research Methods</w:t>
-      </w:r>
-      <w:r>
-        <w:t xml:space="preserve">, </w:t>
-      </w:r>
-      <w:r>
-        <w:rPr>
-          <w:i/>
-          <w:iCs/>
-        </w:rPr>
-        <w:t>9</w:t>
-      </w:r>
-      <w:r>
-        <w:t>(2), 202–220. https://doi.org/10.1177/1094428105284919</w:t>
-      </w:r>
-    </w:p>
-    <w:p>
-      <w:pPr>
-        <w:pStyle w:val="Bibliography"/>
-      </w:pPr>
-      <w:r>
-        <w:t xml:space="preserve">Lilienfeld, S. O., &amp; Strother, A. N. (2020). Psychological measurement and the replication crisis: Four sacred cows. </w:t>
-      </w:r>
-      <w:r>
-        <w:rPr>
-          <w:i/>
-          <w:iCs/>
-        </w:rPr>
-        <w:t>Canadian Psychology / Psychologie Canadienne</w:t>
-      </w:r>
-      <w:r>
-        <w:t xml:space="preserve">, </w:t>
-      </w:r>
-      <w:r>
-        <w:rPr>
-          <w:i/>
-          <w:iCs/>
-        </w:rPr>
-        <w:t>61</w:t>
-      </w:r>
-      <w:r>
-        <w:t>, 281–288. https://doi.org/10.1037/cap0000236</w:t>
-      </w:r>
-    </w:p>
-    <w:p>
-      <w:pPr>
-        <w:pStyle w:val="Bibliography"/>
-      </w:pPr>
-      <w:r>
-        <w:t xml:space="preserve">Masicampo, E. J., &amp; Lalande, D. R. (2012). A peculiar prevalence of p values just below .05. </w:t>
-      </w:r>
-      <w:r>
-        <w:rPr>
-          <w:i/>
-          <w:iCs/>
-        </w:rPr>
-        <w:t>The Quarterly Journal of Experimental Psychology</w:t>
-      </w:r>
-      <w:r>
-        <w:t xml:space="preserve">, </w:t>
-      </w:r>
-      <w:r>
-        <w:rPr>
-          <w:i/>
-          <w:iCs/>
-        </w:rPr>
-        <w:t>65</w:t>
-      </w:r>
-      <w:r>
-        <w:t>(11), 2271–2279. https://doi.org/10.1080/17470218.2012.711335</w:t>
-      </w:r>
-    </w:p>
-    <w:p>
-      <w:pPr>
-        <w:pStyle w:val="Bibliography"/>
-      </w:pPr>
-      <w:r>
-        <w:t xml:space="preserve">McDonald, R. P. (1999). Test homogeneity, reliability, and generalizability. In </w:t>
-      </w:r>
-      <w:r>
-        <w:rPr>
-          <w:i/>
-          <w:iCs/>
-        </w:rPr>
-        <w:t>Test theory: A unified approach</w:t>
-      </w:r>
-      <w:r>
-        <w:t xml:space="preserve"> (pp. 76–120). Lawrence Erlbaum Associates.</w:t>
-      </w:r>
-    </w:p>
-    <w:p>
-      <w:pPr>
-        <w:pStyle w:val="Bibliography"/>
-      </w:pPr>
-      <w:r>
-        <w:t xml:space="preserve">McQueen, R. A., &amp; Knussen, C. (2013). </w:t>
-      </w:r>
-      <w:r>
-        <w:rPr>
-          <w:i/>
-          <w:iCs/>
-        </w:rPr>
-        <w:t>Introduction to research methods and statistics in psychology: A practical guide to the undergraduate researcher</w:t>
-      </w:r>
-      <w:r>
-        <w:t xml:space="preserve"> (2nd ed.). Sage.</w:t>
-      </w:r>
-    </w:p>
-    <w:p>
-      <w:pPr>
-        <w:pStyle w:val="Bibliography"/>
-      </w:pPr>
-      <w:r>
-        <w:t xml:space="preserve">Morling, B. (2017). </w:t>
-      </w:r>
-      <w:r>
-        <w:rPr>
-          <w:i/>
-          <w:iCs/>
-        </w:rPr>
-        <w:t>Research methods in psychology: Evaluating a world of information</w:t>
-      </w:r>
-      <w:r>
-        <w:t xml:space="preserve"> (3rd ed.). WW Norton &amp; Company.</w:t>
-      </w:r>
-    </w:p>
-    <w:p>
-      <w:pPr>
-        <w:pStyle w:val="Bibliography"/>
-      </w:pPr>
-      <w:r>
-        <w:t xml:space="preserve">Murphy, K. R., &amp; Davidshofer, C. O. (2005). </w:t>
-      </w:r>
-      <w:r>
-        <w:rPr>
-          <w:i/>
-          <w:iCs/>
-        </w:rPr>
-        <w:t>Psychological Testing: Principles and Applications</w:t>
-      </w:r>
-      <w:r>
-        <w:t>. Pearson/Prentice Hall.</w:t>
-      </w:r>
-    </w:p>
-    <w:p>
-      <w:pPr>
-        <w:pStyle w:val="Bibliography"/>
-      </w:pPr>
-      <w:r>
-        <w:t xml:space="preserve">Nelson, L. D., Simmons, J., &amp; Simonsohn, U. (2018). Psychology’s Renaissance. </w:t>
-      </w:r>
-      <w:r>
-        <w:rPr>
-          <w:i/>
-          <w:iCs/>
-        </w:rPr>
-        <w:t>Annual Review of Psychology</w:t>
-      </w:r>
-      <w:r>
-        <w:t xml:space="preserve">, </w:t>
-      </w:r>
-      <w:r>
-        <w:rPr>
-          <w:i/>
-          <w:iCs/>
-        </w:rPr>
-        <w:t>69</w:t>
-      </w:r>
-      <w:r>
-        <w:t>(1), 511–534. https://doi.org/10.1146/annurev-psych-122216-011836</w:t>
-      </w:r>
-    </w:p>
-    <w:p>
-      <w:pPr>
-        <w:pStyle w:val="Bibliography"/>
-      </w:pPr>
-      <w:r>
-        <w:t xml:space="preserve">Nuijten, M. B., Hartgerink, C. H. J., van Assen, M. A. L. M., Epskamp, S., &amp; Wicherts, J. M. (2015). The prevalence of statistical reporting errors in psychology (1985–2013). </w:t>
-      </w:r>
-      <w:r>
-        <w:rPr>
-          <w:i/>
-          <w:iCs/>
-        </w:rPr>
-        <w:t>Behavior Research Methods</w:t>
-      </w:r>
-      <w:r>
-        <w:t>. https://doi.org/10.3758/s13428-015-0664-2</w:t>
-      </w:r>
-    </w:p>
-    <w:p>
-      <w:pPr>
-        <w:pStyle w:val="Bibliography"/>
-      </w:pPr>
-      <w:r>
-        <w:t xml:space="preserve">Nunnally, J., &amp; Bernstein, I. (1994). </w:t>
-      </w:r>
-      <w:r>
-        <w:rPr>
-          <w:i/>
-          <w:iCs/>
-        </w:rPr>
-        <w:t>Psychometric Theory</w:t>
-      </w:r>
-      <w:r>
-        <w:t xml:space="preserve"> (3rd edition). McGraw-Hill.</w:t>
-      </w:r>
-    </w:p>
-    <w:p>
-      <w:pPr>
-        <w:pStyle w:val="Bibliography"/>
-      </w:pPr>
-      <w:r>
-        <w:lastRenderedPageBreak/>
-        <w:t xml:space="preserve">Parsons, S. (2018). Visualising two approaches to explore reliability-power relationships. </w:t>
-      </w:r>
-      <w:r>
-        <w:rPr>
-          <w:i/>
-          <w:iCs/>
-        </w:rPr>
-        <w:t>Preprint</w:t>
-      </w:r>
-      <w:r>
-        <w:t>. https://doi.org/10.31234/osf.io/qh5mf</w:t>
-      </w:r>
-    </w:p>
-    <w:p>
-      <w:pPr>
-        <w:pStyle w:val="Bibliography"/>
-      </w:pPr>
-      <w:r>
-        <w:t xml:space="preserve">Revelle, W. (2018). </w:t>
-      </w:r>
-      <w:r>
-        <w:rPr>
-          <w:i/>
-          <w:iCs/>
-        </w:rPr>
-        <w:t>psych: Procedures for Psychological, Psychometric, and Personality Research</w:t>
-      </w:r>
-      <w:r>
-        <w:t>. Northwestern University. https://CRAN.R-project.org/package=psych</w:t>
-      </w:r>
-    </w:p>
-    <w:p>
-      <w:pPr>
-        <w:pStyle w:val="Bibliography"/>
-      </w:pPr>
-      <w:r>
-        <w:t xml:space="preserve">Scheel, A. M., Schijen, M. R. M. J., &amp; Lakens, D. (2021). An Excess of Positive Results: Comparing the Standard Psychology Literature With Registered Reports. </w:t>
-      </w:r>
-      <w:r>
-        <w:rPr>
-          <w:i/>
-          <w:iCs/>
-        </w:rPr>
-        <w:t>Advances in Methods and Practices in Psychological Science</w:t>
-      </w:r>
-      <w:r>
-        <w:t xml:space="preserve">, </w:t>
-      </w:r>
-      <w:r>
-        <w:rPr>
-          <w:i/>
-          <w:iCs/>
-        </w:rPr>
-        <w:t>4</w:t>
-      </w:r>
-      <w:r>
-        <w:t>(2), 25152459211007468. https://doi.org/10.1177/25152459211007467</w:t>
-      </w:r>
-    </w:p>
-    <w:p>
-      <w:pPr>
-        <w:pStyle w:val="Bibliography"/>
-      </w:pPr>
-      <w:r>
-        <w:t xml:space="preserve">Schmidt, F. L., &amp; Hunter, J. E. (2015). </w:t>
-      </w:r>
-      <w:r>
-        <w:rPr>
-          <w:i/>
-          <w:iCs/>
-        </w:rPr>
-        <w:t>Methods of Meta-Analysis: Correcting Error and Bias in Research Findings</w:t>
-      </w:r>
-      <w:r>
-        <w:t>. SAGE Publications, Ltd. https://doi.org/10.4135/9781483398105</w:t>
-      </w:r>
-    </w:p>
-    <w:p>
-      <w:pPr>
-        <w:pStyle w:val="Bibliography"/>
-      </w:pPr>
-      <w:r>
-        <w:t xml:space="preserve">Schmitt, N. (1996). Uses and abuses of coefficient alpha. </w:t>
-      </w:r>
-      <w:r>
-        <w:rPr>
-          <w:i/>
-          <w:iCs/>
-        </w:rPr>
-        <w:t>Psychological Assessment</w:t>
-      </w:r>
-      <w:r>
-        <w:t xml:space="preserve">, </w:t>
-      </w:r>
-      <w:r>
-        <w:rPr>
-          <w:i/>
-          <w:iCs/>
-        </w:rPr>
-        <w:t>8</w:t>
-      </w:r>
-      <w:r>
-        <w:t>(4), 350–353. https://doi.org/10.1037/1040-3590.8.4.350</w:t>
-      </w:r>
-    </w:p>
-    <w:p>
-      <w:pPr>
-        <w:pStyle w:val="Bibliography"/>
-      </w:pPr>
-      <w:r>
-        <w:t xml:space="preserve">Sheather, S. J. (2004). Density Estimation. </w:t>
-      </w:r>
-      <w:r>
-        <w:rPr>
-          <w:i/>
-          <w:iCs/>
-        </w:rPr>
-        <w:t>Statistical Science</w:t>
-      </w:r>
-      <w:r>
-        <w:t xml:space="preserve">, </w:t>
-      </w:r>
-      <w:r>
-        <w:rPr>
-          <w:i/>
-          <w:iCs/>
-        </w:rPr>
-        <w:t>19</w:t>
-      </w:r>
-      <w:r>
-        <w:t>(4), 588–597.</w:t>
-      </w:r>
-    </w:p>
-    <w:p>
-      <w:pPr>
-        <w:pStyle w:val="Bibliography"/>
-      </w:pPr>
-      <w:r>
-        <w:t xml:space="preserve">Sijtsma, K. (2009). On the Use, the Misuse, and the Very Limited Usefulness of Cronbach’s Alpha. </w:t>
-      </w:r>
-      <w:r>
-        <w:rPr>
-          <w:i/>
-          <w:iCs/>
-        </w:rPr>
-        <w:t>Psychometrika</w:t>
-      </w:r>
-      <w:r>
-        <w:t xml:space="preserve">, </w:t>
-      </w:r>
-      <w:r>
-        <w:rPr>
-          <w:i/>
-          <w:iCs/>
-        </w:rPr>
-        <w:t>74</w:t>
-      </w:r>
-      <w:r>
-        <w:t>(1), 107–120. https://doi.org/10.1007/s11336-008-9101-0</w:t>
-      </w:r>
-    </w:p>
-    <w:p>
-      <w:pPr>
-        <w:pStyle w:val="Bibliography"/>
-      </w:pPr>
-      <w:r>
-        <w:t xml:space="preserve">Silverman, B. W. (1986). </w:t>
-      </w:r>
-      <w:r>
-        <w:rPr>
-          <w:i/>
-          <w:iCs/>
-        </w:rPr>
-        <w:t>Density Estimation for Statistics and Data Analysis</w:t>
-      </w:r>
-      <w:r>
-        <w:t>. Routledge. https://doi.org/10.1201/9781315140919</w:t>
-      </w:r>
-    </w:p>
-    <w:p>
-      <w:pPr>
-        <w:pStyle w:val="Bibliography"/>
-      </w:pPr>
-      <w:r>
-        <w:t xml:space="preserve">Simmons, J. P., Nelson, L. D., &amp; Simonsohn, U. (2011). False-positive psychology: Undisclosed flexibility in data collection and analysis allows presenting anything as significant. </w:t>
-      </w:r>
-      <w:r>
-        <w:rPr>
-          <w:i/>
-          <w:iCs/>
-        </w:rPr>
-        <w:t>Psychological Science</w:t>
-      </w:r>
-      <w:r>
-        <w:t xml:space="preserve">, </w:t>
-      </w:r>
-      <w:r>
-        <w:rPr>
-          <w:i/>
-          <w:iCs/>
-        </w:rPr>
-        <w:t>22</w:t>
-      </w:r>
-      <w:r>
-        <w:t>(11), 1359–1366. https://doi.org/10.1177/0956797611417632</w:t>
-      </w:r>
-    </w:p>
-    <w:p>
-      <w:pPr>
-        <w:pStyle w:val="Bibliography"/>
-      </w:pPr>
-      <w:r>
-        <w:t xml:space="preserve">Smaldino, P. E., &amp; McElreath, R. (2016). The natural selection of bad science. </w:t>
-      </w:r>
-      <w:r>
-        <w:rPr>
-          <w:i/>
-          <w:iCs/>
-        </w:rPr>
-        <w:t>Royal Society Open Science</w:t>
-      </w:r>
-      <w:r>
-        <w:t xml:space="preserve">, </w:t>
-      </w:r>
-      <w:r>
-        <w:rPr>
-          <w:i/>
-          <w:iCs/>
-        </w:rPr>
-        <w:t>3</w:t>
-      </w:r>
-      <w:r>
-        <w:t>(9), 160384. https://doi.org/10.1098/rsos.160384</w:t>
-      </w:r>
-    </w:p>
-    <w:p>
-      <w:pPr>
-        <w:pStyle w:val="Bibliography"/>
-      </w:pPr>
-      <w:r>
-        <w:t xml:space="preserve">Strathern, M. (1997). ‘Improving ratings’: Audit in the British University system. </w:t>
-      </w:r>
-      <w:r>
-        <w:rPr>
-          <w:i/>
-          <w:iCs/>
-        </w:rPr>
-        <w:t>European Review</w:t>
-      </w:r>
-      <w:r>
-        <w:t xml:space="preserve">, </w:t>
-      </w:r>
-      <w:r>
-        <w:rPr>
-          <w:i/>
-          <w:iCs/>
-        </w:rPr>
-        <w:t>5</w:t>
-      </w:r>
-      <w:r>
-        <w:t>(3), 305–321. https://doi.org/10.1002/(SICI)1234-981X(199707)5:3&lt;305::AID-EURO184&gt;3.0.CO;2-4</w:t>
-      </w:r>
-    </w:p>
-    <w:p>
-      <w:pPr>
-        <w:pStyle w:val="Bibliography"/>
-      </w:pPr>
-      <w:r>
-        <w:t xml:space="preserve">Trosset, M. W. (2009). </w:t>
-      </w:r>
-      <w:r>
-        <w:rPr>
-          <w:i/>
-          <w:iCs/>
-        </w:rPr>
-        <w:t>An Introduction to Statistical Inference and Its Applications with R</w:t>
-      </w:r>
-      <w:r>
-        <w:t xml:space="preserve"> (UK ed. edition). Routledge.</w:t>
-      </w:r>
-    </w:p>
-    <w:p>
-      <w:pPr>
-        <w:pStyle w:val="Bibliography"/>
-      </w:pPr>
-      <w:r>
-        <w:t xml:space="preserve">van Zyl, J. M., Neudecker, H., &amp; Nel, D. G. (2000). On the distribution of the maximum likelihood estimator of Cronbach’s alpha. </w:t>
-      </w:r>
-      <w:r>
-        <w:rPr>
-          <w:i/>
-          <w:iCs/>
-        </w:rPr>
-        <w:t>Psychometrika</w:t>
-      </w:r>
-      <w:r>
-        <w:t xml:space="preserve">, </w:t>
-      </w:r>
-      <w:r>
-        <w:rPr>
-          <w:i/>
-          <w:iCs/>
-        </w:rPr>
-        <w:t>65</w:t>
-      </w:r>
-      <w:r>
-        <w:t>(3), 271–280. https://doi.org/10.1007/BF02296146</w:t>
-      </w:r>
-    </w:p>
-    <w:p>
-      <w:pPr>
-        <w:pStyle w:val="Bibliography"/>
-      </w:pPr>
-      <w:r>
-        <w:t xml:space="preserve">Wickham, H., &amp; RStudio. (2022). </w:t>
-      </w:r>
-      <w:r>
-        <w:rPr>
-          <w:i/>
-          <w:iCs/>
-        </w:rPr>
-        <w:t>stringr: Simple, Consistent Wrappers for Common String Operations</w:t>
-      </w:r>
-      <w:r>
-        <w:t xml:space="preserve"> (1.5.0). https://CRAN.R-project.org/package=stringr</w:t>
-      </w:r>
-    </w:p>
-    <w:p>
-      <w:pPr>
-        <w:pStyle w:val="Bibliography"/>
-      </w:pPr>
-      <w:r>
-        <w:t xml:space="preserve">Wiernik, B. M., &amp; Dahlke, J. A. (2020). Obtaining Unbiased Results in Meta-Analysis: The </w:t>
-      </w:r>
-      <w:r>
-        <w:t xml:space="preserve">Importance of Correcting for Statistical Artifacts. </w:t>
+      <w:proofErr w:type="spellStart"/>
+      <w:r>
+        <w:t>Wiernik</w:t>
+      </w:r>
+      <w:proofErr w:type="spellEnd"/>
+      <w:r>
+        <w:t xml:space="preserve">, B. M., &amp; Dahlke, J. A. (2020). Obtaining Unbiased Results in Meta-Analysis: The Importance of Correcting for Statistical Artifacts. </w:t>
       </w:r>
       <w:r>
         <w:rPr>

</xml_diff>

<commit_message>
replaced more word equation alphas with unicode alphas
</commit_message>
<xml_diff>
--- a/communication/preprint/Hussey et al - 2023 - An aberrant abundance of Cronbach’s alpha values at .70.docx
+++ b/communication/preprint/Hussey et al - 2023 - An aberrant abundance of Cronbach’s alpha values at .70.docx
@@ -250,37 +250,15 @@
       <w:r>
         <w:t>Reliability can be quantified in different ways but the most common metric by far is Cronbach’</w:t>
       </w:r>
-      <w:ins w:id="4" w:author="Ian Hussey" w:date="2023-02-17T12:55:00Z">
-        <w:r>
-          <w:t xml:space="preserve">s </w:t>
-        </w:r>
-        <w:r>
-          <w:t>α</w:t>
-        </w:r>
-        <w:r>
-          <w:t xml:space="preserve"> </w:t>
-        </w:r>
-      </w:ins>
-      <w:del w:id="5" w:author="Ian Hussey" w:date="2023-02-17T12:55:00Z">
-        <w:r>
-          <w:delText xml:space="preserve">s </w:delText>
-        </w:r>
-      </w:del>
-      <m:oMath>
-        <m:r>
-          <w:del w:id="6" w:author="Ian Hussey" w:date="2023-02-17T12:55:00Z">
-            <w:rPr>
-              <w:rFonts w:ascii="Cambria Math" w:hAnsi="Cambria Math"/>
-            </w:rPr>
-            <m:t>α</m:t>
-          </w:del>
-        </m:r>
-      </m:oMath>
-      <w:del w:id="7" w:author="Ian Hussey" w:date="2023-02-17T12:55:00Z">
-        <w:r>
-          <w:delText xml:space="preserve"> </w:delText>
-        </w:r>
-      </w:del>
+      <w:r>
+        <w:t xml:space="preserve">s </w:t>
+      </w:r>
+      <w:r>
+        <w:t>α</w:t>
+      </w:r>
+      <w:r>
+        <w:t xml:space="preserve"> </w:t>
+      </w:r>
       <w:r>
         <w:fldChar w:fldCharType="begin"/>
       </w:r>
@@ -317,39 +295,15 @@
       <w:r>
         <w:t>. While in practice,</w:t>
       </w:r>
-      <w:ins w:id="8" w:author="Ian Hussey" w:date="2023-02-17T12:55:00Z">
-        <w:r>
-          <w:t xml:space="preserve"> </w:t>
-        </w:r>
-        <w:r>
-          <w:t>α</w:t>
-        </w:r>
-      </w:ins>
-      <w:del w:id="9" w:author="Ian Hussey" w:date="2023-02-17T12:55:00Z">
-        <w:r>
-          <w:delText xml:space="preserve"> </w:delText>
-        </w:r>
-      </w:del>
-      <m:oMath>
-        <m:r>
-          <w:del w:id="10" w:author="Ian Hussey" w:date="2023-02-17T12:55:00Z">
-            <w:rPr>
-              <w:rFonts w:ascii="Cambria Math" w:hAnsi="Cambria Math"/>
-            </w:rPr>
-            <m:t>α</m:t>
-          </w:del>
-        </m:r>
-      </m:oMath>
-      <w:ins w:id="11" w:author="Ian Hussey" w:date="2023-02-17T12:55:00Z">
-        <w:r>
-          <w:t xml:space="preserve"> </w:t>
-        </w:r>
-      </w:ins>
-      <w:del w:id="12" w:author="Ian Hussey" w:date="2023-02-17T12:55:00Z">
-        <w:r>
-          <w:delText xml:space="preserve"> </w:delText>
-        </w:r>
-      </w:del>
+      <w:r>
+        <w:t xml:space="preserve"> </w:t>
+      </w:r>
+      <w:r>
+        <w:t>α</w:t>
+      </w:r>
+      <w:r>
+        <w:t xml:space="preserve"> </w:t>
+      </w:r>
       <w:r>
         <w:t xml:space="preserve">is often incorrectly treated as being synonymous with reliability </w:t>
       </w:r>
@@ -392,21 +346,9 @@
       <w:r>
         <w:t xml:space="preserve">. There is a well-established literature debating the use and misuse of </w:t>
       </w:r>
-      <w:ins w:id="13" w:author="Ian Hussey" w:date="2023-02-17T12:55:00Z">
-        <w:r>
-          <w:t>α</w:t>
-        </w:r>
-      </w:ins>
-      <m:oMath>
-        <m:r>
-          <w:del w:id="14" w:author="Ian Hussey" w:date="2023-02-17T12:55:00Z">
-            <w:rPr>
-              <w:rFonts w:ascii="Cambria Math" w:hAnsi="Cambria Math"/>
-            </w:rPr>
-            <m:t>α</m:t>
-          </w:del>
-        </m:r>
-      </m:oMath>
+      <w:r>
+        <w:t>α</w:t>
+      </w:r>
       <w:r>
         <w:t xml:space="preserve">. Much of which focuses on the fact that many researchers inappropriately use it to test properties such as unidimensionality and homogeneity that are in fact assumed by α </w:t>
       </w:r>
@@ -428,29 +370,12 @@
       <w:r>
         <w:t>. Alternatives to α with relaxed assumptions have been suggested e.g., McDonald’s</w:t>
       </w:r>
-      <w:ins w:id="15" w:author="Ian Hussey" w:date="2023-02-17T12:56:00Z">
-        <w:r>
-          <w:t xml:space="preserve"> </w:t>
-        </w:r>
-        <w:r>
-          <w:t>ω</w:t>
-        </w:r>
-      </w:ins>
-      <w:del w:id="16" w:author="Ian Hussey" w:date="2023-02-17T12:56:00Z">
-        <w:r>
-          <w:delText xml:space="preserve"> </w:delText>
-        </w:r>
-      </w:del>
-      <m:oMath>
-        <m:r>
-          <w:del w:id="17" w:author="Ian Hussey" w:date="2023-02-17T12:56:00Z">
-            <w:rPr>
-              <w:rFonts w:ascii="Cambria Math" w:hAnsi="Cambria Math"/>
-            </w:rPr>
-            <m:t>ω</m:t>
-          </w:del>
-        </m:r>
-      </m:oMath>
+      <w:r>
+        <w:t xml:space="preserve"> </w:t>
+      </w:r>
+      <w:r>
+        <w:t>ω</w:t>
+      </w:r>
       <w:r>
         <w:t xml:space="preserve"> </w:t>
       </w:r>
@@ -495,8 +420,8 @@
       <w:pPr>
         <w:pStyle w:val="Heading2"/>
       </w:pPr>
-      <w:bookmarkStart w:id="18" w:name="_ne6ly7shwlla" w:colFirst="0" w:colLast="0"/>
-      <w:bookmarkEnd w:id="18"/>
+      <w:bookmarkStart w:id="4" w:name="_ne6ly7shwlla" w:colFirst="0" w:colLast="0"/>
+      <w:bookmarkEnd w:id="4"/>
       <w:r>
         <w:t>Rule-of-thumb thresholds</w:t>
       </w:r>
@@ -516,37 +441,15 @@
       <w:r>
         <w:t xml:space="preserve"> is commonly interpreted using well known rules-of-thumb thresholds (e.g.,</w:t>
       </w:r>
-      <w:ins w:id="19" w:author="Ian Hussey" w:date="2023-02-17T12:56:00Z">
-        <w:r>
-          <w:t xml:space="preserve"> </w:t>
-        </w:r>
-        <w:r>
-          <w:t>α</w:t>
-        </w:r>
-        <w:r>
-          <w:t xml:space="preserve"> </w:t>
-        </w:r>
-      </w:ins>
-      <w:del w:id="20" w:author="Ian Hussey" w:date="2023-02-17T12:56:00Z">
-        <w:r>
-          <w:delText xml:space="preserve"> </w:delText>
-        </w:r>
-      </w:del>
-      <m:oMath>
-        <m:r>
-          <w:del w:id="21" w:author="Ian Hussey" w:date="2023-02-17T12:56:00Z">
-            <w:rPr>
-              <w:rFonts w:ascii="Cambria Math" w:hAnsi="Cambria Math"/>
-            </w:rPr>
-            <m:t>α</m:t>
-          </w:del>
-        </m:r>
-      </m:oMath>
-      <w:del w:id="22" w:author="Ian Hussey" w:date="2023-02-17T12:56:00Z">
-        <w:r>
-          <w:delText xml:space="preserve"> </w:delText>
-        </w:r>
-      </w:del>
+      <w:r>
+        <w:t xml:space="preserve"> </w:t>
+      </w:r>
+      <w:r>
+        <w:t>α</w:t>
+      </w:r>
+      <w:r>
+        <w:t xml:space="preserve"> </w:t>
+      </w:r>
       <w:r>
         <w:t xml:space="preserve">&gt; .70). Nunnally &amp; Bernstein </w:t>
       </w:r>
@@ -568,29 +471,12 @@
       <w:r>
         <w:t xml:space="preserve"> recommended an </w:t>
       </w:r>
-      <w:ins w:id="23" w:author="Ian Hussey" w:date="2023-02-17T12:56:00Z">
-        <w:r>
-          <w:t>α</w:t>
-        </w:r>
-        <w:r>
-          <w:t xml:space="preserve"> </w:t>
-        </w:r>
-      </w:ins>
-      <m:oMath>
-        <m:r>
-          <w:del w:id="24" w:author="Ian Hussey" w:date="2023-02-17T12:56:00Z">
-            <w:rPr>
-              <w:rFonts w:ascii="Cambria Math" w:hAnsi="Cambria Math"/>
-            </w:rPr>
-            <m:t>α</m:t>
-          </w:del>
-        </m:r>
-      </m:oMath>
-      <w:del w:id="25" w:author="Ian Hussey" w:date="2023-02-17T12:56:00Z">
-        <w:r>
-          <w:delText xml:space="preserve"> </w:delText>
-        </w:r>
-      </w:del>
+      <w:r>
+        <w:t>α</w:t>
+      </w:r>
+      <w:r>
+        <w:t xml:space="preserve"> </w:t>
+      </w:r>
       <w:r>
         <w:t xml:space="preserve">value of at least .70 and their book and its earlier 1967 or 1978 editions are frequently cited, often omitting however the qualification that .70 is recommended for “early stages of research” </w:t>
       </w:r>
@@ -616,37 +502,15 @@
         <w:lastRenderedPageBreak/>
         <w:t>cited source for this threshold, with over 8000 citations at time of writing. Many, if not most, contemporary undergraduate introductory textbooks on research methods include rules of thumb, and regard</w:t>
       </w:r>
-      <w:ins w:id="26" w:author="Ian Hussey" w:date="2023-02-17T12:56:00Z">
-        <w:r>
-          <w:t xml:space="preserve"> </w:t>
-        </w:r>
-        <w:r>
-          <w:t>α</w:t>
-        </w:r>
-        <w:r>
-          <w:t xml:space="preserve"> </w:t>
-        </w:r>
-      </w:ins>
-      <w:del w:id="27" w:author="Ian Hussey" w:date="2023-02-17T12:56:00Z">
-        <w:r>
-          <w:delText xml:space="preserve"> </w:delText>
-        </w:r>
-      </w:del>
-      <m:oMath>
-        <m:r>
-          <w:del w:id="28" w:author="Ian Hussey" w:date="2023-02-17T12:56:00Z">
-            <w:rPr>
-              <w:rFonts w:ascii="Cambria Math" w:hAnsi="Cambria Math"/>
-            </w:rPr>
-            <m:t>α</m:t>
-          </w:del>
-        </m:r>
-      </m:oMath>
-      <w:del w:id="29" w:author="Ian Hussey" w:date="2023-02-17T12:56:00Z">
-        <w:r>
-          <w:delText xml:space="preserve"> </w:delText>
-        </w:r>
-      </w:del>
+      <w:r>
+        <w:t xml:space="preserve"> </w:t>
+      </w:r>
+      <w:r>
+        <w:t>α</w:t>
+      </w:r>
+      <w:r>
+        <w:t xml:space="preserve"> </w:t>
+      </w:r>
       <w:r>
         <w:t xml:space="preserve">&gt; .70 as something “researchers are looking for” </w:t>
       </w:r>
@@ -704,97 +568,30 @@
       <w:r>
         <w:t>. Psychologists have used</w:t>
       </w:r>
-      <w:ins w:id="30" w:author="Ian Hussey" w:date="2023-02-17T12:56:00Z">
-        <w:r>
-          <w:t xml:space="preserve"> </w:t>
-        </w:r>
-        <w:r>
-          <w:t>α</w:t>
-        </w:r>
-      </w:ins>
-      <w:del w:id="31" w:author="Ian Hussey" w:date="2023-02-17T12:56:00Z">
-        <w:r>
-          <w:delText xml:space="preserve"> </w:delText>
-        </w:r>
-      </w:del>
-      <m:oMath>
-        <m:r>
-          <w:del w:id="32" w:author="Ian Hussey" w:date="2023-02-17T12:56:00Z">
-            <w:rPr>
-              <w:rFonts w:ascii="Cambria Math" w:hAnsi="Cambria Math"/>
-            </w:rPr>
-            <m:t>α</m:t>
-          </w:del>
-        </m:r>
-      </m:oMath>
+      <w:r>
+        <w:t xml:space="preserve"> </w:t>
+      </w:r>
+      <w:r>
+        <w:t>α</w:t>
+      </w:r>
       <w:r>
         <w:t xml:space="preserve"> &gt; .70 as a binary decision rule for scale development for decades. Cortina observes that “[the] acceptance of</w:t>
       </w:r>
-      <w:ins w:id="33" w:author="Ian Hussey" w:date="2023-02-17T12:57:00Z">
-        <w:r>
-          <w:t xml:space="preserve"> </w:t>
-        </w:r>
-        <w:r>
-          <w:t>α</w:t>
-        </w:r>
-        <w:r>
-          <w:t xml:space="preserve"> </w:t>
-        </w:r>
-      </w:ins>
-      <w:del w:id="34" w:author="Ian Hussey" w:date="2023-02-17T12:57:00Z">
-        <w:r>
-          <w:delText xml:space="preserve"> </w:delText>
-        </w:r>
-      </w:del>
-      <m:oMath>
-        <m:r>
-          <w:del w:id="35" w:author="Ian Hussey" w:date="2023-02-17T12:57:00Z">
-            <w:rPr>
-              <w:rFonts w:ascii="Cambria Math" w:hAnsi="Cambria Math"/>
-            </w:rPr>
-            <m:t>α</m:t>
-          </w:del>
-        </m:r>
-      </m:oMath>
-      <w:del w:id="36" w:author="Ian Hussey" w:date="2023-02-17T12:57:00Z">
-        <w:r>
-          <w:delText xml:space="preserve"> </w:delText>
-        </w:r>
-      </w:del>
+      <w:r>
+        <w:t xml:space="preserve"> α</w:t>
+      </w:r>
+      <w:r>
+        <w:t xml:space="preserve"> </w:t>
+      </w:r>
       <w:r>
         <w:t>&gt; .70 as adequate is implied by the fact that</w:t>
       </w:r>
-      <w:ins w:id="37" w:author="Ian Hussey" w:date="2023-02-17T12:57:00Z">
-        <w:r>
-          <w:t xml:space="preserve"> </w:t>
-        </w:r>
-        <w:r>
-          <w:t>α</w:t>
-        </w:r>
-        <w:r>
-          <w:t xml:space="preserve"> </w:t>
-        </w:r>
-      </w:ins>
-      <w:del w:id="38" w:author="Ian Hussey" w:date="2023-02-17T12:57:00Z">
-        <w:r>
-          <w:delText xml:space="preserve"> </w:delText>
-        </w:r>
-      </w:del>
-      <m:oMath>
-        <m:r>
-          <w:del w:id="39" w:author="Ian Hussey" w:date="2023-02-17T12:57:00Z">
-            <w:rPr>
-              <w:rFonts w:ascii="Cambria Math" w:hAnsi="Cambria Math"/>
-            </w:rPr>
-            <m:t>α</m:t>
-          </w:del>
-        </m:r>
-      </m:oMath>
-      <w:del w:id="40" w:author="Ian Hussey" w:date="2023-02-17T12:57:00Z">
-        <w:r>
-          <w:delText xml:space="preserve"> </w:delText>
-        </w:r>
-      </w:del>
+      <w:r>
+        <w:t xml:space="preserve"> α</w:t>
+      </w:r>
+      <w:r>
+        <w:t xml:space="preserve"> </w:t>
+      </w:r>
       <w:r>
         <w:t xml:space="preserve">&gt; .70 usually goes uninterpreted. It is merely presented, and further scale modifications are seldom made.” </w:t>
       </w:r>
@@ -821,8 +618,8 @@
       <w:pPr>
         <w:pStyle w:val="Heading2"/>
       </w:pPr>
-      <w:bookmarkStart w:id="41" w:name="_omhhqd1h1c7v" w:colFirst="0" w:colLast="0"/>
-      <w:bookmarkEnd w:id="41"/>
+      <w:bookmarkStart w:id="5" w:name="_omhhqd1h1c7v" w:colFirst="0" w:colLast="0"/>
+      <w:bookmarkEnd w:id="5"/>
       <w:r>
         <w:t>Publication bias and hacking</w:t>
       </w:r>
@@ -1032,8 +829,8 @@
       <w:pPr>
         <w:pStyle w:val="Heading2"/>
       </w:pPr>
-      <w:bookmarkStart w:id="42" w:name="_7gs65ogkzr1g" w:colFirst="0" w:colLast="0"/>
-      <w:bookmarkEnd w:id="42"/>
+      <w:bookmarkStart w:id="6" w:name="_7gs65ogkzr1g" w:colFirst="0" w:colLast="0"/>
+      <w:bookmarkEnd w:id="6"/>
       <w:r>
         <w:t>The current research</w:t>
       </w:r>
@@ -1042,37 +839,12 @@
       <w:r>
         <w:t>Use of</w:t>
       </w:r>
-      <w:ins w:id="43" w:author="Ian Hussey" w:date="2023-02-17T12:57:00Z">
-        <w:r>
-          <w:t xml:space="preserve"> </w:t>
-        </w:r>
-        <w:r>
-          <w:t>α</w:t>
-        </w:r>
-        <w:r>
-          <w:t xml:space="preserve"> </w:t>
-        </w:r>
-      </w:ins>
-      <w:del w:id="44" w:author="Ian Hussey" w:date="2023-02-17T12:57:00Z">
-        <w:r>
-          <w:delText xml:space="preserve"> </w:delText>
-        </w:r>
-      </w:del>
-      <m:oMath>
-        <m:r>
-          <w:del w:id="45" w:author="Ian Hussey" w:date="2023-02-17T12:57:00Z">
-            <w:rPr>
-              <w:rFonts w:ascii="Cambria Math" w:hAnsi="Cambria Math"/>
-            </w:rPr>
-            <m:t>α</m:t>
-          </w:del>
-        </m:r>
-      </m:oMath>
-      <w:del w:id="46" w:author="Ian Hussey" w:date="2023-02-17T12:57:00Z">
-        <w:r>
-          <w:delText xml:space="preserve"> </w:delText>
-        </w:r>
-      </w:del>
+      <w:r>
+        <w:t xml:space="preserve"> α</w:t>
+      </w:r>
+      <w:r>
+        <w:t xml:space="preserve"> </w:t>
+      </w:r>
       <w:r>
         <w:t xml:space="preserve">shares several similarities with </w:t>
       </w:r>
@@ -1108,6 +880,76 @@
           <w:color w:val="000000"/>
         </w:rPr>
         <w:t xml:space="preserve"> reports of </w:t>
+      </w:r>
+      <w:r>
+        <w:t>α</w:t>
+      </w:r>
+      <w:r>
+        <w:rPr>
+          <w:color w:val="000000"/>
+        </w:rPr>
+        <w:t>-hacking, illegitimate tricks to inflat</w:t>
+      </w:r>
+      <w:r>
+        <w:rPr>
+          <w:color w:val="000000"/>
+        </w:rPr>
+        <w:t xml:space="preserve">e </w:t>
+      </w:r>
+      <w:r>
+        <w:t>α</w:t>
+      </w:r>
+      <w:r>
+        <w:rPr>
+          <w:color w:val="000000"/>
+        </w:rPr>
+        <w:t xml:space="preserve">, abound. We therefore sought to examine the empirical distribution of reported Cronbach’s </w:t>
+      </w:r>
+      <w:r>
+        <w:t>α</w:t>
+      </w:r>
+      <w:r>
+        <w:t xml:space="preserve"> </w:t>
+      </w:r>
+      <w:r>
+        <w:rPr>
+          <w:color w:val="000000"/>
+        </w:rPr>
+        <w:t xml:space="preserve">coefficients, analogously to work on over-abundance of barely-significant </w:t>
+      </w:r>
+      <w:r>
+        <w:rPr>
+          <w:i/>
+          <w:color w:val="000000"/>
+        </w:rPr>
+        <w:t>p</w:t>
+      </w:r>
+      <w:r>
+        <w:rPr>
+          <w:color w:val="000000"/>
+        </w:rPr>
+        <w:t xml:space="preserve"> values </w:t>
+      </w:r>
+      <w:r>
+        <w:fldChar w:fldCharType="begin"/>
+      </w:r>
+      <w:r>
+        <w:instrText xml:space="preserve"> ADDIN ZOTERO_ITEM CSL_CITATION {"citationID":"1nJpA2iv","properties":{"formattedCitation":"(Hartgerink et al., 2016; Masicampo &amp; Lalande, 2012)","plainCitation":"(Hartgerink et al., 2016; Masicampo &amp; Lalande, 2012)","noteIndex":0},"citationItems":[{"id":15002,"uris":["http://zotero.org/users/1687755/items/BUCJ9M4W"],"itemData":{"id":15002,"type":"article-journal","abstract":"Previous studies provided mixed findings on pecularities in p-value distributions in psychology. This paper examined 258,050 test results across 30,710 articles from eight high impact journals to investigate the existence of a peculiar prevalence of p-values just below .05 (i.e., a bump) in the psychological literature, and a potential increase thereof over time. We indeed found evidence for a bump just below .05 in the distribution of exactly reported p-values in the journals Developmental Psychology, Journal of Applied Psychology, and Journal of Personality and Social Psychology, but the bump did not increase over the years and disappeared when using recalculated p-values. We found clear and direct evidence for the QRP “incorrect rounding of p-value” (John, Loewenstein &amp; Prelec, 2012) in all psychology journals. Finally, we also investigated monotonic excess of p-values, an effect of certain QRPs that has been neglected in previous research, and developed two measures to detect this by modeling the distributions of statistically significant p-values. Using simulations and applying the two measures to the retrieved test results, we argue that, although one of the measures suggests the use of QRPs in psychology, it is difficult to draw general conclusions concerning QRPs based on modeling of p-value distributions.","container-title":"PeerJ","DOI":"10.7717/peerj.1935","ISSN":"2167-8359","journalAbbreviation":"PeerJ","language":"en","note":"publisher: PeerJ Inc.","page":"e1935","source":"peerj.com","title":"Distributions of p-values smaller than .05 in psychology: what is going on?","title-short":"Distributions of p-values smaller than .05 in psychology","volume":"4","author":[{"family":"Hartgerink","given":"Chris H. J."},{"family":"Aert","given":"Robbie C. M.","non-dropping-particle":"van"},{"family":"Nuijten","given":"Michèle B."},{"family":"Wicherts","given":"Jelte M."},{"family":"Assen","given":"Marcel A. L. M.","non-dropping-particle":"van"}],"issued":{"date-parts":[["2016",4,11]]}}},{"id":5934,"uris":["http://zotero.org/users/1687755/items/TP8U244U"],"itemData":{"id":5934,"type":"article-journal","abstract":"In null hypothesis significance testing (NHST), p values are judged relative to an arbitrary threshold for significance (.05). The present work examined whether that standard influences the distribution of p values reported in the psychology literature. We examined a large subset of papers from three highly regarded journals. Distributions of p were found to be similar across the different journals. Moreover, p values were much more common immediately below .05 than would be expected based on the number of p values occurring in other ranges. This prevalence of p values just below the arbitrary criterion for significance was observed in all three journals. We discuss potential sources of this pattern, including publication bias and researcher degrees of freedom.","container-title":"The Quarterly Journal of Experimental Psychology","DOI":"10.1080/17470218.2012.711335","ISSN":"1747-0218","issue":"11","note":"PMID: 22853650","page":"2271-2279","source":"Taylor and Francis+NEJM","title":"A peculiar prevalence of p values just below .05","volume":"65","author":[{"family":"Masicampo","given":"E. J."},{"family":"Lalande","given":"Daniel R."}],"issued":{"date-parts":[["2012",11,1]]}}}],"schema":"https://github.com/citation-style-language/schema/raw/master/csl-citation.json"} </w:instrText>
+      </w:r>
+      <w:r>
+        <w:fldChar w:fldCharType="separate"/>
+      </w:r>
+      <w:r>
+        <w:t>(Hartgerink et al., 2016; Masicampo &amp; Lalande, 2012)</w:t>
+      </w:r>
+      <w:r>
+        <w:fldChar w:fldCharType="end"/>
+      </w:r>
+      <w:r>
+        <w:rPr>
+          <w:color w:val="000000"/>
+        </w:rPr>
+        <w:t xml:space="preserve">. We hypothesized that there would be an excess of </w:t>
       </w:r>
       <w:hyperlink r:id="rId15">
         <w:r>
@@ -1121,131 +963,441 @@
         <w:rPr>
           <w:color w:val="000000"/>
         </w:rPr>
-        <w:t xml:space="preserve">-hacking, illegitimate tricks to inflate </w:t>
+        <w:t xml:space="preserve"> values at commonly used rule-of-thumb </w:t>
+      </w:r>
+      <w:r>
+        <w:t>thresholds</w:t>
+      </w:r>
+      <w:r>
+        <w:rPr>
+          <w:color w:val="000000"/>
+        </w:rPr>
+        <w:t xml:space="preserve"> values (</w:t>
+      </w:r>
+      <w:r>
+        <w:t>α</w:t>
+      </w:r>
+      <w:r>
+        <w:t xml:space="preserve"> </w:t>
+      </w:r>
+      <w:r>
+        <w:rPr>
+          <w:color w:val="000000"/>
+        </w:rPr>
+        <w:t>= .70, .80, .90) relative to other values.</w:t>
+      </w:r>
+    </w:p>
+    <w:p>
+      <w:pPr>
+        <w:pStyle w:val="Heading1"/>
+      </w:pPr>
+      <w:bookmarkStart w:id="7" w:name="_bpbpfxk40cq1" w:colFirst="0" w:colLast="0"/>
+      <w:bookmarkEnd w:id="7"/>
+      <w:r>
+        <w:t>Method</w:t>
+      </w:r>
+    </w:p>
+    <w:p>
+      <w:pPr>
+        <w:pStyle w:val="Heading2"/>
+      </w:pPr>
+      <w:bookmarkStart w:id="8" w:name="_qtfg1n3xljr7" w:colFirst="0" w:colLast="0"/>
+      <w:bookmarkEnd w:id="8"/>
+      <w:r>
+        <w:t>Transparency statement</w:t>
+      </w:r>
+    </w:p>
+    <w:p>
+      <w:r>
+        <w:t>All code, processed data, and preregistration are available (</w:t>
       </w:r>
       <w:hyperlink r:id="rId16">
         <w:r>
           <w:rPr>
-            <w:color w:val="000000"/>
+            <w:color w:val="1155CC"/>
+            <w:u w:val="single"/>
           </w:rPr>
-          <w:t>α</w:t>
+          <w:t>o</w:t>
         </w:r>
       </w:hyperlink>
-      <w:r>
-        <w:rPr>
-          <w:color w:val="000000"/>
-        </w:rPr>
-        <w:t xml:space="preserve">, abound. We therefore sought to examine the empirical distribution of reported Cronbach’s </w:t>
-      </w:r>
       <w:hyperlink r:id="rId17">
         <w:r>
           <w:rPr>
-            <w:color w:val="000000"/>
+            <w:color w:val="1155CC"/>
+            <w:u w:val="single"/>
           </w:rPr>
-          <w:t>α</w:t>
+          <w:t>sf.io/pe3t7</w:t>
         </w:r>
       </w:hyperlink>
       <w:r>
-        <w:rPr>
-          <w:color w:val="000000"/>
-        </w:rPr>
-        <w:t xml:space="preserve"> coefficients, analogously to work on over-abundance of barely-significant </w:t>
-      </w:r>
-      <w:r>
-        <w:rPr>
-          <w:i/>
-          <w:color w:val="000000"/>
-        </w:rPr>
-        <w:t>p</w:t>
-      </w:r>
-      <w:r>
-        <w:rPr>
-          <w:color w:val="000000"/>
-        </w:rPr>
-        <w:t xml:space="preserve"> values </w:t>
-      </w:r>
-      <w:r>
-        <w:fldChar w:fldCharType="begin"/>
-      </w:r>
-      <w:r>
-        <w:instrText xml:space="preserve"> ADDIN ZOTERO_ITEM CSL_CITATION {"citationID":"1nJpA2iv","properties":{"formattedCitation":"(Hartgerink et al., 2016; Masicampo &amp; Lalande, 2012)","plainCitation":"(Hartgerink et al., 2016; Masicampo &amp; Lalande, 2012)","noteIndex":0},"citationItems":[{"id":15002,"uris":["http://zotero.org/users/1687755/items/BUCJ9M4W"],"itemData":{"id":15002,"type":"article-journal","abstract":"Previous studies provided mixed findings on pecularities in p-value distributions in psychology. This paper examined 258,050 test results across 30,710 articles from eight high impact journals to investigate the existence of a peculiar prevalence of p-values just below .05 (i.e., a bump) in the psychological literature, and a potential increase thereof over time. We indeed found evidence for a bump just below .05 in the distribution of exactly reported p-values in the journals Developmental Psychology, Journal of Applied Psychology, and Journal of Personality and Social Psychology, but the bump did not increase over the years and disappeared when using recalculated p-values. We found clear and direct evidence for the QRP “incorrect rounding of p-value” (John, Loewenstein &amp; Prelec, 2012) in all psychology journals. Finally, we also investigated monotonic excess of p-values, an effect of certain QRPs that has been neglected in previous research, and developed two measures to detect this by modeling the distributions of statistically significant p-values. Using simulations and applying the two measures to the retrieved test results, we argue that, although one of the measures suggests the use of QRPs in psychology, it is difficult to draw general conclusions concerning QRPs based on modeling of p-value distributions.","container-title":"PeerJ","DOI":"10.7717/peerj.1935","ISSN":"2167-8359","journalAbbreviation":"PeerJ","language":"en","note":"publisher: PeerJ Inc.","page":"e1935","source":"peerj.com","title":"Distributions of p-values smaller than .05 in psychology: what is going on?","title-short":"Distributions of p-values smaller than .05 in psychology","volume":"4","author":[{"family":"Hartgerink","given":"Chris H. J."},{"family":"Aert","given":"Robbie C. M.","non-dropping-particle":"van"},{"family":"Nuijten","given":"Michèle B."},{"family":"Wicherts","given":"Jelte M."},{"family":"Assen","given":"Marcel A. L. M.","non-dropping-particle":"van"}],"issued":{"date-parts":[["2016",4,11]]}}},{"id":5934,"uris":["http://zotero.org/users/1687755/items/TP8U244U"],"itemData":{"id":5934,"type":"article-journal","abstract":"In null hypothesis significance testing (NHST), p values are judged relative to an arbitrary threshold for significance (.05). The present work examined whether that standard influences the distribution of p values reported in the psychology literature. We examined a large subset of papers from three highly regarded journals. Distributions of p were found to be similar across the different journals. Moreover, p values were much more common immediately below .05 than would be expected based on the number of p values occurring in other ranges. This prevalence of p values just below the arbitrary criterion for significance was observed in all three journals. We discuss potential sources of this pattern, including publication bias and researcher degrees of freedom.","container-title":"The Quarterly Journal of Experimental Psychology","DOI":"10.1080/17470218.2012.711335","ISSN":"1747-0218","issue":"11","note":"PMID: 22853650","page":"2271-2279","source":"Taylor and Francis+NEJM","title":"A peculiar prevalence of p values just below .05","volume":"65","author":[{"family":"Masicampo","given":"E. J."},{"family":"Lalande","given":"Daniel R."}],"issued":{"date-parts":[["2012",11,1]]}}}],"schema":"https://github.com/citation-style-language/schema/raw/master/csl-citation.json"} </w:instrText>
-      </w:r>
-      <w:r>
-        <w:fldChar w:fldCharType="separate"/>
-      </w:r>
-      <w:r>
-        <w:t>(Hartgerink et al., 2016; Masicampo &amp; Lalande, 2012)</w:t>
-      </w:r>
-      <w:r>
-        <w:fldChar w:fldCharType="end"/>
-      </w:r>
-      <w:r>
-        <w:rPr>
-          <w:color w:val="000000"/>
-        </w:rPr>
-        <w:t xml:space="preserve">. We hypothesized that there would be an excess of </w:t>
-      </w:r>
-      <w:hyperlink r:id="rId18">
+        <w:t>)</w:t>
+      </w:r>
+      <w:r>
+        <w:t xml:space="preserve"> along with a Supplementary Materials document (</w:t>
+      </w:r>
+      <w:hyperlink r:id="rId18" w:history="1">
         <w:r>
           <w:rPr>
-            <w:color w:val="000000"/>
+            <w:rStyle w:val="Hyperlink"/>
           </w:rPr>
-          <w:t>α</w:t>
+          <w:t>osf.io/5xzy4</w:t>
         </w:r>
       </w:hyperlink>
       <w:r>
         <w:rPr>
+          <w:color w:val="000000" w:themeColor="text1"/>
+        </w:rPr>
+        <w:t>).</w:t>
+      </w:r>
+    </w:p>
+    <w:p>
+      <w:pPr>
+        <w:pStyle w:val="Heading2"/>
+      </w:pPr>
+      <w:bookmarkStart w:id="9" w:name="_mgq9r97k3yug" w:colFirst="0" w:colLast="0"/>
+      <w:bookmarkEnd w:id="9"/>
+      <w:r>
+        <w:t xml:space="preserve">Data sources </w:t>
+      </w:r>
+    </w:p>
+    <w:p>
+      <w:r>
+        <w:t>We examined</w:t>
+      </w:r>
+      <w:r>
+        <w:t xml:space="preserve"> </w:t>
+      </w:r>
+      <w:r>
+        <w:t>α</w:t>
+      </w:r>
+      <w:r>
+        <w:t xml:space="preserve"> </w:t>
+      </w:r>
+      <w:r>
+        <w:t xml:space="preserve">estimates in two different literatures and datasets, one covering the psychology literature and one covering the Industrial-Organizational (I/O) literature (i.e., applied psychology, management). These datasets were mostly non-overlapping (10.1% overlap) and used very different extraction methods. The analytic method was developed using the psychology dataset. R code for the analysis was preregistered prior to obtaining the I/O dataset. The analysis of the I/O dataset therefore represents a stronger, confirmatory assessment of the hypotheses. Despite this movement from exploratory to confirmatory analytic strategies, we consider it useful to define the analysis of the I/O literature as an assessment of the generalizability of the effect to what is arguably a different population rather than a replication (i.e., a second sample drawn from the same population). The substantive differences in the methods of extracting α estimates from the two datasets represent a second reason why the two analyses may be better conceptualized as an assessment of generalizability. </w:t>
+      </w:r>
+    </w:p>
+    <w:p>
+      <w:r>
+        <w:rPr>
           <w:color w:val="000000"/>
         </w:rPr>
-        <w:t xml:space="preserve"> values at commonly used rule-of-thumb </w:t>
-      </w:r>
-      <w:r>
-        <w:t>thresholds</w:t>
+        <w:t xml:space="preserve">In order to assess distortions in the distribution of </w:t>
+      </w:r>
+      <w:r>
+        <w:t>α</w:t>
+      </w:r>
+      <w:r>
+        <w:t xml:space="preserve"> </w:t>
       </w:r>
       <w:r>
         <w:rPr>
           <w:color w:val="000000"/>
         </w:rPr>
-        <w:t xml:space="preserve"> values (</w:t>
-      </w:r>
-      <w:hyperlink r:id="rId19">
+        <w:t>v</w:t>
+      </w:r>
+      <w:r>
+        <w:t>alues in the psychology literature, we made use of a dataset of the full text of all articles published in APA journals between 1985 and 2013. A list of all journals included in the dataset can be found in Table 1S in the Supplementary Materials</w:t>
+      </w:r>
+      <w:r>
+        <w:t xml:space="preserve"> (see </w:t>
+      </w:r>
+      <w:hyperlink r:id="rId19" w:history="1">
         <w:r>
           <w:rPr>
-            <w:color w:val="000000"/>
+            <w:rStyle w:val="Hyperlink"/>
           </w:rPr>
-          <w:t>α</w:t>
+          <w:t>osf.io/5xzy4</w:t>
         </w:r>
       </w:hyperlink>
       <w:r>
         <w:rPr>
+          <w:color w:val="000000" w:themeColor="text1"/>
+        </w:rPr>
+        <w:t>)</w:t>
+      </w:r>
+      <w:r>
+        <w:t xml:space="preserve">. This dataset was previously used to assess reporting errors using the StatCheck program and further details of this dataset can be found in the original publication </w:t>
+      </w:r>
+      <w:r>
+        <w:fldChar w:fldCharType="begin"/>
+      </w:r>
+      <w:r>
+        <w:instrText xml:space="preserve"> ADDIN ZOTERO_ITEM CSL_CITATION {"citationID":"F3HLsaDc","properties":{"formattedCitation":"(Nuijten et al., 2015)","plainCitation":"(Nuijten et al., 2015)","noteIndex":0},"citationItems":[{"id":3505,"uris":["http://zotero.org/users/1687755/items/ZUU244FC"],"itemData":{"id":3505,"type":"article-journal","container-title":"Behavior Research Methods","DOI":"10.3758/s13428-015-0664-2","ISSN":"1554-3528","language":"en","source":"CrossRef","title":"The prevalence of statistical reporting errors in psychology (1985–2013)","URL":"http://link.springer.com/10.3758/s13428-015-0664-2","author":[{"family":"Nuijten","given":"Michèle B."},{"family":"Hartgerink","given":"Chris H. J."},{"family":"Assen","given":"Marcel A. L. M.","non-dropping-particle":"van"},{"family":"Epskamp","given":"Sacha"},{"family":"Wicherts","given":"Jelte M."}],"accessed":{"date-parts":[["2016",8,26]]},"issued":{"date-parts":[["2015",10,23]]}}}],"schema":"https://github.com/citation-style-language/schema/raw/master/csl-citation.json"} </w:instrText>
+      </w:r>
+      <w:r>
+        <w:fldChar w:fldCharType="separate"/>
+      </w:r>
+      <w:r>
+        <w:t>(Nuijten et al., 2015)</w:t>
+      </w:r>
+      <w:r>
+        <w:fldChar w:fldCharType="end"/>
+      </w:r>
+      <w:r>
+        <w:t>. The full dataset contains 74,470 articles covering all major areas of psychology research including clinical, social, personality, cognitive, experimental, developmental, educational, and applied psychology.</w:t>
+      </w:r>
+    </w:p>
+    <w:p>
+      <w:r>
+        <w:t xml:space="preserve">Distortions in the distributions of α-estimates in the I/O literature were assessed using the </w:t>
+      </w:r>
+      <w:proofErr w:type="spellStart"/>
+      <w:r>
+        <w:t>metaBUS</w:t>
+      </w:r>
+      <w:proofErr w:type="spellEnd"/>
+      <w:r>
+        <w:t xml:space="preserve"> database (version 2018.09.09). The full </w:t>
+      </w:r>
+      <w:proofErr w:type="spellStart"/>
+      <w:r>
+        <w:t>metaBUS</w:t>
+      </w:r>
+      <w:proofErr w:type="spellEnd"/>
+      <w:r>
+        <w:t xml:space="preserve"> dataset contains data from 14,038 articles published in 26 journals between 1980 and 2017. A list of all journals </w:t>
+      </w:r>
+      <w:r>
+        <w:lastRenderedPageBreak/>
+        <w:t xml:space="preserve">included in the dataset can be found in Table 2S in the Supplementary Materials. Full details of the dataset’s curation and utility can be found in the original publications </w:t>
+      </w:r>
+      <w:r>
+        <w:fldChar w:fldCharType="begin"/>
+      </w:r>
+      <w:r>
+        <w:instrText xml:space="preserve"> ADDIN ZOTERO_ITEM CSL_CITATION {"citationID":"x2I7ogTw","properties":{"formattedCitation":"(Bosco et al., 2017, 2020)","plainCitation":"(Bosco et al., 2017, 2020)","noteIndex":0},"citationItems":[{"id":15074,"uris":["http://zotero.org/users/1687755/items/JZKDL9XK"],"itemData":{"id":15074,"type":"article-journal","abstract":"To address new research questions and get a clearer picture of research, scientists and practitioners in human resource management have come to rely heavily on meta-analyses. However, meta-analyses may take months or years to produce and are becoming increasingly difficult to produce as the corpus of available research grows exponentially. We describe how the metaBUS platform can assist in tackling two central challenges to conducting meta-analyses. In addition, we provide a detailed description of the platform, with information on all fields included in the database. Next, we provide recommendations for three use cases: generating literature search terms by using the metaBUS taxonomy, conducting metaBUS queries to locate findings and generate first-pass meta-analyses, and identifying relevant findings that might have gone overlooked during traditional literature searches. We demonstrate a new software and a cloud-based interface that allow users to leverage the platform. We conclude with implications, limitations, and future directions. (PsycInfo Database Record (c) 2020 APA, all rights reserved)","container-title":"Human Resource Management Review","DOI":"10.1016/j.hrmr.2016.09.013","ISSN":"1873-7889","note":"publisher-place: Netherlands\npublisher: Elsevier Science","page":"237-254","source":"APA PsycNet","title":"metaBUS as a vehicle for facilitating meta-analysis","volume":"27","author":[{"family":"Bosco","given":"Frank A."},{"family":"Uggerslev","given":"Krista L."},{"family":"Steel","given":"Piers"}],"issued":{"date-parts":[["2017"]]}},"label":"page"},{"id":15067,"uris":["http://zotero.org/users/1687755/items/6ML6N7QX"],"itemData":{"id":15067,"type":"article-journal","abstract":"In this article, we provide a review of research-curation and knowledge-management efforts that may be leveraged to advance research and education in psychological science. After reviewing the approaches and content of other efforts, we focus on the metaBUS project’s platform, the most comprehensive effort to date. The metaBUS platform uses standards-based protocols in combination with human judgment to organize and make readily accessible a database of research findings, currently numbering more than 1 million. It allows users to conduct rudimentary, instant meta-analyses, and capacities for visualization and communication of meta-analytic findings have recently been added. We conclude by discussing challenges, opportunities, and recommendations for expanding the project beyond applied psychology. (PsycInfo Database Record (c) 2020 APA, all rights reserved)","container-title":"Advances in Methods and Practices in Psychological Science","DOI":"10.1177/2515245919882693","ISSN":"2515-2467","note":"publisher-place: US\npublisher: Sage Publications","page":"124-137","source":"APA PsycNet","title":"Advancing meta-analysis with knowledge-management platforms: Using metaBUS in psychology","title-short":"Advancing meta-analysis with knowledge-management platforms","volume":"3","author":[{"family":"Bosco","given":"Frank A."},{"family":"Field","given":"James G."},{"family":"Larsen","given":"Kai R."},{"family":"Chang","given":"Yingyi"},{"family":"Uggerslev","given":"Krista L."}],"issued":{"date-parts":[["2020"]]}}}],"schema":"https://github.com/citation-style-language/schema/raw/master/csl-citation.json"} </w:instrText>
+      </w:r>
+      <w:r>
+        <w:fldChar w:fldCharType="separate"/>
+      </w:r>
+      <w:r>
+        <w:t>(Bosco et al., 2017, 2020)</w:t>
+      </w:r>
+      <w:r>
+        <w:fldChar w:fldCharType="end"/>
+      </w:r>
+      <w:r>
+        <w:t>. Each row of the database represents one effect (i.e., correlation coefficient) extracted from a published correlation matrix. Many articles in this field report reliability estimates in the diag</w:t>
+      </w:r>
+      <w:r>
+        <w:rPr>
           <w:color w:val="000000"/>
         </w:rPr>
-        <w:t xml:space="preserve"> = .70, .80, .90) relative to other values.</w:t>
-      </w:r>
-    </w:p>
-    <w:p>
-      <w:pPr>
-        <w:pStyle w:val="Heading1"/>
-      </w:pPr>
-      <w:bookmarkStart w:id="47" w:name="_bpbpfxk40cq1" w:colFirst="0" w:colLast="0"/>
-      <w:bookmarkEnd w:id="47"/>
-      <w:r>
-        <w:t>Method</w:t>
+        <w:t>onal of correlation matrices. It is these values of Cronbach’s</w:t>
+      </w:r>
+      <w:r>
+        <w:rPr>
+          <w:color w:val="000000"/>
+        </w:rPr>
+        <w:t xml:space="preserve"> </w:t>
+      </w:r>
+      <w:r>
+        <w:t>α</w:t>
+      </w:r>
+      <w:r>
+        <w:t xml:space="preserve"> </w:t>
+      </w:r>
+      <w:r>
+        <w:rPr>
+          <w:color w:val="000000"/>
+        </w:rPr>
+        <w:t xml:space="preserve">that were used in the present analyses. A variety of other meta-data is available in the database, including sample size, sample type, country of origin, publication year, construct classification, and the like. For details on the </w:t>
+      </w:r>
+      <w:proofErr w:type="spellStart"/>
+      <w:r>
+        <w:rPr>
+          <w:color w:val="000000"/>
+        </w:rPr>
+        <w:t>metaBUS</w:t>
+      </w:r>
+      <w:proofErr w:type="spellEnd"/>
+      <w:r>
+        <w:rPr>
+          <w:color w:val="000000"/>
+        </w:rPr>
+        <w:t xml:space="preserve"> database architecture see Bosco et al. </w:t>
+      </w:r>
+      <w:r>
+        <w:fldChar w:fldCharType="begin"/>
+      </w:r>
+      <w:r>
+        <w:instrText xml:space="preserve"> ADDIN ZOTERO_ITEM CSL_CITATION {"citationID":"NsGvfdla","properties":{"formattedCitation":"(2017)","plainCitation":"(2017)","noteIndex":0},"citationItems":[{"id":15074,"uris":["http://zotero.org/users/1687755/items/JZKDL9XK"],"itemData":{"id":15074,"type":"article-journal","abstract":"To address new research questions and get a clearer picture of research, scientists and practitioners in human resource management have come to rely heavily on meta-analyses. However, meta-analyses may take months or years to produce and are becoming increasingly difficult to produce as the corpus of available research grows exponentially. We describe how the metaBUS platform can assist in tackling two central challenges to conducting meta-analyses. In addition, we provide a detailed description of the platform, with information on all fields included in the database. Next, we provide recommendations for three use cases: generating literature search terms by using the metaBUS taxonomy, conducting metaBUS queries to locate findings and generate first-pass meta-analyses, and identifying relevant findings that might have gone overlooked during traditional literature searches. We demonstrate a new software and a cloud-based interface that allow users to leverage the platform. We conclude with implications, limitations, and future directions. (PsycInfo Database Record (c) 2020 APA, all rights reserved)","container-title":"Human Resource Management Review","DOI":"10.1016/j.hrmr.2016.09.013","ISSN":"1873-7889","note":"publisher-place: Netherlands\npublisher: Elsevier Science","page":"237-254","source":"APA PsycNet","title":"metaBUS as a vehicle for facilitating meta-analysis","volume":"27","author":[{"family":"Bosco","given":"Frank A."},{"family":"Uggerslev","given":"Krista L."},{"family":"Steel","given":"Piers"}],"issued":{"date-parts":[["2017"]]}},"label":"page","suppress-author":true}],"schema":"https://github.com/citation-style-language/schema/raw/master/csl-citation.json"} </w:instrText>
+      </w:r>
+      <w:r>
+        <w:fldChar w:fldCharType="separate"/>
+      </w:r>
+      <w:r>
+        <w:t>(2017)</w:t>
+      </w:r>
+      <w:r>
+        <w:fldChar w:fldCharType="end"/>
+      </w:r>
+      <w:r>
+        <w:rPr>
+          <w:color w:val="000000"/>
+        </w:rPr>
+        <w:t xml:space="preserve">; for </w:t>
+      </w:r>
+      <w:r>
+        <w:t xml:space="preserve">information about the method and reliability of extractions see Bosco and colleagues </w:t>
+      </w:r>
+      <w:r>
+        <w:fldChar w:fldCharType="begin"/>
+      </w:r>
+      <w:r>
+        <w:instrText xml:space="preserve"> ADDIN ZOTERO_ITEM CSL_CITATION {"citationID":"iocMddil","properties":{"formattedCitation":"(Bosco, Aguinis, et al., 2015; Bosco, Steel, et al., 2015)","plainCitation":"(Bosco, Aguinis, et al., 2015; Bosco, Steel, et al., 2015)","noteIndex":0},"citationItems":[{"id":15725,"uris":["http://zotero.org/users/1687755/items/KHH7HXPL"],"itemData":{"id":15725,"type":"article-journal","abstract":"Effect size information is essential for the scientific enterprise and plays an increasingly central role in the scientific process. We extracted 147,328 correlations and developed a hierarchical taxonomy of variables reported in Journal of Applied Psychology and Personnel Psychology from 1980 to 2010 to produce empirical effect size benchmarks at the omnibus level, for 20 common research domains, and for an even finer grained level of generality. Results indicate that the usual interpretation and classification of effect sizes as small, medium, and large bear almost no resemblance to findings in the field, because distributions of effect sizes exhibit tertile partitions at values approximately one-half to one-third those intuited by Cohen (1988). Our results offer information that can be used for research planning and design purposes, such as producing better informed non-nil hypotheses and estimating statistical power and planning sample size accordingly. We also offer information useful for understanding the relative importance of the effect sizes found in a particular study in relationship to others and which research domains have advanced more or less, given that larger effect sizes indicate a better understanding of a phenomenon. Also, our study offers information about research domains for which the investigation of moderating effects may be more fruitful and provide information that is likely to facilitate the implementation of Bayesian analysis. Finally, our study offers information that practitioners can use to evaluate the relative effectiveness of various types of interventions. (PsycINFO Database Record (c) 2019 APA, all rights reserved)","container-title":"Journal of Applied Psychology","DOI":"10.1037/a0038047","ISSN":"1939-1854","note":"publisher-place: US\npublisher: American Psychological Association","page":"431-449","source":"APA PsycNet","title":"Correlational effect size benchmarks","volume":"100","author":[{"family":"Bosco","given":"Frank A."},{"family":"Aguinis","given":"Herman"},{"family":"Singh","given":"Kulraj"},{"family":"Field","given":"James G."},{"family":"Pierce","given":"Charles A."}],"issued":{"date-parts":[["2015"]]}},"label":"page"},{"id":15709,"uris":["http://zotero.org/users/1687755/items/LFF5IU7T"],"itemData":{"id":15709,"type":"article-journal","container-title":"Personnel Assessment and Decisions","DOI":"https://doi.org/10.25035/pad.2015.002","ISSN":"2377-8822","issue":"1","title":"Cloud-based Meta-analysis to Bridge Science and Practice: Welcome to metaBUS","title-short":"Cloud-based Meta-analysis to Bridge Science and Practice","URL":"https://scholarworks.bgsu.edu/pad/vol1/iss1/2","volume":"1","author":[{"family":"Bosco","given":"Frank A."},{"family":"Steel","given":"Piers"},{"family":"Oswald","given":"Frederick"},{"family":"Uggerslev","given":"Krista"},{"family":"Field","given":"James"}],"issued":{"date-parts":[["2015",12,7]]}},"label":"page"}],"schema":"https://github.com/citation-style-language/schema/raw/master/csl-citation.json"} </w:instrText>
+      </w:r>
+      <w:r>
+        <w:fldChar w:fldCharType="separate"/>
+      </w:r>
+      <w:r>
+        <w:t>(Bosco, Aguinis, et al., 2015; Bosco, Steel, et al., 2015)</w:t>
+      </w:r>
+      <w:r>
+        <w:fldChar w:fldCharType="end"/>
+      </w:r>
+      <w:r>
+        <w:t xml:space="preserve">. </w:t>
+      </w:r>
+      <w:r>
+        <w:rPr>
+          <w:color w:val="000000"/>
+        </w:rPr>
+        <w:t>Two journals were included in both the psychology dataset (1985 to 2013) and the I/O dataset (</w:t>
+      </w:r>
+      <w:r>
+        <w:t xml:space="preserve">1980 to 2017): the Journal of Applied Psychology and Journal of Occupational Health Psychology. </w:t>
       </w:r>
     </w:p>
     <w:p>
       <w:pPr>
         <w:pStyle w:val="Heading2"/>
       </w:pPr>
-      <w:bookmarkStart w:id="48" w:name="_qtfg1n3xljr7" w:colFirst="0" w:colLast="0"/>
-      <w:bookmarkEnd w:id="48"/>
-      <w:r>
-        <w:t>Transparency statement</w:t>
-      </w:r>
-    </w:p>
-    <w:p>
-      <w:r>
-        <w:t>All code, processed data, and preregistration are available (</w:t>
+      <w:bookmarkStart w:id="10" w:name="_w353rw1h0hve" w:colFirst="0" w:colLast="0"/>
+      <w:bookmarkEnd w:id="10"/>
+      <w:r>
+        <w:t>Data extraction</w:t>
+      </w:r>
+    </w:p>
+    <w:p>
+      <w:pPr>
+        <w:pStyle w:val="Heading3"/>
+        <w:rPr>
+          <w:highlight w:val="yellow"/>
+        </w:rPr>
+      </w:pPr>
+      <w:bookmarkStart w:id="11" w:name="_qco57abevsno" w:colFirst="0" w:colLast="0"/>
+      <w:bookmarkEnd w:id="11"/>
+      <w:r>
+        <w:t>Psychology dataset</w:t>
+      </w:r>
+    </w:p>
+    <w:p>
+      <w:r>
+        <w:t xml:space="preserve">α estimates were extracted from the psychology dataset using regular expressions, which are sequences of characters that specify search patterns in text. These were implemented using the R package </w:t>
+      </w:r>
+      <w:proofErr w:type="spellStart"/>
+      <w:r>
+        <w:rPr>
+          <w:i/>
+        </w:rPr>
+        <w:t>stringr</w:t>
+      </w:r>
+      <w:proofErr w:type="spellEnd"/>
+      <w:r>
+        <w:t xml:space="preserve"> </w:t>
+      </w:r>
+      <w:r>
+        <w:fldChar w:fldCharType="begin"/>
+      </w:r>
+      <w:r>
+        <w:instrText xml:space="preserve"> ADDIN ZOTERO_ITEM CSL_CITATION {"citationID":"yNCtxEk6","properties":{"formattedCitation":"(Wickham &amp; RStudio, 2022)","plainCitation":"(Wickham &amp; RStudio, 2022)","noteIndex":0},"citationItems":[{"id":15202,"uris":["http://zotero.org/groups/2510878/items/AXZ3854F"],"itemData":{"id":15202,"type":"software","abstract":"A consistent, simple and easy to use set of wrappers around the fantastic 'stringi' package. All function and argument names (and positions) are consistent, all functions deal with \"NA\"'s and zero length vectors in the same way, and the output from one function is easy to feed into the input of another.","license":"MIT + file LICENSE","source":"R-Packages","title":"stringr: Simple, Consistent Wrappers for Common String Operations","title-short":"stringr","URL":"https://CRAN.R-project.org/package=stringr","version":"1.5.0","author":[{"family":"Wickham","given":"Hadley"},{"family":"RStudio","given":""}],"accessed":{"date-parts":[["2022",12,24]]},"issued":{"date-parts":[["2022",12,2]]}}}],"schema":"https://github.com/citation-style-language/schema/raw/master/csl-citation.json"} </w:instrText>
+      </w:r>
+      <w:r>
+        <w:fldChar w:fldCharType="separate"/>
+      </w:r>
+      <w:r>
+        <w:t>(Wickham &amp; RStudio, 2022)</w:t>
+      </w:r>
+      <w:r>
+        <w:fldChar w:fldCharType="end"/>
+      </w:r>
+      <w:r>
+        <w:t xml:space="preserve">. Our approach was therefore similar to that employed by </w:t>
+      </w:r>
+      <w:proofErr w:type="spellStart"/>
+      <w:r>
+        <w:t>Nuijten</w:t>
+      </w:r>
+      <w:proofErr w:type="spellEnd"/>
+      <w:r>
+        <w:t xml:space="preserve"> et al. </w:t>
+      </w:r>
+      <w:r>
+        <w:fldChar w:fldCharType="begin"/>
+      </w:r>
+      <w:r>
+        <w:instrText xml:space="preserve"> ADDIN ZOTERO_ITEM CSL_CITATION {"citationID":"R5rBQhLG","properties":{"formattedCitation":"(2015)","plainCitation":"(2015)","noteIndex":0},"citationItems":[{"id":3505,"uris":["http://zotero.org/users/1687755/items/ZUU244FC"],"itemData":{"id":3505,"type":"article-journal","container-title":"Behavior Research Methods","DOI":"10.3758/s13428-015-0664-2","ISSN":"1554-3528","language":"en","source":"CrossRef","title":"The prevalence of statistical reporting errors in psychology (1985–2013)","URL":"http://link.springer.com/10.3758/s13428-015-0664-2","author":[{"family":"Nuijten","given":"Michèle B."},{"family":"Hartgerink","given":"Chris H. J."},{"family":"Assen","given":"Marcel A. L. M.","non-dropping-particle":"van"},{"family":"Epskamp","given":"Sacha"},{"family":"Wicherts","given":"Jelte M."}],"accessed":{"date-parts":[["2016",8,26]]},"issued":{"date-parts":[["2015",10,23]]}},"label":"page","suppress-author":true}],"schema":"https://github.com/citation-style-language/schema/raw/master/csl-citation.json"} </w:instrText>
+      </w:r>
+      <w:r>
+        <w:fldChar w:fldCharType="separate"/>
+      </w:r>
+      <w:r>
+        <w:t>(2015)</w:t>
+      </w:r>
+      <w:r>
+        <w:fldChar w:fldCharType="end"/>
+      </w:r>
+      <w:r>
+        <w:t xml:space="preserve"> in their original extraction of </w:t>
+      </w:r>
+      <w:r>
+        <w:rPr>
+          <w:i/>
+        </w:rPr>
+        <w:t>p</w:t>
+      </w:r>
+      <w:r>
+        <w:t xml:space="preserve"> values and test statistics from the dataset, although our exclusion criteria were necessarily more conservative because of the less standardized way in which α values are reported. </w:t>
+      </w:r>
+    </w:p>
+    <w:p>
+      <w:r>
+        <w:t xml:space="preserve">The general strategy was as follows: First, we defined multiple patterns of interest (e.g., variations of “Cronbach’s α”). Variations included but were not limited to whether an apostrophe was used, the use of α/a/alpha, and reference to “Cronbach’s α” vs. “Coefficient α”. Second, we searched the full text of all articles in the dataset for occurrences of these patterns. Third, for each </w:t>
+      </w:r>
+      <w:r>
+        <w:t>occurrence</w:t>
+      </w:r>
+      <w:r>
+        <w:t xml:space="preserve"> found, we extracted the text 50 characters prior to the occurrence and 50 characters after it. This provided a much smaller dataset of character strings, each of which may or may not contain an α estimate. Fourth, we extracted potential α estimates from each character string such that it must follow one of several variations of “α = .XX” where at least two numerical characters were reported. Only the first apparent </w:t>
+      </w:r>
+      <w:r>
+        <w:t>α</w:t>
+      </w:r>
+      <w:r>
+        <w:rPr>
+          <w:i/>
+          <w:iCs/>
+        </w:rPr>
+        <w:t xml:space="preserve"> </w:t>
+      </w:r>
+      <w:r>
+        <w:t xml:space="preserve">estimate was extracted from each instance of a character string to avoid duplication. Fifth, we applied a large number of exclusion criteria to each character string to exclude everything other than α estimates. </w:t>
+      </w:r>
+    </w:p>
+    <w:p>
+      <w:r>
+        <w:t xml:space="preserve">These exclusions prioritized specificity over sensitivity: that is, we prioritized excluding all non-α estimates and accepted that some valid α estimates would be excluded as a result of this. Some of the most important of these exclusions ensured that references to threshold values were excluded and not mistaken for occurrences of α estimates (e.g., “according to Nunnally (1967), a Cronbach’s α of 0.70 is seen as acceptable for…”). Threshold criteria included but were not limited to references to any mention of variations of the phrase “cut-off criteria”, comparisons (words such as “exceeded”), ranges (“between”), plurals (e.g., “αs for the subscales ranged from 0.5 to 0.8”), the presence of </w:t>
+      </w:r>
+      <w:r>
+        <w:rPr>
+          <w:i/>
+        </w:rPr>
+        <w:t xml:space="preserve">p </w:t>
+      </w:r>
+      <w:r>
+        <w:t>values (which would suggest the α value was not Cronbach’s α but the α value associated with a hypothesis test), and other metrics of reliability (κ, ω, etc.). These exclusion criteria were refined and added to through an iterative approach involving rounds of manual inspection of the extracted strings and α estimates. Two researchers inspected (a) every text string from which an α estimate at one of thresholds was extracted (.70, .80, .90) and (b) a random sample of 100 text strings from non-cutoff estimates to exclude non-valid or incorrectly extracted α estimates. If any non-valid extractions were found, the implementation of the exclusion criteria was updated to cover similar cases and a new round of manual inspections was conducted. All regular expressions for exclusions can be found in the R code (</w:t>
       </w:r>
       <w:hyperlink r:id="rId20">
         <w:r>
@@ -1266,462 +1418,78 @@
         </w:r>
       </w:hyperlink>
       <w:r>
-        <w:t>)</w:t>
-      </w:r>
-      <w:r>
-        <w:t xml:space="preserve"> along with a Supplementary Materials document (</w:t>
-      </w:r>
-      <w:hyperlink r:id="rId22" w:history="1">
-        <w:r>
-          <w:rPr>
-            <w:rStyle w:val="Hyperlink"/>
-          </w:rPr>
-          <w:t>osf.io/5xzy4</w:t>
-        </w:r>
-      </w:hyperlink>
-      <w:r>
-        <w:rPr>
-          <w:color w:val="000000" w:themeColor="text1"/>
-        </w:rPr>
-        <w:t>).</w:t>
-      </w:r>
-    </w:p>
-    <w:p>
-      <w:pPr>
-        <w:pStyle w:val="Heading2"/>
-      </w:pPr>
-      <w:bookmarkStart w:id="49" w:name="_mgq9r97k3yug" w:colFirst="0" w:colLast="0"/>
-      <w:bookmarkEnd w:id="49"/>
-      <w:r>
-        <w:t xml:space="preserve">Data sources </w:t>
-      </w:r>
-    </w:p>
-    <w:p>
-      <w:r>
-        <w:t xml:space="preserve">We examined </w:t>
-      </w:r>
-      <w:hyperlink r:id="rId23">
-        <w:r>
-          <w:t>α</w:t>
-        </w:r>
-      </w:hyperlink>
-      <w:r>
-        <w:t xml:space="preserve"> estimates in two different literatures and datasets, one covering the psychology literature and one covering the Industrial-Organizational (I/O) literature (i.e., applied psychology, management). These datasets were mostly non-overlapping (10.1% overlap) and used very different extraction methods. The analytic method was developed using the psychology dataset. R code for the analysis was preregistered prior to obtaining the I/O dataset. The analysis of the I/O dataset therefore represents a stronger, confirmatory assessment of the hypotheses. Despite this movement from exploratory to confirmatory analytic strategies, we consider it useful to define the analysis of the I/O literature as an assessment of the generalizability of the effect to what is arguably a different population rather than a replication (i.e., a second sample drawn from the same population). The substantive differences in the methods of extracting α estimates from the two datasets represent a second reason why the two analyses may be better conceptualized as an assessment of generalizability. </w:t>
-      </w:r>
-    </w:p>
-    <w:p>
+        <w:t xml:space="preserve">). </w:t>
+      </w:r>
+      <w:r>
+        <w:t>26</w:t>
+      </w:r>
+      <w:r>
+        <w:t>,</w:t>
+      </w:r>
+      <w:r>
+        <w:t>744</w:t>
+      </w:r>
+      <w:r>
+        <w:t xml:space="preserve"> out of the original 6</w:t>
+      </w:r>
+      <w:r>
+        <w:t>0,153</w:t>
+      </w:r>
+      <w:r>
+        <w:t xml:space="preserve"> instances were excluded. </w:t>
+      </w:r>
+      <w:r>
+        <w:t>33,409</w:t>
+      </w:r>
+      <w:r>
+        <w:t xml:space="preserve"> α estimates were extracted that were deemed to be valid. 16.</w:t>
+      </w:r>
+      <w:r>
+        <w:t>1</w:t>
+      </w:r>
+      <w:r>
+        <w:t>% of articles in the dataset produced at least one α estimate.</w:t>
+      </w:r>
+    </w:p>
+    <w:p>
+      <w:pPr>
+        <w:pStyle w:val="Heading3"/>
+      </w:pPr>
+      <w:bookmarkStart w:id="12" w:name="_sbp6sbuqybe7" w:colFirst="0" w:colLast="0"/>
+      <w:bookmarkEnd w:id="12"/>
+      <w:r>
+        <w:t>Industrial-Organizational (I/O) dataset</w:t>
+      </w:r>
+    </w:p>
+    <w:p>
+      <w:r>
+        <w:t xml:space="preserve">The </w:t>
+      </w:r>
+      <w:proofErr w:type="spellStart"/>
+      <w:r>
+        <w:t>metaBUS</w:t>
+      </w:r>
+      <w:proofErr w:type="spellEnd"/>
+      <w:r>
+        <w:t xml:space="preserve"> dataset already included the extraction of α values via a different method to that used in the psychology dataset: semi-automated extraction of estimates from correlation tables reported in manuscripts. In the I/O literature, reliability estimates are often reported in the diagonal of correlation tables, and it is these extracted estimates that we made use of in our analyses. All extracted estimates were inspected by trained graduate student raters, who also</w:t>
+      </w:r>
       <w:r>
         <w:rPr>
           <w:color w:val="000000"/>
         </w:rPr>
-        <w:t xml:space="preserve">In order to assess distortions in the distribution of </w:t>
-      </w:r>
-      <w:hyperlink r:id="rId24">
-        <w:r>
-          <w:rPr>
-            <w:color w:val="000000"/>
-          </w:rPr>
-          <w:t>α</w:t>
-        </w:r>
-      </w:hyperlink>
+        <w:t xml:space="preserve"> manually coded other details (e.g., whether the reliability estimates were Cronbach’s </w:t>
+      </w:r>
+      <w:r>
+        <w:t>α</w:t>
+      </w:r>
+      <w:r>
+        <w:t xml:space="preserve"> </w:t>
+      </w:r>
       <w:r>
         <w:rPr>
           <w:color w:val="000000"/>
         </w:rPr>
-        <w:t xml:space="preserve"> v</w:t>
-      </w:r>
-      <w:r>
-        <w:t>alues in the psychology literature, we made use of a dataset of the full text of all articles published in APA journals between 1985 and 2013. A list of all journals included in the dataset can be found in Table 1S in the Supplementary Materials</w:t>
-      </w:r>
-      <w:r>
-        <w:t xml:space="preserve"> (see </w:t>
-      </w:r>
-      <w:hyperlink r:id="rId25" w:history="1">
-        <w:r>
-          <w:rPr>
-            <w:rStyle w:val="Hyperlink"/>
-          </w:rPr>
-          <w:t>osf.io/5xzy4</w:t>
-        </w:r>
-      </w:hyperlink>
-      <w:r>
-        <w:rPr>
-          <w:color w:val="000000" w:themeColor="text1"/>
-        </w:rPr>
-        <w:t>)</w:t>
-      </w:r>
-      <w:r>
-        <w:t xml:space="preserve">. This dataset was previously used to assess reporting errors using the StatCheck program and further details of this dataset can be found in the original publication </w:t>
-      </w:r>
-      <w:r>
-        <w:fldChar w:fldCharType="begin"/>
-      </w:r>
-      <w:r>
-        <w:instrText xml:space="preserve"> ADDIN ZOTERO_ITEM CSL_CITATION {"citationID":"F3HLsaDc","properties":{"formattedCitation":"(Nuijten et al., 2015)","plainCitation":"(Nuijten et al., 2015)","noteIndex":0},"citationItems":[{"id":3505,"uris":["http://zotero.org/users/1687755/items/ZUU244FC"],"itemData":{"id":3505,"type":"article-journal","container-title":"Behavior Research Methods","DOI":"10.3758/s13428-015-0664-2","ISSN":"1554-3528","language":"en","source":"CrossRef","title":"The prevalence of statistical reporting errors in psychology (1985–2013)","URL":"http://link.springer.com/10.3758/s13428-015-0664-2","author":[{"family":"Nuijten","given":"Michèle B."},{"family":"Hartgerink","given":"Chris H. J."},{"family":"Assen","given":"Marcel A. L. M.","non-dropping-particle":"van"},{"family":"Epskamp","given":"Sacha"},{"family":"Wicherts","given":"Jelte M."}],"accessed":{"date-parts":[["2016",8,26]]},"issued":{"date-parts":[["2015",10,23]]}}}],"schema":"https://github.com/citation-style-language/schema/raw/master/csl-citation.json"} </w:instrText>
-      </w:r>
-      <w:r>
-        <w:fldChar w:fldCharType="separate"/>
-      </w:r>
-      <w:r>
-        <w:t>(Nuijten et al., 2015)</w:t>
-      </w:r>
-      <w:r>
-        <w:fldChar w:fldCharType="end"/>
-      </w:r>
-      <w:r>
-        <w:t>. The full dataset contains 74,470 articles covering all major areas of psychology research including clinical, social, personality, cognitive, experimental, developmental, educational, and applied psychology.</w:t>
-      </w:r>
-    </w:p>
-    <w:p>
-      <w:r>
-        <w:t xml:space="preserve">Distortions in the distributions of α-estimates in the I/O literature were assessed using the </w:t>
-      </w:r>
-      <w:proofErr w:type="spellStart"/>
-      <w:r>
-        <w:t>metaBUS</w:t>
-      </w:r>
-      <w:proofErr w:type="spellEnd"/>
-      <w:r>
-        <w:t xml:space="preserve"> database (version 2018.09.09). The full </w:t>
-      </w:r>
-      <w:proofErr w:type="spellStart"/>
-      <w:r>
-        <w:t>metaBUS</w:t>
-      </w:r>
-      <w:proofErr w:type="spellEnd"/>
-      <w:r>
-        <w:t xml:space="preserve"> dataset contains data from 14,038 articles published in 26 journals between 1980 and 2017. A list of all journals </w:t>
-      </w:r>
-      <w:r>
-        <w:lastRenderedPageBreak/>
-        <w:t xml:space="preserve">included in the dataset can be found in Table 2S in the Supplementary Materials. Full details of the dataset’s curation and utility can be found in the original publications </w:t>
-      </w:r>
-      <w:r>
-        <w:fldChar w:fldCharType="begin"/>
-      </w:r>
-      <w:r>
-        <w:instrText xml:space="preserve"> ADDIN ZOTERO_ITEM CSL_CITATION {"citationID":"x2I7ogTw","properties":{"formattedCitation":"(Bosco et al., 2017, 2020)","plainCitation":"(Bosco et al., 2017, 2020)","noteIndex":0},"citationItems":[{"id":15074,"uris":["http://zotero.org/users/1687755/items/JZKDL9XK"],"itemData":{"id":15074,"type":"article-journal","abstract":"To address new research questions and get a clearer picture of research, scientists and practitioners in human resource management have come to rely heavily on meta-analyses. However, meta-analyses may take months or years to produce and are becoming increasingly difficult to produce as the corpus of available research grows exponentially. We describe how the metaBUS platform can assist in tackling two central challenges to conducting meta-analyses. In addition, we provide a detailed description of the platform, with information on all fields included in the database. Next, we provide recommendations for three use cases: generating literature search terms by using the metaBUS taxonomy, conducting metaBUS queries to locate findings and generate first-pass meta-analyses, and identifying relevant findings that might have gone overlooked during traditional literature searches. We demonstrate a new software and a cloud-based interface that allow users to leverage the platform. We conclude with implications, limitations, and future directions. (PsycInfo Database Record (c) 2020 APA, all rights reserved)","container-title":"Human Resource Management Review","DOI":"10.1016/j.hrmr.2016.09.013","ISSN":"1873-7889","note":"publisher-place: Netherlands\npublisher: Elsevier Science","page":"237-254","source":"APA PsycNet","title":"metaBUS as a vehicle for facilitating meta-analysis","volume":"27","author":[{"family":"Bosco","given":"Frank A."},{"family":"Uggerslev","given":"Krista L."},{"family":"Steel","given":"Piers"}],"issued":{"date-parts":[["2017"]]}},"label":"page"},{"id":15067,"uris":["http://zotero.org/users/1687755/items/6ML6N7QX"],"itemData":{"id":15067,"type":"article-journal","abstract":"In this article, we provide a review of research-curation and knowledge-management efforts that may be leveraged to advance research and education in psychological science. After reviewing the approaches and content of other efforts, we focus on the metaBUS project’s platform, the most comprehensive effort to date. The metaBUS platform uses standards-based protocols in combination with human judgment to organize and make readily accessible a database of research findings, currently numbering more than 1 million. It allows users to conduct rudimentary, instant meta-analyses, and capacities for visualization and communication of meta-analytic findings have recently been added. We conclude by discussing challenges, opportunities, and recommendations for expanding the project beyond applied psychology. (PsycInfo Database Record (c) 2020 APA, all rights reserved)","container-title":"Advances in Methods and Practices in Psychological Science","DOI":"10.1177/2515245919882693","ISSN":"2515-2467","note":"publisher-place: US\npublisher: Sage Publications","page":"124-137","source":"APA PsycNet","title":"Advancing meta-analysis with knowledge-management platforms: Using metaBUS in psychology","title-short":"Advancing meta-analysis with knowledge-management platforms","volume":"3","author":[{"family":"Bosco","given":"Frank A."},{"family":"Field","given":"James G."},{"family":"Larsen","given":"Kai R."},{"family":"Chang","given":"Yingyi"},{"family":"Uggerslev","given":"Krista L."}],"issued":{"date-parts":[["2020"]]}}}],"schema":"https://github.com/citation-style-language/schema/raw/master/csl-citation.json"} </w:instrText>
-      </w:r>
-      <w:r>
-        <w:fldChar w:fldCharType="separate"/>
-      </w:r>
-      <w:r>
-        <w:t>(Bosco et al., 2017, 2020)</w:t>
-      </w:r>
-      <w:r>
-        <w:fldChar w:fldCharType="end"/>
-      </w:r>
-      <w:r>
-        <w:t>. Each row of the database represents one effect (i.e., correlation coefficient) extracted from a published correlation matrix. Many articles in this field report reliability estimates in the diag</w:t>
-      </w:r>
-      <w:r>
-        <w:rPr>
-          <w:color w:val="000000"/>
-        </w:rPr>
-        <w:t xml:space="preserve">onal of correlation matrices. It is these values of Cronbach’s </w:t>
-      </w:r>
-      <w:hyperlink r:id="rId26">
-        <w:r>
-          <w:rPr>
-            <w:color w:val="000000"/>
-          </w:rPr>
-          <w:t>α</w:t>
-        </w:r>
-      </w:hyperlink>
-      <w:r>
-        <w:rPr>
-          <w:color w:val="000000"/>
-        </w:rPr>
-        <w:t xml:space="preserve"> that were used in the present analyses. A variety of other meta-data is available in the database, including sample size, sample type, country of origin, publication year, construct classification, and the like. For details on the </w:t>
-      </w:r>
-      <w:proofErr w:type="spellStart"/>
-      <w:r>
-        <w:rPr>
-          <w:color w:val="000000"/>
-        </w:rPr>
-        <w:t>metaBUS</w:t>
-      </w:r>
-      <w:proofErr w:type="spellEnd"/>
-      <w:r>
-        <w:rPr>
-          <w:color w:val="000000"/>
-        </w:rPr>
-        <w:t xml:space="preserve"> database architecture see Bosco et al. </w:t>
-      </w:r>
-      <w:r>
-        <w:fldChar w:fldCharType="begin"/>
-      </w:r>
-      <w:r>
-        <w:instrText xml:space="preserve"> ADDIN ZOTERO_ITEM CSL_CITATION {"citationID":"NsGvfdla","properties":{"formattedCitation":"(2017)","plainCitation":"(2017)","noteIndex":0},"citationItems":[{"id":15074,"uris":["http://zotero.org/users/1687755/items/JZKDL9XK"],"itemData":{"id":15074,"type":"article-journal","abstract":"To address new research questions and get a clearer picture of research, scientists and practitioners in human resource management have come to rely heavily on meta-analyses. However, meta-analyses may take months or years to produce and are becoming increasingly difficult to produce as the corpus of available research grows exponentially. We describe how the metaBUS platform can assist in tackling two central challenges to conducting meta-analyses. In addition, we provide a detailed description of the platform, with information on all fields included in the database. Next, we provide recommendations for three use cases: generating literature search terms by using the metaBUS taxonomy, conducting metaBUS queries to locate findings and generate first-pass meta-analyses, and identifying relevant findings that might have gone overlooked during traditional literature searches. We demonstrate a new software and a cloud-based interface that allow users to leverage the platform. We conclude with implications, limitations, and future directions. (PsycInfo Database Record (c) 2020 APA, all rights reserved)","container-title":"Human Resource Management Review","DOI":"10.1016/j.hrmr.2016.09.013","ISSN":"1873-7889","note":"publisher-place: Netherlands\npublisher: Elsevier Science","page":"237-254","source":"APA PsycNet","title":"metaBUS as a vehicle for facilitating meta-analysis","volume":"27","author":[{"family":"Bosco","given":"Frank A."},{"family":"Uggerslev","given":"Krista L."},{"family":"Steel","given":"Piers"}],"issued":{"date-parts":[["2017"]]}},"label":"page","suppress-author":true}],"schema":"https://github.com/citation-style-language/schema/raw/master/csl-citation.json"} </w:instrText>
-      </w:r>
-      <w:r>
-        <w:fldChar w:fldCharType="separate"/>
-      </w:r>
-      <w:r>
-        <w:t>(2017)</w:t>
-      </w:r>
-      <w:r>
-        <w:fldChar w:fldCharType="end"/>
-      </w:r>
-      <w:r>
-        <w:rPr>
-          <w:color w:val="000000"/>
-        </w:rPr>
-        <w:t xml:space="preserve">; for </w:t>
-      </w:r>
-      <w:r>
-        <w:t xml:space="preserve">information about the method and reliability of extractions see Bosco and colleagues </w:t>
-      </w:r>
-      <w:r>
-        <w:fldChar w:fldCharType="begin"/>
-      </w:r>
-      <w:r>
-        <w:instrText xml:space="preserve"> ADDIN ZOTERO_ITEM CSL_CITATION {"citationID":"iocMddil","properties":{"formattedCitation":"(Bosco, Aguinis, et al., 2015; Bosco, Steel, et al., 2015)","plainCitation":"(Bosco, Aguinis, et al., 2015; Bosco, Steel, et al., 2015)","noteIndex":0},"citationItems":[{"id":15725,"uris":["http://zotero.org/users/1687755/items/KHH7HXPL"],"itemData":{"id":15725,"type":"article-journal","abstract":"Effect size information is essential for the scientific enterprise and plays an increasingly central role in the scientific process. We extracted 147,328 correlations and developed a hierarchical taxonomy of variables reported in Journal of Applied Psychology and Personnel Psychology from 1980 to 2010 to produce empirical effect size benchmarks at the omnibus level, for 20 common research domains, and for an even finer grained level of generality. Results indicate that the usual interpretation and classification of effect sizes as small, medium, and large bear almost no resemblance to findings in the field, because distributions of effect sizes exhibit tertile partitions at values approximately one-half to one-third those intuited by Cohen (1988). Our results offer information that can be used for research planning and design purposes, such as producing better informed non-nil hypotheses and estimating statistical power and planning sample size accordingly. We also offer information useful for understanding the relative importance of the effect sizes found in a particular study in relationship to others and which research domains have advanced more or less, given that larger effect sizes indicate a better understanding of a phenomenon. Also, our study offers information about research domains for which the investigation of moderating effects may be more fruitful and provide information that is likely to facilitate the implementation of Bayesian analysis. Finally, our study offers information that practitioners can use to evaluate the relative effectiveness of various types of interventions. (PsycINFO Database Record (c) 2019 APA, all rights reserved)","container-title":"Journal of Applied Psychology","DOI":"10.1037/a0038047","ISSN":"1939-1854","note":"publisher-place: US\npublisher: American Psychological Association","page":"431-449","source":"APA PsycNet","title":"Correlational effect size benchmarks","volume":"100","author":[{"family":"Bosco","given":"Frank A."},{"family":"Aguinis","given":"Herman"},{"family":"Singh","given":"Kulraj"},{"family":"Field","given":"James G."},{"family":"Pierce","given":"Charles A."}],"issued":{"date-parts":[["2015"]]}},"label":"page"},{"id":15709,"uris":["http://zotero.org/users/1687755/items/LFF5IU7T"],"itemData":{"id":15709,"type":"article-journal","container-title":"Personnel Assessment and Decisions","DOI":"https://doi.org/10.25035/pad.2015.002","ISSN":"2377-8822","issue":"1","title":"Cloud-based Meta-analysis to Bridge Science and Practice: Welcome to metaBUS","title-short":"Cloud-based Meta-analysis to Bridge Science and Practice","URL":"https://scholarworks.bgsu.edu/pad/vol1/iss1/2","volume":"1","author":[{"family":"Bosco","given":"Frank A."},{"family":"Steel","given":"Piers"},{"family":"Oswald","given":"Frederick"},{"family":"Uggerslev","given":"Krista"},{"family":"Field","given":"James"}],"issued":{"date-parts":[["2015",12,7]]}},"label":"page"}],"schema":"https://github.com/citation-style-language/schema/raw/master/csl-citation.json"} </w:instrText>
-      </w:r>
-      <w:r>
-        <w:fldChar w:fldCharType="separate"/>
-      </w:r>
-      <w:r>
-        <w:t>(Bosco, Aguinis, et al., 2015; Bosco, Steel, et al., 2015)</w:t>
-      </w:r>
-      <w:r>
-        <w:fldChar w:fldCharType="end"/>
-      </w:r>
-      <w:r>
-        <w:t xml:space="preserve">. </w:t>
-      </w:r>
-      <w:r>
-        <w:rPr>
-          <w:color w:val="000000"/>
-        </w:rPr>
-        <w:t>Two journals were included in both the psychology dataset (1985 to 2013) and the I/O dataset (</w:t>
-      </w:r>
-      <w:r>
-        <w:t xml:space="preserve">1980 to 2017): the Journal of Applied Psychology and Journal of Occupational Health Psychology. </w:t>
-      </w:r>
-    </w:p>
-    <w:p>
-      <w:pPr>
-        <w:pStyle w:val="Heading2"/>
-      </w:pPr>
-      <w:bookmarkStart w:id="50" w:name="_w353rw1h0hve" w:colFirst="0" w:colLast="0"/>
-      <w:bookmarkEnd w:id="50"/>
-      <w:r>
-        <w:t>Data extraction</w:t>
-      </w:r>
-    </w:p>
-    <w:p>
-      <w:pPr>
-        <w:pStyle w:val="Heading3"/>
-        <w:rPr>
-          <w:highlight w:val="yellow"/>
-        </w:rPr>
-      </w:pPr>
-      <w:bookmarkStart w:id="51" w:name="_qco57abevsno" w:colFirst="0" w:colLast="0"/>
-      <w:bookmarkEnd w:id="51"/>
-      <w:r>
-        <w:t>Psychology dataset</w:t>
-      </w:r>
-    </w:p>
-    <w:p>
-      <w:r>
-        <w:t xml:space="preserve">α estimates were extracted from the psychology dataset using regular expressions, which are sequences of characters that specify search patterns in text. These were implemented using the R package </w:t>
-      </w:r>
-      <w:proofErr w:type="spellStart"/>
-      <w:r>
-        <w:rPr>
-          <w:i/>
-        </w:rPr>
-        <w:t>stringr</w:t>
-      </w:r>
-      <w:proofErr w:type="spellEnd"/>
-      <w:r>
-        <w:t xml:space="preserve"> </w:t>
-      </w:r>
-      <w:r>
-        <w:fldChar w:fldCharType="begin"/>
-      </w:r>
-      <w:r>
-        <w:instrText xml:space="preserve"> ADDIN ZOTERO_ITEM CSL_CITATION {"citationID":"yNCtxEk6","properties":{"formattedCitation":"(Wickham &amp; RStudio, 2022)","plainCitation":"(Wickham &amp; RStudio, 2022)","noteIndex":0},"citationItems":[{"id":15202,"uris":["http://zotero.org/groups/2510878/items/AXZ3854F"],"itemData":{"id":15202,"type":"software","abstract":"A consistent, simple and easy to use set of wrappers around the fantastic 'stringi' package. All function and argument names (and positions) are consistent, all functions deal with \"NA\"'s and zero length vectors in the same way, and the output from one function is easy to feed into the input of another.","license":"MIT + file LICENSE","source":"R-Packages","title":"stringr: Simple, Consistent Wrappers for Common String Operations","title-short":"stringr","URL":"https://CRAN.R-project.org/package=stringr","version":"1.5.0","author":[{"family":"Wickham","given":"Hadley"},{"family":"RStudio","given":""}],"accessed":{"date-parts":[["2022",12,24]]},"issued":{"date-parts":[["2022",12,2]]}}}],"schema":"https://github.com/citation-style-language/schema/raw/master/csl-citation.json"} </w:instrText>
-      </w:r>
-      <w:r>
-        <w:fldChar w:fldCharType="separate"/>
-      </w:r>
-      <w:r>
-        <w:t>(Wickham &amp; RStudio, 2022)</w:t>
-      </w:r>
-      <w:r>
-        <w:fldChar w:fldCharType="end"/>
-      </w:r>
-      <w:r>
-        <w:t xml:space="preserve">. Our approach was therefore similar to that employed by </w:t>
-      </w:r>
-      <w:proofErr w:type="spellStart"/>
-      <w:r>
-        <w:t>Nuijten</w:t>
-      </w:r>
-      <w:proofErr w:type="spellEnd"/>
-      <w:r>
-        <w:t xml:space="preserve"> et al. </w:t>
-      </w:r>
-      <w:r>
-        <w:fldChar w:fldCharType="begin"/>
-      </w:r>
-      <w:r>
-        <w:instrText xml:space="preserve"> ADDIN ZOTERO_ITEM CSL_CITATION {"citationID":"R5rBQhLG","properties":{"formattedCitation":"(2015)","plainCitation":"(2015)","noteIndex":0},"citationItems":[{"id":3505,"uris":["http://zotero.org/users/1687755/items/ZUU244FC"],"itemData":{"id":3505,"type":"article-journal","container-title":"Behavior Research Methods","DOI":"10.3758/s13428-015-0664-2","ISSN":"1554-3528","language":"en","source":"CrossRef","title":"The prevalence of statistical reporting errors in psychology (1985–2013)","URL":"http://link.springer.com/10.3758/s13428-015-0664-2","author":[{"family":"Nuijten","given":"Michèle B."},{"family":"Hartgerink","given":"Chris H. J."},{"family":"Assen","given":"Marcel A. L. M.","non-dropping-particle":"van"},{"family":"Epskamp","given":"Sacha"},{"family":"Wicherts","given":"Jelte M."}],"accessed":{"date-parts":[["2016",8,26]]},"issued":{"date-parts":[["2015",10,23]]}},"label":"page","suppress-author":true}],"schema":"https://github.com/citation-style-language/schema/raw/master/csl-citation.json"} </w:instrText>
-      </w:r>
-      <w:r>
-        <w:fldChar w:fldCharType="separate"/>
-      </w:r>
-      <w:r>
-        <w:t>(2015)</w:t>
-      </w:r>
-      <w:r>
-        <w:fldChar w:fldCharType="end"/>
-      </w:r>
-      <w:r>
-        <w:t xml:space="preserve"> in their original extraction of </w:t>
-      </w:r>
-      <w:r>
-        <w:rPr>
-          <w:i/>
-        </w:rPr>
-        <w:t>p</w:t>
-      </w:r>
-      <w:r>
-        <w:t xml:space="preserve"> values and test statistics from the dataset, although our exclusion criteria were necessarily more conservative because of the less standardized way in which α values are reported. </w:t>
-      </w:r>
-    </w:p>
-    <w:p>
-      <w:r>
-        <w:t xml:space="preserve">The general strategy was as follows: First, we defined multiple patterns of interest (e.g., variations of “Cronbach’s α”). Variations included but were not limited to whether an apostrophe was used, the use of α/a/alpha, and reference to “Cronbach’s α” vs. “Coefficient α”. Second, we searched the full text of all articles in the dataset for occurrences of these patterns. Third, for each </w:t>
-      </w:r>
-      <w:r>
-        <w:t>occurrence</w:t>
-      </w:r>
-      <w:r>
-        <w:t xml:space="preserve"> found, we extracted the text 50 characters prior to the occurrence and 50 characters after it. This provided a much smaller dataset of character strings, each of which may or may not contain an α estimate. Fourth, we extracted potential α estimates from each character string such that it must follow one of several variations of “α = .XX” where at least two numerical characters were reported. Only the first apparent </w:t>
-      </w:r>
-      <w:r>
-        <w:t>α</w:t>
-      </w:r>
-      <w:r>
-        <w:rPr>
-          <w:i/>
-          <w:iCs/>
-        </w:rPr>
-        <w:t xml:space="preserve"> </w:t>
-      </w:r>
-      <w:r>
-        <w:t xml:space="preserve">estimate was extracted from each instance of a character string to avoid duplication. Fifth, we applied a large number of exclusion criteria to each character string to exclude everything other than α estimates. </w:t>
-      </w:r>
-    </w:p>
-    <w:p>
-      <w:r>
-        <w:t xml:space="preserve">These exclusions prioritized specificity over sensitivity: that is, we prioritized excluding all non-α estimates and accepted that some valid α estimates would be excluded as a result of this. Some of the most important of these exclusions ensured that references to threshold values were excluded and not mistaken for occurrences of α estimates (e.g., “according to Nunnally (1967), a Cronbach’s α of 0.70 is seen as acceptable for…”). Threshold criteria included but were not limited to references to any mention of variations of the phrase “cut-off criteria”, comparisons (words such as “exceeded”), ranges (“between”), plurals (e.g., “αs for the subscales ranged from 0.5 to 0.8”), the presence of </w:t>
-      </w:r>
-      <w:r>
-        <w:rPr>
-          <w:i/>
-        </w:rPr>
-        <w:t xml:space="preserve">p </w:t>
-      </w:r>
-      <w:r>
-        <w:t>values (which would suggest the α value was not Cronbach’s α but the α value associated with a hypothesis test), and other metrics of reliability (κ, ω, etc.). These exclusion criteria were refined and added to through an iterative approach involving rounds of manual inspection of the extracted strings and α estimates. Two researchers inspected (a) every text string from which an α estimate at one of thresholds was extracted (.70, .80, .90) and (b) a random sample of 100 text strings from non-cutoff estimates to exclude non-valid or incorrectly extracted α estimates. If any non-valid extractions were found, the implementation of the exclusion criteria was updated to cover similar cases and a new round of manual inspections was conducted. All regular expressions for exclusions can be found in the R code (</w:t>
-      </w:r>
-      <w:hyperlink r:id="rId27">
-        <w:r>
-          <w:rPr>
-            <w:color w:val="1155CC"/>
-            <w:u w:val="single"/>
-          </w:rPr>
-          <w:t>o</w:t>
-        </w:r>
-      </w:hyperlink>
-      <w:hyperlink r:id="rId28">
-        <w:r>
-          <w:rPr>
-            <w:color w:val="1155CC"/>
-            <w:u w:val="single"/>
-          </w:rPr>
-          <w:t>sf.io/pe3t7</w:t>
-        </w:r>
-      </w:hyperlink>
-      <w:r>
-        <w:t xml:space="preserve">). </w:t>
-      </w:r>
-      <w:r>
-        <w:t>26</w:t>
-      </w:r>
-      <w:r>
-        <w:t>,</w:t>
-      </w:r>
-      <w:r>
-        <w:t>744</w:t>
-      </w:r>
-      <w:r>
-        <w:t xml:space="preserve"> out of the original 6</w:t>
-      </w:r>
-      <w:r>
-        <w:t>0,153</w:t>
-      </w:r>
-      <w:r>
-        <w:t xml:space="preserve"> instances were excluded. </w:t>
-      </w:r>
-      <w:r>
-        <w:t>33,409</w:t>
-      </w:r>
-      <w:r>
-        <w:t xml:space="preserve"> α estimates were extracted that were deemed to be valid. 16.</w:t>
-      </w:r>
-      <w:r>
-        <w:t>1</w:t>
-      </w:r>
-      <w:r>
-        <w:t>% of articles in the dataset produced at least one α estimate.</w:t>
-      </w:r>
-    </w:p>
-    <w:p>
-      <w:pPr>
-        <w:pStyle w:val="Heading3"/>
-      </w:pPr>
-      <w:bookmarkStart w:id="52" w:name="_sbp6sbuqybe7" w:colFirst="0" w:colLast="0"/>
-      <w:bookmarkEnd w:id="52"/>
-      <w:r>
-        <w:t>Industrial-Organizational (I/O) dataset</w:t>
-      </w:r>
-    </w:p>
-    <w:p>
-      <w:r>
-        <w:t xml:space="preserve">The </w:t>
-      </w:r>
-      <w:proofErr w:type="spellStart"/>
-      <w:r>
-        <w:t>metaBUS</w:t>
-      </w:r>
-      <w:proofErr w:type="spellEnd"/>
-      <w:r>
-        <w:t xml:space="preserve"> dataset already included the extraction of α values via a different method to that used in the psychology dataset: semi-automated extraction of estimates from correlation tables reported in manuscripts. In the I/O literature, reliability estimates are often reported in the diagonal of correlation tables, and it is these extracted estimates that we made use of in our analyses. All extracted estimates were inspected by trained graduate student raters, who also</w:t>
-      </w:r>
-      <w:r>
-        <w:rPr>
-          <w:color w:val="000000"/>
-        </w:rPr>
-        <w:t xml:space="preserve"> manually coded other details (e.g., whether the reliability estimates were Cronbach’s </w:t>
-      </w:r>
-      <w:hyperlink r:id="rId29">
-        <w:r>
-          <w:rPr>
-            <w:color w:val="000000"/>
-          </w:rPr>
-          <w:t>α</w:t>
-        </w:r>
-      </w:hyperlink>
-      <w:r>
-        <w:rPr>
-          <w:color w:val="000000"/>
-        </w:rPr>
-        <w:t xml:space="preserve"> or another reliability metric, </w:t>
+        <w:t xml:space="preserve">or another reliability metric, </w:t>
       </w:r>
       <w:proofErr w:type="spellStart"/>
       <w:r>
@@ -1786,33 +1554,29 @@
         </w:rPr>
         <w:t xml:space="preserve">ient </w:t>
       </w:r>
-      <w:hyperlink r:id="rId30">
-        <w:r>
-          <w:rPr>
-            <w:color w:val="000000"/>
-          </w:rPr>
-          <w:t>α</w:t>
-        </w:r>
-      </w:hyperlink>
+      <w:r>
+        <w:t>α</w:t>
+      </w:r>
+      <w:r>
+        <w:t xml:space="preserve"> </w:t>
+      </w:r>
       <w:r>
         <w:rPr>
           <w:color w:val="000000"/>
         </w:rPr>
-        <w:t xml:space="preserve"> type. </w:t>
-      </w:r>
-      <w:hyperlink r:id="rId31">
-        <w:r>
-          <w:rPr>
-            <w:color w:val="000000"/>
-          </w:rPr>
-          <w:t>α</w:t>
-        </w:r>
-      </w:hyperlink>
+        <w:t xml:space="preserve">type. </w:t>
+      </w:r>
+      <w:r>
+        <w:t>α</w:t>
+      </w:r>
+      <w:r>
+        <w:t xml:space="preserve"> </w:t>
+      </w:r>
       <w:r>
         <w:rPr>
           <w:color w:val="000000"/>
         </w:rPr>
-        <w:t xml:space="preserve"> es</w:t>
+        <w:t>es</w:t>
       </w:r>
       <w:r>
         <w:t xml:space="preserve">timates from psychometric scales relating to psychological constructs, subjective reports, performance measures, behaviors, and attitudes were employed in the current analyses. This rate of data missingness was expected as many variables in </w:t>
@@ -1843,19 +1607,17 @@
         </w:rPr>
         <w:t xml:space="preserve">), resulting in an analyzable subset of 89,644 </w:t>
       </w:r>
-      <w:hyperlink r:id="rId32">
-        <w:r>
-          <w:rPr>
-            <w:color w:val="000000"/>
-          </w:rPr>
-          <w:t>α</w:t>
-        </w:r>
-      </w:hyperlink>
+      <w:r>
+        <w:t>α</w:t>
+      </w:r>
+      <w:r>
+        <w:t xml:space="preserve"> </w:t>
+      </w:r>
       <w:r>
         <w:rPr>
           <w:color w:val="000000"/>
         </w:rPr>
-        <w:t xml:space="preserve"> values.</w:t>
+        <w:t>values.</w:t>
       </w:r>
     </w:p>
     <w:p>
@@ -1916,32 +1678,9 @@
       <w:r>
         <w:t>Figure 1. Observed counts of</w:t>
       </w:r>
-      <w:ins w:id="53" w:author="Ian Hussey" w:date="2023-02-17T12:59:00Z">
-        <w:r>
-          <w:t xml:space="preserve"> </w:t>
-        </w:r>
-        <w:r>
-          <w:t>α</w:t>
-        </w:r>
-      </w:ins>
-      <w:del w:id="54" w:author="Ian Hussey" w:date="2023-02-17T12:59:00Z">
-        <w:r>
-          <w:delText xml:space="preserve"> </w:delText>
-        </w:r>
-      </w:del>
-      <m:oMath>
-        <m:r>
-          <w:del w:id="55" w:author="Ian Hussey" w:date="2023-02-17T12:59:00Z">
-            <m:rPr>
-              <m:sty m:val="bi"/>
-            </m:rPr>
-            <w:rPr>
-              <w:rFonts w:ascii="Cambria Math" w:hAnsi="Cambria Math"/>
-            </w:rPr>
-            <m:t>α</m:t>
-          </w:del>
-        </m:r>
-      </m:oMath>
+      <w:r>
+        <w:t xml:space="preserve"> α</w:t>
+      </w:r>
       <w:r>
         <w:t xml:space="preserve"> values with kernel smoothing (upper panel) and residuals (lower panel) in the psychology dataset.</w:t>
       </w:r>
@@ -1970,7 +1709,7 @@
                     <pic:cNvPicPr/>
                   </pic:nvPicPr>
                   <pic:blipFill>
-                    <a:blip r:embed="rId33">
+                    <a:blip r:embed="rId22">
                       <a:extLst>
                         <a:ext uri="{28A0092B-C50C-407E-A947-70E740481C1C}">
                           <a14:useLocalDpi xmlns:a14="http://schemas.microsoft.com/office/drawing/2010/main" val="0"/>
@@ -2026,19 +1765,17 @@
         </w:rPr>
         <w:t xml:space="preserve">sample of </w:t>
       </w:r>
-      <w:hyperlink r:id="rId34">
-        <w:r>
-          <w:rPr>
-            <w:color w:val="000000"/>
-          </w:rPr>
-          <w:t>α</w:t>
-        </w:r>
-      </w:hyperlink>
+      <w:r>
+        <w:t>α</w:t>
+      </w:r>
+      <w:r>
+        <w:t xml:space="preserve"> </w:t>
+      </w:r>
       <w:r>
         <w:rPr>
           <w:color w:val="000000"/>
         </w:rPr>
-        <w:t xml:space="preserve"> values should follow a smooth (albeit unknown) distribution. Deflections from such a distribution, especially at a small number of a priori points (i.e., commonly used </w:t>
+        <w:t xml:space="preserve">values should follow a smooth (albeit unknown) distribution. Deflections from such a distribution, especially at a small number of a priori points (i.e., commonly used </w:t>
       </w:r>
       <w:r>
         <w:t>threshold</w:t>
@@ -2049,31 +1786,24 @@
         </w:rPr>
         <w:t xml:space="preserve">s), would represent evidence that reported </w:t>
       </w:r>
-      <w:hyperlink r:id="rId35">
-        <w:r>
-          <w:rPr>
-            <w:color w:val="000000"/>
-          </w:rPr>
-          <w:t>α</w:t>
-        </w:r>
-      </w:hyperlink>
+      <w:r>
+        <w:t>α</w:t>
+      </w:r>
+      <w:r>
+        <w:t xml:space="preserve"> </w:t>
+      </w:r>
       <w:r>
         <w:rPr>
           <w:color w:val="000000"/>
         </w:rPr>
-        <w:t xml:space="preserve"> values are being influenced by some o</w:t>
+        <w:t>values are being influenced by some o</w:t>
       </w:r>
       <w:r>
         <w:t xml:space="preserve">ther variable (e.g., </w:t>
       </w:r>
-      <w:hyperlink r:id="rId36">
-        <w:r>
-          <w:rPr>
-            <w:color w:val="000000"/>
-          </w:rPr>
-          <w:t>α</w:t>
-        </w:r>
-      </w:hyperlink>
+      <w:r>
+        <w:t>α</w:t>
+      </w:r>
       <w:r>
         <w:t>-hacking). On</w:t>
       </w:r>
@@ -2115,10 +1845,10 @@
       <w:pPr>
         <w:pStyle w:val="Heading1"/>
       </w:pPr>
-      <w:bookmarkStart w:id="56" w:name="_3yn5vvby5nld" w:colFirst="0" w:colLast="0"/>
-      <w:bookmarkStart w:id="57" w:name="_elb4ap4ocs1e" w:colFirst="0" w:colLast="0"/>
-      <w:bookmarkEnd w:id="56"/>
-      <w:bookmarkEnd w:id="57"/>
+      <w:bookmarkStart w:id="13" w:name="_3yn5vvby5nld" w:colFirst="0" w:colLast="0"/>
+      <w:bookmarkStart w:id="14" w:name="_elb4ap4ocs1e" w:colFirst="0" w:colLast="0"/>
+      <w:bookmarkEnd w:id="13"/>
+      <w:bookmarkEnd w:id="14"/>
       <w:r>
         <w:t>Results</w:t>
       </w:r>
@@ -2127,8 +1857,8 @@
       <w:pPr>
         <w:pStyle w:val="Heading2"/>
       </w:pPr>
-      <w:bookmarkStart w:id="58" w:name="_yml1al98yoq5" w:colFirst="0" w:colLast="0"/>
-      <w:bookmarkEnd w:id="58"/>
+      <w:bookmarkStart w:id="15" w:name="_yml1al98yoq5" w:colFirst="0" w:colLast="0"/>
+      <w:bookmarkEnd w:id="15"/>
       <w:r>
         <w:t>Kernel smoothing</w:t>
       </w:r>
@@ -2148,40 +1878,15 @@
       <w:r>
         <w:t xml:space="preserve"> estimates in order to estimate their distribution and quantify the excess of</w:t>
       </w:r>
-      <w:ins w:id="59" w:author="Ian Hussey" w:date="2023-02-17T12:58:00Z">
-        <w:r>
-          <w:t xml:space="preserve"> </w:t>
-        </w:r>
-        <w:r>
-          <w:t>α</w:t>
-        </w:r>
-      </w:ins>
-      <w:del w:id="60" w:author="Ian Hussey" w:date="2023-02-17T12:58:00Z">
-        <w:r>
-          <w:delText xml:space="preserve"> </w:delText>
-        </w:r>
-      </w:del>
-      <m:oMath>
-        <m:r>
-          <w:del w:id="61" w:author="Ian Hussey" w:date="2023-02-17T12:58:00Z">
-            <w:rPr>
-              <w:rFonts w:ascii="Cambria Math" w:hAnsi="Cambria Math"/>
-            </w:rPr>
-            <m:t>α</m:t>
-          </w:del>
-        </m:r>
-      </m:oMath>
+      <w:r>
+        <w:t xml:space="preserve"> α</w:t>
+      </w:r>
       <w:r>
         <w:t xml:space="preserve"> values at the thresholds. Kernel smoothing was selected over other modeling approaches because it involves relatively fewer assumptions and demonstrated better fit to the observed </w:t>
       </w:r>
-      <w:hyperlink r:id="rId37">
-        <w:r>
-          <w:rPr>
-            <w:color w:val="000000"/>
-          </w:rPr>
-          <w:t>α</w:t>
-        </w:r>
-      </w:hyperlink>
+      <w:r>
+        <w:t>α</w:t>
+      </w:r>
       <w:r>
         <w:t>s than alternatives. Results of an exploratory Beta regression model that was fit to the psychology dataset can be found in the Supplementary Materials</w:t>
       </w:r>
@@ -2196,37 +1901,12 @@
       <w:r>
         <w:t>The extracted</w:t>
       </w:r>
-      <w:ins w:id="62" w:author="Ian Hussey" w:date="2023-02-17T12:58:00Z">
-        <w:r>
-          <w:t xml:space="preserve"> </w:t>
-        </w:r>
-        <w:r>
-          <w:t>α</w:t>
-        </w:r>
-        <w:r>
-          <w:t xml:space="preserve"> </w:t>
-        </w:r>
-      </w:ins>
-      <w:del w:id="63" w:author="Ian Hussey" w:date="2023-02-17T12:58:00Z">
-        <w:r>
-          <w:delText xml:space="preserve"> </w:delText>
-        </w:r>
-      </w:del>
-      <m:oMath>
-        <m:r>
-          <w:del w:id="64" w:author="Ian Hussey" w:date="2023-02-17T12:58:00Z">
-            <w:rPr>
-              <w:rFonts w:ascii="Cambria Math" w:hAnsi="Cambria Math"/>
-            </w:rPr>
-            <m:t>α</m:t>
-          </w:del>
-        </m:r>
-      </m:oMath>
-      <w:del w:id="65" w:author="Ian Hussey" w:date="2023-02-17T12:58:00Z">
-        <w:r>
-          <w:delText xml:space="preserve"> </w:delText>
-        </w:r>
-      </w:del>
+      <w:r>
+        <w:t xml:space="preserve"> α</w:t>
+      </w:r>
+      <w:r>
+        <w:t xml:space="preserve"> </w:t>
+      </w:r>
       <w:r>
         <w:t xml:space="preserve">estimates were rounded to two decimal places </w:t>
       </w:r>
@@ -2252,63 +1932,21 @@
       <w:r>
         <w:t>. The rounded</w:t>
       </w:r>
-      <w:ins w:id="66" w:author="Ian Hussey" w:date="2023-02-17T12:59:00Z">
-        <w:r>
-          <w:t xml:space="preserve"> </w:t>
-        </w:r>
-        <w:r>
-          <w:t>α</w:t>
-        </w:r>
-        <w:r>
-          <w:t xml:space="preserve"> </w:t>
-        </w:r>
-      </w:ins>
-      <w:del w:id="67" w:author="Ian Hussey" w:date="2023-02-17T12:59:00Z">
-        <w:r>
-          <w:delText xml:space="preserve"> </w:delText>
-        </w:r>
-      </w:del>
-      <m:oMath>
-        <m:r>
-          <w:del w:id="68" w:author="Ian Hussey" w:date="2023-02-17T12:59:00Z">
-            <w:rPr>
-              <w:rFonts w:ascii="Cambria Math" w:hAnsi="Cambria Math"/>
-            </w:rPr>
-            <m:t>α</m:t>
-          </w:del>
-        </m:r>
-      </m:oMath>
-      <w:del w:id="69" w:author="Ian Hussey" w:date="2023-02-17T12:59:00Z">
-        <w:r>
-          <w:delText xml:space="preserve"> </w:delText>
-        </w:r>
-      </w:del>
+      <w:r>
+        <w:t xml:space="preserve"> α</w:t>
+      </w:r>
+      <w:r>
+        <w:t xml:space="preserve"> </w:t>
+      </w:r>
       <w:r>
         <w:t>estimates were then converted to counts for each value of</w:t>
       </w:r>
-      <w:ins w:id="70" w:author="Ian Hussey" w:date="2023-02-17T12:58:00Z">
-        <w:r>
-          <w:t xml:space="preserve"> </w:t>
-        </w:r>
-        <w:r>
-          <w:t>α</w:t>
-        </w:r>
-      </w:ins>
-      <w:del w:id="71" w:author="Ian Hussey" w:date="2023-02-17T12:58:00Z">
-        <w:r>
-          <w:delText xml:space="preserve"> </w:delText>
-        </w:r>
-      </w:del>
-      <m:oMath>
-        <m:r>
-          <w:del w:id="72" w:author="Ian Hussey" w:date="2023-02-17T12:58:00Z">
-            <w:rPr>
-              <w:rFonts w:ascii="Cambria Math" w:hAnsi="Cambria Math"/>
-            </w:rPr>
-            <m:t>α</m:t>
-          </w:del>
-        </m:r>
-      </m:oMath>
+      <w:r>
+        <w:t xml:space="preserve"> </w:t>
+      </w:r>
+      <w:r>
+        <w:t>α</w:t>
+      </w:r>
       <w:r>
         <w:t xml:space="preserve">. Density was estimated at 99 equally spaced bins in the interval (i.e., from 0.01 to 0.99). We opted for the default options in R’s “density” function: gaussian kernels with a smoothing bandwidth set using Silverman’s rule of thumb </w:t>
       </w:r>
@@ -2399,40 +2037,12 @@
       <w:r>
         <w:t>Figure 2. Observed counts of</w:t>
       </w:r>
-      <w:ins w:id="73" w:author="Ian Hussey" w:date="2023-02-17T12:59:00Z">
-        <w:r>
-          <w:t xml:space="preserve"> </w:t>
-        </w:r>
-        <w:r>
-          <w:t>α</w:t>
-        </w:r>
-        <w:r>
-          <w:t xml:space="preserve"> </w:t>
-        </w:r>
-      </w:ins>
-      <w:del w:id="74" w:author="Ian Hussey" w:date="2023-02-17T12:59:00Z">
-        <w:r>
-          <w:delText xml:space="preserve"> </w:delText>
-        </w:r>
-      </w:del>
-      <m:oMath>
-        <m:r>
-          <w:del w:id="75" w:author="Ian Hussey" w:date="2023-02-17T12:59:00Z">
-            <m:rPr>
-              <m:sty m:val="bi"/>
-            </m:rPr>
-            <w:rPr>
-              <w:rFonts w:ascii="Cambria Math" w:hAnsi="Cambria Math"/>
-            </w:rPr>
-            <m:t>α</m:t>
-          </w:del>
-        </m:r>
-      </m:oMath>
-      <w:del w:id="76" w:author="Ian Hussey" w:date="2023-02-17T12:59:00Z">
-        <w:r>
-          <w:delText xml:space="preserve"> </w:delText>
-        </w:r>
-      </w:del>
+      <w:r>
+        <w:t xml:space="preserve"> α</w:t>
+      </w:r>
+      <w:r>
+        <w:t xml:space="preserve"> </w:t>
+      </w:r>
       <w:r>
         <w:t>values with kernel smoothing (upper panel) and residuals (lower panel) in the I/O dataset.</w:t>
       </w:r>
@@ -2461,7 +2071,7 @@
                     <pic:cNvPicPr/>
                   </pic:nvPicPr>
                   <pic:blipFill>
-                    <a:blip r:embed="rId38">
+                    <a:blip r:embed="rId23">
                       <a:extLst>
                         <a:ext uri="{28A0092B-C50C-407E-A947-70E740481C1C}">
                           <a14:useLocalDpi xmlns:a14="http://schemas.microsoft.com/office/drawing/2010/main" val="0"/>
@@ -2559,8 +2169,8 @@
       </w:r>
     </w:p>
     <w:p>
-      <w:bookmarkStart w:id="77" w:name="_xa1ljne7d16i" w:colFirst="0" w:colLast="0"/>
-      <w:bookmarkEnd w:id="77"/>
+      <w:bookmarkStart w:id="16" w:name="_xa1ljne7d16i" w:colFirst="0" w:colLast="0"/>
+      <w:bookmarkEnd w:id="16"/>
       <w:r>
         <w:lastRenderedPageBreak/>
         <w:t>Tests of the first hypothesis in each dataset compared the .70 bin against all other bins. In the psychology dataset, a 1</w:t>
@@ -2571,37 +2181,12 @@
       <w:r>
         <w:t>% excess of</w:t>
       </w:r>
-      <w:ins w:id="78" w:author="Ian Hussey" w:date="2023-02-17T13:00:00Z">
-        <w:r>
-          <w:t xml:space="preserve"> </w:t>
-        </w:r>
-        <w:r>
-          <w:t>α</w:t>
-        </w:r>
-        <w:r>
-          <w:t xml:space="preserve"> </w:t>
-        </w:r>
-      </w:ins>
-      <w:del w:id="79" w:author="Ian Hussey" w:date="2023-02-17T13:00:00Z">
-        <w:r>
-          <w:delText xml:space="preserve"> </w:delText>
-        </w:r>
-      </w:del>
-      <m:oMath>
-        <m:r>
-          <w:del w:id="80" w:author="Ian Hussey" w:date="2023-02-17T13:00:00Z">
-            <w:rPr>
-              <w:rFonts w:ascii="Cambria Math" w:hAnsi="Cambria Math"/>
-            </w:rPr>
-            <m:t>α</m:t>
-          </w:del>
-        </m:r>
-      </m:oMath>
-      <w:del w:id="81" w:author="Ian Hussey" w:date="2023-02-17T13:00:00Z">
-        <w:r>
-          <w:delText xml:space="preserve"> </w:delText>
-        </w:r>
-      </w:del>
+      <w:r>
+        <w:t xml:space="preserve"> α</w:t>
+      </w:r>
+      <w:r>
+        <w:t xml:space="preserve"> </w:t>
+      </w:r>
       <w:r>
         <w:t xml:space="preserve">values of .70 relative to other values was found, </w:t>
       </w:r>
@@ -2684,37 +2269,12 @@
       <w:r>
         <w:t>Both of these effects were found to generalize to the I/O dataset, for which we preregistered verbal hypotheses and the code implementations of their inference tests. The test of the first hypothesis found a 14% excess of</w:t>
       </w:r>
-      <w:ins w:id="82" w:author="Ian Hussey" w:date="2023-02-17T13:01:00Z">
-        <w:r>
-          <w:t xml:space="preserve"> </w:t>
-        </w:r>
-        <w:r>
-          <w:t>α</w:t>
-        </w:r>
-        <w:r>
-          <w:t xml:space="preserve"> </w:t>
-        </w:r>
-      </w:ins>
-      <w:del w:id="83" w:author="Ian Hussey" w:date="2023-02-17T13:01:00Z">
-        <w:r>
-          <w:delText xml:space="preserve"> </w:delText>
-        </w:r>
-      </w:del>
-      <m:oMath>
-        <m:r>
-          <w:del w:id="84" w:author="Ian Hussey" w:date="2023-02-17T13:01:00Z">
-            <w:rPr>
-              <w:rFonts w:ascii="Cambria Math" w:hAnsi="Cambria Math"/>
-            </w:rPr>
-            <m:t>α</m:t>
-          </w:del>
-        </m:r>
-      </m:oMath>
-      <w:del w:id="85" w:author="Ian Hussey" w:date="2023-02-17T13:01:00Z">
-        <w:r>
-          <w:delText xml:space="preserve"> </w:delText>
-        </w:r>
-      </w:del>
+      <w:r>
+        <w:t xml:space="preserve"> α</w:t>
+      </w:r>
+      <w:r>
+        <w:t xml:space="preserve"> </w:t>
+      </w:r>
       <w:r>
         <w:t xml:space="preserve">values of .70, </w:t>
       </w:r>
@@ -2804,15 +2364,89 @@
       <w:pPr>
         <w:pStyle w:val="Heading3"/>
       </w:pPr>
-      <w:bookmarkStart w:id="86" w:name="_vbdxjfj8vy0g" w:colFirst="0" w:colLast="0"/>
-      <w:bookmarkEnd w:id="86"/>
+      <w:bookmarkStart w:id="17" w:name="_vbdxjfj8vy0g" w:colFirst="0" w:colLast="0"/>
+      <w:bookmarkEnd w:id="17"/>
       <w:r>
         <w:t>Influence of construct frequency</w:t>
       </w:r>
     </w:p>
     <w:p>
       <w:r>
-        <w:t xml:space="preserve">We considered it plausible that </w:t>
+        <w:t>We considered it plausible that</w:t>
+      </w:r>
+      <w:r>
+        <w:t xml:space="preserve"> </w:t>
+      </w:r>
+      <w:r>
+        <w:t>α</w:t>
+      </w:r>
+      <w:r>
+        <w:t xml:space="preserve">-hacking might be more common with newly created ad hoc measures than frequently used ones that may have more well-established items, scoring strategies, etc. It was possible to explore this in the I/O dataset as the </w:t>
+      </w:r>
+      <w:proofErr w:type="spellStart"/>
+      <w:r>
+        <w:t>metaBUS</w:t>
+      </w:r>
+      <w:proofErr w:type="spellEnd"/>
+      <w:r>
+        <w:t xml:space="preserve"> extraction process included manual labeling the construct that each</w:t>
+      </w:r>
+      <w:r>
+        <w:t xml:space="preserve"> </w:t>
+      </w:r>
+      <w:r>
+        <w:t>α</w:t>
+      </w:r>
+      <w:r>
+        <w:t xml:space="preserve"> </w:t>
+      </w:r>
+      <w:r>
+        <w:t xml:space="preserve">estimate came from using a taxonomy </w:t>
+      </w:r>
+      <w:r>
+        <w:fldChar w:fldCharType="begin"/>
+      </w:r>
+      <w:r>
+        <w:instrText xml:space="preserve"> ADDIN ZOTERO_ITEM CSL_CITATION {"citationID":"uLvl42u7","properties":{"formattedCitation":"(see Bosco et al., 2020)","plainCitation":"(see Bosco et al., 2020)","noteIndex":0},"citationItems":[{"id":15067,"uris":["http://zotero.org/users/1687755/items/6ML6N7QX"],"itemData":{"id":15067,"type":"article-journal","abstract":"In this article, we provide a review of research-curation and knowledge-management efforts that may be leveraged to advance research and education in psychological science. After reviewing the approaches and content of other efforts, we focus on the metaBUS project’s platform, the most comprehensive effort to date. The metaBUS platform uses standards-based protocols in combination with human judgment to organize and make readily accessible a database of research findings, currently numbering more than 1 million. It allows users to conduct rudimentary, instant meta-analyses, and capacities for visualization and communication of meta-analytic findings have recently been added. We conclude by discussing challenges, opportunities, and recommendations for expanding the project beyond applied psychology. (PsycInfo Database Record (c) 2020 APA, all rights reserved)","container-title":"Advances in Methods and Practices in Psychological Science","DOI":"10.1177/2515245919882693","ISSN":"2515-2467","note":"publisher-place: US\npublisher: Sage Publications","page":"124-137","source":"APA PsycNet","title":"Advancing meta-analysis with knowledge-management platforms: Using metaBUS in psychology","title-short":"Advancing meta-analysis with knowledge-management platforms","volume":"3","author":[{"family":"Bosco","given":"Frank A."},{"family":"Field","given":"James G."},{"family":"Larsen","given":"Kai R."},{"family":"Chang","given":"Yingyi"},{"family":"Uggerslev","given":"Krista L."}],"issued":{"date-parts":[["2020"]]}},"label":"page","prefix":"see "}],"schema":"https://github.com/citation-style-language/schema/raw/master/csl-citation.json"} </w:instrText>
+      </w:r>
+      <w:r>
+        <w:fldChar w:fldCharType="separate"/>
+      </w:r>
+      <w:r>
+        <w:t>(see Bosco et al., 2020)</w:t>
+      </w:r>
+      <w:r>
+        <w:fldChar w:fldCharType="end"/>
+      </w:r>
+      <w:r>
+        <w:t xml:space="preserve">. We performed exploratory subgroup analyses in measures of constructs (a) that occurred only once in the dataset (i.e., ad hoc measures that were not reused in future studies), (b) that appeared more than once (i.e., non-ad hoc measures reused in future studies), and (c) that appeared more than 100 times (i.e., frequently studied measures, whose cut-off was chosen based on the distribution of frequencies: see Figure </w:t>
+      </w:r>
+      <w:r>
+        <w:t>3</w:t>
+      </w:r>
+      <w:r>
+        <w:t xml:space="preserve">S in the </w:t>
+      </w:r>
+      <w:r>
+        <w:t>Supplementary Materials). In each subgroup, we applied kernel smoothing using the same method as previously and calculated the residuals at</w:t>
+      </w:r>
+      <w:r>
+        <w:t xml:space="preserve"> α</w:t>
+      </w:r>
+      <w:r>
+        <w:t xml:space="preserve"> </w:t>
+      </w:r>
+      <w:r>
+        <w:t xml:space="preserve">= .70. Statistically significant excesses of similar magnitudes were found in each subset: all excesses 12-14%, all </w:t>
+      </w:r>
+      <w:r>
+        <w:rPr>
+          <w:i/>
+        </w:rPr>
+        <w:t>p</w:t>
+      </w:r>
+      <w:r>
+        <w:t xml:space="preserve">s &lt; .013. This suggested that </w:t>
       </w:r>
       <m:oMath>
         <m:r>
@@ -2823,7 +2457,173 @@
         </m:r>
       </m:oMath>
       <w:r>
-        <w:t xml:space="preserve">-hacking might be more common with newly created ad hoc measures than frequently used ones that may have more well-established items, scoring strategies, etc. It was possible to explore this in the I/O dataset as the metaBUS extraction process included manual labeling the construct that each </w:t>
+        <w:t xml:space="preserve">-hacking was not more prevalent in ad hoc measures. Unfortunately, the sample size did not allow for any meaningful analysis of changes in excesses over time. </w:t>
+      </w:r>
+    </w:p>
+    <w:p>
+      <w:pPr>
+        <w:pStyle w:val="Heading2"/>
+      </w:pPr>
+      <w:bookmarkStart w:id="18" w:name="_bbpjqctlzkyh" w:colFirst="0" w:colLast="0"/>
+      <w:bookmarkStart w:id="19" w:name="_73i6ww4rkxi1" w:colFirst="0" w:colLast="0"/>
+      <w:bookmarkStart w:id="20" w:name="_iv46fc8f2ti" w:colFirst="0" w:colLast="0"/>
+      <w:bookmarkEnd w:id="18"/>
+      <w:bookmarkEnd w:id="19"/>
+      <w:bookmarkEnd w:id="20"/>
+      <w:r>
+        <w:t>Caliper tests</w:t>
+      </w:r>
+    </w:p>
+    <w:p>
+      <w:r>
+        <w:t xml:space="preserve">Previous research on the </w:t>
+      </w:r>
+      <w:r>
+        <w:t>overabundance</w:t>
+      </w:r>
+      <w:r>
+        <w:t xml:space="preserve"> of barely significant </w:t>
+      </w:r>
+      <w:r>
+        <w:rPr>
+          <w:i/>
+        </w:rPr>
+        <w:t>p</w:t>
+      </w:r>
+      <w:r>
+        <w:t xml:space="preserve"> values has employed caliper tests, which count the number of estimates in two bins of equal width either side of a cut-off </w:t>
+      </w:r>
+      <w:r>
+        <w:fldChar w:fldCharType="begin"/>
+      </w:r>
+      <w:r>
+        <w:instrText xml:space="preserve"> ADDIN ZOTERO_ITEM CSL_CITATION {"citationID":"yZKlYqSj","properties":{"formattedCitation":"(Hartgerink et al., 2016)","plainCitation":"(Hartgerink et al., 2016)","noteIndex":0},"citationItems":[{"id":15002,"uris":["http://zotero.org/users/1687755/items/BUCJ9M4W"],"itemData":{"id":15002,"type":"article-journal","abstract":"Previous studies provided mixed findings on pecularities in p-value distributions in psychology. This paper examined 258,050 test results across 30,710 articles from eight high impact journals to investigate the existence of a peculiar prevalence of p-values just below .05 (i.e., a bump) in the psychological literature, and a potential increase thereof over time. We indeed found evidence for a bump just below .05 in the distribution of exactly reported p-values in the journals Developmental Psychology, Journal of Applied Psychology, and Journal of Personality and Social Psychology, but the bump did not increase over the years and disappeared when using recalculated p-values. We found clear and direct evidence for the QRP “incorrect rounding of p-value” (John, Loewenstein &amp; Prelec, 2012) in all psychology journals. Finally, we also investigated monotonic excess of p-values, an effect of certain QRPs that has been neglected in previous research, and developed two measures to detect this by modeling the distributions of statistically significant p-values. Using simulations and applying the two measures to the retrieved test results, we argue that, although one of the measures suggests the use of QRPs in psychology, it is difficult to draw general conclusions concerning QRPs based on modeling of p-value distributions.","container-title":"PeerJ","DOI":"10.7717/peerj.1935","ISSN":"2167-8359","journalAbbreviation":"PeerJ","language":"en","note":"publisher: PeerJ Inc.","page":"e1935","source":"peerj.com","title":"Distributions of p-values smaller than .05 in psychology: what is going on?","title-short":"Distributions of p-values smaller than .05 in psychology","volume":"4","author":[{"family":"Hartgerink","given":"Chris H. J."},{"family":"Aert","given":"Robbie C. M.","non-dropping-particle":"van"},{"family":"Nuijten","given":"Michèle B."},{"family":"Wicherts","given":"Jelte M."},{"family":"Assen","given":"Marcel A. L. M.","non-dropping-particle":"van"}],"issued":{"date-parts":[["2016",4,11]]}}}],"schema":"https://github.com/citation-style-language/schema/raw/master/csl-citation.json"} </w:instrText>
+      </w:r>
+      <w:r>
+        <w:fldChar w:fldCharType="separate"/>
+      </w:r>
+      <w:r>
+        <w:t>(Hartgerink et al., 2016)</w:t>
+      </w:r>
+      <w:r>
+        <w:fldChar w:fldCharType="end"/>
+      </w:r>
+      <w:r>
+        <w:t xml:space="preserve">. We judged these tests to be less suitable for our current purposes than the kernel smoothing method above on the basis that there are plausible distributional differences between adjacent bins (i.e., the distribution of α values is non-uniform, see Figures 1 and 2). Still, we implemented caliper tests as a secondary test for the sake of robustness, see Note </w:t>
+      </w:r>
+      <w:r>
+        <w:t>3</w:t>
+      </w:r>
+      <w:r>
+        <w:t xml:space="preserve">S and Figures </w:t>
+      </w:r>
+      <w:r>
+        <w:t>4</w:t>
+      </w:r>
+      <w:r>
+        <w:t>-</w:t>
+      </w:r>
+      <w:r>
+        <w:t>7</w:t>
+      </w:r>
+      <w:r>
+        <w:t>S</w:t>
+      </w:r>
+      <w:r>
+        <w:t xml:space="preserve"> in the Supplementary Materials. In summary, the pattern of excesses at</w:t>
+      </w:r>
+      <w:r>
+        <w:t xml:space="preserve"> α</w:t>
+      </w:r>
+      <w:r>
+        <w:t xml:space="preserve"> </w:t>
+      </w:r>
+      <w:r>
+        <w:t>= .70 was robust to the choice of analytic method</w:t>
+      </w:r>
+      <w:r>
+        <w:t xml:space="preserve"> </w:t>
+      </w:r>
+      <w:r>
+        <w:t>(</w:t>
+      </w:r>
+      <w:r>
+        <w:t xml:space="preserve">.69 vs. .70 </w:t>
+      </w:r>
+      <w:r>
+        <w:t xml:space="preserve">caliper ratios: </w:t>
+      </w:r>
+      <w:r>
+        <w:t>psychology = 1.</w:t>
+      </w:r>
+      <w:r>
+        <w:t>71</w:t>
+      </w:r>
+      <w:r>
+        <w:t>, I/O = 1.64)</w:t>
+      </w:r>
+      <w:r>
+        <w:t>.</w:t>
+      </w:r>
+      <w:r>
+        <w:t xml:space="preserve"> </w:t>
+      </w:r>
+      <w:r>
+        <w:t>The collective excesses at all three thresholds were not robust in the I/O dataset</w:t>
+      </w:r>
+      <w:r>
+        <w:t xml:space="preserve"> </w:t>
+      </w:r>
+      <w:r>
+        <w:t>(</w:t>
+      </w:r>
+      <w:r>
+        <w:t xml:space="preserve">.79 vs. .80 caliper ratios: </w:t>
+      </w:r>
+      <w:r>
+        <w:t>psychology = 1.</w:t>
+      </w:r>
+      <w:r>
+        <w:t>16</w:t>
+      </w:r>
+      <w:r>
+        <w:t>, I/O = 1.</w:t>
+      </w:r>
+      <w:r>
+        <w:t>13</w:t>
+      </w:r>
+      <w:r>
+        <w:t xml:space="preserve">; .89 vs. .90 caliper ratios: </w:t>
+      </w:r>
+      <w:r>
+        <w:t>psychology = 1.</w:t>
+      </w:r>
+      <w:r>
+        <w:t>02</w:t>
+      </w:r>
+      <w:r>
+        <w:t xml:space="preserve">, I/O = </w:t>
+      </w:r>
+      <w:r>
+        <w:t>0.96)</w:t>
+      </w:r>
+      <w:r>
+        <w:t xml:space="preserve">. </w:t>
+      </w:r>
+    </w:p>
+    <w:p>
+      <w:pPr>
+        <w:pStyle w:val="Heading1"/>
+      </w:pPr>
+      <w:bookmarkStart w:id="21" w:name="_81oqxqnad9tr" w:colFirst="0" w:colLast="0"/>
+      <w:bookmarkEnd w:id="21"/>
+      <w:r>
+        <w:t>Discussion</w:t>
+      </w:r>
+    </w:p>
+    <w:p>
+      <w:r>
+        <w:t xml:space="preserve">Across two very large databases, we observed excesses in the proportions of </w:t>
       </w:r>
       <m:oMath>
         <m:r>
@@ -2834,77 +2634,67 @@
         </m:r>
       </m:oMath>
       <w:r>
-        <w:t xml:space="preserve"> estimate came from using a taxonomy </w:t>
+        <w:t xml:space="preserve"> values at a commonly-used threshold criterion </w:t>
+      </w:r>
+      <w:r>
+        <w:t>(</w:t>
+      </w:r>
+      <w:r>
+        <w:t>α</w:t>
+      </w:r>
+      <w:r>
+        <w:t xml:space="preserve"> </w:t>
+      </w:r>
+      <w:r>
+        <w:t>= .70). These excesses were observed in both the psychology and I/O literatures. When estimated using kernel density smoothing, the magnitudes of the excess of</w:t>
+      </w:r>
+      <w:r>
+        <w:t xml:space="preserve"> α</w:t>
+      </w:r>
+      <w:r>
+        <w:t xml:space="preserve"> </w:t>
+      </w:r>
+      <w:r>
+        <w:t>values of .70 was 1</w:t>
+      </w:r>
+      <w:r>
+        <w:t>4</w:t>
+      </w:r>
+      <w:r>
+        <w:t>%</w:t>
+      </w:r>
+      <w:r>
+        <w:t xml:space="preserve"> in both datasets</w:t>
+      </w:r>
+      <w:r>
+        <w:t xml:space="preserve">. When using caliper ratios, the method used in previous work on the excess of significant </w:t>
+      </w:r>
+      <w:r>
+        <w:rPr>
+          <w:i/>
+        </w:rPr>
+        <w:t>p</w:t>
+      </w:r>
+      <w:r>
+        <w:t xml:space="preserve"> values </w:t>
       </w:r>
       <w:r>
         <w:fldChar w:fldCharType="begin"/>
       </w:r>
       <w:r>
-        <w:instrText xml:space="preserve"> ADDIN ZOTERO_ITEM CSL_CITATION {"citationID":"uLvl42u7","properties":{"formattedCitation":"(see Bosco et al., 2020)","plainCitation":"(see Bosco et al., 2020)","noteIndex":0},"citationItems":[{"id":15067,"uris":["http://zotero.org/users/1687755/items/6ML6N7QX"],"itemData":{"id":15067,"type":"article-journal","abstract":"In this article, we provide a review of research-curation and knowledge-management efforts that may be leveraged to advance research and education in psychological science. After reviewing the approaches and content of other efforts, we focus on the metaBUS project’s platform, the most comprehensive effort to date. The metaBUS platform uses standards-based protocols in combination with human judgment to organize and make readily accessible a database of research findings, currently numbering more than 1 million. It allows users to conduct rudimentary, instant meta-analyses, and capacities for visualization and communication of meta-analytic findings have recently been added. We conclude by discussing challenges, opportunities, and recommendations for expanding the project beyond applied psychology. (PsycInfo Database Record (c) 2020 APA, all rights reserved)","container-title":"Advances in Methods and Practices in Psychological Science","DOI":"10.1177/2515245919882693","ISSN":"2515-2467","note":"publisher-place: US\npublisher: Sage Publications","page":"124-137","source":"APA PsycNet","title":"Advancing meta-analysis with knowledge-management platforms: Using metaBUS in psychology","title-short":"Advancing meta-analysis with knowledge-management platforms","volume":"3","author":[{"family":"Bosco","given":"Frank A."},{"family":"Field","given":"James G."},{"family":"Larsen","given":"Kai R."},{"family":"Chang","given":"Yingyi"},{"family":"Uggerslev","given":"Krista L."}],"issued":{"date-parts":[["2020"]]}},"label":"page","prefix":"see "}],"schema":"https://github.com/citation-style-language/schema/raw/master/csl-citation.json"} </w:instrText>
+        <w:instrText xml:space="preserve"> ADDIN ZOTERO_ITEM CSL_CITATION {"citationID":"WBqRCiSH","properties":{"formattedCitation":"(Hartgerink et al., 2016)","plainCitation":"(Hartgerink et al., 2016)","noteIndex":0},"citationItems":[{"id":15002,"uris":["http://zotero.org/users/1687755/items/BUCJ9M4W"],"itemData":{"id":15002,"type":"article-journal","abstract":"Previous studies provided mixed findings on pecularities in p-value distributions in psychology. This paper examined 258,050 test results across 30,710 articles from eight high impact journals to investigate the existence of a peculiar prevalence of p-values just below .05 (i.e., a bump) in the psychological literature, and a potential increase thereof over time. We indeed found evidence for a bump just below .05 in the distribution of exactly reported p-values in the journals Developmental Psychology, Journal of Applied Psychology, and Journal of Personality and Social Psychology, but the bump did not increase over the years and disappeared when using recalculated p-values. We found clear and direct evidence for the QRP “incorrect rounding of p-value” (John, Loewenstein &amp; Prelec, 2012) in all psychology journals. Finally, we also investigated monotonic excess of p-values, an effect of certain QRPs that has been neglected in previous research, and developed two measures to detect this by modeling the distributions of statistically significant p-values. Using simulations and applying the two measures to the retrieved test results, we argue that, although one of the measures suggests the use of QRPs in psychology, it is difficult to draw general conclusions concerning QRPs based on modeling of p-value distributions.","container-title":"PeerJ","DOI":"10.7717/peerj.1935","ISSN":"2167-8359","journalAbbreviation":"PeerJ","language":"en","note":"publisher: PeerJ Inc.","page":"e1935","source":"peerj.com","title":"Distributions of p-values smaller than .05 in psychology: what is going on?","title-short":"Distributions of p-values smaller than .05 in psychology","volume":"4","author":[{"family":"Hartgerink","given":"Chris H. J."},{"family":"Aert","given":"Robbie C. M.","non-dropping-particle":"van"},{"family":"Nuijten","given":"Michèle B."},{"family":"Wicherts","given":"Jelte M."},{"family":"Assen","given":"Marcel A. L. M.","non-dropping-particle":"van"}],"issued":{"date-parts":[["2016",4,11]]}},"label":"page"}],"schema":"https://github.com/citation-style-language/schema/raw/master/csl-citation.json"} </w:instrText>
       </w:r>
       <w:r>
         <w:fldChar w:fldCharType="separate"/>
       </w:r>
       <w:r>
-        <w:t>(see Bosco et al., 2020)</w:t>
+        <w:t>(Hartgerink et al., 2016)</w:t>
       </w:r>
       <w:r>
         <w:fldChar w:fldCharType="end"/>
       </w:r>
       <w:r>
-        <w:t xml:space="preserve">. We performed exploratory subgroup analyses in measures of constructs (a) that occurred only once in the dataset (i.e., ad hoc measures that were not reused in future studies), (b) that appeared more than once (i.e., non-ad hoc measures reused in future studies), and (c) that appeared more than 100 times (i.e., frequently studied measures, whose cut-off was chosen based on the distribution of frequencies: see Figure </w:t>
-      </w:r>
-      <w:r>
-        <w:t>3</w:t>
-      </w:r>
-      <w:r>
-        <w:t xml:space="preserve">S in the </w:t>
-      </w:r>
-      <w:r>
-        <w:t>Supplementary Materials). In each subgroup, we applied kernel smoothing using the same method as previously and calculated the residuals at</w:t>
-      </w:r>
-      <w:ins w:id="87" w:author="Ian Hussey" w:date="2023-02-17T13:02:00Z">
-        <w:r>
-          <w:t xml:space="preserve"> </w:t>
-        </w:r>
-        <w:r>
-          <w:t>α</w:t>
-        </w:r>
-        <w:r>
-          <w:t xml:space="preserve"> </w:t>
-        </w:r>
-      </w:ins>
-      <w:del w:id="88" w:author="Ian Hussey" w:date="2023-02-17T13:02:00Z">
-        <w:r>
-          <w:delText xml:space="preserve"> </w:delText>
-        </w:r>
-      </w:del>
-      <m:oMath>
-        <m:r>
-          <w:del w:id="89" w:author="Ian Hussey" w:date="2023-02-17T13:02:00Z">
-            <w:rPr>
-              <w:rFonts w:ascii="Cambria Math" w:hAnsi="Cambria Math"/>
-            </w:rPr>
-            <m:t>α</m:t>
-          </w:del>
-        </m:r>
-      </m:oMath>
-      <w:del w:id="90" w:author="Ian Hussey" w:date="2023-02-17T13:02:00Z">
-        <w:r>
-          <w:delText xml:space="preserve"> </w:delText>
-        </w:r>
-      </w:del>
-      <w:r>
-        <w:t xml:space="preserve">= .70. Statistically significant excesses of similar magnitudes were found in each subset: all excesses 12-14%, all </w:t>
-      </w:r>
-      <w:r>
-        <w:rPr>
-          <w:i/>
-        </w:rPr>
-        <w:t>p</w:t>
-      </w:r>
-      <w:r>
-        <w:t xml:space="preserve">s &lt; .013. This suggested that </w:t>
+        <w:t xml:space="preserve">, the magnitude of the counts of </w:t>
       </w:r>
       <m:oMath>
         <m:r>
@@ -2915,32 +2705,93 @@
         </m:r>
       </m:oMath>
       <w:r>
-        <w:t xml:space="preserve">-hacking was not more prevalent in ad hoc measures. Unfortunately, the sample size did not allow for any meaningful analysis of changes in excesses over time. </w:t>
-      </w:r>
-    </w:p>
-    <w:p>
-      <w:pPr>
-        <w:pStyle w:val="Heading2"/>
-      </w:pPr>
-      <w:bookmarkStart w:id="91" w:name="_bbpjqctlzkyh" w:colFirst="0" w:colLast="0"/>
-      <w:bookmarkStart w:id="92" w:name="_73i6ww4rkxi1" w:colFirst="0" w:colLast="0"/>
-      <w:bookmarkStart w:id="93" w:name="_iv46fc8f2ti" w:colFirst="0" w:colLast="0"/>
-      <w:bookmarkEnd w:id="91"/>
-      <w:bookmarkEnd w:id="92"/>
-      <w:bookmarkEnd w:id="93"/>
-      <w:r>
-        <w:t>Caliper tests</w:t>
-      </w:r>
-    </w:p>
-    <w:p>
-      <w:r>
-        <w:t xml:space="preserve">Previous research on the </w:t>
-      </w:r>
-      <w:r>
-        <w:t>overabundance</w:t>
-      </w:r>
-      <w:r>
-        <w:t xml:space="preserve"> of barely significant </w:t>
+        <w:t xml:space="preserve"> = .70 versus .69 was also large (psychology = 1.</w:t>
+      </w:r>
+      <w:r>
+        <w:t>71</w:t>
+      </w:r>
+      <w:r>
+        <w:t>, I/O = 1.64). Excesses at other thresholds</w:t>
+      </w:r>
+      <w:r>
+        <w:t xml:space="preserve"> (</w:t>
+      </w:r>
+      <w:r>
+        <w:t>α</w:t>
+      </w:r>
+      <w:r>
+        <w:t xml:space="preserve"> </w:t>
+      </w:r>
+      <w:r>
+        <w:t xml:space="preserve">= .80 and .90) were smaller and less robust to the choice of analytic method. </w:t>
+      </w:r>
+    </w:p>
+    <w:p>
+      <w:r>
+        <w:t>Do these excesses show that something is amiss, or are psychologists just exceptionally good at precisely calibrating their study design and data collection efforts to meet this criterion? We believe calibration is extremely implausible because at typical sample sizes (e.g., 50 to 500) and number of items in a scale (e.g., 3 to 50), the standard error of Cronbach’s</w:t>
+      </w:r>
+      <w:r>
+        <w:t xml:space="preserve"> </w:t>
+      </w:r>
+      <w:r>
+        <w:t>α</w:t>
+      </w:r>
+      <w:r>
+        <w:t xml:space="preserve"> from around .02 to .08 </w:t>
+      </w:r>
+      <w:r>
+        <w:fldChar w:fldCharType="begin"/>
+      </w:r>
+      <w:r>
+        <w:instrText xml:space="preserve"> ADDIN ZOTERO_ITEM CSL_CITATION {"citationID":"ahqggoJv","properties":{"formattedCitation":"(see Table 3S and Note 4S in the Supplementary Materials; van Zyl et al., 2000)","plainCitation":"(see Table 3S and Note 4S in the Supplementary Materials; van Zyl et al., 2000)","noteIndex":0},"citationItems":[{"id":15169,"uris":["http://zotero.org/users/1687755/items/BAAQNXFZ"],"itemData":{"id":15169,"type":"article-journal","abstract":"The asymptotic normal distribution of the maximum likelihood estimator of Cronbach's alpha (under normality) is derived for the case when no assumptions are made about the covariances among items. The asymptotic distribution is also considered for the special case of compound symmetry and compared to the exact distribution.","container-title":"Psychometrika","DOI":"10.1007/BF02296146","ISSN":"1860-0980","issue":"3","journalAbbreviation":"Psychometrika","language":"en","page":"271-280","source":"Springer Link","title":"On the distribution of the maximum likelihood estimator of Cronbach's alpha","volume":"65","author":[{"family":"Zyl","given":"J. M.","non-dropping-particle":"van"},{"family":"Neudecker","given":"H."},{"family":"Nel","given":"D. G."}],"issued":{"date-parts":[["2000",9,1]]}},"label":"page","prefix":"see Table 3S and Note 4S in the Supplementary Materials;"}],"schema":"https://github.com/citation-style-language/schema/raw/master/csl-citation.json"} </w:instrText>
+      </w:r>
+      <w:r>
+        <w:fldChar w:fldCharType="separate"/>
+      </w:r>
+      <w:r>
+        <w:t>(see Table 3S and Note 4S in the Supplementary Materials; van Zyl et al., 2000)</w:t>
+      </w:r>
+      <w:r>
+        <w:fldChar w:fldCharType="end"/>
+      </w:r>
+      <w:r>
+        <w:t xml:space="preserve">. </w:t>
+      </w:r>
+      <w:r>
+        <w:t>This precludes effective calibration as an explanation for the combination of a dearth of</w:t>
+      </w:r>
+      <w:r>
+        <w:t xml:space="preserve"> </w:t>
+      </w:r>
+      <w:r>
+        <w:t>α</w:t>
+      </w:r>
+      <w:r>
+        <w:t xml:space="preserve"> values at .69 and excess at .70, because estimates in typical studies are not estimated precisely enough to reliably make this </w:t>
+      </w:r>
+      <w:r>
+        <w:lastRenderedPageBreak/>
+        <w:t xml:space="preserve">distinction. In this sense, the distribution of </w:t>
+      </w:r>
+      <w:r>
+        <w:t>α</w:t>
+      </w:r>
+      <w:r>
+        <w:t>s is suspicious, much like a player in Blackjack who gets exactly 21 too often.</w:t>
+      </w:r>
+    </w:p>
+    <w:p>
+      <w:r>
+        <w:t>Publication bias is more plausible, especially in the form that authors, editors and reviewers may be less inclined to publish studies if included scales do not meet the .70 criterion. Publication bias is less obviously problematic for</w:t>
+      </w:r>
+      <w:r>
+        <w:t xml:space="preserve"> </w:t>
+      </w:r>
+      <w:r>
+        <w:t>α</w:t>
+      </w:r>
+      <w:r>
+        <w:t xml:space="preserve"> values than for </w:t>
       </w:r>
       <w:r>
         <w:rPr>
@@ -2949,164 +2800,347 @@
         <w:t>p</w:t>
       </w:r>
       <w:r>
-        <w:t xml:space="preserve"> values has employed caliper tests, which count the number of estimates in two bins of equal width either side of a cut-off </w:t>
+        <w:t>-values. We do not want the scientific literature to be filtered by statistical significance, but might desire a literature filtered for measures with high reliability. However, the estimation precision of</w:t>
+      </w:r>
+      <w:r>
+        <w:t xml:space="preserve"> α</w:t>
+      </w:r>
+      <w:r>
+        <w:t xml:space="preserve"> </w:t>
+      </w:r>
+      <w:r>
+        <w:t xml:space="preserve">noted above precludes a purely benign review process that selects for high population reliability. Instead, publication bias would also act on stochastic variation of the in-sample estimates. We observed an excess at .70 also for </w:t>
+      </w:r>
+      <w:r>
+        <w:t>well-established</w:t>
+      </w:r>
+      <w:r>
+        <w:t xml:space="preserve"> measures (i.e., those used more than 100 times). In such cases, it is clear that publication bias would inflate our impression of the reliability of these scales. Other aspects of the data are also at odds with this benign explanation of striving for highly reliable measures. It follows, if publication bias for minimum</w:t>
+      </w:r>
+      <w:r>
+        <w:t xml:space="preserve"> </w:t>
+      </w:r>
+      <w:r>
+        <w:t>α</w:t>
+      </w:r>
+      <w:r>
+        <w:t xml:space="preserve"> exists, it will exert pressure on researchers to increase their</w:t>
+      </w:r>
+      <w:r>
+        <w:t xml:space="preserve"> </w:t>
+      </w:r>
+      <w:r>
+        <w:t>α</w:t>
+      </w:r>
+      <w:r>
+        <w:t xml:space="preserve"> </w:t>
+      </w:r>
+      <w:r>
+        <w:t xml:space="preserve">values in accordance with Goodhart’s law </w:t>
       </w:r>
       <w:r>
         <w:fldChar w:fldCharType="begin"/>
       </w:r>
       <w:r>
-        <w:instrText xml:space="preserve"> ADDIN ZOTERO_ITEM CSL_CITATION {"citationID":"yZKlYqSj","properties":{"formattedCitation":"(Hartgerink et al., 2016)","plainCitation":"(Hartgerink et al., 2016)","noteIndex":0},"citationItems":[{"id":15002,"uris":["http://zotero.org/users/1687755/items/BUCJ9M4W"],"itemData":{"id":15002,"type":"article-journal","abstract":"Previous studies provided mixed findings on pecularities in p-value distributions in psychology. This paper examined 258,050 test results across 30,710 articles from eight high impact journals to investigate the existence of a peculiar prevalence of p-values just below .05 (i.e., a bump) in the psychological literature, and a potential increase thereof over time. We indeed found evidence for a bump just below .05 in the distribution of exactly reported p-values in the journals Developmental Psychology, Journal of Applied Psychology, and Journal of Personality and Social Psychology, but the bump did not increase over the years and disappeared when using recalculated p-values. We found clear and direct evidence for the QRP “incorrect rounding of p-value” (John, Loewenstein &amp; Prelec, 2012) in all psychology journals. Finally, we also investigated monotonic excess of p-values, an effect of certain QRPs that has been neglected in previous research, and developed two measures to detect this by modeling the distributions of statistically significant p-values. Using simulations and applying the two measures to the retrieved test results, we argue that, although one of the measures suggests the use of QRPs in psychology, it is difficult to draw general conclusions concerning QRPs based on modeling of p-value distributions.","container-title":"PeerJ","DOI":"10.7717/peerj.1935","ISSN":"2167-8359","journalAbbreviation":"PeerJ","language":"en","note":"publisher: PeerJ Inc.","page":"e1935","source":"peerj.com","title":"Distributions of p-values smaller than .05 in psychology: what is going on?","title-short":"Distributions of p-values smaller than .05 in psychology","volume":"4","author":[{"family":"Hartgerink","given":"Chris H. J."},{"family":"Aert","given":"Robbie C. M.","non-dropping-particle":"van"},{"family":"Nuijten","given":"Michèle B."},{"family":"Wicherts","given":"Jelte M."},{"family":"Assen","given":"Marcel A. L. M.","non-dropping-particle":"van"}],"issued":{"date-parts":[["2016",4,11]]}}}],"schema":"https://github.com/citation-style-language/schema/raw/master/csl-citation.json"} </w:instrText>
+        <w:instrText xml:space="preserve"> ADDIN ZOTERO_ITEM CSL_CITATION {"citationID":"lbEGOWur","properties":{"formattedCitation":"(Strathern, 1997, p. 268)","plainCitation":"(Strathern, 1997, p. 268)","noteIndex":0},"citationItems":[{"id":14170,"uris":["http://zotero.org/groups/2510878/items/FXHCSEPI"],"itemData":{"id":14170,"type":"article-journal","abstract":"This paper gives an anthropological comment on what has been called the ‘audit explosion’, the proliferation of procedures for evaluating performance. In higher education the subject of audit (in this sense) is not so much the education of the students as the institutional provision for their education. British universities, as institutions, are increasingly subject to national scrutiny for teaching, research and administrative competence. In the wake of this scrutiny comes a new cultural apparatus of expectations and technologies. While the metaphor of financial auditing points to the important values of accountability, audit does more than monitor—it has a life of its own that jeopardizes the life it audits. The runaway character of assessment practices is analysed in terms of cultural practice. Higher education is intimately bound up with the origins of such practices, and is not just the latter day target of them. © 1997 by John Wiley &amp; Sons, Ltd.","container-title":"European Review","DOI":"10.1002/(SICI)1234-981X(199707)5:3&lt;305::AID-EURO184&gt;3.0.CO;2-4","ISSN":"1474-0575, 1062-7987","issue":"3","language":"en","note":"publisher: Cambridge University Press","page":"305-321","source":"Cambridge University Press","title":"‘Improving ratings’: audit in the British University system","title-short":"‘Improving ratings’","volume":"5","author":[{"family":"Strathern","given":"Marilyn"}],"issued":{"date-parts":[["1997",7]]}},"label":"page","suffix":", p. 268"}],"schema":"https://github.com/citation-style-language/schema/raw/master/csl-citation.json"} </w:instrText>
       </w:r>
       <w:r>
         <w:fldChar w:fldCharType="separate"/>
       </w:r>
       <w:r>
-        <w:t>(Hartgerink et al., 2016)</w:t>
+        <w:t>(Strathern, 1997, p. 268)</w:t>
       </w:r>
       <w:r>
         <w:fldChar w:fldCharType="end"/>
       </w:r>
       <w:r>
-        <w:t xml:space="preserve">. We judged these tests to be less suitable for our current purposes than the kernel smoothing method above on the basis that there are plausible distributional differences between adjacent bins (i.e., the distribution of α values is non-uniform, see Figures 1 and 2). Still, we implemented caliper tests as a secondary test for the sake of robustness, see Note </w:t>
-      </w:r>
-      <w:r>
-        <w:t>3</w:t>
-      </w:r>
-      <w:r>
-        <w:t xml:space="preserve">S and Figures </w:t>
-      </w:r>
-      <w:r>
-        <w:t>4</w:t>
+        <w:t>. If they can take shortcuts to doing so, i.e</w:t>
+      </w:r>
+      <w:r>
+        <w:t xml:space="preserve">. </w:t>
+      </w:r>
+      <w:r>
+        <w:t>α</w:t>
       </w:r>
       <w:r>
         <w:t>-</w:t>
       </w:r>
       <w:r>
-        <w:t>7</w:t>
-      </w:r>
-      <w:r>
-        <w:t>S</w:t>
-      </w:r>
-      <w:r>
-        <w:t xml:space="preserve"> in the Supplementary Materials. In summary, the pattern of excesses at</w:t>
-      </w:r>
-      <w:ins w:id="94" w:author="Ian Hussey" w:date="2023-02-17T13:02:00Z">
-        <w:r>
-          <w:t xml:space="preserve"> </w:t>
-        </w:r>
-        <w:r>
-          <w:t>α</w:t>
-        </w:r>
-        <w:r>
-          <w:t xml:space="preserve"> </w:t>
-        </w:r>
-      </w:ins>
-      <w:del w:id="95" w:author="Ian Hussey" w:date="2023-02-17T13:02:00Z">
-        <w:r>
-          <w:delText xml:space="preserve"> </w:delText>
-        </w:r>
-      </w:del>
+        <w:t xml:space="preserve">hacking, some are likely to do so </w:t>
+      </w:r>
+      <w:r>
+        <w:fldChar w:fldCharType="begin"/>
+      </w:r>
+      <w:r>
+        <w:instrText xml:space="preserve"> ADDIN ZOTERO_ITEM CSL_CITATION {"citationID":"3l16I3oY","properties":{"formattedCitation":"(Flake et al., 2022)","plainCitation":"(Flake et al., 2022)","noteIndex":0},"citationItems":[{"id":15173,"uris":["http://zotero.org/users/1687755/items/5CMJ6LW6"],"itemData":{"id":15173,"type":"article-journal","abstract":"Currently, there is little guidance for navigating measurement challenges that threaten construct validity in replication research. To identify common challenges and ultimately strengthen replication research, we conducted a systematic review of the measures used in the 100 original and replication studies from the Reproducibility Project: Psychology (Open Science Collaboration, 2015). Results indicate that it was common for scales used in the original studies to have little or no validity evidence. Our systematic review demonstrates and corroborates evidence that issues of construct validity are sorely neglected in original and replicated research. We identify four measurement challenges replicators are likely to face: a lack of essential measurement information, a lack of validity evidence, measurement differences, and translation. Next, we offer solutions for addressing these challenges that will improve measurement practices in original and replication research. Finally, we close with a discussion of the need to develop measurement methodologies for the next generation of replication research. (PsycInfo Database Record (c) 2022 APA, all rights reserved)","container-title":"American Psychologist","DOI":"10.1037/amp0001006","ISSN":"1935-990X","note":"publisher-place: US\npublisher: American Psychological Association","page":"576-588","source":"APA PsycNet","title":"Construct validity and the validity of replication studies: A systematic review","title-short":"Construct validity and the validity of replication studies","volume":"77","author":[{"family":"Flake","given":"Jessica Kay"},{"family":"Davidson","given":"Ian J."},{"family":"Wong","given":"Octavia"},{"family":"Pek","given":"Jolynn"}],"issued":{"date-parts":[["2022"]]}},"label":"page"}],"schema":"https://github.com/citation-style-language/schema/raw/master/csl-citation.json"} </w:instrText>
+      </w:r>
+      <w:r>
+        <w:fldChar w:fldCharType="separate"/>
+      </w:r>
+      <w:r>
+        <w:t>(Flake et al., 2022)</w:t>
+      </w:r>
+      <w:r>
+        <w:fldChar w:fldCharType="end"/>
+      </w:r>
+      <w:r>
+        <w:t>. One piece of evidence for hacking was the noticeable deficit of values at .69 (see Figures 1 and 2), as it seems implausible that editors and reviewers would discriminate against .69 more than .68.</w:t>
+      </w:r>
+    </w:p>
+    <w:p>
+      <w:r>
+        <w:t xml:space="preserve">We believe </w:t>
+      </w:r>
       <m:oMath>
         <m:r>
-          <w:del w:id="96" w:author="Ian Hussey" w:date="2023-02-17T13:02:00Z">
-            <w:rPr>
-              <w:rFonts w:ascii="Cambria Math" w:hAnsi="Cambria Math"/>
-            </w:rPr>
-            <m:t>α</m:t>
-          </w:del>
+          <m:rPr>
+            <m:sty m:val="p"/>
+          </m:rPr>
+          <w:rPr>
+            <w:rFonts w:ascii="Cambria Math" w:hAnsi="Cambria Math"/>
+          </w:rPr>
+          <m:t>α</m:t>
         </m:r>
       </m:oMath>
-      <w:del w:id="97" w:author="Ian Hussey" w:date="2023-02-17T13:02:00Z">
-        <w:r>
-          <w:delText xml:space="preserve"> </w:delText>
-        </w:r>
-      </w:del>
-      <w:r>
-        <w:t>= .70 was robust to the choice of analytic method</w:t>
-      </w:r>
-      <w:r>
-        <w:t xml:space="preserve"> </w:t>
-      </w:r>
-      <w:r>
-        <w:t>(</w:t>
-      </w:r>
-      <w:r>
-        <w:t xml:space="preserve">.69 vs. .70 </w:t>
-      </w:r>
-      <w:r>
-        <w:t xml:space="preserve">caliper ratios: </w:t>
-      </w:r>
-      <w:r>
-        <w:t>psychology = 1.</w:t>
-      </w:r>
-      <w:r>
-        <w:t>71</w:t>
-      </w:r>
-      <w:r>
-        <w:t>, I/O = 1.64)</w:t>
-      </w:r>
-      <w:r>
-        <w:t>.</w:t>
-      </w:r>
-      <w:r>
-        <w:t xml:space="preserve"> </w:t>
-      </w:r>
-      <w:r>
-        <w:t>The collective excesses at all three thresholds were not robust in the I/O dataset</w:t>
-      </w:r>
-      <w:r>
-        <w:t xml:space="preserve"> </w:t>
-      </w:r>
-      <w:r>
-        <w:t>(</w:t>
-      </w:r>
-      <w:r>
-        <w:t xml:space="preserve">.79 vs. .80 caliper ratios: </w:t>
-      </w:r>
-      <w:r>
-        <w:t>psychology = 1.</w:t>
-      </w:r>
-      <w:r>
-        <w:t>16</w:t>
-      </w:r>
-      <w:r>
-        <w:t>, I/O = 1.</w:t>
-      </w:r>
-      <w:r>
-        <w:t>13</w:t>
-      </w:r>
-      <w:r>
-        <w:t xml:space="preserve">; .89 vs. .90 caliper ratios: </w:t>
-      </w:r>
-      <w:r>
-        <w:t>psychology = 1.</w:t>
-      </w:r>
-      <w:r>
-        <w:t>02</w:t>
-      </w:r>
-      <w:r>
-        <w:t xml:space="preserve">, I/O = </w:t>
-      </w:r>
-      <w:r>
-        <w:t>0.96)</w:t>
+      <w:r>
+        <w:t>-</w:t>
+      </w:r>
+      <w:r>
+        <w:t xml:space="preserve">hacking is a likely but potentially only partial explanation for the observed distribution of </w:t>
+      </w:r>
+      <m:oMath>
+        <m:r>
+          <m:rPr>
+            <m:sty m:val="p"/>
+          </m:rPr>
+          <w:rPr>
+            <w:rFonts w:ascii="Cambria Math" w:hAnsi="Cambria Math"/>
+          </w:rPr>
+          <m:t>α</m:t>
+        </m:r>
+      </m:oMath>
+      <w:r>
+        <w:t xml:space="preserve"> values. As with </w:t>
+      </w:r>
+      <w:r>
+        <w:rPr>
+          <w:i/>
+        </w:rPr>
+        <w:t>p</w:t>
+      </w:r>
+      <w:r>
+        <w:rPr>
+          <w:i/>
+        </w:rPr>
+        <w:t>-</w:t>
+      </w:r>
+      <w:r>
+        <w:t xml:space="preserve">hacking, field norms may be partially unclear on which practices are problematic. Clearly, rounding up </w:t>
+      </w:r>
+      <m:oMath>
+        <m:r>
+          <m:rPr>
+            <m:sty m:val="p"/>
+          </m:rPr>
+          <w:rPr>
+            <w:rFonts w:ascii="Cambria Math" w:hAnsi="Cambria Math"/>
+          </w:rPr>
+          <m:t>α</m:t>
+        </m:r>
+      </m:oMath>
+      <w:r>
+        <w:t xml:space="preserve"> values is inappropriate, but, for example, some researchers may incorrectly believe that dropping or reversing items ad-hoc is benign or even helpful, even without then validating these changes in independent data.</w:t>
+      </w:r>
+      <w:r>
+        <w:rPr>
+          <w:rStyle w:val="FootnoteReference"/>
+        </w:rPr>
+        <w:footnoteReference w:id="2"/>
+      </w:r>
+      <w:r>
+        <w:t xml:space="preserve"> The willingness to carry out such modifications is likely to be influenced by existing</w:t>
+      </w:r>
+      <w:r>
+        <w:t xml:space="preserve"> </w:t>
+      </w:r>
+      <w:r>
+        <w:t>incentives (e.g., to report reliability exceeding common thresholds).</w:t>
+      </w:r>
+      <w:r>
+        <w:rPr>
+          <w:rStyle w:val="FootnoteReference"/>
+        </w:rPr>
+        <w:footnoteReference w:id="3"/>
+      </w:r>
+    </w:p>
+    <w:p>
+      <w:r>
+        <w:t>Of course,</w:t>
+      </w:r>
+      <w:r>
+        <w:t xml:space="preserve"> </w:t>
+      </w:r>
+      <w:r>
+        <w:t>α</w:t>
+      </w:r>
+      <w:r>
+        <w:t xml:space="preserve">-hacking and publication bias are not mutually exclusive, and we suspect both play a role. There have been comparable debates about the causes of excesses of barely-significant </w:t>
+      </w:r>
+      <w:r>
+        <w:rPr>
+          <w:i/>
+        </w:rPr>
+        <w:t>p</w:t>
+      </w:r>
+      <w:r>
+        <w:t xml:space="preserve"> values (see Hartgerink et al., 2016). However, the cure may often be the same: </w:t>
+      </w:r>
+      <w:r>
+        <w:t xml:space="preserve">increased transparency about which analyses were planned (e.g., through preregistration) and which were data-dependent. </w:t>
+      </w:r>
+    </w:p>
+    <w:p>
+      <w:r>
+        <w:t xml:space="preserve">For measures, this may often mean that the hard work of scale development is more explicitly separated out from primary research. This way, hard questions such as the tradeoffs between internal consistency (which, when high, can represent a form of redundancy), participant time, and construct breadth can be explicitly investigated, and the resulting scales be validated in independent data. For such work to become more commonplace, field norms may have to change. </w:t>
+      </w:r>
+    </w:p>
+    <w:p>
+      <w:r>
+        <w:t>Potentially, measurement-related Questionable Research Practices, especially ad-hoc modifications to scales, which we call</w:t>
+      </w:r>
+      <w:r>
+        <w:t xml:space="preserve"> </w:t>
+      </w:r>
+      <w:r>
+        <w:t>α</w:t>
+      </w:r>
+      <w:r>
+        <w:t xml:space="preserve">-hacking, are currently perceived to be as permissible as some </w:t>
+      </w:r>
+      <w:r>
+        <w:rPr>
+          <w:i/>
+        </w:rPr>
+        <w:t>p</w:t>
+      </w:r>
+      <w:r>
+        <w:t xml:space="preserve">-hacking practices were before the publication of Simmons, Nelson, &amp; Simonsohn </w:t>
+      </w:r>
+      <w:r>
+        <w:fldChar w:fldCharType="begin"/>
+      </w:r>
+      <w:r>
+        <w:instrText xml:space="preserve"> ADDIN ZOTERO_ITEM CSL_CITATION {"citationID":"Rt9kYpA4","properties":{"formattedCitation":"(2011)","plainCitation":"(2011)","noteIndex":0},"citationItems":[{"id":3054,"uris":["http://zotero.org/users/1687755/items/MWZZTGDR"],"itemData":{"id":3054,"type":"article-journal","container-title":"Psychological Science","DOI":"10.1177/0956797611417632","ISSN":"0956-7976, 1467-9280","issue":"11","language":"en","page":"1359-1366","source":"CrossRef","title":"False-positive psychology: Undisclosed flexibility in data collection and analysis allows presenting anything as significant","title-short":"False-Positive Psychology","volume":"22","author":[{"family":"Simmons","given":"Joseph P."},{"family":"Nelson","given":"Leif D."},{"family":"Simonsohn","given":"Uri"}],"issued":{"date-parts":[["2011",11,1]]}},"label":"page","suppress-author":true}],"schema":"https://github.com/citation-style-language/schema/raw/master/csl-citation.json"} </w:instrText>
+      </w:r>
+      <w:r>
+        <w:fldChar w:fldCharType="separate"/>
+      </w:r>
+      <w:r>
+        <w:t>(2011)</w:t>
+      </w:r>
+      <w:r>
+        <w:fldChar w:fldCharType="end"/>
+      </w:r>
+      <w:r>
+        <w:t>. However, ad-hoc measures and ad-hoc modifications to standardized measures may have more pernicious and further-ranging consequences than expected</w:t>
       </w:r>
       <w:r>
         <w:t xml:space="preserve">. </w:t>
       </w:r>
-    </w:p>
-    <w:p>
-      <w:pPr>
-        <w:pStyle w:val="Heading1"/>
-      </w:pPr>
-      <w:bookmarkStart w:id="98" w:name="_81oqxqnad9tr" w:colFirst="0" w:colLast="0"/>
-      <w:bookmarkEnd w:id="98"/>
-      <w:r>
-        <w:t>Discussion</w:t>
-      </w:r>
-    </w:p>
-    <w:p>
-      <w:r>
-        <w:t xml:space="preserve">Across two very large databases, we observed excesses in the proportions of </w:t>
+      <w:r>
+        <w:t>α</w:t>
+      </w:r>
+      <w:r>
+        <w:t>-</w:t>
+      </w:r>
+      <w:r>
+        <w:rPr>
+          <w:color w:val="000000"/>
+        </w:rPr>
+        <w:t>ha</w:t>
+      </w:r>
+      <w:r>
+        <w:t xml:space="preserve">cking does not just inflate the perceived reliability of our measures but also reduces the replicability of any effects based on those measures, particularly so when techniques to increase α (e.g., dropping one or more items) remain unreported. Relatedly, statistical power is a function of reliability </w:t>
+      </w:r>
+      <w:r>
+        <w:fldChar w:fldCharType="begin"/>
+      </w:r>
+      <w:r>
+        <w:instrText xml:space="preserve"> ADDIN ZOTERO_ITEM CSL_CITATION {"citationID":"OM8wOfwO","properties":{"formattedCitation":"(Heo et al., 2015; Parsons, 2018)","plainCitation":"(Heo et al., 2015; Parsons, 2018)","noteIndex":0},"citationItems":[{"id":8234,"uris":["http://zotero.org/users/1687755/items/I4S49XFR"],"itemData":{"id":8234,"type":"article-journal","abstract":"Background: In countless number of clinical trials, measurements of outcomes rely on instrument questionnaire items which however often suffer measurement error problems which in turn affect statistical power of study designs. The Cronbach alpha or coefficient alpha, here denoted by Cα, can be used as a measure of internal consistency of parallel instrument items that are developed to measure a target unidimensional outcome construct. Scale score for the target construct is often represented by the sum of the item scores. However, power functions based on Cα have been lacking for various study designs.\nMethods: We formulate a statistical model for parallel items to derive power functions as a function of Cα under several study designs. To this end, we assume fixed true score variance assumption as opposed to usual fixed total variance assumption. That assumption is critical and practically relevant to show that smaller measurement errors are inversely associated with higher inter-item correlations, and thus that greater Cα is associated with greater statistical power. We compare the derived theoretical statistical power with empirical power obtained through Monte Carlo simulations for the following comparisons: one-sample comparison of pre- and post-treatment mean differences, two-sample comparison of pre-post mean differences between groups, and two-sample comparison of mean differences between groups.\nResults: It is shown that Cα is the same as a test-retest correlation of the scale scores of parallel items, which enables testing significance of Cα. Closed-form power functions and samples size determination formulas are derived in terms of Cα, for all of the aforementioned comparisons. Power functions are shown to be an increasing function of Cα, regardless of comparison of interest. The derived power functions are well validated by simulation studies that show that the magnitudes of theoretical power are virtually identical to those of the empirical power.\nConclusion: Regardless of research designs or settings, in order to increase statistical power, development and use of instruments with greater Cα, or equivalently with greater inter-item correlations, is crucial for trials that intend to use questionnaire items for measuring research outcomes. Discussion: Further development of the power functions for binary or ordinal item scores and under more general item correlation strutures reflecting more real world situations would be a valuable future study.","container-title":"BMC Medical Research Methodology","DOI":"10.1186/s12874-015-0070-6","ISSN":"1471-2288","issue":"1","language":"en","source":"Crossref","title":"Statistical power as a function of Cronbach alpha of instrument questionnaire items","URL":"http://bmcmedresmethodol.biomedcentral.com/articles/10.1186/s12874-015-0070-6","volume":"15","author":[{"family":"Heo","given":"Moonseong"},{"family":"Kim","given":"Namhee"},{"family":"Faith","given":"Myles S."}],"accessed":{"date-parts":[["2018",8,1]]},"issued":{"date-parts":[["2015",12]]}}},{"id":12642,"uris":["http://zotero.org/users/1687755/items/RQVLYRA9"],"itemData":{"id":12642,"type":"article-journal","abstract":"The relationship between measurement reliability and statistical power is a complex one. Where reliability is defined by classical test theory as the proportion of 'true' variance to total variance (the sum of true score and error variance), power is only functionally related to total variance. Therefore, to explore direct relationships between reliability and power, one must hold either true-score variance or error variance  constant while varying the other. Here, visualisations are used to illustrate the reliability-power relationship under conditions of fixed true-score variance and fixed error variance. From these visualisations, conceptual distinctions between fixing true-score or error variance can be raised. Namely, when true-score variance is fixed, low reliability (and low power) suggests a true effect may be hidden by error. Whereas, when error variance is fixed, high reliability (and low power) may simply suggest a very small effect. I raise several observations I hope will be useful in considering the utility of measurement reliability and it's relationship to effect sizes and statistical power.","container-title":"Preprint","DOI":"10.31234/osf.io/qh5mf","note":"publisher: PsyArXiv","source":"psyarxiv.com","title":"Visualising two approaches to explore reliability-power relationships","URL":"https://psyarxiv.com/qh5mf/","author":[{"family":"Parsons","given":"Sam"}],"accessed":{"date-parts":[["2020",6,12]]},"issued":{"date-parts":[["2018",5,24]]}}}],"schema":"https://github.com/citation-style-language/schema/raw/master/csl-citation.json"} </w:instrText>
+      </w:r>
+      <w:r>
+        <w:fldChar w:fldCharType="separate"/>
+      </w:r>
+      <w:r>
+        <w:t>(Heo et al., 2015; Parsons, 2018)</w:t>
+      </w:r>
+      <w:r>
+        <w:fldChar w:fldCharType="end"/>
+      </w:r>
+      <w:r>
+        <w:t xml:space="preserve"> and will be overestimated when α is inflated. Additionally, given that psychometric meta-analyses adjust for reliability, α-hacking would bias their results </w:t>
+      </w:r>
+      <w:r>
+        <w:fldChar w:fldCharType="begin"/>
+      </w:r>
+      <w:r>
+        <w:instrText xml:space="preserve"> ADDIN ZOTERO_ITEM CSL_CITATION {"citationID":"4Qk2Bp9P","properties":{"formattedCitation":"(Schmidt &amp; Hunter, 2015; Wiernik &amp; Dahlke, 2020)","plainCitation":"(Schmidt &amp; Hunter, 2015; Wiernik &amp; Dahlke, 2020)","noteIndex":0},"citationItems":[{"id":12790,"uris":["http://zotero.org/groups/2510878/items/L8KXA9HM"],"itemData":{"id":12790,"type":"book","event-place":"1 Oliver's Yard, 55 City Road London EC1Y 1SP","ISBN":"978-1-4522-8689-1","note":"DOI: 10.4135/9781483398105","publisher":"SAGE Publications, Ltd","publisher-place":"1 Oliver's Yard, 55 City Road London EC1Y 1SP","source":"DOI.org (Crossref)","title":"Methods of Meta-Analysis: Correcting Error and Bias in Research Findings","title-short":"Methods of Meta-Analysis","URL":"http://methods.sagepub.com/book/methods-of-meta-analysis-3e","author":[{"family":"Schmidt","given":"Frank L."},{"family":"Hunter","given":"John E."}],"accessed":{"date-parts":[["2020",11,27]]},"issued":{"date-parts":[["2015"]]}},"label":"page"},{"id":15687,"uris":["http://zotero.org/users/1687755/items/EQUTFDMQ"],"itemData":{"id":15687,"type":"article-journal","abstract":"Most published meta-analyses address only artifactual variance due to sampling error and ignore the role of other statistical and psychometric artifacts, such as measurement error variance (due to factors including unreliability of measurements, group misclassification, and variable treatment strength) and selection effects (including range restriction or enhancement and collider biases). These artifacts can have severe biasing effects on the results of individual studies and meta-analyses. Failing to account for these artifacts can lead to inaccurate conclusions about the mean effect size and between-studies effect-size heterogeneity, and can influence the results of meta-regression, publication-bias, and sensitivity analyses. In this article, we provide a brief introduction to the biasing effects of measurement error variance and selection effects and their relevance to a variety of research designs. We describe how to estimate the effects of these artifacts in different research designs and correct for their impacts in primary studies and meta-analyses. We consider meta-analyses of correlations, observational group differences, and experimental effects. We provide R code to implement the corrections described.","container-title":"Advances in Methods and Practices in Psychological Science","DOI":"10.1177/2515245919885611","ISSN":"2515-2459","issue":"1","note":"publisher: SAGE Publications Inc","page":"94-123","source":"SAGE Journals","title":"Obtaining Unbiased Results in Meta-Analysis: The Importance of Correcting for Statistical Artifacts","title-short":"Obtaining Unbiased Results in Meta-Analysis","volume":"3","author":[{"family":"Wiernik","given":"Brenton M."},{"family":"Dahlke","given":"Jeffrey A."}],"issued":{"date-parts":[["2020",3,1]]}}}],"schema":"https://github.com/citation-style-language/schema/raw/master/csl-citation.json"} </w:instrText>
+      </w:r>
+      <w:r>
+        <w:fldChar w:fldCharType="separate"/>
+      </w:r>
+      <w:r>
+        <w:t>(Schmidt &amp; Hunter, 2015; Wiernik &amp; Dahlke, 2020)</w:t>
+      </w:r>
+      <w:r>
+        <w:fldChar w:fldCharType="end"/>
+      </w:r>
+      <w:r>
+        <w:t xml:space="preserve">. </w:t>
+      </w:r>
+    </w:p>
+    <w:p>
+      <w:r>
+        <w:t xml:space="preserve">Improvements of the in-sample estimates of α are not worth the cost of decreased comparability to existing work, unlikely generalization of the α boost to replication studies, and less accurate estimates of the population value of α. For example, if a scale originally consisted of 7-items and each study dropped two different items in their analysis, then only three items would overlap between studies. This may exacerbate issues of measurement invariance, and may strengthen the appearance of homogeneity of findings while actually inflating their heterogeneity as differently modified measures will decreasingly overlap in their content validity </w:t>
+      </w:r>
+      <w:r>
+        <w:fldChar w:fldCharType="begin"/>
+      </w:r>
+      <w:r>
+        <w:instrText xml:space="preserve"> ADDIN ZOTERO_ITEM CSL_CITATION {"citationID":"3Ivfin8s","properties":{"formattedCitation":"(see Elson, 2019 for further discussion of this general problem caused by flexible measures)","plainCitation":"(see Elson, 2019 for further discussion of this general problem caused by flexible measures)","noteIndex":0},"citationItems":[{"id":13746,"uris":["http://zotero.org/users/1687755/items/LIEMX6Q7"],"itemData":{"id":13746,"type":"article-journal","abstract":"Research synthesis is based on the assumption that when the same association between constructs is observed repeatedly in a field, the relationship is probably real, even if its exact magnitude can be debated. Yet the probability that the relationship is real is a function not only of recurring results, but also of the quality and consistency of the empirical procedures that produced those results and that any meta-analysis necessarily inherits. Standardized protocols in data collection, analysis, and interpretation are foundations of empiricism and a healthy sign of a discipline’s maturity. I propose that meta-analysis as typically applied in psychology will benefit from complementing aggregation of observed effect sizes with systematic examination of the standardization of the methodology that deterministically produced them. I describe potential units of analysis and offer two examples illustrating the benefits of such efforts. Ideally, this synergetic approach will advance theory by improving the quality of meta-analytic inferences.","container-title":"Advances in Methods and Practices in Psychological Science","DOI":"10.1177/2515245919863296","ISSN":"2515-2459","issue":"4","journalAbbreviation":"Advances in Methods and Practices in Psychological Science","language":"en","note":"publisher: SAGE Publications Inc","page":"350-363","source":"SAGE Journals","title":"Examining Psychological Science Through Systematic Meta-Method Analysis: A Call for Research","title-short":"Examining Psychological Science Through Systematic Meta-Method Analysis","volume":"2","author":[{"family":"Elson","given":"Malte"}],"issued":{"date-parts":[["2019",12,1]]}},"label":"page","prefix":"see","suffix":" for further discussion of this general problem caused by flexible measures"}],"schema":"https://github.com/citation-style-language/schema/raw/master/csl-citation.json"} </w:instrText>
+      </w:r>
+      <w:r>
+        <w:fldChar w:fldCharType="separate"/>
+      </w:r>
+      <w:r>
+        <w:t>(see Elson, 2019 for further discussion of this general problem caused by flexible measures)</w:t>
+      </w:r>
+      <w:r>
+        <w:fldChar w:fldCharType="end"/>
+      </w:r>
+      <w:r>
+        <w:t xml:space="preserve">. </w:t>
+      </w:r>
+    </w:p>
+    <w:p>
+      <w:pPr>
+        <w:pStyle w:val="Heading2"/>
+      </w:pPr>
+      <w:bookmarkStart w:id="22" w:name="_3icrvkgq8875" w:colFirst="0" w:colLast="0"/>
+      <w:bookmarkEnd w:id="22"/>
+      <w:r>
+        <w:lastRenderedPageBreak/>
+        <w:t>Limitations</w:t>
+      </w:r>
+    </w:p>
+    <w:p>
+      <w:r>
+        <w:t xml:space="preserve">This study examines biases in reported αs at specific thresholds. These analyses cannot speak to any other, possibly broader forms of bias in reported α values. The current results represent a first study which attempts to provide one form of evidence that α-hacking occurs. Future research is needed to consider and examine other forms of α-hacking, and to estimate its prevalence and severity. </w:t>
+      </w:r>
+    </w:p>
+    <w:p>
+      <w:r>
+        <w:t xml:space="preserve">The validity of the analysis of the psychology dataset is bounded by the validity of our extraction of </w:t>
       </w:r>
       <m:oMath>
         <m:r>
@@ -3117,87 +3151,16 @@
         </m:r>
       </m:oMath>
       <w:r>
-        <w:t xml:space="preserve"> values at a commonly-used threshold criterion </w:t>
-      </w:r>
-      <w:ins w:id="99" w:author="Ian Hussey" w:date="2023-02-17T13:02:00Z">
-        <w:r>
-          <w:t>(</w:t>
-        </w:r>
-        <w:r>
-          <w:t>α</w:t>
-        </w:r>
-        <w:r>
-          <w:t xml:space="preserve"> </w:t>
-        </w:r>
-      </w:ins>
-      <w:del w:id="100" w:author="Ian Hussey" w:date="2023-02-17T13:02:00Z">
-        <w:r>
-          <w:delText>(</w:delText>
-        </w:r>
-      </w:del>
-      <m:oMath>
-        <m:r>
-          <w:del w:id="101" w:author="Ian Hussey" w:date="2023-02-17T13:02:00Z">
-            <w:rPr>
-              <w:rFonts w:ascii="Cambria Math" w:hAnsi="Cambria Math"/>
-            </w:rPr>
-            <m:t>α</m:t>
-          </w:del>
-        </m:r>
-      </m:oMath>
-      <w:del w:id="102" w:author="Ian Hussey" w:date="2023-02-17T13:02:00Z">
-        <w:r>
-          <w:delText xml:space="preserve"> </w:delText>
-        </w:r>
-      </w:del>
-      <w:r>
-        <w:t>= .70). These excesses were observed in both the psychology and I/O literatures. When estimated using kernel density smoothing, the magnitudes of the excess of</w:t>
-      </w:r>
-      <w:ins w:id="103" w:author="Ian Hussey" w:date="2023-02-17T13:03:00Z">
-        <w:r>
-          <w:t xml:space="preserve"> </w:t>
-        </w:r>
-        <w:r>
-          <w:t>α</w:t>
-        </w:r>
-        <w:r>
-          <w:t xml:space="preserve"> </w:t>
-        </w:r>
-      </w:ins>
-      <w:del w:id="104" w:author="Ian Hussey" w:date="2023-02-17T13:03:00Z">
-        <w:r>
-          <w:delText xml:space="preserve"> </w:delText>
-        </w:r>
-      </w:del>
-      <m:oMath>
-        <m:r>
-          <w:del w:id="105" w:author="Ian Hussey" w:date="2023-02-17T13:03:00Z">
-            <w:rPr>
-              <w:rFonts w:ascii="Cambria Math" w:hAnsi="Cambria Math"/>
-            </w:rPr>
-            <m:t>α</m:t>
-          </w:del>
-        </m:r>
-      </m:oMath>
-      <w:del w:id="106" w:author="Ian Hussey" w:date="2023-02-17T13:03:00Z">
-        <w:r>
-          <w:delText xml:space="preserve"> </w:delText>
-        </w:r>
-      </w:del>
-      <w:r>
-        <w:t>values of .70 was 1</w:t>
-      </w:r>
-      <w:r>
-        <w:t>4</w:t>
-      </w:r>
-      <w:r>
-        <w:t>%</w:t>
-      </w:r>
-      <w:r>
-        <w:t xml:space="preserve"> in both datasets</w:t>
-      </w:r>
-      <w:r>
-        <w:t xml:space="preserve">. When using caliper ratios, the method used in previous work on the excess of significant </w:t>
+        <w:t xml:space="preserve"> estimates and exclusion of all non</w:t>
+      </w:r>
+      <w:r>
+        <w:t>-</w:t>
+      </w:r>
+      <w:r>
+        <w:t>α</w:t>
+      </w:r>
+      <w:r>
+        <w:t xml:space="preserve"> estimates. Our extraction method therefore prioritized specificity over sensitivity at the level of individual estimates. Although, separately, it should be noted that our approach cannot distinguish between multiple estimates taken from the sample (e.g., α calculated using the full scale and then after dropping an item). On the one hand, this could result in unmodeled dependencies among the data. On the other hand, if items were dropped (or other post hoc modifications were made to the scale) in order to increase α to meet the rule-of-thumb thresholds, this would be appropriately captured by our analyses (e.g., excesses at the thresholds due to α-hacking).This approach was additionally limited by the lack of standardized reporting practices for α in comparison to </w:t>
       </w:r>
       <w:r>
         <w:rPr>
@@ -3206,25 +3169,7 @@
         <w:t>p</w:t>
       </w:r>
       <w:r>
-        <w:t xml:space="preserve"> values </w:t>
-      </w:r>
-      <w:r>
-        <w:fldChar w:fldCharType="begin"/>
-      </w:r>
-      <w:r>
-        <w:instrText xml:space="preserve"> ADDIN ZOTERO_ITEM CSL_CITATION {"citationID":"WBqRCiSH","properties":{"formattedCitation":"(Hartgerink et al., 2016)","plainCitation":"(Hartgerink et al., 2016)","noteIndex":0},"citationItems":[{"id":15002,"uris":["http://zotero.org/users/1687755/items/BUCJ9M4W"],"itemData":{"id":15002,"type":"article-journal","abstract":"Previous studies provided mixed findings on pecularities in p-value distributions in psychology. This paper examined 258,050 test results across 30,710 articles from eight high impact journals to investigate the existence of a peculiar prevalence of p-values just below .05 (i.e., a bump) in the psychological literature, and a potential increase thereof over time. We indeed found evidence for a bump just below .05 in the distribution of exactly reported p-values in the journals Developmental Psychology, Journal of Applied Psychology, and Journal of Personality and Social Psychology, but the bump did not increase over the years and disappeared when using recalculated p-values. We found clear and direct evidence for the QRP “incorrect rounding of p-value” (John, Loewenstein &amp; Prelec, 2012) in all psychology journals. Finally, we also investigated monotonic excess of p-values, an effect of certain QRPs that has been neglected in previous research, and developed two measures to detect this by modeling the distributions of statistically significant p-values. Using simulations and applying the two measures to the retrieved test results, we argue that, although one of the measures suggests the use of QRPs in psychology, it is difficult to draw general conclusions concerning QRPs based on modeling of p-value distributions.","container-title":"PeerJ","DOI":"10.7717/peerj.1935","ISSN":"2167-8359","journalAbbreviation":"PeerJ","language":"en","note":"publisher: PeerJ Inc.","page":"e1935","source":"peerj.com","title":"Distributions of p-values smaller than .05 in psychology: what is going on?","title-short":"Distributions of p-values smaller than .05 in psychology","volume":"4","author":[{"family":"Hartgerink","given":"Chris H. J."},{"family":"Aert","given":"Robbie C. M.","non-dropping-particle":"van"},{"family":"Nuijten","given":"Michèle B."},{"family":"Wicherts","given":"Jelte M."},{"family":"Assen","given":"Marcel A. L. M.","non-dropping-particle":"van"}],"issued":{"date-parts":[["2016",4,11]]}},"label":"page"}],"schema":"https://github.com/citation-style-language/schema/raw/master/csl-citation.json"} </w:instrText>
-      </w:r>
-      <w:r>
-        <w:fldChar w:fldCharType="separate"/>
-      </w:r>
-      <w:r>
-        <w:t>(Hartgerink et al., 2016)</w:t>
-      </w:r>
-      <w:r>
-        <w:fldChar w:fldCharType="end"/>
-      </w:r>
-      <w:r>
-        <w:t xml:space="preserve">, the magnitude of the counts of </w:t>
+        <w:t xml:space="preserve"> values. While we have high confidence that only valid estimates of α were included in the final dataset, this was at the sacrifice of sensitivity. Many potentially valid but unclear or difficult to extract α values were excluded. It is possible that this extraction method was biased in some way. Inferences about the true distribution of </w:t>
       </w:r>
       <m:oMath>
         <m:r>
@@ -3235,705 +3180,7 @@
         </m:r>
       </m:oMath>
       <w:r>
-        <w:t xml:space="preserve"> = .70 versus .69 was also large (psychology = 1.</w:t>
-      </w:r>
-      <w:r>
-        <w:t>71</w:t>
-      </w:r>
-      <w:r>
-        <w:t>, I/O = 1.64). Excesses at other thresholds</w:t>
-      </w:r>
-      <w:ins w:id="107" w:author="Ian Hussey" w:date="2023-02-17T13:03:00Z">
-        <w:r>
-          <w:t xml:space="preserve"> (</w:t>
-        </w:r>
-        <w:r>
-          <w:t>α</w:t>
-        </w:r>
-        <w:r>
-          <w:t xml:space="preserve"> </w:t>
-        </w:r>
-      </w:ins>
-      <w:del w:id="108" w:author="Ian Hussey" w:date="2023-02-17T13:03:00Z">
-        <w:r>
-          <w:delText xml:space="preserve"> (</w:delText>
-        </w:r>
-      </w:del>
-      <m:oMath>
-        <m:r>
-          <w:del w:id="109" w:author="Ian Hussey" w:date="2023-02-17T13:03:00Z">
-            <w:rPr>
-              <w:rFonts w:ascii="Cambria Math" w:hAnsi="Cambria Math"/>
-            </w:rPr>
-            <m:t>α</m:t>
-          </w:del>
-        </m:r>
-      </m:oMath>
-      <w:del w:id="110" w:author="Ian Hussey" w:date="2023-02-17T13:03:00Z">
-        <w:r>
-          <w:delText xml:space="preserve"> </w:delText>
-        </w:r>
-      </w:del>
-      <w:r>
-        <w:t xml:space="preserve">= .80 and .90) were smaller and less robust to the choice of analytic method. </w:t>
-      </w:r>
-    </w:p>
-    <w:p>
-      <w:r>
-        <w:t>Do these excesses show that something is amiss, or are psychologists just exceptionally good at precisely calibrating their study design and data collection efforts to meet this criterion? We believe calibration is extremely implausible because at typical sample sizes (e.g., 50 to 500) and number of items in a scale (e.g., 3 to 50), the standard error of Cronbach’s</w:t>
-      </w:r>
-      <w:ins w:id="111" w:author="Ian Hussey" w:date="2023-02-17T13:03:00Z">
-        <w:r>
-          <w:t xml:space="preserve"> </w:t>
-        </w:r>
-        <w:r>
-          <w:t>α</w:t>
-        </w:r>
-      </w:ins>
-      <w:del w:id="112" w:author="Ian Hussey" w:date="2023-02-17T13:03:00Z">
-        <w:r>
-          <w:delText xml:space="preserve"> </w:delText>
-        </w:r>
-      </w:del>
-      <m:oMath>
-        <m:r>
-          <w:del w:id="113" w:author="Ian Hussey" w:date="2023-02-17T13:03:00Z">
-            <w:rPr>
-              <w:rFonts w:ascii="Cambria Math" w:hAnsi="Cambria Math"/>
-            </w:rPr>
-            <m:t>α</m:t>
-          </w:del>
-        </m:r>
-      </m:oMath>
-      <w:del w:id="114" w:author="Ian Hussey" w:date="2023-02-17T13:03:00Z">
-        <w:r>
-          <w:delText xml:space="preserve"> ranges</w:delText>
-        </w:r>
-      </w:del>
-      <w:r>
-        <w:t xml:space="preserve"> from around .02 to .08</w:t>
-      </w:r>
-      <w:del w:id="115" w:author="Ian Hussey" w:date="2023-02-17T13:03:00Z">
-        <w:r>
-          <w:delText>.</w:delText>
-        </w:r>
-      </w:del>
-      <w:r>
-        <w:t xml:space="preserve"> </w:t>
-      </w:r>
-      <w:r>
-        <w:fldChar w:fldCharType="begin"/>
-      </w:r>
-      <w:r>
-        <w:instrText xml:space="preserve"> ADDIN ZOTERO_ITEM CSL_CITATION {"citationID":"ahqggoJv","properties":{"formattedCitation":"(see Table 3S and Note 4S in the Supplementary Materials; van Zyl et al., 2000)","plainCitation":"(see Table 3S and Note 4S in the Supplementary Materials; van Zyl et al., 2000)","noteIndex":0},"citationItems":[{"id":15169,"uris":["http://zotero.org/users/1687755/items/BAAQNXFZ"],"itemData":{"id":15169,"type":"article-journal","abstract":"The asymptotic normal distribution of the maximum likelihood estimator of Cronbach's alpha (under normality) is derived for the case when no assumptions are made about the covariances among items. The asymptotic distribution is also considered for the special case of compound symmetry and compared to the exact distribution.","container-title":"Psychometrika","DOI":"10.1007/BF02296146","ISSN":"1860-0980","issue":"3","journalAbbreviation":"Psychometrika","language":"en","page":"271-280","source":"Springer Link","title":"On the distribution of the maximum likelihood estimator of Cronbach's alpha","volume":"65","author":[{"family":"Zyl","given":"J. M.","non-dropping-particle":"van"},{"family":"Neudecker","given":"H."},{"family":"Nel","given":"D. G."}],"issued":{"date-parts":[["2000",9,1]]}},"label":"page","prefix":"see Table 3S and Note 4S in the Supplementary Materials;"}],"schema":"https://github.com/citation-style-language/schema/raw/master/csl-citation.json"} </w:instrText>
-      </w:r>
-      <w:r>
-        <w:fldChar w:fldCharType="separate"/>
-      </w:r>
-      <w:r>
-        <w:t>(see Table 3S and Note 4S in the Supplementary Materials; van Zyl et al., 2000)</w:t>
-      </w:r>
-      <w:r>
-        <w:fldChar w:fldCharType="end"/>
-      </w:r>
-      <w:r>
-        <w:t xml:space="preserve">. </w:t>
-      </w:r>
-      <w:r>
-        <w:t>This precludes effective calibration as an explanation for the combination of a dearth of</w:t>
-      </w:r>
-      <w:ins w:id="116" w:author="Ian Hussey" w:date="2023-02-17T13:03:00Z">
-        <w:r>
-          <w:t xml:space="preserve"> </w:t>
-        </w:r>
-        <w:r>
-          <w:t>α</w:t>
-        </w:r>
-      </w:ins>
-      <w:del w:id="117" w:author="Ian Hussey" w:date="2023-02-17T13:03:00Z">
-        <w:r>
-          <w:delText xml:space="preserve"> </w:delText>
-        </w:r>
-      </w:del>
-      <m:oMath>
-        <m:r>
-          <w:del w:id="118" w:author="Ian Hussey" w:date="2023-02-17T13:03:00Z">
-            <w:rPr>
-              <w:rFonts w:ascii="Cambria Math" w:hAnsi="Cambria Math"/>
-            </w:rPr>
-            <m:t>α</m:t>
-          </w:del>
-        </m:r>
-      </m:oMath>
-      <w:r>
-        <w:t xml:space="preserve"> values at .69 and excess at .70, because estimates in typical studies are not estimated precisely enough to reliably make this </w:t>
-      </w:r>
-      <w:r>
-        <w:lastRenderedPageBreak/>
-        <w:t xml:space="preserve">distinction. In this sense, the distribution of </w:t>
-      </w:r>
-      <w:ins w:id="119" w:author="Ian Hussey" w:date="2023-02-17T12:52:00Z">
-        <w:r>
-          <w:t>α</w:t>
-        </w:r>
-      </w:ins>
-      <w:r>
-        <w:t>s is suspicious, much like a player in Blackjack who gets exactly 21 too often.</w:t>
-      </w:r>
-    </w:p>
-    <w:p>
-      <w:r>
-        <w:t>Publication bias is more plausible, especially in the form that authors, editors and reviewers may be less inclined to publish studies if included scales do not meet the .70 criterion. Publication bias is less obviously problematic for</w:t>
-      </w:r>
-      <w:ins w:id="120" w:author="Ian Hussey" w:date="2023-02-17T13:03:00Z">
-        <w:r>
-          <w:t xml:space="preserve"> </w:t>
-        </w:r>
-        <w:r>
-          <w:t>α</w:t>
-        </w:r>
-      </w:ins>
-      <w:del w:id="121" w:author="Ian Hussey" w:date="2023-02-17T13:03:00Z">
-        <w:r>
-          <w:delText xml:space="preserve"> </w:delText>
-        </w:r>
-      </w:del>
-      <m:oMath>
-        <m:r>
-          <w:del w:id="122" w:author="Ian Hussey" w:date="2023-02-17T13:03:00Z">
-            <w:rPr>
-              <w:rFonts w:ascii="Cambria Math" w:hAnsi="Cambria Math"/>
-            </w:rPr>
-            <m:t>α</m:t>
-          </w:del>
-        </m:r>
-      </m:oMath>
-      <w:r>
-        <w:t xml:space="preserve"> values than for </w:t>
-      </w:r>
-      <w:r>
-        <w:rPr>
-          <w:i/>
-        </w:rPr>
-        <w:t>p</w:t>
-      </w:r>
-      <w:r>
-        <w:t>-values. We do not want the scientific literature to be filtered by statistical significance, but might desire a literature filtered for measures with high reliability. However, the estimation precision of</w:t>
-      </w:r>
-      <w:ins w:id="123" w:author="Ian Hussey" w:date="2023-02-17T13:03:00Z">
-        <w:r>
-          <w:t xml:space="preserve"> </w:t>
-        </w:r>
-        <w:r>
-          <w:t>α</w:t>
-        </w:r>
-        <w:r>
-          <w:t xml:space="preserve"> </w:t>
-        </w:r>
-      </w:ins>
-      <w:del w:id="124" w:author="Ian Hussey" w:date="2023-02-17T13:03:00Z">
-        <w:r>
-          <w:delText xml:space="preserve"> </w:delText>
-        </w:r>
-      </w:del>
-      <m:oMath>
-        <m:r>
-          <w:del w:id="125" w:author="Ian Hussey" w:date="2023-02-17T13:03:00Z">
-            <w:rPr>
-              <w:rFonts w:ascii="Cambria Math" w:hAnsi="Cambria Math"/>
-            </w:rPr>
-            <m:t>α</m:t>
-          </w:del>
-        </m:r>
-      </m:oMath>
-      <w:del w:id="126" w:author="Ian Hussey" w:date="2023-02-17T13:03:00Z">
-        <w:r>
-          <w:delText xml:space="preserve"> </w:delText>
-        </w:r>
-      </w:del>
-      <w:r>
-        <w:t xml:space="preserve">noted above precludes a purely benign review process that selects for high population reliability. Instead, publication bias would also act on stochastic variation of the in-sample estimates. We observed an excess at .70 also for </w:t>
-      </w:r>
-      <w:r>
-        <w:t>well-established</w:t>
-      </w:r>
-      <w:r>
-        <w:t xml:space="preserve"> measures (i.e., those used more than 100 times). In such cases, it is clear that publication bias would inflate our impression of the reliability of these scales. Other aspects of the data are also at odds with this benign explanation of striving for highly reliable measures. It follows, if publication bias for minimum</w:t>
-      </w:r>
-      <w:ins w:id="127" w:author="Ian Hussey" w:date="2023-02-17T12:53:00Z">
-        <w:r>
-          <w:t xml:space="preserve"> </w:t>
-        </w:r>
-        <w:r>
-          <w:t>α</w:t>
-        </w:r>
-      </w:ins>
-      <w:del w:id="128" w:author="Ian Hussey" w:date="2023-02-17T12:52:00Z">
-        <w:r>
-          <w:delText xml:space="preserve"> </w:delText>
-        </w:r>
-      </w:del>
-      <m:oMath>
-        <m:r>
-          <w:del w:id="129" w:author="Ian Hussey" w:date="2023-02-17T12:52:00Z">
-            <w:rPr>
-              <w:rFonts w:ascii="Cambria Math" w:hAnsi="Cambria Math"/>
-            </w:rPr>
-            <m:t>α</m:t>
-          </w:del>
-        </m:r>
-      </m:oMath>
-      <w:r>
-        <w:t xml:space="preserve"> exists, it will exert pressure on researchers to increase their</w:t>
-      </w:r>
-      <w:ins w:id="130" w:author="Ian Hussey" w:date="2023-02-17T12:53:00Z">
-        <w:r>
-          <w:t xml:space="preserve"> </w:t>
-        </w:r>
-        <w:r>
-          <w:t>α</w:t>
-        </w:r>
-        <w:r>
-          <w:t xml:space="preserve"> </w:t>
-        </w:r>
-      </w:ins>
-      <w:del w:id="131" w:author="Ian Hussey" w:date="2023-02-17T12:53:00Z">
-        <w:r>
-          <w:delText xml:space="preserve"> </w:delText>
-        </w:r>
-      </w:del>
-      <m:oMath>
-        <m:r>
-          <w:del w:id="132" w:author="Ian Hussey" w:date="2023-02-17T12:53:00Z">
-            <w:rPr>
-              <w:rFonts w:ascii="Cambria Math" w:hAnsi="Cambria Math"/>
-            </w:rPr>
-            <m:t>α</m:t>
-          </w:del>
-        </m:r>
-      </m:oMath>
-      <w:del w:id="133" w:author="Ian Hussey" w:date="2023-02-17T12:53:00Z">
-        <w:r>
-          <w:delText xml:space="preserve"> </w:delText>
-        </w:r>
-      </w:del>
-      <w:r>
-        <w:t xml:space="preserve">values in accordance with Goodhart’s law </w:t>
-      </w:r>
-      <w:r>
-        <w:fldChar w:fldCharType="begin"/>
-      </w:r>
-      <w:r>
-        <w:instrText xml:space="preserve"> ADDIN ZOTERO_ITEM CSL_CITATION {"citationID":"lbEGOWur","properties":{"formattedCitation":"(Strathern, 1997, p. 268)","plainCitation":"(Strathern, 1997, p. 268)","noteIndex":0},"citationItems":[{"id":14170,"uris":["http://zotero.org/groups/2510878/items/FXHCSEPI"],"itemData":{"id":14170,"type":"article-journal","abstract":"This paper gives an anthropological comment on what has been called the ‘audit explosion’, the proliferation of procedures for evaluating performance. In higher education the subject of audit (in this sense) is not so much the education of the students as the institutional provision for their education. British universities, as institutions, are increasingly subject to national scrutiny for teaching, research and administrative competence. In the wake of this scrutiny comes a new cultural apparatus of expectations and technologies. While the metaphor of financial auditing points to the important values of accountability, audit does more than monitor—it has a life of its own that jeopardizes the life it audits. The runaway character of assessment practices is analysed in terms of cultural practice. Higher education is intimately bound up with the origins of such practices, and is not just the latter day target of them. © 1997 by John Wiley &amp; Sons, Ltd.","container-title":"European Review","DOI":"10.1002/(SICI)1234-981X(199707)5:3&lt;305::AID-EURO184&gt;3.0.CO;2-4","ISSN":"1474-0575, 1062-7987","issue":"3","language":"en","note":"publisher: Cambridge University Press","page":"305-321","source":"Cambridge University Press","title":"‘Improving ratings’: audit in the British University system","title-short":"‘Improving ratings’","volume":"5","author":[{"family":"Strathern","given":"Marilyn"}],"issued":{"date-parts":[["1997",7]]}},"label":"page","suffix":", p. 268"}],"schema":"https://github.com/citation-style-language/schema/raw/master/csl-citation.json"} </w:instrText>
-      </w:r>
-      <w:r>
-        <w:fldChar w:fldCharType="separate"/>
-      </w:r>
-      <w:r>
-        <w:t>(Strathern, 1997, p. 268)</w:t>
-      </w:r>
-      <w:r>
-        <w:fldChar w:fldCharType="end"/>
-      </w:r>
-      <w:r>
-        <w:t>. If they can take shortcuts to doing so, i.e</w:t>
-      </w:r>
-      <w:del w:id="134" w:author="Ian Hussey" w:date="2023-02-17T13:03:00Z">
-        <w:r>
-          <w:delText xml:space="preserve">. </w:delText>
-        </w:r>
-      </w:del>
-      <m:oMath>
-        <m:r>
-          <w:del w:id="135" w:author="Ian Hussey" w:date="2023-02-17T13:03:00Z">
-            <w:rPr>
-              <w:rFonts w:ascii="Cambria Math" w:hAnsi="Cambria Math"/>
-            </w:rPr>
-            <m:t>α</m:t>
-          </w:del>
-        </m:r>
-      </m:oMath>
-      <w:ins w:id="136" w:author="Ian Hussey" w:date="2023-02-17T13:03:00Z">
-        <w:r>
-          <w:t xml:space="preserve">. </w:t>
-        </w:r>
-        <w:r>
-          <w:t>α</w:t>
-        </w:r>
-        <w:r>
-          <w:t>-</w:t>
-        </w:r>
-      </w:ins>
-      <w:del w:id="137" w:author="Ian Hussey" w:date="2023-02-17T13:03:00Z">
-        <w:r>
-          <w:delText xml:space="preserve"> </w:delText>
-        </w:r>
-      </w:del>
-      <w:r>
-        <w:t xml:space="preserve">hacking, some are likely to do so </w:t>
-      </w:r>
-      <w:r>
-        <w:fldChar w:fldCharType="begin"/>
-      </w:r>
-      <w:r>
-        <w:instrText xml:space="preserve"> ADDIN ZOTERO_ITEM CSL_CITATION {"citationID":"3l16I3oY","properties":{"formattedCitation":"(Flake et al., 2022)","plainCitation":"(Flake et al., 2022)","noteIndex":0},"citationItems":[{"id":15173,"uris":["http://zotero.org/users/1687755/items/5CMJ6LW6"],"itemData":{"id":15173,"type":"article-journal","abstract":"Currently, there is little guidance for navigating measurement challenges that threaten construct validity in replication research. To identify common challenges and ultimately strengthen replication research, we conducted a systematic review of the measures used in the 100 original and replication studies from the Reproducibility Project: Psychology (Open Science Collaboration, 2015). Results indicate that it was common for scales used in the original studies to have little or no validity evidence. Our systematic review demonstrates and corroborates evidence that issues of construct validity are sorely neglected in original and replicated research. We identify four measurement challenges replicators are likely to face: a lack of essential measurement information, a lack of validity evidence, measurement differences, and translation. Next, we offer solutions for addressing these challenges that will improve measurement practices in original and replication research. Finally, we close with a discussion of the need to develop measurement methodologies for the next generation of replication research. (PsycInfo Database Record (c) 2022 APA, all rights reserved)","container-title":"American Psychologist","DOI":"10.1037/amp0001006","ISSN":"1935-990X","note":"publisher-place: US\npublisher: American Psychological Association","page":"576-588","source":"APA PsycNet","title":"Construct validity and the validity of replication studies: A systematic review","title-short":"Construct validity and the validity of replication studies","volume":"77","author":[{"family":"Flake","given":"Jessica Kay"},{"family":"Davidson","given":"Ian J."},{"family":"Wong","given":"Octavia"},{"family":"Pek","given":"Jolynn"}],"issued":{"date-parts":[["2022"]]}},"label":"page"}],"schema":"https://github.com/citation-style-language/schema/raw/master/csl-citation.json"} </w:instrText>
-      </w:r>
-      <w:r>
-        <w:fldChar w:fldCharType="separate"/>
-      </w:r>
-      <w:r>
-        <w:t>(Flake et al., 2022)</w:t>
-      </w:r>
-      <w:r>
-        <w:fldChar w:fldCharType="end"/>
-      </w:r>
-      <w:r>
-        <w:t>. One piece of evidence for hacking was the noticeable deficit of values at .69 (see Figures 1 and 2), as it seems implausible that editors and reviewers would discriminate against .69 more than .68.</w:t>
-      </w:r>
-    </w:p>
-    <w:p>
-      <w:r>
-        <w:t xml:space="preserve">We believe </w:t>
-      </w:r>
-      <m:oMath>
-        <m:r>
-          <w:ins w:id="138" w:author="Ian Hussey" w:date="2023-02-17T12:51:00Z">
-            <m:rPr>
-              <m:sty m:val="p"/>
-            </m:rPr>
-            <w:rPr>
-              <w:rFonts w:ascii="Cambria Math" w:hAnsi="Cambria Math"/>
-            </w:rPr>
-            <m:t>α</m:t>
-          </w:ins>
-        </m:r>
-        <m:r>
-          <w:del w:id="139" w:author="Ian Hussey" w:date="2023-02-17T12:51:00Z">
-            <w:rPr>
-              <w:rFonts w:ascii="Cambria Math" w:hAnsi="Cambria Math"/>
-            </w:rPr>
-            <m:t>α</m:t>
-          </w:del>
-        </m:r>
-      </m:oMath>
-      <w:ins w:id="140" w:author="Ian Hussey" w:date="2023-02-17T12:51:00Z">
-        <w:r>
-          <w:t>-</w:t>
-        </w:r>
-      </w:ins>
-      <w:del w:id="141" w:author="Ian Hussey" w:date="2023-02-17T12:51:00Z">
-        <w:r>
-          <w:delText xml:space="preserve"> </w:delText>
-        </w:r>
-      </w:del>
-      <w:r>
-        <w:t xml:space="preserve">hacking is a likely but potentially only partial explanation for the observed distribution of </w:t>
-      </w:r>
-      <m:oMath>
-        <m:r>
-          <w:ins w:id="142" w:author="Ian Hussey" w:date="2023-02-17T12:51:00Z">
-            <m:rPr>
-              <m:sty m:val="p"/>
-            </m:rPr>
-            <w:rPr>
-              <w:rFonts w:ascii="Cambria Math" w:hAnsi="Cambria Math"/>
-            </w:rPr>
-            <m:t>α</m:t>
-          </w:ins>
-        </m:r>
-        <m:r>
-          <w:del w:id="143" w:author="Ian Hussey" w:date="2023-02-17T12:51:00Z">
-            <w:rPr>
-              <w:rFonts w:ascii="Cambria Math" w:hAnsi="Cambria Math"/>
-            </w:rPr>
-            <m:t>α</m:t>
-          </w:del>
-        </m:r>
-      </m:oMath>
-      <w:r>
-        <w:t xml:space="preserve"> values. As with </w:t>
-      </w:r>
-      <w:r>
-        <w:rPr>
-          <w:i/>
-        </w:rPr>
-        <w:t>p</w:t>
-      </w:r>
-      <w:r>
-        <w:rPr>
-          <w:i/>
-        </w:rPr>
-        <w:t>-</w:t>
-      </w:r>
-      <w:r>
-        <w:t xml:space="preserve">hacking, field norms may be partially unclear on which practices are problematic. Clearly, rounding up </w:t>
-      </w:r>
-      <m:oMath>
-        <m:r>
-          <w:ins w:id="144" w:author="Ian Hussey" w:date="2023-02-17T12:51:00Z">
-            <m:rPr>
-              <m:sty m:val="p"/>
-            </m:rPr>
-            <w:rPr>
-              <w:rFonts w:ascii="Cambria Math" w:hAnsi="Cambria Math"/>
-            </w:rPr>
-            <m:t>α</m:t>
-          </w:ins>
-        </m:r>
-        <m:r>
-          <w:del w:id="145" w:author="Ian Hussey" w:date="2023-02-17T12:51:00Z">
-            <w:rPr>
-              <w:rFonts w:ascii="Cambria Math" w:hAnsi="Cambria Math"/>
-            </w:rPr>
-            <m:t>α</m:t>
-          </w:del>
-        </m:r>
-      </m:oMath>
-      <w:r>
-        <w:t xml:space="preserve"> values is inappropriate, but, for example, some researchers may incorrectly believe that dropping or reversing items ad-hoc is benign or even helpful, even without then validating these changes in independent data.</w:t>
-      </w:r>
-      <w:r>
-        <w:rPr>
-          <w:rStyle w:val="FootnoteReference"/>
-        </w:rPr>
-        <w:footnoteReference w:id="2"/>
-      </w:r>
-      <w:r>
-        <w:t xml:space="preserve"> The willingness to carry out such modifications is likely to be influenced by existing</w:t>
-      </w:r>
-      <w:r>
-        <w:t xml:space="preserve"> </w:t>
-      </w:r>
-      <w:r>
-        <w:t>incentives (e.g., to report reliability exceeding common thresholds).</w:t>
-      </w:r>
-      <w:r>
-        <w:rPr>
-          <w:rStyle w:val="FootnoteReference"/>
-        </w:rPr>
-        <w:footnoteReference w:id="3"/>
-      </w:r>
-    </w:p>
-    <w:p>
-      <w:r>
-        <w:t xml:space="preserve">Of course, </w:t>
-      </w:r>
-      <m:oMath>
-        <m:r>
-          <w:ins w:id="146" w:author="Ian Hussey" w:date="2023-02-17T12:51:00Z">
-            <m:rPr>
-              <m:sty m:val="p"/>
-            </m:rPr>
-            <w:rPr>
-              <w:rFonts w:ascii="Cambria Math" w:hAnsi="Cambria Math"/>
-            </w:rPr>
-            <m:t>α</m:t>
-          </w:ins>
-        </m:r>
-        <m:r>
-          <w:del w:id="147" w:author="Ian Hussey" w:date="2023-02-17T12:51:00Z">
-            <w:rPr>
-              <w:rFonts w:ascii="Cambria Math" w:hAnsi="Cambria Math"/>
-            </w:rPr>
-            <m:t>α</m:t>
-          </w:del>
-        </m:r>
-      </m:oMath>
-      <w:r>
-        <w:t xml:space="preserve">-hacking and publication bias are not mutually exclusive, and we suspect both play a role. There have been comparable debates about the causes of excesses of barely-significant </w:t>
-      </w:r>
-      <w:r>
-        <w:rPr>
-          <w:i/>
-        </w:rPr>
-        <w:t>p</w:t>
-      </w:r>
-      <w:r>
-        <w:t xml:space="preserve"> values (see Hartgerink et al., 2016). However, the cure may often be the same: </w:t>
-      </w:r>
-      <w:r>
-        <w:t xml:space="preserve">increased transparency about which analyses were planned (e.g., through preregistration) and which were data-dependent. </w:t>
-      </w:r>
-    </w:p>
-    <w:p>
-      <w:r>
-        <w:t xml:space="preserve">For measures, this may often mean that the hard work of scale development is more explicitly separated out from primary research. This way, hard questions such as the tradeoffs between internal consistency (which, when high, can represent a form of redundancy), participant time, and construct breadth can be explicitly investigated, and the resulting scales be validated in independent data. For such work to become more commonplace, field norms may have to change. </w:t>
-      </w:r>
-    </w:p>
-    <w:p>
-      <w:r>
-        <w:t xml:space="preserve">Potentially, measurement-related Questionable Research Practices, especially ad-hoc modifications to scales, which we call </w:t>
-      </w:r>
-      <m:oMath>
-        <m:r>
-          <w:ins w:id="148" w:author="Ian Hussey" w:date="2023-02-17T12:52:00Z">
-            <m:rPr>
-              <m:sty m:val="p"/>
-            </m:rPr>
-            <w:rPr>
-              <w:rFonts w:ascii="Cambria Math" w:hAnsi="Cambria Math"/>
-            </w:rPr>
-            <m:t>α</m:t>
-          </w:ins>
-        </m:r>
-        <m:r>
-          <w:del w:id="149" w:author="Ian Hussey" w:date="2023-02-17T12:52:00Z">
-            <w:rPr>
-              <w:rFonts w:ascii="Cambria Math" w:hAnsi="Cambria Math"/>
-            </w:rPr>
-            <m:t>α</m:t>
-          </w:del>
-        </m:r>
-      </m:oMath>
-      <w:r>
-        <w:t xml:space="preserve">-hacking, are currently perceived to be as permissible as some </w:t>
-      </w:r>
-      <w:r>
-        <w:rPr>
-          <w:i/>
-        </w:rPr>
-        <w:t>p</w:t>
-      </w:r>
-      <w:r>
-        <w:t xml:space="preserve">-hacking practices were before the publication of Simmons, Nelson, &amp; Simonsohn </w:t>
-      </w:r>
-      <w:r>
-        <w:fldChar w:fldCharType="begin"/>
-      </w:r>
-      <w:r>
-        <w:instrText xml:space="preserve"> ADDIN ZOTERO_ITEM CSL_CITATION {"citationID":"Rt9kYpA4","properties":{"formattedCitation":"(2011)","plainCitation":"(2011)","noteIndex":0},"citationItems":[{"id":3054,"uris":["http://zotero.org/users/1687755/items/MWZZTGDR"],"itemData":{"id":3054,"type":"article-journal","container-title":"Psychological Science","DOI":"10.1177/0956797611417632","ISSN":"0956-7976, 1467-9280","issue":"11","language":"en","page":"1359-1366","source":"CrossRef","title":"False-positive psychology: Undisclosed flexibility in data collection and analysis allows presenting anything as significant","title-short":"False-Positive Psychology","volume":"22","author":[{"family":"Simmons","given":"Joseph P."},{"family":"Nelson","given":"Leif D."},{"family":"Simonsohn","given":"Uri"}],"issued":{"date-parts":[["2011",11,1]]}},"label":"page","suppress-author":true}],"schema":"https://github.com/citation-style-language/schema/raw/master/csl-citation.json"} </w:instrText>
-      </w:r>
-      <w:r>
-        <w:fldChar w:fldCharType="separate"/>
-      </w:r>
-      <w:r>
-        <w:t>(2011)</w:t>
-      </w:r>
-      <w:r>
-        <w:fldChar w:fldCharType="end"/>
-      </w:r>
-      <w:r>
-        <w:t>. However, ad-hoc measures and ad-hoc modifications to standardized measures may have more pernicious and further-ranging consequences than expected</w:t>
-      </w:r>
-      <w:del w:id="150" w:author="Ian Hussey" w:date="2023-02-17T12:53:00Z">
-        <w:r>
-          <w:delText xml:space="preserve">. </w:delText>
-        </w:r>
-      </w:del>
-      <m:oMath>
-        <m:r>
-          <w:del w:id="151" w:author="Ian Hussey" w:date="2023-02-17T12:53:00Z">
-            <w:rPr>
-              <w:rFonts w:ascii="Cambria Math" w:hAnsi="Cambria Math"/>
-            </w:rPr>
-            <m:t>α</m:t>
-          </w:del>
-        </m:r>
-      </m:oMath>
-      <w:ins w:id="152" w:author="Ian Hussey" w:date="2023-02-17T12:53:00Z">
-        <w:r>
-          <w:t xml:space="preserve">. </w:t>
-        </w:r>
-        <w:r>
-          <w:t>α</w:t>
-        </w:r>
-        <w:r>
-          <w:t>-</w:t>
-        </w:r>
-      </w:ins>
-      <w:del w:id="153" w:author="Ian Hussey" w:date="2023-02-17T12:53:00Z">
-        <w:r>
-          <w:delText>-</w:delText>
-        </w:r>
-      </w:del>
-      <w:r>
-        <w:rPr>
-          <w:color w:val="000000"/>
-        </w:rPr>
-        <w:t>ha</w:t>
-      </w:r>
-      <w:r>
-        <w:t xml:space="preserve">cking does not just inflate the perceived reliability of our measures but also reduces the replicability of any effects based on those measures, particularly so when techniques to increase α (e.g., dropping one or more items) remain unreported. Relatedly, statistical power is a function of reliability </w:t>
-      </w:r>
-      <w:r>
-        <w:fldChar w:fldCharType="begin"/>
-      </w:r>
-      <w:r>
-        <w:instrText xml:space="preserve"> ADDIN ZOTERO_ITEM CSL_CITATION {"citationID":"OM8wOfwO","properties":{"formattedCitation":"(Heo et al., 2015; Parsons, 2018)","plainCitation":"(Heo et al., 2015; Parsons, 2018)","noteIndex":0},"citationItems":[{"id":8234,"uris":["http://zotero.org/users/1687755/items/I4S49XFR"],"itemData":{"id":8234,"type":"article-journal","abstract":"Background: In countless number of clinical trials, measurements of outcomes rely on instrument questionnaire items which however often suffer measurement error problems which in turn affect statistical power of study designs. The Cronbach alpha or coefficient alpha, here denoted by Cα, can be used as a measure of internal consistency of parallel instrument items that are developed to measure a target unidimensional outcome construct. Scale score for the target construct is often represented by the sum of the item scores. However, power functions based on Cα have been lacking for various study designs.\nMethods: We formulate a statistical model for parallel items to derive power functions as a function of Cα under several study designs. To this end, we assume fixed true score variance assumption as opposed to usual fixed total variance assumption. That assumption is critical and practically relevant to show that smaller measurement errors are inversely associated with higher inter-item correlations, and thus that greater Cα is associated with greater statistical power. We compare the derived theoretical statistical power with empirical power obtained through Monte Carlo simulations for the following comparisons: one-sample comparison of pre- and post-treatment mean differences, two-sample comparison of pre-post mean differences between groups, and two-sample comparison of mean differences between groups.\nResults: It is shown that Cα is the same as a test-retest correlation of the scale scores of parallel items, which enables testing significance of Cα. Closed-form power functions and samples size determination formulas are derived in terms of Cα, for all of the aforementioned comparisons. Power functions are shown to be an increasing function of Cα, regardless of comparison of interest. The derived power functions are well validated by simulation studies that show that the magnitudes of theoretical power are virtually identical to those of the empirical power.\nConclusion: Regardless of research designs or settings, in order to increase statistical power, development and use of instruments with greater Cα, or equivalently with greater inter-item correlations, is crucial for trials that intend to use questionnaire items for measuring research outcomes. Discussion: Further development of the power functions for binary or ordinal item scores and under more general item correlation strutures reflecting more real world situations would be a valuable future study.","container-title":"BMC Medical Research Methodology","DOI":"10.1186/s12874-015-0070-6","ISSN":"1471-2288","issue":"1","language":"en","source":"Crossref","title":"Statistical power as a function of Cronbach alpha of instrument questionnaire items","URL":"http://bmcmedresmethodol.biomedcentral.com/articles/10.1186/s12874-015-0070-6","volume":"15","author":[{"family":"Heo","given":"Moonseong"},{"family":"Kim","given":"Namhee"},{"family":"Faith","given":"Myles S."}],"accessed":{"date-parts":[["2018",8,1]]},"issued":{"date-parts":[["2015",12]]}}},{"id":12642,"uris":["http://zotero.org/users/1687755/items/RQVLYRA9"],"itemData":{"id":12642,"type":"article-journal","abstract":"The relationship between measurement reliability and statistical power is a complex one. Where reliability is defined by classical test theory as the proportion of 'true' variance to total variance (the sum of true score and error variance), power is only functionally related to total variance. Therefore, to explore direct relationships between reliability and power, one must hold either true-score variance or error variance  constant while varying the other. Here, visualisations are used to illustrate the reliability-power relationship under conditions of fixed true-score variance and fixed error variance. From these visualisations, conceptual distinctions between fixing true-score or error variance can be raised. Namely, when true-score variance is fixed, low reliability (and low power) suggests a true effect may be hidden by error. Whereas, when error variance is fixed, high reliability (and low power) may simply suggest a very small effect. I raise several observations I hope will be useful in considering the utility of measurement reliability and it's relationship to effect sizes and statistical power.","container-title":"Preprint","DOI":"10.31234/osf.io/qh5mf","note":"publisher: PsyArXiv","source":"psyarxiv.com","title":"Visualising two approaches to explore reliability-power relationships","URL":"https://psyarxiv.com/qh5mf/","author":[{"family":"Parsons","given":"Sam"}],"accessed":{"date-parts":[["2020",6,12]]},"issued":{"date-parts":[["2018",5,24]]}}}],"schema":"https://github.com/citation-style-language/schema/raw/master/csl-citation.json"} </w:instrText>
-      </w:r>
-      <w:r>
-        <w:fldChar w:fldCharType="separate"/>
-      </w:r>
-      <w:r>
-        <w:t>(Heo et al., 2015; Parsons, 2018)</w:t>
-      </w:r>
-      <w:r>
-        <w:fldChar w:fldCharType="end"/>
-      </w:r>
-      <w:r>
-        <w:t xml:space="preserve"> and will be overestimated when α is inflated. Additionally, given that psychometric meta-analyses adjust for reliability, α-hacking would bias their results </w:t>
-      </w:r>
-      <w:r>
-        <w:fldChar w:fldCharType="begin"/>
-      </w:r>
-      <w:r>
-        <w:instrText xml:space="preserve"> ADDIN ZOTERO_ITEM CSL_CITATION {"citationID":"4Qk2Bp9P","properties":{"formattedCitation":"(Schmidt &amp; Hunter, 2015; Wiernik &amp; Dahlke, 2020)","plainCitation":"(Schmidt &amp; Hunter, 2015; Wiernik &amp; Dahlke, 2020)","noteIndex":0},"citationItems":[{"id":12790,"uris":["http://zotero.org/groups/2510878/items/L8KXA9HM"],"itemData":{"id":12790,"type":"book","event-place":"1 Oliver's Yard, 55 City Road London EC1Y 1SP","ISBN":"978-1-4522-8689-1","note":"DOI: 10.4135/9781483398105","publisher":"SAGE Publications, Ltd","publisher-place":"1 Oliver's Yard, 55 City Road London EC1Y 1SP","source":"DOI.org (Crossref)","title":"Methods of Meta-Analysis: Correcting Error and Bias in Research Findings","title-short":"Methods of Meta-Analysis","URL":"http://methods.sagepub.com/book/methods-of-meta-analysis-3e","author":[{"family":"Schmidt","given":"Frank L."},{"family":"Hunter","given":"John E."}],"accessed":{"date-parts":[["2020",11,27]]},"issued":{"date-parts":[["2015"]]}},"label":"page"},{"id":15687,"uris":["http://zotero.org/users/1687755/items/EQUTFDMQ"],"itemData":{"id":15687,"type":"article-journal","abstract":"Most published meta-analyses address only artifactual variance due to sampling error and ignore the role of other statistical and psychometric artifacts, such as measurement error variance (due to factors including unreliability of measurements, group misclassification, and variable treatment strength) and selection effects (including range restriction or enhancement and collider biases). These artifacts can have severe biasing effects on the results of individual studies and meta-analyses. Failing to account for these artifacts can lead to inaccurate conclusions about the mean effect size and between-studies effect-size heterogeneity, and can influence the results of meta-regression, publication-bias, and sensitivity analyses. In this article, we provide a brief introduction to the biasing effects of measurement error variance and selection effects and their relevance to a variety of research designs. We describe how to estimate the effects of these artifacts in different research designs and correct for their impacts in primary studies and meta-analyses. We consider meta-analyses of correlations, observational group differences, and experimental effects. We provide R code to implement the corrections described.","container-title":"Advances in Methods and Practices in Psychological Science","DOI":"10.1177/2515245919885611","ISSN":"2515-2459","issue":"1","note":"publisher: SAGE Publications Inc","page":"94-123","source":"SAGE Journals","title":"Obtaining Unbiased Results in Meta-Analysis: The Importance of Correcting for Statistical Artifacts","title-short":"Obtaining Unbiased Results in Meta-Analysis","volume":"3","author":[{"family":"Wiernik","given":"Brenton M."},{"family":"Dahlke","given":"Jeffrey A."}],"issued":{"date-parts":[["2020",3,1]]}}}],"schema":"https://github.com/citation-style-language/schema/raw/master/csl-citation.json"} </w:instrText>
-      </w:r>
-      <w:r>
-        <w:fldChar w:fldCharType="separate"/>
-      </w:r>
-      <w:r>
-        <w:t>(Schmidt &amp; Hunter, 2015; Wiernik &amp; Dahlke, 2020)</w:t>
-      </w:r>
-      <w:r>
-        <w:fldChar w:fldCharType="end"/>
-      </w:r>
-      <w:r>
-        <w:t xml:space="preserve">. </w:t>
-      </w:r>
-    </w:p>
-    <w:p>
-      <w:r>
-        <w:t xml:space="preserve">Improvements of the in-sample estimates of α are not worth the cost of decreased comparability to existing work, unlikely generalization of the α boost to replication studies, and less accurate estimates of the population value of α. For example, if a scale originally consisted of 7-items and each study dropped two different items in their analysis, then only three items would overlap between studies. This may exacerbate issues of measurement invariance, and may strengthen the appearance of homogeneity of findings while actually inflating their heterogeneity as differently modified measures will decreasingly overlap in their content validity </w:t>
-      </w:r>
-      <w:r>
-        <w:fldChar w:fldCharType="begin"/>
-      </w:r>
-      <w:r>
-        <w:instrText xml:space="preserve"> ADDIN ZOTERO_ITEM CSL_CITATION {"citationID":"3Ivfin8s","properties":{"formattedCitation":"(see Elson, 2019 for further discussion of this general problem caused by flexible measures)","plainCitation":"(see Elson, 2019 for further discussion of this general problem caused by flexible measures)","noteIndex":0},"citationItems":[{"id":13746,"uris":["http://zotero.org/users/1687755/items/LIEMX6Q7"],"itemData":{"id":13746,"type":"article-journal","abstract":"Research synthesis is based on the assumption that when the same association between constructs is observed repeatedly in a field, the relationship is probably real, even if its exact magnitude can be debated. Yet the probability that the relationship is real is a function not only of recurring results, but also of the quality and consistency of the empirical procedures that produced those results and that any meta-analysis necessarily inherits. Standardized protocols in data collection, analysis, and interpretation are foundations of empiricism and a healthy sign of a discipline’s maturity. I propose that meta-analysis as typically applied in psychology will benefit from complementing aggregation of observed effect sizes with systematic examination of the standardization of the methodology that deterministically produced them. I describe potential units of analysis and offer two examples illustrating the benefits of such efforts. Ideally, this synergetic approach will advance theory by improving the quality of meta-analytic inferences.","container-title":"Advances in Methods and Practices in Psychological Science","DOI":"10.1177/2515245919863296","ISSN":"2515-2459","issue":"4","journalAbbreviation":"Advances in Methods and Practices in Psychological Science","language":"en","note":"publisher: SAGE Publications Inc","page":"350-363","source":"SAGE Journals","title":"Examining Psychological Science Through Systematic Meta-Method Analysis: A Call for Research","title-short":"Examining Psychological Science Through Systematic Meta-Method Analysis","volume":"2","author":[{"family":"Elson","given":"Malte"}],"issued":{"date-parts":[["2019",12,1]]}},"label":"page","prefix":"see","suffix":" for further discussion of this general problem caused by flexible measures"}],"schema":"https://github.com/citation-style-language/schema/raw/master/csl-citation.json"} </w:instrText>
-      </w:r>
-      <w:r>
-        <w:fldChar w:fldCharType="separate"/>
-      </w:r>
-      <w:r>
-        <w:t>(see Elson, 2019 for further discussion of this general problem caused by flexible measures)</w:t>
-      </w:r>
-      <w:r>
-        <w:fldChar w:fldCharType="end"/>
-      </w:r>
-      <w:r>
-        <w:t xml:space="preserve">. </w:t>
-      </w:r>
-    </w:p>
-    <w:p>
-      <w:pPr>
-        <w:pStyle w:val="Heading2"/>
-      </w:pPr>
-      <w:bookmarkStart w:id="154" w:name="_3icrvkgq8875" w:colFirst="0" w:colLast="0"/>
-      <w:bookmarkEnd w:id="154"/>
-      <w:r>
-        <w:lastRenderedPageBreak/>
-        <w:t>Limitations</w:t>
-      </w:r>
-    </w:p>
-    <w:p>
-      <w:r>
-        <w:t xml:space="preserve">This study examines biases in reported αs at specific thresholds. These analyses cannot speak to any other, possibly broader forms of bias in reported α values. The current results represent a first study which attempts to provide one form of evidence that α-hacking occurs. Future research is needed to consider and examine other forms of α-hacking, and to estimate its prevalence and severity. </w:t>
-      </w:r>
-    </w:p>
-    <w:p>
-      <w:r>
-        <w:t xml:space="preserve">The validity of the analysis of the psychology dataset is bounded by the validity of our extraction of </w:t>
+        <w:t xml:space="preserve"> values in the psychology literature should therefore be made with caution. However, the I/O dataset does not suffer from this issue due to its very different extraction method and the more standardized nature of </w:t>
       </w:r>
       <m:oMath>
         <m:r>
@@ -3944,42 +3191,59 @@
         </m:r>
       </m:oMath>
       <w:r>
-        <w:t xml:space="preserve"> estimates and exclusion of all non</w:t>
-      </w:r>
-      <w:ins w:id="155" w:author="Ian Hussey" w:date="2023-02-17T12:54:00Z">
-        <w:r>
-          <w:t>-</w:t>
-        </w:r>
-        <w:r>
-          <w:t>α</w:t>
-        </w:r>
-      </w:ins>
-      <w:del w:id="156" w:author="Ian Hussey" w:date="2023-02-17T12:54:00Z">
-        <w:r>
-          <w:delText>-</w:delText>
-        </w:r>
-      </w:del>
-      <m:oMath>
-        <m:r>
-          <w:del w:id="157" w:author="Ian Hussey" w:date="2023-02-17T12:53:00Z">
-            <w:rPr>
-              <w:rFonts w:ascii="Cambria Math" w:hAnsi="Cambria Math"/>
-            </w:rPr>
-            <m:t>α</m:t>
-          </w:del>
-        </m:r>
-      </m:oMath>
-      <w:r>
-        <w:t xml:space="preserve"> estimates. Our extraction method therefore prioritized specificity over sensitivity at the level of individual estimates. Although, separately, it should be noted that our approach cannot distinguish between multiple estimates taken from the sample (e.g., α calculated using the full scale and then after dropping an item). On the one hand, this could result in unmodeled dependencies among the data. On the other hand, if items were dropped (or other post hoc modifications were made to the scale) in order to increase α to meet the rule-of-thumb thresholds, this would be appropriately captured by our analyses (e.g., excesses at the thresholds due to α-hacking).This approach was additionally limited by the lack of standardized reporting practices for α in comparison to </w:t>
-      </w:r>
-      <w:r>
-        <w:rPr>
-          <w:i/>
-        </w:rPr>
-        <w:t>p</w:t>
-      </w:r>
-      <w:r>
-        <w:t xml:space="preserve"> values. While we have high confidence that only valid estimates of α were included in the final dataset, this was at the sacrifice of sensitivity. Many potentially valid but unclear or difficult to extract α values were excluded. It is possible that this extraction method was biased in some way. Inferences about the true distribution of </w:t>
+        <w:t xml:space="preserve"> reporting in those journals (i.e., in the diagonals of correlation tables). The fact that evidence of α hacking was found in both databases, using very different extraction methods, increases our confidence in the results. </w:t>
+      </w:r>
+    </w:p>
+    <w:p>
+      <w:r>
+        <w:t xml:space="preserve">It is important to acknowledge that we studied reported α values, which may not represent the full sample of reliability estimates from the measures employed in the component studies. The reported values may be distorted in ways other than α-hacking around the thresholds, for example: (1) not calculating reliability estimates, which is more common in stimulus-response laboratory tasks than self-report scales and which can hide very low reliability </w:t>
+      </w:r>
+      <w:r>
+        <w:fldChar w:fldCharType="begin"/>
+      </w:r>
+      <w:r>
+        <w:instrText xml:space="preserve"> ADDIN ZOTERO_ITEM CSL_CITATION {"citationID":"s3IOryaR","properties":{"formattedCitation":"(Lilienfeld &amp; Strother, 2020)","plainCitation":"(Lilienfeld &amp; Strother, 2020)","noteIndex":0},"citationItems":[{"id":15042,"uris":["http://zotero.org/users/1687755/items/A5EH7S6X"],"itemData":{"id":15042,"type":"article-journal","abstract":"Although there are surely multiple contributors to the replication crisis in psychology, one largely unappreciated source is a neglect of basic principles of measurement. We consider 4 sacred cows—widely shared and rarely questioned assumptions—in psychological measurement that may fuel the replicability crisis by contributing to questionable measurement practices. These 4 sacred cows are: (a) we can safely rely on the name of a measure to infer its content; (b) reliability is not a major concern for laboratory measures; (c) using measures that are difficult to collect obviates the need for large sample sizes; and (d) convergent validity data afford sufficient evidence for construct validity. For items a and d, we provide provisional data from recent psychological journals that support our assertion that such beliefs are prevalent among authors. To enhance the replicability of psychological science, researchers will need to become vigilant against erroneous assumptions regarding both the psychometric properties of their measures and the implications of these psychometric properties for their studies. (PsycInfo Database Record (c) 2022 APA, all rights reserved)","container-title":"Canadian Psychology / Psychologie canadienne","DOI":"10.1037/cap0000236","ISSN":"1878-7304","note":"publisher-place: US\npublisher: Educational Publishing Foundation","page":"281-288","source":"APA PsycNet","title":"Psychological measurement and the replication crisis: Four sacred cows","title-short":"Psychological measurement and the replication crisis","volume":"61","author":[{"family":"Lilienfeld","given":"Scott O."},{"family":"Strother","given":"Adele N."}],"issued":{"date-parts":[["2020"]]}}}],"schema":"https://github.com/citation-style-language/schema/raw/master/csl-citation.json"} </w:instrText>
+      </w:r>
+      <w:r>
+        <w:fldChar w:fldCharType="separate"/>
+      </w:r>
+      <w:r>
+        <w:t>(Lilienfeld &amp; Strother, 2020)</w:t>
+      </w:r>
+      <w:r>
+        <w:fldChar w:fldCharType="end"/>
+      </w:r>
+      <w:r>
+        <w:t xml:space="preserve">; (2) under-reporting of α values </w:t>
+      </w:r>
+      <w:r>
+        <w:fldChar w:fldCharType="begin"/>
+      </w:r>
+      <w:r>
+        <w:instrText xml:space="preserve"> ADDIN ZOTERO_ITEM CSL_CITATION {"citationID":"Qr8uQu86","properties":{"formattedCitation":"(Flake et al., 2017)","plainCitation":"(Flake et al., 2017)","noteIndex":0},"citationItems":[{"id":8055,"uris":["http://zotero.org/users/1687755/items/X2WI56UZ"],"itemData":{"id":8055,"type":"article-journal","abstract":"The verity of results about a psychological construct hinges on the validity of its measurement, making construct validation a fundamental methodology to the scientific process. We reviewed a representative sample of articles published in the Journal of Personality and Social Psychology for construct validity evidence. We report that latent variable measurement, in which responses to items are used to represent a construct, is pervasive in social and personality research. However, the field does not appear to be engaged in best practices for ongoing construct validation. We found that validity evidence of existing and author-developed scales was lacking, with coefficient a often being the only psychometric evidence reported. We provide a discussion of why the construct validation framework is important for social and personality researchers and recommendations for improving practice.","container-title":"Social Psychological and Personality Science","DOI":"10.1177/1948550617693063","ISSN":"1948-5506, 1948-5514","issue":"4","language":"en","page":"370-378","source":"Crossref","title":"Construct Validation in Social and Personality Research: Current Practice and Recommendations","title-short":"Construct Validation in Social and Personality Research","volume":"8","author":[{"family":"Flake","given":"J. K."},{"family":"Pek","given":"Jolynn"},{"family":"Hehman","given":"Eric"}],"issued":{"date-parts":[["2017",5]]}}}],"schema":"https://github.com/citation-style-language/schema/raw/master/csl-citation.json"} </w:instrText>
+      </w:r>
+      <w:r>
+        <w:fldChar w:fldCharType="separate"/>
+      </w:r>
+      <w:r>
+        <w:t>(Flake et al., 2017)</w:t>
+      </w:r>
+      <w:r>
+        <w:fldChar w:fldCharType="end"/>
+      </w:r>
+      <w:r>
+        <w:t xml:space="preserve">; or (3) opportunistically switching to other metrics of reliability (e.g., McDonald’s </w:t>
+      </w:r>
+      <w:r>
+        <w:t>ω</w:t>
+      </w:r>
+      <w:r>
+        <w:t xml:space="preserve">, ICC, or split-half reliability). </w:t>
+      </w:r>
+    </w:p>
+    <w:p>
+      <w:r>
+        <w:t xml:space="preserve">Our analyses are also limited to distortions at the thresholds. We can say little about the distribution of reported </w:t>
       </w:r>
       <m:oMath>
         <m:r>
@@ -3990,7 +3254,7 @@
         </m:r>
       </m:oMath>
       <w:r>
-        <w:t xml:space="preserve"> values in the psychology literature should therefore be made with caution. However, the I/O dataset does not suffer from this issue due to its very different extraction method and the more standardized nature of </w:t>
+        <w:t xml:space="preserve"> estimates or its correspondence with the true distribution of the reliability of measures in these literatures. The distribution of individual </w:t>
       </w:r>
       <m:oMath>
         <m:r>
@@ -4001,71 +3265,25 @@
         </m:r>
       </m:oMath>
       <w:r>
-        <w:t xml:space="preserve"> reporting in those journals (i.e., in the diagonals of correlation tables). The fact that evidence of α hacking was found in both databases, using very different extraction methods, increases our confidence in the results. </w:t>
-      </w:r>
-    </w:p>
-    <w:p>
-      <w:r>
-        <w:t xml:space="preserve">It is important to acknowledge that we studied reported α values, which may not represent the full sample of reliability estimates from the measures employed in the component studies. The reported values may be distorted in ways other than α-hacking around the thresholds, for example: (1) not calculating reliability estimates, which is more common in stimulus-response laboratory tasks than self-report scales and which can hide very low reliability </w:t>
+        <w:t xml:space="preserve"> values based on sample size and number of items is known </w:t>
       </w:r>
       <w:r>
         <w:fldChar w:fldCharType="begin"/>
       </w:r>
       <w:r>
-        <w:instrText xml:space="preserve"> ADDIN ZOTERO_ITEM CSL_CITATION {"citationID":"s3IOryaR","properties":{"formattedCitation":"(Lilienfeld &amp; Strother, 2020)","plainCitation":"(Lilienfeld &amp; Strother, 2020)","noteIndex":0},"citationItems":[{"id":15042,"uris":["http://zotero.org/users/1687755/items/A5EH7S6X"],"itemData":{"id":15042,"type":"article-journal","abstract":"Although there are surely multiple contributors to the replication crisis in psychology, one largely unappreciated source is a neglect of basic principles of measurement. We consider 4 sacred cows—widely shared and rarely questioned assumptions—in psychological measurement that may fuel the replicability crisis by contributing to questionable measurement practices. These 4 sacred cows are: (a) we can safely rely on the name of a measure to infer its content; (b) reliability is not a major concern for laboratory measures; (c) using measures that are difficult to collect obviates the need for large sample sizes; and (d) convergent validity data afford sufficient evidence for construct validity. For items a and d, we provide provisional data from recent psychological journals that support our assertion that such beliefs are prevalent among authors. To enhance the replicability of psychological science, researchers will need to become vigilant against erroneous assumptions regarding both the psychometric properties of their measures and the implications of these psychometric properties for their studies. (PsycInfo Database Record (c) 2022 APA, all rights reserved)","container-title":"Canadian Psychology / Psychologie canadienne","DOI":"10.1037/cap0000236","ISSN":"1878-7304","note":"publisher-place: US\npublisher: Educational Publishing Foundation","page":"281-288","source":"APA PsycNet","title":"Psychological measurement and the replication crisis: Four sacred cows","title-short":"Psychological measurement and the replication crisis","volume":"61","author":[{"family":"Lilienfeld","given":"Scott O."},{"family":"Strother","given":"Adele N."}],"issued":{"date-parts":[["2020"]]}}}],"schema":"https://github.com/citation-style-language/schema/raw/master/csl-citation.json"} </w:instrText>
+        <w:instrText xml:space="preserve"> ADDIN ZOTERO_ITEM CSL_CITATION {"citationID":"2qCvMuou","properties":{"formattedCitation":"(van Zyl et al., 2000)","plainCitation":"(van Zyl et al., 2000)","noteIndex":0},"citationItems":[{"id":15169,"uris":["http://zotero.org/users/1687755/items/BAAQNXFZ"],"itemData":{"id":15169,"type":"article-journal","abstract":"The asymptotic normal distribution of the maximum likelihood estimator of Cronbach's alpha (under normality) is derived for the case when no assumptions are made about the covariances among items. The asymptotic distribution is also considered for the special case of compound symmetry and compared to the exact distribution.","container-title":"Psychometrika","DOI":"10.1007/BF02296146","ISSN":"1860-0980","issue":"3","journalAbbreviation":"Psychometrika","language":"en","page":"271-280","source":"Springer Link","title":"On the distribution of the maximum likelihood estimator of Cronbach's alpha","volume":"65","author":[{"family":"Zyl","given":"J. M.","non-dropping-particle":"van"},{"family":"Neudecker","given":"H."},{"family":"Nel","given":"D. G."}],"issued":{"date-parts":[["2000",9,1]]}}}],"schema":"https://github.com/citation-style-language/schema/raw/master/csl-citation.json"} </w:instrText>
       </w:r>
       <w:r>
         <w:fldChar w:fldCharType="separate"/>
       </w:r>
       <w:r>
-        <w:t>(Lilienfeld &amp; Strother, 2020)</w:t>
+        <w:t>(van Zyl et al., 2000)</w:t>
       </w:r>
       <w:r>
         <w:fldChar w:fldCharType="end"/>
       </w:r>
       <w:r>
-        <w:t xml:space="preserve">; (2) under-reporting of α values </w:t>
-      </w:r>
-      <w:r>
-        <w:fldChar w:fldCharType="begin"/>
-      </w:r>
-      <w:r>
-        <w:instrText xml:space="preserve"> ADDIN ZOTERO_ITEM CSL_CITATION {"citationID":"Qr8uQu86","properties":{"formattedCitation":"(Flake et al., 2017)","plainCitation":"(Flake et al., 2017)","noteIndex":0},"citationItems":[{"id":8055,"uris":["http://zotero.org/users/1687755/items/X2WI56UZ"],"itemData":{"id":8055,"type":"article-journal","abstract":"The verity of results about a psychological construct hinges on the validity of its measurement, making construct validation a fundamental methodology to the scientific process. We reviewed a representative sample of articles published in the Journal of Personality and Social Psychology for construct validity evidence. We report that latent variable measurement, in which responses to items are used to represent a construct, is pervasive in social and personality research. However, the field does not appear to be engaged in best practices for ongoing construct validation. We found that validity evidence of existing and author-developed scales was lacking, with coefficient a often being the only psychometric evidence reported. We provide a discussion of why the construct validation framework is important for social and personality researchers and recommendations for improving practice.","container-title":"Social Psychological and Personality Science","DOI":"10.1177/1948550617693063","ISSN":"1948-5506, 1948-5514","issue":"4","language":"en","page":"370-378","source":"Crossref","title":"Construct Validation in Social and Personality Research: Current Practice and Recommendations","title-short":"Construct Validation in Social and Personality Research","volume":"8","author":[{"family":"Flake","given":"J. K."},{"family":"Pek","given":"Jolynn"},{"family":"Hehman","given":"Eric"}],"issued":{"date-parts":[["2017",5]]}}}],"schema":"https://github.com/citation-style-language/schema/raw/master/csl-citation.json"} </w:instrText>
-      </w:r>
-      <w:r>
-        <w:fldChar w:fldCharType="separate"/>
-      </w:r>
-      <w:r>
-        <w:t>(Flake et al., 2017)</w:t>
-      </w:r>
-      <w:r>
-        <w:fldChar w:fldCharType="end"/>
-      </w:r>
-      <w:r>
-        <w:t xml:space="preserve">; or (3) opportunistically switching to other metrics of reliability (e.g., McDonald’s </w:t>
-      </w:r>
-      <w:ins w:id="158" w:author="Ian Hussey" w:date="2023-02-17T12:55:00Z">
-        <w:r>
-          <w:t>ω</w:t>
-        </w:r>
-      </w:ins>
-      <m:oMath>
-        <m:r>
-          <w:del w:id="159" w:author="Ian Hussey" w:date="2023-02-17T12:55:00Z">
-            <w:rPr>
-              <w:rFonts w:ascii="Cambria Math" w:hAnsi="Cambria Math"/>
-            </w:rPr>
-            <m:t>ω</m:t>
-          </w:del>
-        </m:r>
-      </m:oMath>
-      <w:r>
-        <w:t xml:space="preserve">, ICC, or split-half reliability). </w:t>
-      </w:r>
-    </w:p>
-    <w:p>
-      <w:r>
-        <w:t xml:space="preserve">Our analyses are also limited to distortions at the thresholds. We can say little about the distribution of reported </w:t>
+        <w:t xml:space="preserve">, but not the population of scales which differ in their number of items. Perhaps some features of the observed distribution are due to the legitimate selection and refinement of scales with high </w:t>
       </w:r>
       <m:oMath>
         <m:r>
@@ -4076,7 +3294,271 @@
         </m:r>
       </m:oMath>
       <w:r>
-        <w:t xml:space="preserve"> estimates or its correspondence with the true distribution of the reliability of measures in these literatures. The distribution of individual </w:t>
+        <w:t xml:space="preserve"> values (causing its left-skew) or shortening of scales with very high </w:t>
+      </w:r>
+      <w:r>
+        <w:t>α</w:t>
+      </w:r>
+      <w:r>
+        <w:t xml:space="preserve"> </w:t>
+      </w:r>
+      <w:r>
+        <w:t>due to perceived item redundancy (causing few values above .95). Under these circumstances, it is important to note that the estimates of inflation should not be interpreted as the prevalence of α hacking, which remains unknown. Simulations could help us understand the severity of the problem under realistic conditions.</w:t>
+      </w:r>
+    </w:p>
+    <w:p>
+      <w:r>
+        <w:t xml:space="preserve">Finally, we use the term </w:t>
+      </w:r>
+      <w:r>
+        <w:t>α</w:t>
+      </w:r>
+      <w:r>
+        <w:t xml:space="preserve">-hacking, which should not be misunderstood as connoting intentional deception. Comparable discussions about researchers’ intentions in specific cases have been had in the </w:t>
+      </w:r>
+      <w:r>
+        <w:rPr>
+          <w:i/>
+        </w:rPr>
+        <w:t>p</w:t>
+      </w:r>
+      <w:r>
+        <w:t xml:space="preserve">-hacking literature are generally an unproductive distraction </w:t>
+      </w:r>
+      <w:r>
+        <w:fldChar w:fldCharType="begin"/>
+      </w:r>
+      <w:r>
+        <w:instrText xml:space="preserve"> ADDIN ZOTERO_ITEM CSL_CITATION {"citationID":"QxgpwfRq","properties":{"formattedCitation":"(Nelson et al., 2018)","plainCitation":"(Nelson et al., 2018)","noteIndex":0},"citationItems":[{"id":7405,"uris":["http://zotero.org/users/1687755/items/EIL94EDK"],"itemData":{"id":7405,"type":"article-journal","abstract":"In 2010–2012, a few largely coincidental events led experimental psychologists to realize that their approach to collecting, analyzing, and reporting data made it too easy to publish false-positive findings. This sparked a period of methodological reflection that we review here and call Psychology's Renaissance. We begin by describing how psychologists’ concerns with publication bias shifted from worrying about file-drawered studies to worrying about p-hacked analyses. We then review the methodological changes that psychologists have proposed and, in some cases, embraced. In describing how the renaissance has unfolded, we attempt to describe different points of view fairly but not neutrally, so as to identify the most promising paths forward. In so doing, we champion disclosure and preregistration, express skepticism about most statistical solutions to publication bias, take positions on the analysis and interpretation of replication failures, and contend that meta-analytical thinking increases the prevalence of false positives. Our general thesis is that the scientific practices of experimental psychologists have improved dramatically.","container-title":"Annual Review of Psychology","DOI":"10.1146/annurev-psych-122216-011836","issue":"1","note":"PMID: 29068778","page":"511-534","source":"Annual Reviews","title":"Psychology's Renaissance","volume":"69","author":[{"family":"Nelson","given":"Leif D."},{"family":"Simmons","given":"Joseph"},{"family":"Simonsohn","given":"Uri"}],"issued":{"date-parts":[["2018"]]}}}],"schema":"https://github.com/citation-style-language/schema/raw/master/csl-citation.json"} </w:instrText>
+      </w:r>
+      <w:r>
+        <w:fldChar w:fldCharType="separate"/>
+      </w:r>
+      <w:r>
+        <w:t>(Nelson et al., 2018)</w:t>
+      </w:r>
+      <w:r>
+        <w:fldChar w:fldCharType="end"/>
+      </w:r>
+      <w:r>
+        <w:t>. We use the term hacking to make clear that plausible explanations for the effect we observed here attribute them to researchers’ behaviors which serve to modify an index rather than some passive effect of the system (as with publication bias).</w:t>
+      </w:r>
+    </w:p>
+    <w:p>
+      <w:pPr>
+        <w:pStyle w:val="Heading2"/>
+      </w:pPr>
+      <w:bookmarkStart w:id="23" w:name="_q2dpq9p4y1f3" w:colFirst="0" w:colLast="0"/>
+      <w:bookmarkEnd w:id="23"/>
+      <w:r>
+        <w:t>Conclusion</w:t>
+      </w:r>
+    </w:p>
+    <w:p>
+      <w:pPr>
+        <w:rPr>
+          <w:color w:val="000000"/>
+        </w:rPr>
+      </w:pPr>
+      <w:r>
+        <w:t>The distributions of Cronbach’s</w:t>
+      </w:r>
+      <w:r>
+        <w:t xml:space="preserve"> </w:t>
+      </w:r>
+      <w:r>
+        <w:t>α</w:t>
+      </w:r>
+      <w:r>
+        <w:t xml:space="preserve"> </w:t>
+      </w:r>
+      <w:r>
+        <w:t>values in large samples from the psychology and I/O literatures show excesses of</w:t>
+      </w:r>
+      <w:r>
+        <w:t xml:space="preserve"> </w:t>
+      </w:r>
+      <w:r>
+        <w:t>α</w:t>
+      </w:r>
+      <w:r>
+        <w:t xml:space="preserve"> </w:t>
+      </w:r>
+      <w:r>
+        <w:t>values at commonly used thresholds. Features of the distribution suggest that these excesses are not solely driven by a benign selection for high true reliability, but may be biased by publication bias and/or</w:t>
+      </w:r>
+      <w:r>
+        <w:t xml:space="preserve"> </w:t>
+      </w:r>
+      <w:r>
+        <w:t>α</w:t>
+      </w:r>
+      <w:r>
+        <w:t xml:space="preserve">-hacking. These excesses at the thresholds may only be the tip of the iceberg: only direct comparisons between the published literature and bias-resistant methods such as Registered Reports can estimate the true extent of bias in published </w:t>
+      </w:r>
+      <w:r>
+        <w:t>α</w:t>
+      </w:r>
+      <w:r>
+        <w:t xml:space="preserve"> </w:t>
+      </w:r>
+      <w:r>
+        <w:t xml:space="preserve">values </w:t>
+      </w:r>
+      <w:r>
+        <w:fldChar w:fldCharType="begin"/>
+      </w:r>
+      <w:r>
+        <w:instrText xml:space="preserve"> ADDIN ZOTERO_ITEM CSL_CITATION {"citationID":"o8W2uOJq","properties":{"formattedCitation":"(i.e., analogous to what has been done with p-values: Scheel et al., 2021)","plainCitation":"(i.e., analogous to what has been done with p-values: Scheel et al., 2021)","noteIndex":0},"citationItems":[{"id":14589,"uris":["http://zotero.org/users/1687755/items/4XFRFPNM"],"itemData":{"id":14589,"type":"article-journal","abstract":"Selectively publishing results that support the tested hypotheses (?positive? results) distorts the available evidence for scientific claims. For the past decade, psychological scientists have been increasingly concerned about the degree of such distortion in their literature. A new publication format has been developed to prevent selective reporting: In Registered Reports (RRs), peer review and the decision to publish take place before results are known. We compared the results in published RRs (N = 71 as of November 2018) with a random sample of hypothesis-testing studies from the standard literature (N = 152) in psychology. Analyzing the first hypothesis of each article, we found 96% positive results in standard reports but only 44% positive results in RRs. We discuss possible explanations for this large difference and suggest that a plausible factor is the reduction of publication bias and/or Type I error inflation in the RR literature.","container-title":"Advances in Methods and Practices in Psychological Science","DOI":"10.1177/25152459211007467","ISSN":"2515-2459","issue":"2","language":"en","note":"publisher: SAGE Publications Inc","page":"25152459211007467","source":"SAGE Journals","title":"An Excess of Positive Results: Comparing the Standard Psychology Literature With Registered Reports","title-short":"An Excess of Positive Results","volume":"4","author":[{"family":"Scheel","given":"Anne M."},{"family":"Schijen","given":"Mitchell R. M. J."},{"family":"Lakens","given":"Daniël"}],"issued":{"date-parts":[["2021",4,1]]}},"label":"page","prefix":"i.e., analogous to what has been done with p-values: "}],"schema":"https://github.com/citation-style-language/schema/raw/master/csl-citation.json"} </w:instrText>
+      </w:r>
+      <w:r>
+        <w:fldChar w:fldCharType="separate"/>
+      </w:r>
+      <w:r>
+        <w:t xml:space="preserve">(i.e., analogous to what has been done with </w:t>
+      </w:r>
+      <w:r>
+        <w:rPr>
+          <w:i/>
+          <w:iCs/>
+        </w:rPr>
+        <w:t>p</w:t>
+      </w:r>
+      <w:r>
+        <w:t>-values: Scheel et al., 2021)</w:t>
+      </w:r>
+      <w:r>
+        <w:fldChar w:fldCharType="end"/>
+      </w:r>
+      <w:r>
+        <w:t xml:space="preserve">. Just like </w:t>
+      </w:r>
+      <w:r>
+        <w:rPr>
+          <w:i/>
+        </w:rPr>
+        <w:t>p</w:t>
+      </w:r>
+      <w:r>
+        <w:t xml:space="preserve">-hacking, </w:t>
+      </w:r>
+      <w:r>
+        <w:t>α</w:t>
+      </w:r>
+      <w:r>
+        <w:t xml:space="preserve">-hacking occurs when researchers overfit to in-sample data by exploiting researcher degrees of freedom, wittingly or not. Just like </w:t>
+      </w:r>
+      <w:r>
+        <w:rPr>
+          <w:i/>
+        </w:rPr>
+        <w:t>p</w:t>
+      </w:r>
+      <w:r>
+        <w:t xml:space="preserve">-hacking, </w:t>
+      </w:r>
+      <w:r>
+        <w:t>α</w:t>
+      </w:r>
+      <w:r>
+        <w:t>-hacking could be reduced through more transparent research practices, tailored to target the specific forms of overfitting, flexibility, and underreporting that give ri</w:t>
+      </w:r>
+      <w:r>
+        <w:rPr>
+          <w:color w:val="000000"/>
+        </w:rPr>
+        <w:t xml:space="preserve">se to it. Where </w:t>
+      </w:r>
+      <w:r>
+        <w:rPr>
+          <w:i/>
+          <w:color w:val="000000"/>
+        </w:rPr>
+        <w:t>p</w:t>
+      </w:r>
+      <w:r>
+        <w:rPr>
+          <w:color w:val="000000"/>
+        </w:rPr>
+        <w:t xml:space="preserve">-hacking has played an important role in the replication crisis in psychology, </w:t>
+      </w:r>
+      <w:r>
+        <w:t>α</w:t>
+      </w:r>
+      <w:r>
+        <w:rPr>
+          <w:color w:val="000000"/>
+        </w:rPr>
+        <w:t xml:space="preserve">-hacking may contribute to a growing measurement crisis </w:t>
+      </w:r>
+      <w:r>
+        <w:fldChar w:fldCharType="begin"/>
+      </w:r>
+      <w:r>
+        <w:instrText xml:space="preserve"> ADDIN ZOTERO_ITEM CSL_CITATION {"citationID":"lg6yPO4S","properties":{"formattedCitation":"(Flake &amp; Fried, 2020; Lilienfeld &amp; Strother, 2020)","plainCitation":"(Flake &amp; Fried, 2020; Lilienfeld &amp; Strother, 2020)","noteIndex":0},"citationItems":[{"id":15092,"uris":["http://zotero.org/users/1687755/items/YY5JH757"],"itemData":{"id":15092,"type":"article-journal","abstract":"In this article, we define questionable measurement practices (QMPs) as decisions researchers make that raise doubts about the validity of the measures, and ultimately the validity of study conclusions. Doubts arise for a host of reasons, including a lack of transparency, ignorance, negligence, or misrepresentation of the evidence. We describe the scope of the problem and focus on how transparency is a part of the solution. A lack of measurement transparency makes it impossible to evaluate potential threats to internal, external, statistical-conclusion, and construct validity. We demonstrate that psychology is plagued by a measurement schmeasurement attitude: QMPs are common, hide a stunning source of researcher degrees of freedom, and pose a serious threat to cumulative psychological science, but are largely ignored. We address these challenges by providing a set of questions that researchers and consumers of scientific research can consider to identify and avoid QMPs. Transparent answers to these measurement questions promote rigorous research, allow for thorough evaluations of a study?s inferences, and are necessary for meaningful replication studies.","container-title":"Advances in Methods and Practices in Psychological Science","DOI":"10.1177/2515245920952393","ISSN":"2515-2459","issue":"4","language":"en","note":"publisher: SAGE Publications Inc","page":"456-465","source":"SAGE Journals","title":"Measurement Schmeasurement: Questionable Measurement Practices and How to Avoid Them","title-short":"Measurement Schmeasurement","volume":"3","author":[{"family":"Flake","given":"Jessica Kay"},{"family":"Fried","given":"Eiko I."}],"issued":{"date-parts":[["2020",12,1]]}}},{"id":15042,"uris":["http://zotero.org/users/1687755/items/A5EH7S6X"],"itemData":{"id":15042,"type":"article-journal","abstract":"Although there are surely multiple contributors to the replication crisis in psychology, one largely unappreciated source is a neglect of basic principles of measurement. We consider 4 sacred cows—widely shared and rarely questioned assumptions—in psychological measurement that may fuel the replicability crisis by contributing to questionable measurement practices. These 4 sacred cows are: (a) we can safely rely on the name of a measure to infer its content; (b) reliability is not a major concern for laboratory measures; (c) using measures that are difficult to collect obviates the need for large sample sizes; and (d) convergent validity data afford sufficient evidence for construct validity. For items a and d, we provide provisional data from recent psychological journals that support our assertion that such beliefs are prevalent among authors. To enhance the replicability of psychological science, researchers will need to become vigilant against erroneous assumptions regarding both the psychometric properties of their measures and the implications of these psychometric properties for their studies. (PsycInfo Database Record (c) 2022 APA, all rights reserved)","container-title":"Canadian Psychology / Psychologie canadienne","DOI":"10.1037/cap0000236","ISSN":"1878-7304","note":"publisher-place: US\npublisher: Educational Publishing Foundation","page":"281-288","source":"APA PsycNet","title":"Psychological measurement and the replication crisis: Four sacred cows","title-short":"Psychological measurement and the replication crisis","volume":"61","author":[{"family":"Lilienfeld","given":"Scott O."},{"family":"Strother","given":"Adele N."}],"issued":{"date-parts":[["2020"]]}}}],"schema":"https://github.com/citation-style-language/schema/raw/master/csl-citation.json"} </w:instrText>
+      </w:r>
+      <w:r>
+        <w:fldChar w:fldCharType="separate"/>
+      </w:r>
+      <w:r>
+        <w:t>(Flake &amp; Fried, 2020; Lilienfeld &amp; Strother, 2020)</w:t>
+      </w:r>
+      <w:r>
+        <w:fldChar w:fldCharType="end"/>
+      </w:r>
+      <w:r>
+        <w:rPr>
+          <w:color w:val="000000"/>
+        </w:rPr>
+        <w:t>.</w:t>
+      </w:r>
+    </w:p>
+    <w:p>
+      <w:r>
+        <w:t>Previous research has discussed at length the misuse of</w:t>
+      </w:r>
+      <w:r>
+        <w:t xml:space="preserve"> </w:t>
+      </w:r>
+      <w:r>
+        <w:t>α</w:t>
+      </w:r>
+      <w:r>
+        <w:t xml:space="preserve"> </w:t>
+      </w:r>
+      <w:r>
+        <w:t xml:space="preserve">and the issues of using thresholds for </w:t>
+      </w:r>
+      <w:r>
+        <w:lastRenderedPageBreak/>
+        <w:t>decision making, all with very limited impact on the continued (mis)use of</w:t>
+      </w:r>
+      <w:r>
+        <w:t xml:space="preserve"> </w:t>
+      </w:r>
+      <w:r>
+        <w:t>α</w:t>
+      </w:r>
+      <w:r>
+        <w:t xml:space="preserve"> </w:t>
+      </w:r>
+      <w:r>
+        <w:fldChar w:fldCharType="begin"/>
+      </w:r>
+      <w:r>
+        <w:instrText xml:space="preserve"> ADDIN ZOTERO_ITEM CSL_CITATION {"citationID":"W8HuOKYH","properties":{"formattedCitation":"(e.g., Cortina, 1993; Schmitt, 1996; Sijtsma, 2009)","plainCitation":"(e.g., Cortina, 1993; Schmitt, 1996; Sijtsma, 2009)","noteIndex":0},"citationItems":[{"id":14111,"uris":["http://zotero.org/users/1687755/items/4EN8FN5W"],"itemData":{"id":14111,"type":"article-journal","abstract":"Psychological research involving scale construction has been hindered considerably by a widespread lack of understanding of coefficient alpha and reliability theory in general. A discussion of the assumptions and meaning of coefficient alpha is presented. This discussion is followed by a demonstration of the effects of test length and dimensionality on alpha by calculating the statistic for hypothetical tests with varying numbers of items, numbers of orthogonal dimensions, and average item intercorrelations. Recommendations for the proper use of coefficient alpha are offered. (PsycINFO Database Record (c) 2016 APA, all rights reserved)","container-title":"Journal of Applied Psychology","DOI":"10.1037/0021-9010.78.1.98","ISSN":"1939-1854","issue":"1","note":"publisher-place: US\npublisher: American Psychological Association","page":"98-104","source":"APA PsycNet","title":"What is coefficient alpha? An examination of theory and applications","title-short":"What is coefficient alpha?","volume":"78","author":[{"family":"Cortina","given":"Jose M."}],"issued":{"date-parts":[["1993"]]}},"label":"page","prefix":"e.g., "},{"id":8341,"uris":["http://zotero.org/users/1687755/items/GWND27SV"],"itemData":{"id":8341,"type":"article-journal","abstract":"The article addresses some concerns about how coefficient alpha is reported and used. It also shows that alpha is not a measure of homogeneity or unidimensionality. This fact and the finding that test length is related to reliability may cause significant misinterpretations of measures when alpha is used as evidence that a measure is unidimensional. For multidimensional measures, use of alpha as the basis for corrections for attenuation causes overestimates of true correlation. Satisfactory levels of alpha depend on test use and interpretation. Even relatively low (e.g., .50) levels of criterion reliability do not seriously attenuate validity coefficients. When reporting intercorrelations among measures that should be discriminable, it is important to present observed correlations, appropriate measures of reliability, and correlations corrected for unreliability. (PsycINFO Database Record (c) 2016 APA, all rights reserved)","container-title":"Psychological Assessment","DOI":"10.1037/1040-3590.8.4.350","ISSN":"1939-134X(Electronic),1040-3590(Print)","issue":"4","page":"350-353","source":"APA PsycNET","title":"Uses and abuses of coefficient alpha","volume":"8","author":[{"family":"Schmitt","given":"Neal"}],"issued":{"date-parts":[["1996"]]}}},{"id":1713,"uris":["http://zotero.org/users/1687755/items/KKKZUHIC"],"itemData":{"id":1713,"type":"article-journal","abstract":"This discussion paper argues that both the use of Cronbach’s alpha as a reliability estimate and as a measure of internal consistency suffer from major problems. First, alpha always has a value, which cannot be equal to the test score’s reliability given the interitem covariance matrix and the usual assumptions about measurement error. Second, in practice, alpha is used more often as a measure of the test’s internal consistency than as an estimate of reliability. However, it can be shown easily that alpha is unrelated to the internal structure of the test. It is further discussed that statistics based on a single test administration do not convey much information about the accuracy of individuals’ test performance. The paper ends with a list of conclusions about the usefulness of alpha.","container-title":"Psychometrika","DOI":"10.1007/s11336-008-9101-0","ISSN":"0033-3123","issue":"1","journalAbbreviation":"Psychometrika","note":"PMID: 20037639\nPMCID: PMC2792363","page":"107-120","source":"PubMed Central","title":"On the Use, the Misuse, and the Very Limited Usefulness of Cronbach’s Alpha","volume":"74","author":[{"family":"Sijtsma","given":"Klaas"}],"issued":{"date-parts":[["2009",3]]}}}],"schema":"https://github.com/citation-style-language/schema/raw/master/csl-citation.json"} </w:instrText>
+      </w:r>
+      <w:r>
+        <w:fldChar w:fldCharType="separate"/>
+      </w:r>
+      <w:r>
+        <w:t>(e.g., Cortina, 1993; Schmitt, 1996; Sijtsma, 2009)</w:t>
+      </w:r>
+      <w:r>
+        <w:fldChar w:fldCharType="end"/>
+      </w:r>
+      <w:r>
+        <w:t xml:space="preserve">. We are agnostic to whether </w:t>
       </w:r>
       <m:oMath>
         <m:r>
@@ -4087,25 +3569,7 @@
         </m:r>
       </m:oMath>
       <w:r>
-        <w:t xml:space="preserve"> values based on sample size and number of items is known </w:t>
-      </w:r>
-      <w:r>
-        <w:fldChar w:fldCharType="begin"/>
-      </w:r>
-      <w:r>
-        <w:instrText xml:space="preserve"> ADDIN ZOTERO_ITEM CSL_CITATION {"citationID":"2qCvMuou","properties":{"formattedCitation":"(van Zyl et al., 2000)","plainCitation":"(van Zyl et al., 2000)","noteIndex":0},"citationItems":[{"id":15169,"uris":["http://zotero.org/users/1687755/items/BAAQNXFZ"],"itemData":{"id":15169,"type":"article-journal","abstract":"The asymptotic normal distribution of the maximum likelihood estimator of Cronbach's alpha (under normality) is derived for the case when no assumptions are made about the covariances among items. The asymptotic distribution is also considered for the special case of compound symmetry and compared to the exact distribution.","container-title":"Psychometrika","DOI":"10.1007/BF02296146","ISSN":"1860-0980","issue":"3","journalAbbreviation":"Psychometrika","language":"en","page":"271-280","source":"Springer Link","title":"On the distribution of the maximum likelihood estimator of Cronbach's alpha","volume":"65","author":[{"family":"Zyl","given":"J. M.","non-dropping-particle":"van"},{"family":"Neudecker","given":"H."},{"family":"Nel","given":"D. G."}],"issued":{"date-parts":[["2000",9,1]]}}}],"schema":"https://github.com/citation-style-language/schema/raw/master/csl-citation.json"} </w:instrText>
-      </w:r>
-      <w:r>
-        <w:fldChar w:fldCharType="separate"/>
-      </w:r>
-      <w:r>
-        <w:t>(van Zyl et al., 2000)</w:t>
-      </w:r>
-      <w:r>
-        <w:fldChar w:fldCharType="end"/>
-      </w:r>
-      <w:r>
-        <w:t xml:space="preserve">, but not the population of scales which differ in their number of items. Perhaps some features of the observed distribution are due to the legitimate selection and refinement of scales with high </w:t>
+        <w:t xml:space="preserve"> and indeed cut-offs should or should not be used. </w:t>
       </w:r>
       <m:oMath>
         <m:r>
@@ -4116,340 +3580,26 @@
         </m:r>
       </m:oMath>
       <w:r>
-        <w:t xml:space="preserve"> values (causing its left-skew) or shortening of scales with very high </w:t>
-      </w:r>
-      <w:ins w:id="160" w:author="Ian Hussey" w:date="2023-02-17T12:54:00Z">
-        <w:r>
-          <w:t>α</w:t>
-        </w:r>
-        <w:r>
-          <w:t xml:space="preserve"> </w:t>
-        </w:r>
-      </w:ins>
-      <m:oMath>
-        <m:r>
-          <w:del w:id="161" w:author="Ian Hussey" w:date="2023-02-17T12:54:00Z">
-            <w:rPr>
-              <w:rFonts w:ascii="Cambria Math" w:hAnsi="Cambria Math"/>
-            </w:rPr>
-            <m:t>α</m:t>
-          </w:del>
-        </m:r>
-      </m:oMath>
-      <w:del w:id="162" w:author="Ian Hussey" w:date="2023-02-17T12:54:00Z">
-        <w:r>
-          <w:delText xml:space="preserve"> </w:delText>
-        </w:r>
-      </w:del>
-      <w:r>
-        <w:t>due to perceived item redundancy (causing few values above .95). Under these circumstances, it is important to note that the estimates of inflation should not be interpreted as the prevalence of α hacking, which remains unknown. Simulations could help us understand the severity of the problem under realistic conditions.</w:t>
-      </w:r>
-    </w:p>
-    <w:p>
-      <w:r>
-        <w:t xml:space="preserve">Finally, we use the term </w:t>
-      </w:r>
-      <w:hyperlink r:id="rId39">
-        <w:r>
-          <w:rPr>
-            <w:color w:val="000000"/>
-          </w:rPr>
-          <w:t>α</w:t>
-        </w:r>
-      </w:hyperlink>
-      <w:r>
-        <w:t xml:space="preserve">-hacking, which should not be misunderstood as connoting intentional deception. Comparable discussions about researchers’ intentions in specific cases have been had in the </w:t>
-      </w:r>
-      <w:r>
-        <w:rPr>
-          <w:i/>
-        </w:rPr>
-        <w:t>p</w:t>
-      </w:r>
-      <w:r>
-        <w:t xml:space="preserve">-hacking literature are generally an unproductive distraction </w:t>
-      </w:r>
-      <w:r>
-        <w:fldChar w:fldCharType="begin"/>
-      </w:r>
-      <w:r>
-        <w:instrText xml:space="preserve"> ADDIN ZOTERO_ITEM CSL_CITATION {"citationID":"QxgpwfRq","properties":{"formattedCitation":"(Nelson et al., 2018)","plainCitation":"(Nelson et al., 2018)","noteIndex":0},"citationItems":[{"id":7405,"uris":["http://zotero.org/users/1687755/items/EIL94EDK"],"itemData":{"id":7405,"type":"article-journal","abstract":"In 2010–2012, a few largely coincidental events led experimental psychologists to realize that their approach to collecting, analyzing, and reporting data made it too easy to publish false-positive findings. This sparked a period of methodological reflection that we review here and call Psychology's Renaissance. We begin by describing how psychologists’ concerns with publication bias shifted from worrying about file-drawered studies to worrying about p-hacked analyses. We then review the methodological changes that psychologists have proposed and, in some cases, embraced. In describing how the renaissance has unfolded, we attempt to describe different points of view fairly but not neutrally, so as to identify the most promising paths forward. In so doing, we champion disclosure and preregistration, express skepticism about most statistical solutions to publication bias, take positions on the analysis and interpretation of replication failures, and contend that meta-analytical thinking increases the prevalence of false positives. Our general thesis is that the scientific practices of experimental psychologists have improved dramatically.","container-title":"Annual Review of Psychology","DOI":"10.1146/annurev-psych-122216-011836","issue":"1","note":"PMID: 29068778","page":"511-534","source":"Annual Reviews","title":"Psychology's Renaissance","volume":"69","author":[{"family":"Nelson","given":"Leif D."},{"family":"Simmons","given":"Joseph"},{"family":"Simonsohn","given":"Uri"}],"issued":{"date-parts":[["2018"]]}}}],"schema":"https://github.com/citation-style-language/schema/raw/master/csl-citation.json"} </w:instrText>
-      </w:r>
-      <w:r>
-        <w:fldChar w:fldCharType="separate"/>
-      </w:r>
-      <w:r>
-        <w:t>(Nelson et al., 2018)</w:t>
-      </w:r>
-      <w:r>
-        <w:fldChar w:fldCharType="end"/>
-      </w:r>
-      <w:r>
-        <w:t>. We use the term hacking to make clear that plausible explanations for the effect we observed here attribute them to researchers’ behaviors which serve to modify an index rather than some passive effect of the system (as with publication bias).</w:t>
-      </w:r>
-    </w:p>
-    <w:p>
-      <w:pPr>
-        <w:pStyle w:val="Heading2"/>
-      </w:pPr>
-      <w:bookmarkStart w:id="163" w:name="_q2dpq9p4y1f3" w:colFirst="0" w:colLast="0"/>
-      <w:bookmarkEnd w:id="163"/>
-      <w:r>
-        <w:t>Conclusion</w:t>
-      </w:r>
-    </w:p>
-    <w:p>
-      <w:pPr>
+        <w:t>-hacking, in the sense of overfitting to in-sample data, is a different and potentially more pressing problem. However, expediting increased transparency in scale development could, at the same time, lead to more informed choices of reliability coefficients and a less problematic impact of thresholds.</w:t>
+      </w:r>
+    </w:p>
+    <w:p>
+      <w:r>
         <w:rPr>
           <w:color w:val="000000"/>
         </w:rPr>
-      </w:pPr>
-      <w:r>
-        <w:t xml:space="preserve">The distributions of Cronbach’s </w:t>
-      </w:r>
-      <w:hyperlink r:id="rId40">
-        <w:r>
-          <w:rPr>
-            <w:color w:val="000000"/>
-          </w:rPr>
-          <w:t>α</w:t>
-        </w:r>
-      </w:hyperlink>
-      <w:r>
-        <w:t xml:space="preserve"> values in large samples from the psychology and I/O literatures show excesses of </w:t>
-      </w:r>
-      <w:hyperlink r:id="rId41">
-        <w:r>
-          <w:rPr>
-            <w:color w:val="000000"/>
-          </w:rPr>
-          <w:t>α</w:t>
-        </w:r>
-      </w:hyperlink>
-      <w:r>
-        <w:t xml:space="preserve"> values at commonly used thresholds. Features of the distribution suggest that these excesses are not solely driven by a benign selection for high true reliability, but may be biased by publication bias and/or </w:t>
-      </w:r>
-      <w:hyperlink r:id="rId42">
-        <w:r>
-          <w:rPr>
-            <w:color w:val="000000"/>
-          </w:rPr>
-          <w:t>α</w:t>
-        </w:r>
-      </w:hyperlink>
-      <w:r>
-        <w:t xml:space="preserve">-hacking. These excesses at the thresholds may only be the tip of the iceberg: only direct comparisons between the published literature and bias-resistant methods such as Registered Reports can estimate the true extent of bias in published </w:t>
-      </w:r>
-      <w:hyperlink r:id="rId43">
-        <w:r>
-          <w:rPr>
-            <w:color w:val="000000"/>
-          </w:rPr>
-          <w:t>α</w:t>
-        </w:r>
-      </w:hyperlink>
-      <w:hyperlink r:id="rId44">
-        <w:r>
-          <w:rPr>
-            <w:color w:val="000000"/>
-          </w:rPr>
-          <w:t xml:space="preserve"> </w:t>
-        </w:r>
-      </w:hyperlink>
-      <w:r>
-        <w:t xml:space="preserve">values </w:t>
-      </w:r>
-      <w:r>
-        <w:fldChar w:fldCharType="begin"/>
-      </w:r>
-      <w:r>
-        <w:instrText xml:space="preserve"> ADDIN ZOTERO_ITEM CSL_CITATION {"citationID":"o8W2uOJq","properties":{"formattedCitation":"(i.e., analogous to what has been done with p-values: Scheel et al., 2021)","plainCitation":"(i.e., analogous to what has been done with p-values: Scheel et al., 2021)","noteIndex":0},"citationItems":[{"id":14589,"uris":["http://zotero.org/users/1687755/items/4XFRFPNM"],"itemData":{"id":14589,"type":"article-journal","abstract":"Selectively publishing results that support the tested hypotheses (?positive? results) distorts the available evidence for scientific claims. For the past decade, psychological scientists have been increasingly concerned about the degree of such distortion in their literature. A new publication format has been developed to prevent selective reporting: In Registered Reports (RRs), peer review and the decision to publish take place before results are known. We compared the results in published RRs (N = 71 as of November 2018) with a random sample of hypothesis-testing studies from the standard literature (N = 152) in psychology. Analyzing the first hypothesis of each article, we found 96% positive results in standard reports but only 44% positive results in RRs. We discuss possible explanations for this large difference and suggest that a plausible factor is the reduction of publication bias and/or Type I error inflation in the RR literature.","container-title":"Advances in Methods and Practices in Psychological Science","DOI":"10.1177/25152459211007467","ISSN":"2515-2459","issue":"2","language":"en","note":"publisher: SAGE Publications Inc","page":"25152459211007467","source":"SAGE Journals","title":"An Excess of Positive Results: Comparing the Standard Psychology Literature With Registered Reports","title-short":"An Excess of Positive Results","volume":"4","author":[{"family":"Scheel","given":"Anne M."},{"family":"Schijen","given":"Mitchell R. M. J."},{"family":"Lakens","given":"Daniël"}],"issued":{"date-parts":[["2021",4,1]]}},"label":"page","prefix":"i.e., analogous to what has been done with p-values: "}],"schema":"https://github.com/citation-style-language/schema/raw/master/csl-citation.json"} </w:instrText>
-      </w:r>
-      <w:r>
-        <w:fldChar w:fldCharType="separate"/>
-      </w:r>
-      <w:r>
-        <w:t xml:space="preserve">(i.e., analogous to what has been done with </w:t>
-      </w:r>
-      <w:r>
-        <w:rPr>
-          <w:i/>
-          <w:iCs/>
-        </w:rPr>
-        <w:t>p</w:t>
-      </w:r>
-      <w:r>
-        <w:t>-values: Scheel et al., 2021)</w:t>
-      </w:r>
-      <w:r>
-        <w:fldChar w:fldCharType="end"/>
-      </w:r>
-      <w:r>
-        <w:t xml:space="preserve">. Just like </w:t>
-      </w:r>
-      <w:r>
-        <w:rPr>
-          <w:i/>
-        </w:rPr>
-        <w:t>p</w:t>
-      </w:r>
-      <w:r>
-        <w:t xml:space="preserve">-hacking, </w:t>
-      </w:r>
-      <w:hyperlink r:id="rId45">
-        <w:r>
-          <w:rPr>
-            <w:color w:val="000000"/>
-          </w:rPr>
-          <w:t>α</w:t>
-        </w:r>
-      </w:hyperlink>
-      <w:r>
-        <w:t xml:space="preserve">-hacking occurs when researchers overfit to in-sample data by exploiting researcher degrees of freedom, wittingly or not. Just like </w:t>
-      </w:r>
-      <w:r>
-        <w:rPr>
-          <w:i/>
-        </w:rPr>
-        <w:t>p</w:t>
-      </w:r>
-      <w:r>
-        <w:t xml:space="preserve">-hacking, </w:t>
-      </w:r>
-      <w:hyperlink r:id="rId46">
-        <w:r>
-          <w:rPr>
-            <w:color w:val="000000"/>
-          </w:rPr>
-          <w:t>α</w:t>
-        </w:r>
-      </w:hyperlink>
-      <w:r>
-        <w:t>-hacking could be reduced through more transparent research practices, tailored to target the specific forms of overfitting, flexibility, and underreporting that give ri</w:t>
+        <w:t>Therefore, fu</w:t>
+      </w:r>
+      <w:r>
+        <w:t>ture research should more precisely preregister and fully report not only their analytic strategy but their measurem</w:t>
       </w:r>
       <w:r>
         <w:rPr>
           <w:color w:val="000000"/>
         </w:rPr>
-        <w:t xml:space="preserve">se to it. Where </w:t>
-      </w:r>
-      <w:r>
-        <w:rPr>
-          <w:i/>
-          <w:color w:val="000000"/>
-        </w:rPr>
-        <w:t>p</w:t>
-      </w:r>
-      <w:r>
-        <w:rPr>
-          <w:color w:val="000000"/>
-        </w:rPr>
-        <w:t xml:space="preserve">-hacking has played an important role in the replication crisis in psychology, α-hacking may contribute to a growing measurement crisis </w:t>
-      </w:r>
-      <w:r>
-        <w:fldChar w:fldCharType="begin"/>
-      </w:r>
-      <w:r>
-        <w:instrText xml:space="preserve"> ADDIN ZOTERO_ITEM CSL_CITATION {"citationID":"lg6yPO4S","properties":{"formattedCitation":"(Flake &amp; Fried, 2020; Lilienfeld &amp; Strother, 2020)","plainCitation":"(Flake &amp; Fried, 2020; Lilienfeld &amp; Strother, 2020)","noteIndex":0},"citationItems":[{"id":15092,"uris":["http://zotero.org/users/1687755/items/YY5JH757"],"itemData":{"id":15092,"type":"article-journal","abstract":"In this article, we define questionable measurement practices (QMPs) as decisions researchers make that raise doubts about the validity of the measures, and ultimately the validity of study conclusions. Doubts arise for a host of reasons, including a lack of transparency, ignorance, negligence, or misrepresentation of the evidence. We describe the scope of the problem and focus on how transparency is a part of the solution. A lack of measurement transparency makes it impossible to evaluate potential threats to internal, external, statistical-conclusion, and construct validity. We demonstrate that psychology is plagued by a measurement schmeasurement attitude: QMPs are common, hide a stunning source of researcher degrees of freedom, and pose a serious threat to cumulative psychological science, but are largely ignored. We address these challenges by providing a set of questions that researchers and consumers of scientific research can consider to identify and avoid QMPs. Transparent answers to these measurement questions promote rigorous research, allow for thorough evaluations of a study?s inferences, and are necessary for meaningful replication studies.","container-title":"Advances in Methods and Practices in Psychological Science","DOI":"10.1177/2515245920952393","ISSN":"2515-2459","issue":"4","language":"en","note":"publisher: SAGE Publications Inc","page":"456-465","source":"SAGE Journals","title":"Measurement Schmeasurement: Questionable Measurement Practices and How to Avoid Them","title-short":"Measurement Schmeasurement","volume":"3","author":[{"family":"Flake","given":"Jessica Kay"},{"family":"Fried","given":"Eiko I."}],"issued":{"date-parts":[["2020",12,1]]}}},{"id":15042,"uris":["http://zotero.org/users/1687755/items/A5EH7S6X"],"itemData":{"id":15042,"type":"article-journal","abstract":"Although there are surely multiple contributors to the replication crisis in psychology, one largely unappreciated source is a neglect of basic principles of measurement. We consider 4 sacred cows—widely shared and rarely questioned assumptions—in psychological measurement that may fuel the replicability crisis by contributing to questionable measurement practices. These 4 sacred cows are: (a) we can safely rely on the name of a measure to infer its content; (b) reliability is not a major concern for laboratory measures; (c) using measures that are difficult to collect obviates the need for large sample sizes; and (d) convergent validity data afford sufficient evidence for construct validity. For items a and d, we provide provisional data from recent psychological journals that support our assertion that such beliefs are prevalent among authors. To enhance the replicability of psychological science, researchers will need to become vigilant against erroneous assumptions regarding both the psychometric properties of their measures and the implications of these psychometric properties for their studies. (PsycInfo Database Record (c) 2022 APA, all rights reserved)","container-title":"Canadian Psychology / Psychologie canadienne","DOI":"10.1037/cap0000236","ISSN":"1878-7304","note":"publisher-place: US\npublisher: Educational Publishing Foundation","page":"281-288","source":"APA PsycNet","title":"Psychological measurement and the replication crisis: Four sacred cows","title-short":"Psychological measurement and the replication crisis","volume":"61","author":[{"family":"Lilienfeld","given":"Scott O."},{"family":"Strother","given":"Adele N."}],"issued":{"date-parts":[["2020"]]}}}],"schema":"https://github.com/citation-style-language/schema/raw/master/csl-citation.json"} </w:instrText>
-      </w:r>
-      <w:r>
-        <w:fldChar w:fldCharType="separate"/>
-      </w:r>
-      <w:r>
-        <w:t>(Flake &amp; Fried, 2020; Lilienfeld &amp; Strother, 2020)</w:t>
-      </w:r>
-      <w:r>
-        <w:fldChar w:fldCharType="end"/>
-      </w:r>
-      <w:r>
-        <w:rPr>
-          <w:color w:val="000000"/>
-        </w:rPr>
-        <w:t>.</w:t>
-      </w:r>
-    </w:p>
-    <w:p>
-      <w:r>
-        <w:t xml:space="preserve">Previous research has discussed at length the misuse of </w:t>
-      </w:r>
-      <w:hyperlink r:id="rId47">
-        <w:r>
-          <w:t>α</w:t>
-        </w:r>
-      </w:hyperlink>
-      <w:r>
-        <w:t xml:space="preserve"> and the issues of using thresholds for </w:t>
-      </w:r>
-      <w:r>
-        <w:lastRenderedPageBreak/>
-        <w:t xml:space="preserve">decision making, all with very limited impact on the continued (mis)use of </w:t>
-      </w:r>
-      <w:hyperlink r:id="rId48">
-        <w:r>
-          <w:t>α</w:t>
-        </w:r>
-      </w:hyperlink>
-      <w:r>
-        <w:t xml:space="preserve"> </w:t>
-      </w:r>
-      <w:r>
-        <w:fldChar w:fldCharType="begin"/>
-      </w:r>
-      <w:r>
-        <w:instrText xml:space="preserve"> ADDIN ZOTERO_ITEM CSL_CITATION {"citationID":"W8HuOKYH","properties":{"formattedCitation":"(e.g., Cortina, 1993; Schmitt, 1996; Sijtsma, 2009)","plainCitation":"(e.g., Cortina, 1993; Schmitt, 1996; Sijtsma, 2009)","noteIndex":0},"citationItems":[{"id":14111,"uris":["http://zotero.org/users/1687755/items/4EN8FN5W"],"itemData":{"id":14111,"type":"article-journal","abstract":"Psychological research involving scale construction has been hindered considerably by a widespread lack of understanding of coefficient alpha and reliability theory in general. A discussion of the assumptions and meaning of coefficient alpha is presented. This discussion is followed by a demonstration of the effects of test length and dimensionality on alpha by calculating the statistic for hypothetical tests with varying numbers of items, numbers of orthogonal dimensions, and average item intercorrelations. Recommendations for the proper use of coefficient alpha are offered. (PsycINFO Database Record (c) 2016 APA, all rights reserved)","container-title":"Journal of Applied Psychology","DOI":"10.1037/0021-9010.78.1.98","ISSN":"1939-1854","issue":"1","note":"publisher-place: US\npublisher: American Psychological Association","page":"98-104","source":"APA PsycNet","title":"What is coefficient alpha? An examination of theory and applications","title-short":"What is coefficient alpha?","volume":"78","author":[{"family":"Cortina","given":"Jose M."}],"issued":{"date-parts":[["1993"]]}},"label":"page","prefix":"e.g., "},{"id":8341,"uris":["http://zotero.org/users/1687755/items/GWND27SV"],"itemData":{"id":8341,"type":"article-journal","abstract":"The article addresses some concerns about how coefficient alpha is reported and used. It also shows that alpha is not a measure of homogeneity or unidimensionality. This fact and the finding that test length is related to reliability may cause significant misinterpretations of measures when alpha is used as evidence that a measure is unidimensional. For multidimensional measures, use of alpha as the basis for corrections for attenuation causes overestimates of true correlation. Satisfactory levels of alpha depend on test use and interpretation. Even relatively low (e.g., .50) levels of criterion reliability do not seriously attenuate validity coefficients. When reporting intercorrelations among measures that should be discriminable, it is important to present observed correlations, appropriate measures of reliability, and correlations corrected for unreliability. (PsycINFO Database Record (c) 2016 APA, all rights reserved)","container-title":"Psychological Assessment","DOI":"10.1037/1040-3590.8.4.350","ISSN":"1939-134X(Electronic),1040-3590(Print)","issue":"4","page":"350-353","source":"APA PsycNET","title":"Uses and abuses of coefficient alpha","volume":"8","author":[{"family":"Schmitt","given":"Neal"}],"issued":{"date-parts":[["1996"]]}}},{"id":1713,"uris":["http://zotero.org/users/1687755/items/KKKZUHIC"],"itemData":{"id":1713,"type":"article-journal","abstract":"This discussion paper argues that both the use of Cronbach’s alpha as a reliability estimate and as a measure of internal consistency suffer from major problems. First, alpha always has a value, which cannot be equal to the test score’s reliability given the interitem covariance matrix and the usual assumptions about measurement error. Second, in practice, alpha is used more often as a measure of the test’s internal consistency than as an estimate of reliability. However, it can be shown easily that alpha is unrelated to the internal structure of the test. It is further discussed that statistics based on a single test administration do not convey much information about the accuracy of individuals’ test performance. The paper ends with a list of conclusions about the usefulness of alpha.","container-title":"Psychometrika","DOI":"10.1007/s11336-008-9101-0","ISSN":"0033-3123","issue":"1","journalAbbreviation":"Psychometrika","note":"PMID: 20037639\nPMCID: PMC2792363","page":"107-120","source":"PubMed Central","title":"On the Use, the Misuse, and the Very Limited Usefulness of Cronbach’s Alpha","volume":"74","author":[{"family":"Sijtsma","given":"Klaas"}],"issued":{"date-parts":[["2009",3]]}}}],"schema":"https://github.com/citation-style-language/schema/raw/master/csl-citation.json"} </w:instrText>
-      </w:r>
-      <w:r>
-        <w:fldChar w:fldCharType="separate"/>
-      </w:r>
-      <w:r>
-        <w:t>(e.g., Cortina, 1993; Schmitt, 1996; Sijtsma, 2009)</w:t>
-      </w:r>
-      <w:r>
-        <w:fldChar w:fldCharType="end"/>
-      </w:r>
-      <w:r>
-        <w:t xml:space="preserve">. We are agnostic to whether </w:t>
-      </w:r>
-      <m:oMath>
-        <m:r>
-          <w:rPr>
-            <w:rFonts w:ascii="Cambria Math" w:hAnsi="Cambria Math"/>
-          </w:rPr>
-          <m:t>α</m:t>
-        </m:r>
-      </m:oMath>
-      <w:r>
-        <w:t xml:space="preserve"> and indeed cut-offs should or should not be used. </w:t>
-      </w:r>
-      <m:oMath>
-        <m:r>
-          <w:rPr>
-            <w:rFonts w:ascii="Cambria Math" w:hAnsi="Cambria Math"/>
-          </w:rPr>
-          <m:t>α</m:t>
-        </m:r>
-      </m:oMath>
-      <w:r>
-        <w:t>-hacking, in the sense of overfitting to in-sample data, is a different and potentially more pressing problem. However, expediting increased transparency in scale development could, at the same time, lead to more informed choices of reliability coefficients and a less problematic impact of thresholds.</w:t>
-      </w:r>
-    </w:p>
-    <w:p>
-      <w:r>
-        <w:rPr>
-          <w:color w:val="000000"/>
-        </w:rPr>
-        <w:t>Therefore, fu</w:t>
-      </w:r>
-      <w:r>
-        <w:t>ture research should more precisely preregister and fully report not only their analytic strategy but their measurem</w:t>
-      </w:r>
-      <w:r>
-        <w:rPr>
-          <w:color w:val="000000"/>
-        </w:rPr>
         <w:t xml:space="preserve">ent strategy. We echo similar calls for greater transparency made by Flake and Fried </w:t>
       </w:r>
-      <w:hyperlink r:id="rId49">
+      <w:hyperlink r:id="rId24">
         <w:r>
           <w:rPr>
             <w:color w:val="000000"/>
@@ -4463,7 +3613,7 @@
         </w:rPr>
         <w:t xml:space="preserve">. This includes the content and implementation of measures </w:t>
       </w:r>
-      <w:hyperlink r:id="rId50">
+      <w:hyperlink r:id="rId25">
         <w:r>
           <w:rPr>
             <w:color w:val="000000"/>
@@ -4480,8 +3630,8 @@
       <w:r>
         <w:t>ment properties), all decision making rules, and any ad-hoc modifications. Of course, such full reporting is much easier if a standardized protocol can simply be cited. Indeed, we believe increased requirements for measurement transparency will also entail increased measurement standardization and thus help psychology mature to become a more integrated science.</w:t>
       </w:r>
-      <w:bookmarkStart w:id="164" w:name="_td2hvrdyp3uk" w:colFirst="0" w:colLast="0"/>
-      <w:bookmarkEnd w:id="164"/>
+      <w:bookmarkStart w:id="24" w:name="_td2hvrdyp3uk" w:colFirst="0" w:colLast="0"/>
+      <w:bookmarkEnd w:id="24"/>
     </w:p>
     <w:p>
       <w:pPr>
@@ -4498,7 +3648,7 @@
       <w:r>
         <w:t xml:space="preserve">Ian Hussey (corresponding author: </w:t>
       </w:r>
-      <w:hyperlink r:id="rId51">
+      <w:hyperlink r:id="rId26">
         <w:r>
           <w:rPr>
             <w:color w:val="1155CC"/>
@@ -4510,7 +3660,7 @@
       <w:r>
         <w:t xml:space="preserve">), Ruhr University Bochum, Germany. ORCID </w:t>
       </w:r>
-      <w:hyperlink r:id="rId52">
+      <w:hyperlink r:id="rId27">
         <w:r>
           <w:rPr>
             <w:color w:val="1155CC"/>
@@ -4538,7 +3688,7 @@
       <w:r>
         <w:t xml:space="preserve">, University of Leipzig, Germany. ORCID </w:t>
       </w:r>
-      <w:hyperlink r:id="rId53">
+      <w:hyperlink r:id="rId28">
         <w:r>
           <w:rPr>
             <w:color w:val="1155CC"/>
@@ -4550,7 +3700,7 @@
       <w:r>
         <w:t xml:space="preserve">; Frank Bosco, Virginia Commonwealth University, USA. ORCID </w:t>
       </w:r>
-      <w:hyperlink r:id="rId54">
+      <w:hyperlink r:id="rId29">
         <w:r>
           <w:rPr>
             <w:color w:val="1155CC"/>
@@ -4562,7 +3712,7 @@
       <w:r>
         <w:t xml:space="preserve">; Malte Elson, University of Bern, Switzerland. ORCID </w:t>
       </w:r>
-      <w:hyperlink r:id="rId55">
+      <w:hyperlink r:id="rId30">
         <w:r>
           <w:rPr>
             <w:color w:val="1155CC"/>
@@ -4574,7 +3724,7 @@
       <w:r>
         <w:t xml:space="preserve">; Ruben Arslan, University of Leipzig, Germany. ORCID </w:t>
       </w:r>
-      <w:hyperlink r:id="rId56">
+      <w:hyperlink r:id="rId31">
         <w:r>
           <w:rPr>
             <w:color w:val="1155CC"/>
@@ -4602,8 +3752,8 @@
       <w:pPr>
         <w:pStyle w:val="Heading1"/>
       </w:pPr>
-      <w:bookmarkStart w:id="165" w:name="_1y8ccjcpw584" w:colFirst="0" w:colLast="0"/>
-      <w:bookmarkEnd w:id="165"/>
+      <w:bookmarkStart w:id="25" w:name="_1y8ccjcpw584" w:colFirst="0" w:colLast="0"/>
+      <w:bookmarkEnd w:id="25"/>
       <w:r>
         <w:t>References</w:t>
       </w:r>
@@ -5728,8 +4878,8 @@
       <w:r>
         <w:fldChar w:fldCharType="end"/>
       </w:r>
-      <w:bookmarkStart w:id="166" w:name="_sryf0rf5v25j" w:colFirst="0" w:colLast="0"/>
-      <w:bookmarkEnd w:id="166"/>
+      <w:bookmarkStart w:id="26" w:name="_sryf0rf5v25j" w:colFirst="0" w:colLast="0"/>
+      <w:bookmarkEnd w:id="26"/>
     </w:p>
     <w:sectPr>
       <w:type w:val="continuous"/>
@@ -6090,14 +5240,6 @@
 <w:hdr xmlns:wpc="http://schemas.microsoft.com/office/word/2010/wordprocessingCanvas" xmlns:cx="http://schemas.microsoft.com/office/drawing/2014/chartex" xmlns:cx1="http://schemas.microsoft.com/office/drawing/2015/9/8/chartex" xmlns:cx2="http://schemas.microsoft.com/office/drawing/2015/10/21/chartex" xmlns:cx3="http://schemas.microsoft.com/office/drawing/2016/5/9/chartex" xmlns:cx4="http://schemas.microsoft.com/office/drawing/2016/5/10/chartex" xmlns:cx5="http://schemas.microsoft.com/office/drawing/2016/5/11/chartex" xmlns:cx6="http://schemas.microsoft.com/office/drawing/2016/5/12/chartex" xmlns:cx7="http://schemas.microsoft.com/office/drawing/2016/5/13/chartex" xmlns:cx8="http://schemas.microsoft.com/office/drawing/2016/5/14/chartex" xmlns:mc="http://schemas.openxmlformats.org/markup-compatibility/2006" xmlns:aink="http://schemas.microsoft.com/office/drawing/2016/ink" xmlns:am3d="http://schemas.microsoft.com/office/drawing/2017/model3d" xmlns:o="urn:schemas-microsoft-com:office:office" xmlns:oel="http://schemas.microsoft.com/office/2019/extlst" xmlns:r="http://schemas.openxmlformats.org/officeDocument/2006/relationships" xmlns:m="http://schemas.openxmlformats.org/officeDocument/2006/math" xmlns:v="urn:schemas-microsoft-com:vml" xmlns:wp14="http://schemas.microsoft.com/office/word/2010/wordprocessingDrawing" xmlns:wp="http://schemas.openxmlformats.org/drawingml/2006/wordprocessingDrawing" xmlns:w10="urn:schemas-microsoft-com:office:word" xmlns:w="http://schemas.openxmlformats.org/wordprocessingml/2006/main" xmlns:w14="http://schemas.microsoft.com/office/word/2010/wordml" xmlns:w15="http://schemas.microsoft.com/office/word/2012/wordml" xmlns:w16cex="http://schemas.microsoft.com/office/word/2018/wordml/cex" xmlns:w16cid="http://schemas.microsoft.com/office/word/2016/wordml/cid" xmlns:w16="http://schemas.microsoft.com/office/word/2018/wordml" xmlns:w16sdtdh="http://schemas.microsoft.com/office/word/2020/wordml/sdtdatahash" xmlns:w16se="http://schemas.microsoft.com/office/word/2015/wordml/symex" xmlns:wpg="http://schemas.microsoft.com/office/word/2010/wordprocessingGroup" xmlns:wpi="http://schemas.microsoft.com/office/word/2010/wordprocessingInk" xmlns:wne="http://schemas.microsoft.com/office/word/2006/wordml" xmlns:wps="http://schemas.microsoft.com/office/word/2010/wordprocessingShape" mc:Ignorable="w14 w15 w16se w16cid w16 w16cex w16sdtdh wp14">
   <w:p/>
 </w:hdr>
-</file>
-
-<file path=word/people.xml><?xml version="1.0" encoding="utf-8"?>
-<w15:people xmlns:wpc="http://schemas.microsoft.com/office/word/2010/wordprocessingCanvas" xmlns:cx="http://schemas.microsoft.com/office/drawing/2014/chartex" xmlns:cx1="http://schemas.microsoft.com/office/drawing/2015/9/8/chartex" xmlns:cx2="http://schemas.microsoft.com/office/drawing/2015/10/21/chartex" xmlns:cx3="http://schemas.microsoft.com/office/drawing/2016/5/9/chartex" xmlns:cx4="http://schemas.microsoft.com/office/drawing/2016/5/10/chartex" xmlns:cx5="http://schemas.microsoft.com/office/drawing/2016/5/11/chartex" xmlns:cx6="http://schemas.microsoft.com/office/drawing/2016/5/12/chartex" xmlns:cx7="http://schemas.microsoft.com/office/drawing/2016/5/13/chartex" xmlns:cx8="http://schemas.microsoft.com/office/drawing/2016/5/14/chartex" xmlns:mc="http://schemas.openxmlformats.org/markup-compatibility/2006" xmlns:aink="http://schemas.microsoft.com/office/drawing/2016/ink" xmlns:am3d="http://schemas.microsoft.com/office/drawing/2017/model3d" xmlns:o="urn:schemas-microsoft-com:office:office" xmlns:oel="http://schemas.microsoft.com/office/2019/extlst" xmlns:r="http://schemas.openxmlformats.org/officeDocument/2006/relationships" xmlns:m="http://schemas.openxmlformats.org/officeDocument/2006/math" xmlns:v="urn:schemas-microsoft-com:vml" xmlns:wp14="http://schemas.microsoft.com/office/word/2010/wordprocessingDrawing" xmlns:wp="http://schemas.openxmlformats.org/drawingml/2006/wordprocessingDrawing" xmlns:w10="urn:schemas-microsoft-com:office:word" xmlns:w="http://schemas.openxmlformats.org/wordprocessingml/2006/main" xmlns:w14="http://schemas.microsoft.com/office/word/2010/wordml" xmlns:w15="http://schemas.microsoft.com/office/word/2012/wordml" xmlns:w16cex="http://schemas.microsoft.com/office/word/2018/wordml/cex" xmlns:w16cid="http://schemas.microsoft.com/office/word/2016/wordml/cid" xmlns:w16="http://schemas.microsoft.com/office/word/2018/wordml" xmlns:w16sdtdh="http://schemas.microsoft.com/office/word/2020/wordml/sdtdatahash" xmlns:w16se="http://schemas.microsoft.com/office/word/2015/wordml/symex" xmlns:wpg="http://schemas.microsoft.com/office/word/2010/wordprocessingGroup" xmlns:wpi="http://schemas.microsoft.com/office/word/2010/wordprocessingInk" xmlns:wne="http://schemas.microsoft.com/office/word/2006/wordml" xmlns:wps="http://schemas.microsoft.com/office/word/2010/wordprocessingShape" mc:Ignorable="w14 w15 w16se w16cid w16 w16cex w16sdtdh wp14">
-  <w15:person w15:author="Ian Hussey">
-    <w15:presenceInfo w15:providerId="None" w15:userId="Ian Hussey"/>
-  </w15:person>
-</w15:people>
 </file>
 
 <file path=word/styles.xml><?xml version="1.0" encoding="utf-8"?>

</xml_diff>

<commit_message>
corrected non-hyphenated "α-hacking"s in manuscript
</commit_message>
<xml_diff>
--- a/communication/preprint/Hussey et al - 2023 - An aberrant abundance of Cronbach’s alpha values at .70.docx
+++ b/communication/preprint/Hussey et al - 2023 - An aberrant abundance of Cronbach’s alpha values at .70.docx
@@ -3191,7 +3191,13 @@
         </m:r>
       </m:oMath>
       <w:r>
-        <w:t xml:space="preserve"> reporting in those journals (i.e., in the diagonals of correlation tables). The fact that evidence of α hacking was found in both databases, using very different extraction methods, increases our confidence in the results. </w:t>
+        <w:t xml:space="preserve"> reporting in those journals (i.e., in the diagonals of correlation tables). The fact that evidence of α</w:t>
+      </w:r>
+      <w:r>
+        <w:t>-</w:t>
+      </w:r>
+      <w:r>
+        <w:t xml:space="preserve">hacking was found in both databases, using very different extraction methods, increases our confidence in the results. </w:t>
       </w:r>
     </w:p>
     <w:p>
@@ -3303,7 +3309,13 @@
         <w:t xml:space="preserve"> </w:t>
       </w:r>
       <w:r>
-        <w:t>due to perceived item redundancy (causing few values above .95). Under these circumstances, it is important to note that the estimates of inflation should not be interpreted as the prevalence of α hacking, which remains unknown. Simulations could help us understand the severity of the problem under realistic conditions.</w:t>
+        <w:t>due to perceived item redundancy (causing few values above .95). Under these circumstances, it is important to note that the estimates of inflation should not be interpreted as the prevalence of α</w:t>
+      </w:r>
+      <w:r>
+        <w:t>-</w:t>
+      </w:r>
+      <w:r>
+        <w:t>hacking, which remains unknown. Simulations could help us understand the severity of the problem under realistic conditions.</w:t>
       </w:r>
     </w:p>
     <w:p>

</xml_diff>

<commit_message>
added tip of the iceberg paragraph to preprint
</commit_message>
<xml_diff>
--- a/communication/preprint/Hussey et al - 2023 - An aberrant abundance of Cronbach’s alpha values at .70.docx
+++ b/communication/preprint/Hussey et al - 2023 - An aberrant abundance of Cronbach’s alpha values at .70.docx
@@ -2731,10 +2731,7 @@
         <w:t>Do these excesses show that something is amiss, or are psychologists just exceptionally good at precisely calibrating their study design and data collection efforts to meet this criterion? We believe calibration is extremely implausible because at typical sample sizes (e.g., 50 to 500) and number of items in a scale (e.g., 3 to 50), the standard error of Cronbach’s</w:t>
       </w:r>
       <w:r>
-        <w:t xml:space="preserve"> </w:t>
-      </w:r>
-      <w:r>
-        <w:t>α</w:t>
+        <w:t xml:space="preserve"> α</w:t>
       </w:r>
       <w:r>
         <w:t xml:space="preserve"> from around .02 to .08 </w:t>
@@ -2761,10 +2758,7 @@
         <w:t>This precludes effective calibration as an explanation for the combination of a dearth of</w:t>
       </w:r>
       <w:r>
-        <w:t xml:space="preserve"> </w:t>
-      </w:r>
-      <w:r>
-        <w:t>α</w:t>
+        <w:t xml:space="preserve"> α</w:t>
       </w:r>
       <w:r>
         <w:t xml:space="preserve"> values at .69 and excess at .70, because estimates in typical studies are not estimated precisely enough to reliably make this </w:t>
@@ -2785,10 +2779,7 @@
         <w:t>Publication bias is more plausible, especially in the form that authors, editors and reviewers may be less inclined to publish studies if included scales do not meet the .70 criterion. Publication bias is less obviously problematic for</w:t>
       </w:r>
       <w:r>
-        <w:t xml:space="preserve"> </w:t>
-      </w:r>
-      <w:r>
-        <w:t>α</w:t>
+        <w:t xml:space="preserve"> α</w:t>
       </w:r>
       <w:r>
         <w:t xml:space="preserve"> values than for </w:t>
@@ -2818,22 +2809,13 @@
         <w:t xml:space="preserve"> measures (i.e., those used more than 100 times). In such cases, it is clear that publication bias would inflate our impression of the reliability of these scales. Other aspects of the data are also at odds with this benign explanation of striving for highly reliable measures. It follows, if publication bias for minimum</w:t>
       </w:r>
       <w:r>
-        <w:t xml:space="preserve"> </w:t>
-      </w:r>
-      <w:r>
-        <w:t>α</w:t>
+        <w:t xml:space="preserve"> α</w:t>
       </w:r>
       <w:r>
         <w:t xml:space="preserve"> exists, it will exert pressure on researchers to increase their</w:t>
       </w:r>
       <w:r>
-        <w:t xml:space="preserve"> </w:t>
-      </w:r>
-      <w:r>
-        <w:t>α</w:t>
-      </w:r>
-      <w:r>
-        <w:t xml:space="preserve"> </w:t>
+        <w:t xml:space="preserve"> α </w:t>
       </w:r>
       <w:r>
         <w:t xml:space="preserve">values in accordance with Goodhart’s law </w:t>
@@ -2857,13 +2839,7 @@
         <w:t>. If they can take shortcuts to doing so, i.e</w:t>
       </w:r>
       <w:r>
-        <w:t xml:space="preserve">. </w:t>
-      </w:r>
-      <w:r>
-        <w:t>α</w:t>
-      </w:r>
-      <w:r>
-        <w:t>-</w:t>
+        <w:t>. α-</w:t>
       </w:r>
       <w:r>
         <w:t xml:space="preserve">hacking, some are likely to do so </w:t>
@@ -2926,13 +2902,7 @@
         <w:rPr>
           <w:i/>
         </w:rPr>
-        <w:t>p</w:t>
-      </w:r>
-      <w:r>
-        <w:rPr>
-          <w:i/>
-        </w:rPr>
-        <w:t>-</w:t>
+        <w:t>p-</w:t>
       </w:r>
       <w:r>
         <w:t xml:space="preserve">hacking, field norms may be partially unclear on which practices are problematic. Clearly, rounding up </w:t>
@@ -2978,148 +2948,937 @@
         <w:t>Of course,</w:t>
       </w:r>
       <w:r>
-        <w:t xml:space="preserve"> </w:t>
+        <w:t xml:space="preserve"> α</w:t>
+      </w:r>
+      <w:r>
+        <w:t xml:space="preserve">-hacking and publication bias are not mutually exclusive, and we suspect both play a role. There have been comparable debates about the causes of excesses of barely-significant </w:t>
+      </w:r>
+      <w:r>
+        <w:rPr>
+          <w:i/>
+        </w:rPr>
+        <w:t>p</w:t>
+      </w:r>
+      <w:r>
+        <w:t xml:space="preserve"> values (see Hartgerink et al., 2016). However, the cure may often be the same: </w:t>
+      </w:r>
+      <w:r>
+        <w:t xml:space="preserve">increased transparency about which analyses were planned (e.g., through preregistration) and which were data-dependent. </w:t>
+      </w:r>
+    </w:p>
+    <w:p>
+      <w:r>
+        <w:t>For measures, this may often mean that the hard work of scale development is more explicitly separated out from primary research. This way, hard questions such as the tradeoffs between internal consistency (which, when high, can represent a form of redundancy), participant time, and construct breadth can be explicitly investigated, and the resulting scales be validated in independent data. For such work to become more commonplace, field norms may have to change.</w:t>
+      </w:r>
+      <w:r>
+        <w:t xml:space="preserve"> </w:t>
+      </w:r>
+    </w:p>
+    <w:p>
+      <w:r>
+        <w:t>Potentially, measurement-related Questionable Research Practices</w:t>
+      </w:r>
+      <w:r>
+        <w:t xml:space="preserve"> </w:t>
+      </w:r>
+      <w:r>
+        <w:fldChar w:fldCharType="begin"/>
+      </w:r>
+      <w:r>
+        <w:instrText xml:space="preserve"> ADDIN ZOTERO_ITEM CSL_CITATION {"citationID":"U5vpCfQ7","properties":{"formattedCitation":"(aka Questionable Measurement Practices: Flake &amp; Fried, 2020)","plainCitation":"(aka Questionable Measurement Practices: Flake &amp; Fried, 2020)","noteIndex":0},"citationItems":[{"id":15092,"uris":["http://zotero.org/users/1687755/items/YY5JH757"],"itemData":{"id":15092,"type":"article-journal","abstract":"In this article, we define questionable measurement practices (QMPs) as decisions researchers make that raise doubts about the validity of the measures, and ultimately the validity of study conclusions. Doubts arise for a host of reasons, including a lack of transparency, ignorance, negligence, or misrepresentation of the evidence. We describe the scope of the problem and focus on how transparency is a part of the solution. A lack of measurement transparency makes it impossible to evaluate potential threats to internal, external, statistical-conclusion, and construct validity. We demonstrate that psychology is plagued by a measurement schmeasurement attitude: QMPs are common, hide a stunning source of researcher degrees of freedom, and pose a serious threat to cumulative psychological science, but are largely ignored. We address these challenges by providing a set of questions that researchers and consumers of scientific research can consider to identify and avoid QMPs. Transparent answers to these measurement questions promote rigorous research, allow for thorough evaluations of a study?s inferences, and are necessary for meaningful replication studies.","container-title":"Advances in Methods and Practices in Psychological Science","DOI":"10.1177/2515245920952393","ISSN":"2515-2459","issue":"4","language":"en","note":"publisher: SAGE Publications Inc","page":"456-465","source":"SAGE Journals","title":"Measurement Schmeasurement: Questionable Measurement Practices and How to Avoid Them","title-short":"Measurement Schmeasurement","volume":"3","author":[{"family":"Flake","given":"Jessica Kay"},{"family":"Fried","given":"Eiko I."}],"issued":{"date-parts":[["2020",12,1]]}},"label":"page","prefix":"aka Questionable Measurement Practices: "}],"schema":"https://github.com/citation-style-language/schema/raw/master/csl-citation.json"} </w:instrText>
+      </w:r>
+      <w:r>
+        <w:fldChar w:fldCharType="separate"/>
+      </w:r>
+      <w:r>
+        <w:rPr>
+          <w:noProof/>
+        </w:rPr>
+        <w:t>(aka Questionable Measurement Practices: Flake &amp; Fried, 2020)</w:t>
+      </w:r>
+      <w:r>
+        <w:fldChar w:fldCharType="end"/>
+      </w:r>
+      <w:r>
+        <w:t xml:space="preserve">, </w:t>
+      </w:r>
+      <w:r>
+        <w:t xml:space="preserve">which </w:t>
+      </w:r>
+      <w:r>
+        <w:t>we call</w:t>
+      </w:r>
+      <w:r>
+        <w:t xml:space="preserve"> </w:t>
+      </w:r>
+      <w:r>
+        <w:t xml:space="preserve">α-hacking, </w:t>
+      </w:r>
+      <w:r>
+        <w:t xml:space="preserve">such as </w:t>
+      </w:r>
+      <w:r>
+        <w:t xml:space="preserve">ad-hoc modifications to </w:t>
+      </w:r>
+      <w:r>
+        <w:t xml:space="preserve">scales </w:t>
+      </w:r>
+      <w:r>
+        <w:t xml:space="preserve">are currently perceived to be as permissible as some </w:t>
+      </w:r>
+      <w:r>
+        <w:rPr>
+          <w:i/>
+        </w:rPr>
+        <w:t>p</w:t>
+      </w:r>
+      <w:r>
+        <w:t xml:space="preserve">-hacking practices were before the publication of Simmons, Nelson, &amp; Simonsohn </w:t>
+      </w:r>
+      <w:r>
+        <w:fldChar w:fldCharType="begin"/>
+      </w:r>
+      <w:r>
+        <w:instrText xml:space="preserve"> ADDIN ZOTERO_ITEM CSL_CITATION {"citationID":"Rt9kYpA4","properties":{"formattedCitation":"(2011)","plainCitation":"(2011)","noteIndex":0},"citationItems":[{"id":3054,"uris":["http://zotero.org/users/1687755/items/MWZZTGDR"],"itemData":{"id":3054,"type":"article-journal","container-title":"Psychological Science","DOI":"10.1177/0956797611417632","ISSN":"0956-7976, 1467-9280","issue":"11","language":"en","page":"1359-1366","source":"CrossRef","title":"False-positive psychology: Undisclosed flexibility in data collection and analysis allows presenting anything as significant","title-short":"False-Positive Psychology","volume":"22","author":[{"family":"Simmons","given":"Joseph P."},{"family":"Nelson","given":"Leif D."},{"family":"Simonsohn","given":"Uri"}],"issued":{"date-parts":[["2011",11,1]]}},"label":"page","suppress-author":true}],"schema":"https://github.com/citation-style-language/schema/raw/master/csl-citation.json"} </w:instrText>
+      </w:r>
+      <w:r>
+        <w:fldChar w:fldCharType="separate"/>
+      </w:r>
+      <w:r>
+        <w:t>(2011)</w:t>
+      </w:r>
+      <w:r>
+        <w:fldChar w:fldCharType="end"/>
+      </w:r>
+      <w:r>
+        <w:t>. However, ad-hoc measures and ad-hoc modifications to standardized measures may have more pernicious and further-ranging consequences than expected</w:t>
+      </w:r>
+      <w:r>
+        <w:t xml:space="preserve">. </w:t>
       </w:r>
       <w:r>
         <w:t>α</w:t>
       </w:r>
       <w:r>
-        <w:t xml:space="preserve">-hacking and publication bias are not mutually exclusive, and we suspect both play a role. There have been comparable debates about the causes of excesses of barely-significant </w:t>
-      </w:r>
-      <w:r>
-        <w:rPr>
-          <w:i/>
+        <w:t>-</w:t>
+      </w:r>
+      <w:r>
+        <w:rPr>
+          <w:color w:val="000000"/>
+        </w:rPr>
+        <w:t>ha</w:t>
+      </w:r>
+      <w:r>
+        <w:t xml:space="preserve">cking does not just inflate the perceived reliability of our measures but also reduces the replicability of any effects based on those measures, particularly so when techniques to increase α (e.g., dropping one or more items) remain unreported. Relatedly, statistical power is a function of reliability </w:t>
+      </w:r>
+      <w:r>
+        <w:fldChar w:fldCharType="begin"/>
+      </w:r>
+      <w:r>
+        <w:instrText xml:space="preserve"> ADDIN ZOTERO_ITEM CSL_CITATION {"citationID":"OM8wOfwO","properties":{"formattedCitation":"(Heo et al., 2015; Parsons, 2018)","plainCitation":"(Heo et al., 2015; Parsons, 2018)","noteIndex":0},"citationItems":[{"id":8234,"uris":["http://zotero.org/users/1687755/items/I4S49XFR"],"itemData":{"id":8234,"type":"article-journal","abstract":"Background: In countless number of clinical trials, measurements of outcomes rely on instrument questionnaire items which however often suffer measurement error problems which in turn affect statistical power of study designs. The Cronbach alpha or coefficient alpha, here denoted by Cα, can be used as a measure of internal consistency of parallel instrument items that are developed to measure a target unidimensional outcome construct. Scale score for the target construct is often represented by the sum of the item scores. However, power functions based on Cα have been lacking for various study designs.\nMethods: We formulate a statistical model for parallel items to derive power functions as a function of Cα under several study designs. To this end, we assume fixed true score variance assumption as opposed to usual fixed total variance assumption. That assumption is critical and practically relevant to show that smaller measurement errors are inversely associated with higher inter-item correlations, and thus that greater Cα is associated with greater statistical power. We compare the derived theoretical statistical power with empirical power obtained through Monte Carlo simulations for the following comparisons: one-sample comparison of pre- and post-treatment mean differences, two-sample comparison of pre-post mean differences between groups, and two-sample comparison of mean differences between groups.\nResults: It is shown that Cα is the same as a test-retest correlation of the scale scores of parallel items, which enables testing significance of Cα. Closed-form power functions and samples size determination formulas are derived in terms of Cα, for all of the aforementioned comparisons. Power functions are shown to be an increasing function of Cα, regardless of comparison of interest. The derived power functions are well validated by simulation studies that show that the magnitudes of theoretical power are virtually identical to those of the empirical power.\nConclusion: Regardless of research designs or settings, in order to increase statistical power, development and use of instruments with greater Cα, or equivalently with greater inter-item correlations, is crucial for trials that intend to use questionnaire items for measuring research outcomes. Discussion: Further development of the power functions for binary or ordinal item scores and under more general item correlation strutures reflecting more real world situations would be a valuable future study.","container-title":"BMC Medical Research Methodology","DOI":"10.1186/s12874-015-0070-6","ISSN":"1471-2288","issue":"1","language":"en","source":"Crossref","title":"Statistical power as a function of Cronbach alpha of instrument questionnaire items","URL":"http://bmcmedresmethodol.biomedcentral.com/articles/10.1186/s12874-015-0070-6","volume":"15","author":[{"family":"Heo","given":"Moonseong"},{"family":"Kim","given":"Namhee"},{"family":"Faith","given":"Myles S."}],"accessed":{"date-parts":[["2018",8,1]]},"issued":{"date-parts":[["2015",12]]}}},{"id":12642,"uris":["http://zotero.org/users/1687755/items/RQVLYRA9"],"itemData":{"id":12642,"type":"article-journal","abstract":"The relationship between measurement reliability and statistical power is a complex one. Where reliability is defined by classical test theory as the proportion of 'true' variance to total variance (the sum of true score and error variance), power is only functionally related to total variance. Therefore, to explore direct relationships between reliability and power, one must hold either true-score variance or error variance  constant while varying the other. Here, visualisations are used to illustrate the reliability-power relationship under conditions of fixed true-score variance and fixed error variance. From these visualisations, conceptual distinctions between fixing true-score or error variance can be raised. Namely, when true-score variance is fixed, low reliability (and low power) suggests a true effect may be hidden by error. Whereas, when error variance is fixed, high reliability (and low power) may simply suggest a very small effect. I raise several observations I hope will be useful in considering the utility of measurement reliability and it's relationship to effect sizes and statistical power.","container-title":"Preprint","DOI":"10.31234/osf.io/qh5mf","note":"publisher: PsyArXiv","source":"psyarxiv.com","title":"Visualising two approaches to explore reliability-power relationships","URL":"https://psyarxiv.com/qh5mf/","author":[{"family":"Parsons","given":"Sam"}],"accessed":{"date-parts":[["2020",6,12]]},"issued":{"date-parts":[["2018",5,24]]}}}],"schema":"https://github.com/citation-style-language/schema/raw/master/csl-citation.json"} </w:instrText>
+      </w:r>
+      <w:r>
+        <w:fldChar w:fldCharType="separate"/>
+      </w:r>
+      <w:r>
+        <w:t>(</w:t>
+      </w:r>
+      <w:proofErr w:type="spellStart"/>
+      <w:r>
+        <w:t>Heo</w:t>
+      </w:r>
+      <w:proofErr w:type="spellEnd"/>
+      <w:r>
+        <w:t xml:space="preserve"> et al., 2015; Parsons, 2018)</w:t>
+      </w:r>
+      <w:r>
+        <w:fldChar w:fldCharType="end"/>
+      </w:r>
+      <w:r>
+        <w:t xml:space="preserve"> and will be overestimated when α is inflated. Additionally, given that psychometric meta-analyses adjust for reliability, α-hacking would bias their results </w:t>
+      </w:r>
+      <w:r>
+        <w:fldChar w:fldCharType="begin"/>
+      </w:r>
+      <w:r>
+        <w:instrText xml:space="preserve"> ADDIN ZOTERO_ITEM CSL_CITATION {"citationID":"4Qk2Bp9P","properties":{"formattedCitation":"(Schmidt &amp; Hunter, 2015; Wiernik &amp; Dahlke, 2020)","plainCitation":"(Schmidt &amp; Hunter, 2015; Wiernik &amp; Dahlke, 2020)","noteIndex":0},"citationItems":[{"id":12790,"uris":["http://zotero.org/groups/2510878/items/L8KXA9HM"],"itemData":{"id":12790,"type":"book","event-place":"1 Oliver's Yard, 55 City Road London EC1Y 1SP","ISBN":"978-1-4522-8689-1","note":"DOI: 10.4135/9781483398105","publisher":"SAGE Publications, Ltd","publisher-place":"1 Oliver's Yard, 55 City Road London EC1Y 1SP","source":"DOI.org (Crossref)","title":"Methods of Meta-Analysis: Correcting Error and Bias in Research Findings","title-short":"Methods of Meta-Analysis","URL":"http://methods.sagepub.com/book/methods-of-meta-analysis-3e","author":[{"family":"Schmidt","given":"Frank L."},{"family":"Hunter","given":"John E."}],"accessed":{"date-parts":[["2020",11,27]]},"issued":{"date-parts":[["2015"]]}},"label":"page"},{"id":15687,"uris":["http://zotero.org/users/1687755/items/EQUTFDMQ"],"itemData":{"id":15687,"type":"article-journal","abstract":"Most published meta-analyses address only artifactual variance due to sampling error and ignore the role of other statistical and psychometric artifacts, such as measurement error variance (due to factors including unreliability of measurements, group misclassification, and variable treatment strength) and selection effects (including range restriction or enhancement and collider biases). These artifacts can have severe biasing effects on the results of individual studies and meta-analyses. Failing to account for these artifacts can lead to inaccurate conclusions about the mean effect size and between-studies effect-size heterogeneity, and can influence the results of meta-regression, publication-bias, and sensitivity analyses. In this article, we provide a brief introduction to the biasing effects of measurement error variance and selection effects and their relevance to a variety of research designs. We describe how to estimate the effects of these artifacts in different research designs and correct for their impacts in primary studies and meta-analyses. We consider meta-analyses of correlations, observational group differences, and experimental effects. We provide R code to implement the corrections described.","container-title":"Advances in Methods and Practices in Psychological Science","DOI":"10.1177/2515245919885611","ISSN":"2515-2459","issue":"1","note":"publisher: SAGE Publications Inc","page":"94-123","source":"SAGE Journals","title":"Obtaining Unbiased Results in Meta-Analysis: The Importance of Correcting for Statistical Artifacts","title-short":"Obtaining Unbiased Results in Meta-Analysis","volume":"3","author":[{"family":"Wiernik","given":"Brenton M."},{"family":"Dahlke","given":"Jeffrey A."}],"issued":{"date-parts":[["2020",3,1]]}}}],"schema":"https://github.com/citation-style-language/schema/raw/master/csl-citation.json"} </w:instrText>
+      </w:r>
+      <w:r>
+        <w:fldChar w:fldCharType="separate"/>
+      </w:r>
+      <w:r>
+        <w:t xml:space="preserve">(Schmidt &amp; Hunter, 2015; </w:t>
+      </w:r>
+      <w:proofErr w:type="spellStart"/>
+      <w:r>
+        <w:t>Wiernik</w:t>
+      </w:r>
+      <w:proofErr w:type="spellEnd"/>
+      <w:r>
+        <w:t xml:space="preserve"> &amp; Dahlke, 2020)</w:t>
+      </w:r>
+      <w:r>
+        <w:fldChar w:fldCharType="end"/>
+      </w:r>
+      <w:r>
+        <w:t xml:space="preserve">. </w:t>
+      </w:r>
+    </w:p>
+    <w:p>
+      <w:r>
+        <w:t xml:space="preserve">Improvements of the in-sample estimates of α are not worth the cost of decreased comparability to existing work, unlikely generalization of the α boost to replication studies, and less accurate estimates of the population value of α. For example, if a scale originally consisted of 7-items and each study dropped two different items in their analysis, then only three items would overlap between studies. This may exacerbate issues of measurement invariance, and may strengthen the appearance of homogeneity of findings while actually inflating their heterogeneity as differently modified measures will decreasingly overlap in their content validity </w:t>
+      </w:r>
+      <w:r>
+        <w:fldChar w:fldCharType="begin"/>
+      </w:r>
+      <w:r>
+        <w:instrText xml:space="preserve"> ADDIN ZOTERO_ITEM CSL_CITATION {"citationID":"3Ivfin8s","properties":{"formattedCitation":"(see Elson, 2019 for further discussion of this general problem caused by flexible measures)","plainCitation":"(see Elson, 2019 for further discussion of this general problem caused by flexible measures)","noteIndex":0},"citationItems":[{"id":13746,"uris":["http://zotero.org/users/1687755/items/LIEMX6Q7"],"itemData":{"id":13746,"type":"article-journal","abstract":"Research synthesis is based on the assumption that when the same association between constructs is observed repeatedly in a field, the relationship is probably real, even if its exact magnitude can be debated. Yet the probability that the relationship is real is a function not only of recurring results, but also of the quality and consistency of the empirical procedures that produced those results and that any meta-analysis necessarily inherits. Standardized protocols in data collection, analysis, and interpretation are foundations of empiricism and a healthy sign of a discipline’s maturity. I propose that meta-analysis as typically applied in psychology will benefit from complementing aggregation of observed effect sizes with systematic examination of the standardization of the methodology that deterministically produced them. I describe potential units of analysis and offer two examples illustrating the benefits of such efforts. Ideally, this synergetic approach will advance theory by improving the quality of meta-analytic inferences.","container-title":"Advances in Methods and Practices in Psychological Science","DOI":"10.1177/2515245919863296","ISSN":"2515-2459","issue":"4","journalAbbreviation":"Advances in Methods and Practices in Psychological Science","language":"en","note":"publisher: SAGE Publications Inc","page":"350-363","source":"SAGE Journals","title":"Examining Psychological Science Through Systematic Meta-Method Analysis: A Call for Research","title-short":"Examining Psychological Science Through Systematic Meta-Method Analysis","volume":"2","author":[{"family":"Elson","given":"Malte"}],"issued":{"date-parts":[["2019",12,1]]}},"label":"page","prefix":"see","suffix":" for further discussion of this general problem caused by flexible measures"}],"schema":"https://github.com/citation-style-language/schema/raw/master/csl-citation.json"} </w:instrText>
+      </w:r>
+      <w:r>
+        <w:fldChar w:fldCharType="separate"/>
+      </w:r>
+      <w:r>
+        <w:t>(see Elson, 2019 for further discussion of this general problem caused by flexible measures)</w:t>
+      </w:r>
+      <w:r>
+        <w:fldChar w:fldCharType="end"/>
+      </w:r>
+      <w:r>
+        <w:t xml:space="preserve">. </w:t>
+      </w:r>
+    </w:p>
+    <w:p>
+      <w:pPr>
+        <w:rPr>
+          <w:highlight w:val="yellow"/>
+        </w:rPr>
+      </w:pPr>
+      <w:r>
+        <w:rPr>
+          <w:highlight w:val="yellow"/>
+        </w:rPr>
+        <w:lastRenderedPageBreak/>
+        <w:t xml:space="preserve">It is worth considering </w:t>
+      </w:r>
+      <w:r>
+        <w:rPr>
+          <w:highlight w:val="yellow"/>
+        </w:rPr>
+        <w:t xml:space="preserve">how our results </w:t>
+      </w:r>
+      <w:r>
+        <w:rPr>
+          <w:highlight w:val="yellow"/>
+        </w:rPr>
+        <w:t xml:space="preserve">can speak to </w:t>
+      </w:r>
+      <w:r>
+        <w:rPr>
+          <w:highlight w:val="yellow"/>
+        </w:rPr>
+        <w:t xml:space="preserve">the </w:t>
+      </w:r>
+      <w:r>
+        <w:rPr>
+          <w:highlight w:val="yellow"/>
+        </w:rPr>
+        <w:t xml:space="preserve">potential </w:t>
+      </w:r>
+      <w:r>
+        <w:rPr>
+          <w:highlight w:val="yellow"/>
+        </w:rPr>
+        <w:t xml:space="preserve">scale </w:t>
+      </w:r>
+      <w:r>
+        <w:rPr>
+          <w:highlight w:val="yellow"/>
+        </w:rPr>
+        <w:t xml:space="preserve">and severity of </w:t>
+      </w:r>
+      <w:r>
+        <w:rPr>
+          <w:highlight w:val="yellow"/>
+        </w:rPr>
+        <w:t xml:space="preserve">any underlying </w:t>
+      </w:r>
+      <w:r>
+        <w:rPr>
+          <w:highlight w:val="yellow"/>
+        </w:rPr>
+        <w:t xml:space="preserve">distortions in reported </w:t>
+      </w:r>
+      <w:r>
+        <w:rPr>
+          <w:highlight w:val="yellow"/>
+        </w:rPr>
+        <w:t>α</w:t>
+      </w:r>
+      <w:r>
+        <w:rPr>
+          <w:highlight w:val="yellow"/>
+        </w:rPr>
+        <w:t xml:space="preserve"> </w:t>
+      </w:r>
+      <w:r>
+        <w:rPr>
+          <w:highlight w:val="yellow"/>
+        </w:rPr>
+        <w:t>values</w:t>
+      </w:r>
+      <w:r>
+        <w:rPr>
+          <w:highlight w:val="yellow"/>
+        </w:rPr>
+        <w:t xml:space="preserve"> more generally</w:t>
+      </w:r>
+      <w:r>
+        <w:rPr>
+          <w:highlight w:val="yellow"/>
+        </w:rPr>
+        <w:t xml:space="preserve">. Our analyses can only detect distortions in </w:t>
+      </w:r>
+      <w:r>
+        <w:rPr>
+          <w:highlight w:val="yellow"/>
+        </w:rPr>
+        <w:t>α</w:t>
+      </w:r>
+      <w:r>
+        <w:rPr>
+          <w:highlight w:val="yellow"/>
+        </w:rPr>
+        <w:t xml:space="preserve"> </w:t>
+      </w:r>
+      <w:r>
+        <w:rPr>
+          <w:highlight w:val="yellow"/>
+        </w:rPr>
+        <w:t xml:space="preserve">values that produce an </w:t>
+      </w:r>
+      <w:r>
+        <w:rPr>
+          <w:highlight w:val="yellow"/>
+        </w:rPr>
+        <w:t>α</w:t>
+      </w:r>
+      <w:r>
+        <w:rPr>
+          <w:highlight w:val="yellow"/>
+        </w:rPr>
+        <w:t xml:space="preserve"> </w:t>
+      </w:r>
+      <w:r>
+        <w:rPr>
+          <w:highlight w:val="yellow"/>
+        </w:rPr>
+        <w:t xml:space="preserve">at </w:t>
+      </w:r>
+      <w:r>
+        <w:rPr>
+          <w:highlight w:val="yellow"/>
+        </w:rPr>
+        <w:t>a given value</w:t>
+      </w:r>
+      <w:r>
+        <w:rPr>
+          <w:highlight w:val="yellow"/>
+        </w:rPr>
+        <w:t xml:space="preserve"> (</w:t>
+      </w:r>
+      <w:r>
+        <w:rPr>
+          <w:highlight w:val="yellow"/>
+        </w:rPr>
+        <w:t xml:space="preserve">i.e., </w:t>
+      </w:r>
+      <w:r>
+        <w:rPr>
+          <w:highlight w:val="yellow"/>
+        </w:rPr>
+        <w:t>.70, .80, .90), but not those that overshoot th</w:t>
+      </w:r>
+      <w:r>
+        <w:rPr>
+          <w:highlight w:val="yellow"/>
+        </w:rPr>
+        <w:t>ose</w:t>
+      </w:r>
+      <w:r>
+        <w:rPr>
+          <w:highlight w:val="yellow"/>
+        </w:rPr>
+        <w:t xml:space="preserve"> thresholds. For example, if a researcher were to inappropriately drop an item in order to increase in-sample </w:t>
+      </w:r>
+      <w:r>
+        <w:rPr>
+          <w:highlight w:val="yellow"/>
+        </w:rPr>
+        <w:t>α</w:t>
+      </w:r>
+      <w:r>
+        <w:rPr>
+          <w:highlight w:val="yellow"/>
+        </w:rPr>
+        <w:t xml:space="preserve"> </w:t>
+      </w:r>
+      <w:r>
+        <w:rPr>
+          <w:highlight w:val="yellow"/>
+        </w:rPr>
+        <w:t>from .66 to .72</w:t>
+      </w:r>
+      <w:r>
+        <w:rPr>
+          <w:highlight w:val="yellow"/>
+        </w:rPr>
+        <w:t>,</w:t>
+      </w:r>
+      <w:r>
+        <w:rPr>
+          <w:highlight w:val="yellow"/>
+        </w:rPr>
+        <w:t xml:space="preserve"> this distortion would not be detected</w:t>
+      </w:r>
+      <w:r>
+        <w:rPr>
+          <w:highlight w:val="yellow"/>
+        </w:rPr>
+        <w:t xml:space="preserve"> as an excess</w:t>
+      </w:r>
+      <w:r>
+        <w:rPr>
+          <w:highlight w:val="yellow"/>
+        </w:rPr>
+        <w:t xml:space="preserve"> by our analyses.</w:t>
+      </w:r>
+      <w:r>
+        <w:rPr>
+          <w:highlight w:val="yellow"/>
+        </w:rPr>
+        <w:t xml:space="preserve"> </w:t>
+      </w:r>
+      <w:r>
+        <w:rPr>
+          <w:highlight w:val="yellow"/>
+        </w:rPr>
+        <w:t xml:space="preserve">Equally, if many </w:t>
+      </w:r>
+      <w:r>
+        <w:rPr>
+          <w:highlight w:val="yellow"/>
+        </w:rPr>
+        <w:t xml:space="preserve">reported </w:t>
+      </w:r>
+      <w:r>
+        <w:rPr>
+          <w:highlight w:val="yellow"/>
+        </w:rPr>
+        <w:t>α</w:t>
+      </w:r>
+      <w:r>
+        <w:rPr>
+          <w:highlight w:val="yellow"/>
+        </w:rPr>
+        <w:t xml:space="preserve"> values </w:t>
+      </w:r>
+      <w:r>
+        <w:rPr>
+          <w:highlight w:val="yellow"/>
+        </w:rPr>
+        <w:t xml:space="preserve">were upwardly biased from the .60s to the .70s, for example due to </w:t>
+      </w:r>
+      <w:r>
+        <w:rPr>
+          <w:highlight w:val="yellow"/>
+        </w:rPr>
+        <w:t xml:space="preserve">item dropping </w:t>
+      </w:r>
+      <w:r>
+        <w:rPr>
+          <w:highlight w:val="yellow"/>
+        </w:rPr>
+        <w:t xml:space="preserve">or other forms of overfitting on in-sample data </w:t>
+      </w:r>
+      <w:r>
+        <w:rPr>
+          <w:highlight w:val="yellow"/>
+        </w:rPr>
+        <w:fldChar w:fldCharType="begin"/>
+      </w:r>
+      <w:r>
+        <w:rPr>
+          <w:highlight w:val="yellow"/>
+        </w:rPr>
+        <w:instrText xml:space="preserve"> ADDIN ZOTERO_ITEM CSL_CITATION {"citationID":"LzSEWif0","properties":{"formattedCitation":"(see Cortina et al., 2020)","plainCitation":"(see Cortina et al., 2020)","noteIndex":0},"citationItems":[{"id":15719,"uris":["http://zotero.org/users/1687755/items/QSL4F66W"],"itemData":{"id":15719,"type":"article-journal","abstract":"The psychometric soundness of measures has been a central concern of articles published in the Journal of Applied Psychology (JAP) since the inception of the journal. At the same time, it isn’t clear that investigators and reviewers prioritize psychometric soundness to a degree that would allow one to have sufficient confidence in conclusions regarding constructs. The purposes of the present article are to (a) examine current scale development and evaluation practices in JAP; (b) compare these practices to recommended practices, previous practices, and practices in other journals; and (c) use these comparisons to make recommendations for reviewers, editors, and investigators regarding the creation and evaluation of measures including Excel-based calculators for various indices. Finally, given that model complexity appears to have increased the need for short scales, we offer a user-friendly R Shiny app (https://orgscience.uncc.edu/about-us/resources) that identifies the subset of items that maximize a variety of psychometric criteria rather than merely maximizing alpha. (PsycInfo Database Record (c) 2022 APA, all rights reserved)","container-title":"Journal of Applied Psychology","DOI":"10.1037/apl0000815","ISSN":"1939-1854","note":"publisher-place: US\npublisher: American Psychological Association","page":"1351-1381","source":"APA PsycNet","title":"From alpha to omega and beyond! A look at the past, present, and (possible) future of psychometric soundness in the Journal of Applied Psychology","volume":"105","author":[{"family":"Cortina","given":"Jose M."},{"family":"Sheng","given":"Zitong"},{"family":"Keener","given":"Sheila K."},{"family":"Keeler","given":"Kathleen R."},{"family":"Grubb","given":"Leah K."},{"family":"Schmitt","given":"Neal"},{"family":"Tonidandel","given":"Scott"},{"family":"Summerville","given":"Karoline M."},{"family":"Heggestad","given":"Eric D."},{"family":"Banks","given":"George C."}],"issued":{"date-parts":[["2020"]]}},"label":"page","prefix":"see "}],"schema":"https://github.com/citation-style-language/schema/raw/master/csl-citation.json"} </w:instrText>
+      </w:r>
+      <w:r>
+        <w:rPr>
+          <w:highlight w:val="yellow"/>
+        </w:rPr>
+        <w:fldChar w:fldCharType="separate"/>
+      </w:r>
+      <w:r>
+        <w:rPr>
+          <w:noProof/>
+          <w:highlight w:val="yellow"/>
+        </w:rPr>
+        <w:t>(see Cortina et al., 2020)</w:t>
+      </w:r>
+      <w:r>
+        <w:rPr>
+          <w:highlight w:val="yellow"/>
+        </w:rPr>
+        <w:fldChar w:fldCharType="end"/>
+      </w:r>
+      <w:r>
+        <w:rPr>
+          <w:highlight w:val="yellow"/>
+        </w:rPr>
+        <w:t xml:space="preserve">, </w:t>
+      </w:r>
+      <w:r>
+        <w:rPr>
+          <w:highlight w:val="yellow"/>
+        </w:rPr>
+        <w:t xml:space="preserve">our analyses </w:t>
+      </w:r>
+      <w:r>
+        <w:rPr>
+          <w:highlight w:val="yellow"/>
+        </w:rPr>
+        <w:t>would not detect this</w:t>
+      </w:r>
+      <w:r>
+        <w:rPr>
+          <w:highlight w:val="yellow"/>
+        </w:rPr>
+        <w:t xml:space="preserve"> as no comparisons are made against the (unknown) true distribution of </w:t>
+      </w:r>
+      <w:r>
+        <w:rPr>
+          <w:highlight w:val="yellow"/>
+        </w:rPr>
+        <w:t>α</w:t>
+      </w:r>
+      <w:r>
+        <w:rPr>
+          <w:highlight w:val="yellow"/>
+        </w:rPr>
+        <w:t xml:space="preserve"> </w:t>
+      </w:r>
+      <w:r>
+        <w:rPr>
+          <w:highlight w:val="yellow"/>
+        </w:rPr>
+        <w:t xml:space="preserve">values. </w:t>
+      </w:r>
+      <w:r>
+        <w:rPr>
+          <w:highlight w:val="yellow"/>
+        </w:rPr>
+        <w:t xml:space="preserve">As such, our results may well represent just the tip of the iceberg of biases in reported α values. There are again </w:t>
+      </w:r>
+      <w:r>
+        <w:rPr>
+          <w:highlight w:val="yellow"/>
+        </w:rPr>
+        <w:t xml:space="preserve">useful </w:t>
+      </w:r>
+      <w:r>
+        <w:rPr>
+          <w:highlight w:val="yellow"/>
+        </w:rPr>
+        <w:t xml:space="preserve">links with the literature </w:t>
+      </w:r>
+      <w:r>
+        <w:rPr>
+          <w:highlight w:val="yellow"/>
+        </w:rPr>
+        <w:t xml:space="preserve">on biases in </w:t>
+      </w:r>
+      <w:r>
+        <w:rPr>
+          <w:highlight w:val="yellow"/>
+        </w:rPr>
+        <w:t xml:space="preserve">reported </w:t>
+      </w:r>
+      <w:r>
+        <w:rPr>
+          <w:i/>
+          <w:iCs/>
+          <w:highlight w:val="yellow"/>
         </w:rPr>
         <w:t>p</w:t>
       </w:r>
       <w:r>
-        <w:t xml:space="preserve"> values (see Hartgerink et al., 2016). However, the cure may often be the same: </w:t>
-      </w:r>
-      <w:r>
-        <w:t xml:space="preserve">increased transparency about which analyses were planned (e.g., through preregistration) and which were data-dependent. </w:t>
-      </w:r>
-    </w:p>
-    <w:p>
-      <w:r>
-        <w:t xml:space="preserve">For measures, this may often mean that the hard work of scale development is more explicitly separated out from primary research. This way, hard questions such as the tradeoffs between internal consistency (which, when high, can represent a form of redundancy), participant time, and construct breadth can be explicitly investigated, and the resulting scales be validated in independent data. For such work to become more commonplace, field norms may have to change. </w:t>
-      </w:r>
-    </w:p>
-    <w:p>
-      <w:r>
-        <w:t>Potentially, measurement-related Questionable Research Practices, especially ad-hoc modifications to scales, which we call</w:t>
-      </w:r>
-      <w:r>
-        <w:t xml:space="preserve"> </w:t>
-      </w:r>
-      <w:r>
+        <w:rPr>
+          <w:highlight w:val="yellow"/>
+        </w:rPr>
+        <w:t xml:space="preserve"> values </w:t>
+      </w:r>
+      <w:r>
+        <w:rPr>
+          <w:highlight w:val="yellow"/>
+        </w:rPr>
+        <w:t xml:space="preserve">here: </w:t>
+      </w:r>
+      <w:r>
+        <w:rPr>
+          <w:highlight w:val="yellow"/>
+        </w:rPr>
+        <w:t xml:space="preserve">significant methodological investment has produced multiple methods by which </w:t>
+      </w:r>
+      <w:r>
+        <w:rPr>
+          <w:highlight w:val="yellow"/>
+        </w:rPr>
+        <w:t xml:space="preserve">we can detect </w:t>
+      </w:r>
+      <w:r>
+        <w:rPr>
+          <w:highlight w:val="yellow"/>
+        </w:rPr>
+        <w:t xml:space="preserve">and even partially correct for </w:t>
+      </w:r>
+      <w:r>
+        <w:rPr>
+          <w:i/>
+          <w:iCs/>
+          <w:highlight w:val="yellow"/>
+        </w:rPr>
+        <w:t>p</w:t>
+      </w:r>
+      <w:r>
+        <w:rPr>
+          <w:highlight w:val="yellow"/>
+        </w:rPr>
+        <w:t xml:space="preserve">-hacking </w:t>
+      </w:r>
+      <w:r>
+        <w:rPr>
+          <w:highlight w:val="yellow"/>
+        </w:rPr>
+        <w:t xml:space="preserve">and publication bias </w:t>
+      </w:r>
+      <w:r>
+        <w:rPr>
+          <w:highlight w:val="yellow"/>
+        </w:rPr>
+        <w:t xml:space="preserve">under certain assumptions, but </w:t>
+      </w:r>
+      <w:r>
+        <w:rPr>
+          <w:highlight w:val="yellow"/>
+        </w:rPr>
+        <w:t xml:space="preserve">our understanding of whether </w:t>
+      </w:r>
+      <w:r>
+        <w:rPr>
+          <w:highlight w:val="yellow"/>
+        </w:rPr>
+        <w:t>those assumptions hold up in real life</w:t>
+      </w:r>
+      <w:r>
+        <w:rPr>
+          <w:highlight w:val="yellow"/>
+        </w:rPr>
+        <w:t xml:space="preserve"> is at yet limited</w:t>
+      </w:r>
+      <w:r>
+        <w:rPr>
+          <w:highlight w:val="yellow"/>
+        </w:rPr>
+        <w:t xml:space="preserve"> </w:t>
+      </w:r>
+      <w:r>
+        <w:rPr>
+          <w:highlight w:val="yellow"/>
+        </w:rPr>
+        <w:fldChar w:fldCharType="begin"/>
+      </w:r>
+      <w:r>
+        <w:rPr>
+          <w:highlight w:val="yellow"/>
+        </w:rPr>
+        <w:instrText xml:space="preserve"> ADDIN ZOTERO_ITEM CSL_CITATION {"citationID":"vWvqTSjU","properties":{"formattedCitation":"(Carter et al., 2019; Renkewitz &amp; Keiner, 2019)","plainCitation":"(Carter et al., 2019; Renkewitz &amp; Keiner, 2019)","noteIndex":0},"citationItems":[{"id":15882,"uris":["http://zotero.org/users/1687755/items/KMA2ICS5"],"itemData":{"id":15882,"type":"article-journal","abstract":"Publication bias and questionable research practices in primary research can lead to badly overestimated effects in meta-analysis. Methodologists have proposed a variety of statistical approaches to correct for such overestimation. However, it is not clear which methods work best for data typically seen in psychology. Here, we present a comprehensive simulation study in which we examined how some of the most promising meta-analytic methods perform on data that might realistically be produced by research in psychology. We simulated several levels of questionable research practices, publication bias, and heterogeneity, and used study sample sizes empirically derived from the literature. Our results clearly indicated that no single meta-analytic method consistently outperformed all the others. Therefore, we recommend that meta-analysts in psychology focus on sensitivity analyses?that is, report on a variety of methods, consider the conditions under which these methods fail (as indicated by simulation studies such as ours), and then report how conclusions might change depending on which conditions are most plausible. Moreover, given the dependence of meta-analytic methods on untestable assumptions, we strongly recommend that researchers in psychology continue their efforts to improve the primary literature and conduct large-scale, preregistered replications. We provide detailed results and simulation code at https://osf.io/rf3ys and interactive figures at http://www.shinyapps.org/apps/metaExplorer/.","container-title":"Advances in Methods and Practices in Psychological Science","DOI":"10.1177/2515245919847196","ISSN":"2515-2459","issue":"2","note":"publisher: SAGE Publications Inc","page":"115-144","source":"SAGE Journals","title":"Correcting for Bias in Psychology: A Comparison of Meta-Analytic Methods","title-short":"Correcting for Bias in Psychology","volume":"2","author":[{"family":"Carter","given":"Evan C."},{"family":"Schönbrodt","given":"Felix D."},{"family":"Gervais","given":"Will M."},{"family":"Hilgard","given":"Joseph"}],"issued":{"date-parts":[["2019",6,1]]}},"label":"page"},{"id":15878,"uris":["http://zotero.org/users/1687755/items/GQPCEVY2"],"itemData":{"id":15878,"type":"article-journal","abstract":". Publication biases and questionable research practices are assumed to be two of the main causes of low replication rates. Both of these problems lead to severely inflated effect size estimates in meta-analyses. Methodologists have proposed a number of statistical tools to detect such bias in meta-analytic results. We present an evaluation of the performance of six of these tools. To assess the Type I error rate and the statistical power of these methods, we simulated a large variety of literatures that differed with regard to true effect size, heterogeneity, number of available primary studies, and sample sizes of these primary studies; furthermore, simulated studies were subjected to different degrees of publication bias. Our results show that across all simulated conditions, no method consistently outperformed the others. Additionally, all methods performed poorly when true effect sizes were heterogeneous or primary studies had a small chance of being published, irrespective of their results. This suggests that in many actual meta-analyses in psychology, bias will remain undiscovered no matter which detection method is used.","container-title":"Zeitschrift für Psychologie","DOI":"10.1027/2151-2604/a000386","ISSN":"2190-8370","issue":"4","note":"publisher: Hogrefe Publishing","page":"261-279","source":"econtent.hogrefe.com (Atypon)","title":"How to Detect Publication Bias in Psychological Research","volume":"227","author":[{"family":"Renkewitz","given":"Frank"},{"family":"Keiner","given":"Melanie"}],"issued":{"date-parts":[["2019",10]]}}}],"schema":"https://github.com/citation-style-language/schema/raw/master/csl-citation.json"} </w:instrText>
+      </w:r>
+      <w:r>
+        <w:rPr>
+          <w:highlight w:val="yellow"/>
+        </w:rPr>
+        <w:fldChar w:fldCharType="separate"/>
+      </w:r>
+      <w:r>
+        <w:rPr>
+          <w:noProof/>
+          <w:highlight w:val="yellow"/>
+        </w:rPr>
+        <w:t>(Carter et al., 2019; Renkewitz &amp; Keiner, 2019)</w:t>
+      </w:r>
+      <w:r>
+        <w:rPr>
+          <w:highlight w:val="yellow"/>
+        </w:rPr>
+        <w:fldChar w:fldCharType="end"/>
+      </w:r>
+      <w:r>
+        <w:rPr>
+          <w:highlight w:val="yellow"/>
+        </w:rPr>
+        <w:t xml:space="preserve">. </w:t>
+      </w:r>
+    </w:p>
+    <w:p>
+      <w:r>
+        <w:rPr>
+          <w:highlight w:val="yellow"/>
+        </w:rPr>
+        <w:t>F</w:t>
+      </w:r>
+      <w:r>
+        <w:rPr>
+          <w:highlight w:val="yellow"/>
+        </w:rPr>
+        <w:t>urther</w:t>
+      </w:r>
+      <w:r>
+        <w:rPr>
+          <w:highlight w:val="yellow"/>
+        </w:rPr>
+        <w:t xml:space="preserve"> research </w:t>
+      </w:r>
+      <w:r>
+        <w:rPr>
+          <w:highlight w:val="yellow"/>
+        </w:rPr>
+        <w:t xml:space="preserve">is </w:t>
+      </w:r>
+      <w:r>
+        <w:rPr>
+          <w:highlight w:val="yellow"/>
+        </w:rPr>
+        <w:t xml:space="preserve">needed to </w:t>
+      </w:r>
+      <w:r>
+        <w:rPr>
+          <w:highlight w:val="yellow"/>
+        </w:rPr>
+        <w:t xml:space="preserve">estimate </w:t>
+      </w:r>
+      <w:r>
+        <w:rPr>
+          <w:highlight w:val="yellow"/>
+        </w:rPr>
+        <w:t xml:space="preserve">the full </w:t>
+      </w:r>
+      <w:r>
+        <w:rPr>
+          <w:highlight w:val="yellow"/>
+        </w:rPr>
+        <w:t>extent of bias in published α</w:t>
+      </w:r>
+      <w:r>
+        <w:rPr>
+          <w:highlight w:val="yellow"/>
+        </w:rPr>
+        <w:t xml:space="preserve"> </w:t>
+      </w:r>
+      <w:r>
+        <w:rPr>
+          <w:highlight w:val="yellow"/>
+        </w:rPr>
+        <w:t>values</w:t>
+      </w:r>
+      <w:r>
+        <w:rPr>
+          <w:highlight w:val="yellow"/>
+        </w:rPr>
+        <w:t xml:space="preserve">. For example, comparisons could be made </w:t>
+      </w:r>
+      <w:r>
+        <w:rPr>
+          <w:highlight w:val="yellow"/>
+        </w:rPr>
+        <w:t>between α</w:t>
+      </w:r>
+      <w:r>
+        <w:rPr>
+          <w:highlight w:val="yellow"/>
+        </w:rPr>
+        <w:t xml:space="preserve"> </w:t>
+      </w:r>
+      <w:r>
+        <w:rPr>
+          <w:highlight w:val="yellow"/>
+        </w:rPr>
+        <w:t>values</w:t>
+      </w:r>
+      <w:r>
+        <w:rPr>
+          <w:highlight w:val="yellow"/>
+        </w:rPr>
+        <w:t xml:space="preserve"> reported in </w:t>
+      </w:r>
+      <w:r>
+        <w:rPr>
+          <w:highlight w:val="yellow"/>
+        </w:rPr>
+        <w:t xml:space="preserve">the published literature and </w:t>
+      </w:r>
+      <w:r>
+        <w:rPr>
+          <w:highlight w:val="yellow"/>
+        </w:rPr>
+        <w:t xml:space="preserve">in </w:t>
+      </w:r>
+      <w:r>
+        <w:rPr>
+          <w:highlight w:val="yellow"/>
+        </w:rPr>
+        <w:t xml:space="preserve">bias-resistant methods such as Registered Reports </w:t>
+      </w:r>
+      <w:r>
+        <w:rPr>
+          <w:highlight w:val="yellow"/>
+        </w:rPr>
+        <w:fldChar w:fldCharType="begin"/>
+      </w:r>
+      <w:r>
+        <w:rPr>
+          <w:highlight w:val="yellow"/>
+        </w:rPr>
+        <w:instrText xml:space="preserve"> ADDIN ZOTERO_ITEM CSL_CITATION {"citationID":"DPAn6t6B","properties":{"formattedCitation":"(as has been done with p values: Scheel et al., 2021)","plainCitation":"(as has been done with p values: Scheel et al., 2021)","noteIndex":0},"citationItems":[{"id":14589,"uris":["http://zotero.org/users/1687755/items/4XFRFPNM"],"itemData":{"id":14589,"type":"article-journal","abstract":"Selectively publishing results that support the tested hypotheses (?positive? results) distorts the available evidence for scientific claims. For the past decade, psychological scientists have been increasingly concerned about the degree of such distortion in their literature. A new publication format has been developed to prevent selective reporting: In Registered Reports (RRs), peer review and the decision to publish take place before results are known. We compared the results in published RRs (N = 71 as of November 2018) with a random sample of hypothesis-testing studies from the standard literature (N = 152) in psychology. Analyzing the first hypothesis of each article, we found 96% positive results in standard reports but only 44% positive results in RRs. We discuss possible explanations for this large difference and suggest that a plausible factor is the reduction of publication bias and/or Type I error inflation in the RR literature.","container-title":"Advances in Methods and Practices in Psychological Science","DOI":"10.1177/25152459211007467","ISSN":"2515-2459","issue":"2","language":"en","note":"publisher: SAGE Publications Inc","page":"25152459211007467","source":"SAGE Journals","title":"An Excess of Positive Results: Comparing the Standard Psychology Literature With Registered Reports","title-short":"An Excess of Positive Results","volume":"4","author":[{"family":"Scheel","given":"Anne M."},{"family":"Schijen","given":"Mitchell R. M. J."},{"family":"Lakens","given":"Daniël"}],"issued":{"date-parts":[["2021",4,1]]}},"label":"page","prefix":"as has been done with p values: "}],"schema":"https://github.com/citation-style-language/schema/raw/master/csl-citation.json"} </w:instrText>
+      </w:r>
+      <w:r>
+        <w:rPr>
+          <w:highlight w:val="yellow"/>
+        </w:rPr>
+        <w:fldChar w:fldCharType="separate"/>
+      </w:r>
+      <w:r>
+        <w:rPr>
+          <w:highlight w:val="yellow"/>
+        </w:rPr>
+        <w:t xml:space="preserve">(as has been done with </w:t>
+      </w:r>
+      <w:r>
+        <w:rPr>
+          <w:i/>
+          <w:iCs/>
+          <w:highlight w:val="yellow"/>
+        </w:rPr>
+        <w:t>p</w:t>
+      </w:r>
+      <w:r>
+        <w:rPr>
+          <w:highlight w:val="yellow"/>
+        </w:rPr>
+        <w:t xml:space="preserve"> values: Scheel et al., 2021)</w:t>
+      </w:r>
+      <w:r>
+        <w:rPr>
+          <w:highlight w:val="yellow"/>
+        </w:rPr>
+        <w:fldChar w:fldCharType="end"/>
+      </w:r>
+      <w:r>
+        <w:rPr>
+          <w:highlight w:val="yellow"/>
+        </w:rPr>
+        <w:t xml:space="preserve">. Similarly, future research could examine </w:t>
+      </w:r>
+      <w:r>
+        <w:rPr>
+          <w:highlight w:val="yellow"/>
+        </w:rPr>
+        <w:t xml:space="preserve">the degree to which different </w:t>
+      </w:r>
+      <w:r>
+        <w:rPr>
+          <w:highlight w:val="yellow"/>
+        </w:rPr>
         <w:t>α</w:t>
       </w:r>
       <w:r>
-        <w:t xml:space="preserve">-hacking, are currently perceived to be as permissible as some </w:t>
-      </w:r>
-      <w:r>
-        <w:rPr>
-          <w:i/>
+        <w:rPr>
+          <w:highlight w:val="yellow"/>
+        </w:rPr>
+        <w:t xml:space="preserve">-hacking strategies bias </w:t>
+      </w:r>
+      <w:r>
+        <w:rPr>
+          <w:highlight w:val="yellow"/>
+        </w:rPr>
+        <w:t xml:space="preserve">in-sample </w:t>
+      </w:r>
+      <w:r>
+        <w:rPr>
+          <w:highlight w:val="yellow"/>
+        </w:rPr>
+        <w:t>α</w:t>
+      </w:r>
+      <w:r>
+        <w:rPr>
+          <w:highlight w:val="yellow"/>
+        </w:rPr>
+        <w:t xml:space="preserve"> values </w:t>
+      </w:r>
+      <w:r>
+        <w:rPr>
+          <w:highlight w:val="yellow"/>
+        </w:rPr>
+        <w:fldChar w:fldCharType="begin"/>
+      </w:r>
+      <w:r>
+        <w:rPr>
+          <w:highlight w:val="yellow"/>
+        </w:rPr>
+        <w:instrText xml:space="preserve"> ADDIN ZOTERO_ITEM CSL_CITATION {"citationID":"mjl8X4iH","properties":{"formattedCitation":"(as has been done for p values and standardized effect sizes: Stefan &amp; Sch\\uc0\\u246{}nbrodt, 2022)","plainCitation":"(as has been done for p values and standardized effect sizes: Stefan &amp; Schönbrodt, 2022)","noteIndex":0},"citationItems":[{"id":12909,"uris":["http://zotero.org/users/1687755/items/2JKZYZIU"],"itemData":{"id":12909,"type":"report","abstract":"In many research fields, the widespread use of questionable research practices has jeopardized the credibility of scientific results. One of the most prominent questionable research practices is p-hacking. Typically, p-hacking is defined as a compound of strategies targeted at rendering non-significant hypothesis testing results significant. However, a comprehensive overview of these p-hacking strategies is missing, and current meta-scientific research often ignores the heterogeneity of strategies. Here, we compile a list of twelve p-hacking strategies based on an extensive literature review, identify factors that control their level of severity, and demonstrate their impact on false-positive rates using simulation studies. We also use our simulation results to evaluate several approaches that have been proposed to mitigate the influence of questionable research practices. Our results show that investigating p-hacking at the level of strategies can provide a better understanding of the process of p-hacking, as well as a broader basis for developing effective countermeasures. By making our analyses available through a Shiny app and R package, we facilitate future meta-scientific research aimed at investigating the ramifications of p-hacking across multiple strategies, and we hope to start a broader discussion about different manifestations of p-hacking in practice.","language":"en-us","note":"DOI: 10.31234/osf.io/xy2dk\ntype: article","publisher":"PsyArXiv","source":"OSF Preprints","title":"Big Little Lies: A Compendium and Simulation of p-Hacking Strategies","title-short":"Big Little Lies","URL":"https://psyarxiv.com/xy2dk/","author":[{"family":"Stefan","given":"Angelika"},{"family":"Schönbrodt","given":"Felix"}],"accessed":{"date-parts":[["2022",5,4]]},"issued":{"date-parts":[["2022",3,16]]}},"label":"page","prefix":"as has been done for p values and standardized effect sizes: "}],"schema":"https://github.com/citation-style-language/schema/raw/master/csl-citation.json"} </w:instrText>
+      </w:r>
+      <w:r>
+        <w:rPr>
+          <w:highlight w:val="yellow"/>
+        </w:rPr>
+        <w:fldChar w:fldCharType="separate"/>
+      </w:r>
+      <w:r>
+        <w:rPr>
+          <w:highlight w:val="yellow"/>
+          <w:lang w:val="en-GB"/>
+        </w:rPr>
+        <w:t xml:space="preserve">(as has been done for </w:t>
+      </w:r>
+      <w:r>
+        <w:rPr>
+          <w:i/>
+          <w:iCs/>
+          <w:highlight w:val="yellow"/>
+          <w:lang w:val="en-GB"/>
         </w:rPr>
         <w:t>p</w:t>
       </w:r>
       <w:r>
-        <w:t xml:space="preserve">-hacking practices were before the publication of Simmons, Nelson, &amp; Simonsohn </w:t>
-      </w:r>
-      <w:r>
-        <w:fldChar w:fldCharType="begin"/>
-      </w:r>
-      <w:r>
-        <w:instrText xml:space="preserve"> ADDIN ZOTERO_ITEM CSL_CITATION {"citationID":"Rt9kYpA4","properties":{"formattedCitation":"(2011)","plainCitation":"(2011)","noteIndex":0},"citationItems":[{"id":3054,"uris":["http://zotero.org/users/1687755/items/MWZZTGDR"],"itemData":{"id":3054,"type":"article-journal","container-title":"Psychological Science","DOI":"10.1177/0956797611417632","ISSN":"0956-7976, 1467-9280","issue":"11","language":"en","page":"1359-1366","source":"CrossRef","title":"False-positive psychology: Undisclosed flexibility in data collection and analysis allows presenting anything as significant","title-short":"False-Positive Psychology","volume":"22","author":[{"family":"Simmons","given":"Joseph P."},{"family":"Nelson","given":"Leif D."},{"family":"Simonsohn","given":"Uri"}],"issued":{"date-parts":[["2011",11,1]]}},"label":"page","suppress-author":true}],"schema":"https://github.com/citation-style-language/schema/raw/master/csl-citation.json"} </w:instrText>
-      </w:r>
-      <w:r>
-        <w:fldChar w:fldCharType="separate"/>
-      </w:r>
-      <w:r>
-        <w:t>(2011)</w:t>
-      </w:r>
-      <w:r>
+        <w:rPr>
+          <w:highlight w:val="yellow"/>
+          <w:lang w:val="en-GB"/>
+        </w:rPr>
+        <w:t xml:space="preserve"> values and standardized effect sizes: Stefan &amp; Schönbrodt, 2022)</w:t>
+      </w:r>
+      <w:r>
+        <w:rPr>
+          <w:highlight w:val="yellow"/>
+        </w:rPr>
         <w:fldChar w:fldCharType="end"/>
       </w:r>
       <w:r>
-        <w:t>. However, ad-hoc measures and ad-hoc modifications to standardized measures may have more pernicious and further-ranging consequences than expected</w:t>
-      </w:r>
-      <w:r>
-        <w:t xml:space="preserve">. </w:t>
-      </w:r>
-      <w:r>
-        <w:t>α</w:t>
-      </w:r>
-      <w:r>
-        <w:t>-</w:t>
-      </w:r>
-      <w:r>
-        <w:rPr>
-          <w:color w:val="000000"/>
-        </w:rPr>
-        <w:t>ha</w:t>
-      </w:r>
-      <w:r>
-        <w:t xml:space="preserve">cking does not just inflate the perceived reliability of our measures but also reduces the replicability of any effects based on those measures, particularly so when techniques to increase α (e.g., dropping one or more items) remain unreported. Relatedly, statistical power is a function of reliability </w:t>
-      </w:r>
-      <w:r>
-        <w:fldChar w:fldCharType="begin"/>
-      </w:r>
-      <w:r>
-        <w:instrText xml:space="preserve"> ADDIN ZOTERO_ITEM CSL_CITATION {"citationID":"OM8wOfwO","properties":{"formattedCitation":"(Heo et al., 2015; Parsons, 2018)","plainCitation":"(Heo et al., 2015; Parsons, 2018)","noteIndex":0},"citationItems":[{"id":8234,"uris":["http://zotero.org/users/1687755/items/I4S49XFR"],"itemData":{"id":8234,"type":"article-journal","abstract":"Background: In countless number of clinical trials, measurements of outcomes rely on instrument questionnaire items which however often suffer measurement error problems which in turn affect statistical power of study designs. The Cronbach alpha or coefficient alpha, here denoted by Cα, can be used as a measure of internal consistency of parallel instrument items that are developed to measure a target unidimensional outcome construct. Scale score for the target construct is often represented by the sum of the item scores. However, power functions based on Cα have been lacking for various study designs.\nMethods: We formulate a statistical model for parallel items to derive power functions as a function of Cα under several study designs. To this end, we assume fixed true score variance assumption as opposed to usual fixed total variance assumption. That assumption is critical and practically relevant to show that smaller measurement errors are inversely associated with higher inter-item correlations, and thus that greater Cα is associated with greater statistical power. We compare the derived theoretical statistical power with empirical power obtained through Monte Carlo simulations for the following comparisons: one-sample comparison of pre- and post-treatment mean differences, two-sample comparison of pre-post mean differences between groups, and two-sample comparison of mean differences between groups.\nResults: It is shown that Cα is the same as a test-retest correlation of the scale scores of parallel items, which enables testing significance of Cα. Closed-form power functions and samples size determination formulas are derived in terms of Cα, for all of the aforementioned comparisons. Power functions are shown to be an increasing function of Cα, regardless of comparison of interest. The derived power functions are well validated by simulation studies that show that the magnitudes of theoretical power are virtually identical to those of the empirical power.\nConclusion: Regardless of research designs or settings, in order to increase statistical power, development and use of instruments with greater Cα, or equivalently with greater inter-item correlations, is crucial for trials that intend to use questionnaire items for measuring research outcomes. Discussion: Further development of the power functions for binary or ordinal item scores and under more general item correlation strutures reflecting more real world situations would be a valuable future study.","container-title":"BMC Medical Research Methodology","DOI":"10.1186/s12874-015-0070-6","ISSN":"1471-2288","issue":"1","language":"en","source":"Crossref","title":"Statistical power as a function of Cronbach alpha of instrument questionnaire items","URL":"http://bmcmedresmethodol.biomedcentral.com/articles/10.1186/s12874-015-0070-6","volume":"15","author":[{"family":"Heo","given":"Moonseong"},{"family":"Kim","given":"Namhee"},{"family":"Faith","given":"Myles S."}],"accessed":{"date-parts":[["2018",8,1]]},"issued":{"date-parts":[["2015",12]]}}},{"id":12642,"uris":["http://zotero.org/users/1687755/items/RQVLYRA9"],"itemData":{"id":12642,"type":"article-journal","abstract":"The relationship between measurement reliability and statistical power is a complex one. Where reliability is defined by classical test theory as the proportion of 'true' variance to total variance (the sum of true score and error variance), power is only functionally related to total variance. Therefore, to explore direct relationships between reliability and power, one must hold either true-score variance or error variance  constant while varying the other. Here, visualisations are used to illustrate the reliability-power relationship under conditions of fixed true-score variance and fixed error variance. From these visualisations, conceptual distinctions between fixing true-score or error variance can be raised. Namely, when true-score variance is fixed, low reliability (and low power) suggests a true effect may be hidden by error. Whereas, when error variance is fixed, high reliability (and low power) may simply suggest a very small effect. I raise several observations I hope will be useful in considering the utility of measurement reliability and it's relationship to effect sizes and statistical power.","container-title":"Preprint","DOI":"10.31234/osf.io/qh5mf","note":"publisher: PsyArXiv","source":"psyarxiv.com","title":"Visualising two approaches to explore reliability-power relationships","URL":"https://psyarxiv.com/qh5mf/","author":[{"family":"Parsons","given":"Sam"}],"accessed":{"date-parts":[["2020",6,12]]},"issued":{"date-parts":[["2018",5,24]]}}}],"schema":"https://github.com/citation-style-language/schema/raw/master/csl-citation.json"} </w:instrText>
-      </w:r>
-      <w:r>
-        <w:fldChar w:fldCharType="separate"/>
-      </w:r>
-      <w:r>
-        <w:t>(Heo et al., 2015; Parsons, 2018)</w:t>
-      </w:r>
-      <w:r>
-        <w:fldChar w:fldCharType="end"/>
-      </w:r>
-      <w:r>
-        <w:t xml:space="preserve"> and will be overestimated when α is inflated. Additionally, given that psychometric meta-analyses adjust for reliability, α-hacking would bias their results </w:t>
-      </w:r>
-      <w:r>
-        <w:fldChar w:fldCharType="begin"/>
-      </w:r>
-      <w:r>
-        <w:instrText xml:space="preserve"> ADDIN ZOTERO_ITEM CSL_CITATION {"citationID":"4Qk2Bp9P","properties":{"formattedCitation":"(Schmidt &amp; Hunter, 2015; Wiernik &amp; Dahlke, 2020)","plainCitation":"(Schmidt &amp; Hunter, 2015; Wiernik &amp; Dahlke, 2020)","noteIndex":0},"citationItems":[{"id":12790,"uris":["http://zotero.org/groups/2510878/items/L8KXA9HM"],"itemData":{"id":12790,"type":"book","event-place":"1 Oliver's Yard, 55 City Road London EC1Y 1SP","ISBN":"978-1-4522-8689-1","note":"DOI: 10.4135/9781483398105","publisher":"SAGE Publications, Ltd","publisher-place":"1 Oliver's Yard, 55 City Road London EC1Y 1SP","source":"DOI.org (Crossref)","title":"Methods of Meta-Analysis: Correcting Error and Bias in Research Findings","title-short":"Methods of Meta-Analysis","URL":"http://methods.sagepub.com/book/methods-of-meta-analysis-3e","author":[{"family":"Schmidt","given":"Frank L."},{"family":"Hunter","given":"John E."}],"accessed":{"date-parts":[["2020",11,27]]},"issued":{"date-parts":[["2015"]]}},"label":"page"},{"id":15687,"uris":["http://zotero.org/users/1687755/items/EQUTFDMQ"],"itemData":{"id":15687,"type":"article-journal","abstract":"Most published meta-analyses address only artifactual variance due to sampling error and ignore the role of other statistical and psychometric artifacts, such as measurement error variance (due to factors including unreliability of measurements, group misclassification, and variable treatment strength) and selection effects (including range restriction or enhancement and collider biases). These artifacts can have severe biasing effects on the results of individual studies and meta-analyses. Failing to account for these artifacts can lead to inaccurate conclusions about the mean effect size and between-studies effect-size heterogeneity, and can influence the results of meta-regression, publication-bias, and sensitivity analyses. In this article, we provide a brief introduction to the biasing effects of measurement error variance and selection effects and their relevance to a variety of research designs. We describe how to estimate the effects of these artifacts in different research designs and correct for their impacts in primary studies and meta-analyses. We consider meta-analyses of correlations, observational group differences, and experimental effects. We provide R code to implement the corrections described.","container-title":"Advances in Methods and Practices in Psychological Science","DOI":"10.1177/2515245919885611","ISSN":"2515-2459","issue":"1","note":"publisher: SAGE Publications Inc","page":"94-123","source":"SAGE Journals","title":"Obtaining Unbiased Results in Meta-Analysis: The Importance of Correcting for Statistical Artifacts","title-short":"Obtaining Unbiased Results in Meta-Analysis","volume":"3","author":[{"family":"Wiernik","given":"Brenton M."},{"family":"Dahlke","given":"Jeffrey A."}],"issued":{"date-parts":[["2020",3,1]]}}}],"schema":"https://github.com/citation-style-language/schema/raw/master/csl-citation.json"} </w:instrText>
-      </w:r>
-      <w:r>
-        <w:fldChar w:fldCharType="separate"/>
-      </w:r>
-      <w:r>
-        <w:t>(Schmidt &amp; Hunter, 2015; Wiernik &amp; Dahlke, 2020)</w:t>
-      </w:r>
-      <w:r>
-        <w:fldChar w:fldCharType="end"/>
-      </w:r>
-      <w:r>
-        <w:t xml:space="preserve">. </w:t>
-      </w:r>
-    </w:p>
-    <w:p>
-      <w:r>
-        <w:t xml:space="preserve">Improvements of the in-sample estimates of α are not worth the cost of decreased comparability to existing work, unlikely generalization of the α boost to replication studies, and less accurate estimates of the population value of α. For example, if a scale originally consisted of 7-items and each study dropped two different items in their analysis, then only three items would overlap between studies. This may exacerbate issues of measurement invariance, and may strengthen the appearance of homogeneity of findings while actually inflating their heterogeneity as differently modified measures will decreasingly overlap in their content validity </w:t>
-      </w:r>
-      <w:r>
-        <w:fldChar w:fldCharType="begin"/>
-      </w:r>
-      <w:r>
-        <w:instrText xml:space="preserve"> ADDIN ZOTERO_ITEM CSL_CITATION {"citationID":"3Ivfin8s","properties":{"formattedCitation":"(see Elson, 2019 for further discussion of this general problem caused by flexible measures)","plainCitation":"(see Elson, 2019 for further discussion of this general problem caused by flexible measures)","noteIndex":0},"citationItems":[{"id":13746,"uris":["http://zotero.org/users/1687755/items/LIEMX6Q7"],"itemData":{"id":13746,"type":"article-journal","abstract":"Research synthesis is based on the assumption that when the same association between constructs is observed repeatedly in a field, the relationship is probably real, even if its exact magnitude can be debated. Yet the probability that the relationship is real is a function not only of recurring results, but also of the quality and consistency of the empirical procedures that produced those results and that any meta-analysis necessarily inherits. Standardized protocols in data collection, analysis, and interpretation are foundations of empiricism and a healthy sign of a discipline’s maturity. I propose that meta-analysis as typically applied in psychology will benefit from complementing aggregation of observed effect sizes with systematic examination of the standardization of the methodology that deterministically produced them. I describe potential units of analysis and offer two examples illustrating the benefits of such efforts. Ideally, this synergetic approach will advance theory by improving the quality of meta-analytic inferences.","container-title":"Advances in Methods and Practices in Psychological Science","DOI":"10.1177/2515245919863296","ISSN":"2515-2459","issue":"4","journalAbbreviation":"Advances in Methods and Practices in Psychological Science","language":"en","note":"publisher: SAGE Publications Inc","page":"350-363","source":"SAGE Journals","title":"Examining Psychological Science Through Systematic Meta-Method Analysis: A Call for Research","title-short":"Examining Psychological Science Through Systematic Meta-Method Analysis","volume":"2","author":[{"family":"Elson","given":"Malte"}],"issued":{"date-parts":[["2019",12,1]]}},"label":"page","prefix":"see","suffix":" for further discussion of this general problem caused by flexible measures"}],"schema":"https://github.com/citation-style-language/schema/raw/master/csl-citation.json"} </w:instrText>
-      </w:r>
-      <w:r>
-        <w:fldChar w:fldCharType="separate"/>
-      </w:r>
-      <w:r>
-        <w:t>(see Elson, 2019 for further discussion of this general problem caused by flexible measures)</w:t>
-      </w:r>
-      <w:r>
-        <w:fldChar w:fldCharType="end"/>
-      </w:r>
-      <w:r>
-        <w:t xml:space="preserve">. </w:t>
+        <w:rPr>
+          <w:highlight w:val="yellow"/>
+        </w:rPr>
+        <w:t>.</w:t>
+      </w:r>
+      <w:r>
+        <w:t xml:space="preserve"> </w:t>
       </w:r>
     </w:p>
     <w:p>
@@ -3129,7 +3888,6 @@
       <w:bookmarkStart w:id="22" w:name="_3icrvkgq8875" w:colFirst="0" w:colLast="0"/>
       <w:bookmarkEnd w:id="22"/>
       <w:r>
-        <w:lastRenderedPageBreak/>
         <w:t>Limitations</w:t>
       </w:r>
     </w:p>
@@ -3160,7 +3918,10 @@
         <w:t>α</w:t>
       </w:r>
       <w:r>
-        <w:t xml:space="preserve"> estimates. Our extraction method therefore prioritized specificity over sensitivity at the level of individual estimates. Although, separately, it should be noted that our approach cannot distinguish between multiple estimates taken from the sample (e.g., α calculated using the full scale and then after dropping an item). On the one hand, this could result in unmodeled dependencies among the data. On the other hand, if items were dropped (or other post hoc modifications were made to the scale) in order to increase α to meet the rule-of-thumb thresholds, this would be appropriately captured by our analyses (e.g., excesses at the thresholds due to α-hacking).This approach was additionally limited by the lack of standardized reporting practices for α in comparison to </w:t>
+        <w:t xml:space="preserve"> estimates. Our extraction method therefore prioritized specificity over sensitivity at the level of individual estimates. Although, separately, it should be noted that our approach cannot distinguish between multiple estimates taken from the sample (e.g., α calculated using the full scale and then after dropping an item). On the one hand, this could result in unmodeled dependencies among the data. On the other hand, if items were dropped (or other post hoc modifications </w:t>
+      </w:r>
+      <w:r>
+        <w:t xml:space="preserve">were made to the scale) in order to increase α to meet the rule-of-thumb thresholds, this would be appropriately captured by our analyses (e.g., excesses at the thresholds due to α-hacking).This approach was additionally limited by the lack of standardized reporting practices for α in comparison to </w:t>
       </w:r>
       <w:r>
         <w:rPr>
@@ -3326,7 +4087,11 @@
         <w:t>α</w:t>
       </w:r>
       <w:r>
-        <w:t xml:space="preserve">-hacking, which should not be misunderstood as connoting intentional deception. Comparable discussions about researchers’ intentions in specific cases have been had in the </w:t>
+        <w:t xml:space="preserve">-hacking, which should not be misunderstood as connoting intentional deception. Comparable discussions about researchers’ </w:t>
+      </w:r>
+      <w:r>
+        <w:lastRenderedPageBreak/>
+        <w:t xml:space="preserve">intentions in specific cases have been had in the </w:t>
       </w:r>
       <w:r>
         <w:rPr>
@@ -3406,144 +4171,121 @@
         <w:t>α</w:t>
       </w:r>
       <w:r>
-        <w:t xml:space="preserve">-hacking. These excesses at the thresholds may only be the tip of the iceberg: only direct comparisons between the published literature and bias-resistant methods such as Registered Reports can estimate the true extent of bias in published </w:t>
+        <w:t>-hacking. These excesses at the thresholds may only be the tip of the iceberg</w:t>
+      </w:r>
+      <w:r>
+        <w:t xml:space="preserve"> of </w:t>
+      </w:r>
+      <w:r>
+        <w:t xml:space="preserve">biases in reported </w:t>
       </w:r>
       <w:r>
         <w:t>α</w:t>
       </w:r>
       <w:r>
-        <w:t xml:space="preserve"> </w:t>
-      </w:r>
-      <w:r>
-        <w:t xml:space="preserve">values </w:t>
+        <w:t xml:space="preserve"> values</w:t>
+      </w:r>
+      <w:r>
+        <w:t xml:space="preserve">. Just like </w:t>
+      </w:r>
+      <w:r>
+        <w:rPr>
+          <w:i/>
+        </w:rPr>
+        <w:t>p</w:t>
+      </w:r>
+      <w:r>
+        <w:t xml:space="preserve">-hacking, </w:t>
+      </w:r>
+      <w:r>
+        <w:t>α</w:t>
+      </w:r>
+      <w:r>
+        <w:t>-hack</w:t>
+      </w:r>
+      <w:r>
+        <w:t xml:space="preserve">ing occurs when researchers overfit to in-sample data by exploiting researcher degrees of freedom, wittingly or not. Just like </w:t>
+      </w:r>
+      <w:r>
+        <w:rPr>
+          <w:i/>
+        </w:rPr>
+        <w:t>p</w:t>
+      </w:r>
+      <w:r>
+        <w:t xml:space="preserve">-hacking, </w:t>
+      </w:r>
+      <w:r>
+        <w:t>α</w:t>
+      </w:r>
+      <w:r>
+        <w:t>-hacking could be reduced through more transparent research practices, tailored to target the specific forms of overfitting, flexibility, and underreporting that give ri</w:t>
+      </w:r>
+      <w:r>
+        <w:rPr>
+          <w:color w:val="000000"/>
+        </w:rPr>
+        <w:t xml:space="preserve">se to it. Where </w:t>
+      </w:r>
+      <w:r>
+        <w:rPr>
+          <w:i/>
+          <w:color w:val="000000"/>
+        </w:rPr>
+        <w:t>p</w:t>
+      </w:r>
+      <w:r>
+        <w:rPr>
+          <w:color w:val="000000"/>
+        </w:rPr>
+        <w:t xml:space="preserve">-hacking has played an important role in the replication crisis in psychology, </w:t>
+      </w:r>
+      <w:r>
+        <w:t>α</w:t>
+      </w:r>
+      <w:r>
+        <w:rPr>
+          <w:color w:val="000000"/>
+        </w:rPr>
+        <w:t xml:space="preserve">-hacking may contribute to a growing measurement crisis </w:t>
       </w:r>
       <w:r>
         <w:fldChar w:fldCharType="begin"/>
       </w:r>
       <w:r>
-        <w:instrText xml:space="preserve"> ADDIN ZOTERO_ITEM CSL_CITATION {"citationID":"o8W2uOJq","properties":{"formattedCitation":"(i.e., analogous to what has been done with p-values: Scheel et al., 2021)","plainCitation":"(i.e., analogous to what has been done with p-values: Scheel et al., 2021)","noteIndex":0},"citationItems":[{"id":14589,"uris":["http://zotero.org/users/1687755/items/4XFRFPNM"],"itemData":{"id":14589,"type":"article-journal","abstract":"Selectively publishing results that support the tested hypotheses (?positive? results) distorts the available evidence for scientific claims. For the past decade, psychological scientists have been increasingly concerned about the degree of such distortion in their literature. A new publication format has been developed to prevent selective reporting: In Registered Reports (RRs), peer review and the decision to publish take place before results are known. We compared the results in published RRs (N = 71 as of November 2018) with a random sample of hypothesis-testing studies from the standard literature (N = 152) in psychology. Analyzing the first hypothesis of each article, we found 96% positive results in standard reports but only 44% positive results in RRs. We discuss possible explanations for this large difference and suggest that a plausible factor is the reduction of publication bias and/or Type I error inflation in the RR literature.","container-title":"Advances in Methods and Practices in Psychological Science","DOI":"10.1177/25152459211007467","ISSN":"2515-2459","issue":"2","language":"en","note":"publisher: SAGE Publications Inc","page":"25152459211007467","source":"SAGE Journals","title":"An Excess of Positive Results: Comparing the Standard Psychology Literature With Registered Reports","title-short":"An Excess of Positive Results","volume":"4","author":[{"family":"Scheel","given":"Anne M."},{"family":"Schijen","given":"Mitchell R. M. J."},{"family":"Lakens","given":"Daniël"}],"issued":{"date-parts":[["2021",4,1]]}},"label":"page","prefix":"i.e., analogous to what has been done with p-values: "}],"schema":"https://github.com/citation-style-language/schema/raw/master/csl-citation.json"} </w:instrText>
+        <w:instrText xml:space="preserve"> ADDIN ZOTERO_ITEM CSL_CITATION {"citationID":"lg6yPO4S","properties":{"formattedCitation":"(Flake &amp; Fried, 2020; Lilienfeld &amp; Strother, 2020)","plainCitation":"(Flake &amp; Fried, 2020; Lilienfeld &amp; Strother, 2020)","noteIndex":0},"citationItems":[{"id":15092,"uris":["http://zotero.org/users/1687755/items/YY5JH757"],"itemData":{"id":15092,"type":"article-journal","abstract":"In this article, we define questionable measurement practices (QMPs) as decisions researchers make that raise doubts about the validity of the measures, and ultimately the validity of study conclusions. Doubts arise for a host of reasons, including a lack of transparency, ignorance, negligence, or misrepresentation of the evidence. We describe the scope of the problem and focus on how transparency is a part of the solution. A lack of measurement transparency makes it impossible to evaluate potential threats to internal, external, statistical-conclusion, and construct validity. We demonstrate that psychology is plagued by a measurement schmeasurement attitude: QMPs are common, hide a stunning source of researcher degrees of freedom, and pose a serious threat to cumulative psychological science, but are largely ignored. We address these challenges by providing a set of questions that researchers and consumers of scientific research can consider to identify and avoid QMPs. Transparent answers to these measurement questions promote rigorous research, allow for thorough evaluations of a study?s inferences, and are necessary for meaningful replication studies.","container-title":"Advances in Methods and Practices in Psychological Science","DOI":"10.1177/2515245920952393","ISSN":"2515-2459","issue":"4","language":"en","note":"publisher: SAGE Publications Inc","page":"456-465","source":"SAGE Journals","title":"Measurement Schmeasurement: Questionable Measurement Practices and How to Avoid Them","title-short":"Measurement Schmeasurement","volume":"3","author":[{"family":"Flake","given":"Jessica Kay"},{"family":"Fried","given":"Eiko I."}],"issued":{"date-parts":[["2020",12,1]]}}},{"id":15042,"uris":["http://zotero.org/users/1687755/items/A5EH7S6X"],"itemData":{"id":15042,"type":"article-journal","abstract":"Although there are surely multiple contributors to the replication crisis in psychology, one largely unappreciated source is a neglect of basic principles of measurement. We consider 4 sacred cows—widely shared and rarely questioned assumptions—in psychological measurement that may fuel the replicability crisis by contributing to questionable measurement practices. These 4 sacred cows are: (a) we can safely rely on the name of a measure to infer its content; (b) reliability is not a major concern for laboratory measures; (c) using measures that are difficult to collect obviates the need for large sample sizes; and (d) convergent validity data afford sufficient evidence for construct validity. For items a and d, we provide provisional data from recent psychological journals that support our assertion that such beliefs are prevalent among authors. To enhance the replicability of psychological science, researchers will need to become vigilant against erroneous assumptions regarding both the psychometric properties of their measures and the implications of these psychometric properties for their studies. (PsycInfo Database Record (c) 2022 APA, all rights reserved)","container-title":"Canadian Psychology / Psychologie canadienne","DOI":"10.1037/cap0000236","ISSN":"1878-7304","note":"publisher-place: US\npublisher: Educational Publishing Foundation","page":"281-288","source":"APA PsycNet","title":"Psychological measurement and the replication crisis: Four sacred cows","title-short":"Psychological measurement and the replication crisis","volume":"61","author":[{"family":"Lilienfeld","given":"Scott O."},{"family":"Strother","given":"Adele N."}],"issued":{"date-parts":[["2020"]]}}}],"schema":"https://github.com/citation-style-language/schema/raw/master/csl-citation.json"} </w:instrText>
       </w:r>
       <w:r>
         <w:fldChar w:fldCharType="separate"/>
       </w:r>
       <w:r>
-        <w:t xml:space="preserve">(i.e., analogous to what has been done with </w:t>
-      </w:r>
-      <w:r>
-        <w:rPr>
-          <w:i/>
-          <w:iCs/>
-        </w:rPr>
-        <w:t>p</w:t>
-      </w:r>
-      <w:r>
-        <w:t>-values: Scheel et al., 2021)</w:t>
+        <w:t>(Flake &amp; Fried, 2020; Lilienfeld &amp; Strother, 2020)</w:t>
       </w:r>
       <w:r>
         <w:fldChar w:fldCharType="end"/>
       </w:r>
       <w:r>
-        <w:t xml:space="preserve">. Just like </w:t>
-      </w:r>
-      <w:r>
-        <w:rPr>
-          <w:i/>
-        </w:rPr>
-        <w:t>p</w:t>
-      </w:r>
-      <w:r>
-        <w:t xml:space="preserve">-hacking, </w:t>
+        <w:rPr>
+          <w:color w:val="000000"/>
+        </w:rPr>
+        <w:t>.</w:t>
+      </w:r>
+    </w:p>
+    <w:p>
+      <w:r>
+        <w:t>Previous research has discussed at length the misuse of</w:t>
+      </w:r>
+      <w:r>
+        <w:t xml:space="preserve"> </w:t>
       </w:r>
       <w:r>
         <w:t>α</w:t>
       </w:r>
       <w:r>
-        <w:t xml:space="preserve">-hacking occurs when researchers overfit to in-sample data by exploiting researcher degrees of freedom, wittingly or not. Just like </w:t>
-      </w:r>
-      <w:r>
-        <w:rPr>
-          <w:i/>
-        </w:rPr>
-        <w:t>p</w:t>
-      </w:r>
-      <w:r>
-        <w:t xml:space="preserve">-hacking, </w:t>
-      </w:r>
-      <w:r>
-        <w:t>α</w:t>
-      </w:r>
-      <w:r>
-        <w:t>-hacking could be reduced through more transparent research practices, tailored to target the specific forms of overfitting, flexibility, and underreporting that give ri</w:t>
-      </w:r>
-      <w:r>
-        <w:rPr>
-          <w:color w:val="000000"/>
-        </w:rPr>
-        <w:t xml:space="preserve">se to it. Where </w:t>
-      </w:r>
-      <w:r>
-        <w:rPr>
-          <w:i/>
-          <w:color w:val="000000"/>
-        </w:rPr>
-        <w:t>p</w:t>
-      </w:r>
-      <w:r>
-        <w:rPr>
-          <w:color w:val="000000"/>
-        </w:rPr>
-        <w:t xml:space="preserve">-hacking has played an important role in the replication crisis in psychology, </w:t>
-      </w:r>
-      <w:r>
-        <w:t>α</w:t>
-      </w:r>
-      <w:r>
-        <w:rPr>
-          <w:color w:val="000000"/>
-        </w:rPr>
-        <w:t xml:space="preserve">-hacking may contribute to a growing measurement crisis </w:t>
-      </w:r>
-      <w:r>
-        <w:fldChar w:fldCharType="begin"/>
-      </w:r>
-      <w:r>
-        <w:instrText xml:space="preserve"> ADDIN ZOTERO_ITEM CSL_CITATION {"citationID":"lg6yPO4S","properties":{"formattedCitation":"(Flake &amp; Fried, 2020; Lilienfeld &amp; Strother, 2020)","plainCitation":"(Flake &amp; Fried, 2020; Lilienfeld &amp; Strother, 2020)","noteIndex":0},"citationItems":[{"id":15092,"uris":["http://zotero.org/users/1687755/items/YY5JH757"],"itemData":{"id":15092,"type":"article-journal","abstract":"In this article, we define questionable measurement practices (QMPs) as decisions researchers make that raise doubts about the validity of the measures, and ultimately the validity of study conclusions. Doubts arise for a host of reasons, including a lack of transparency, ignorance, negligence, or misrepresentation of the evidence. We describe the scope of the problem and focus on how transparency is a part of the solution. A lack of measurement transparency makes it impossible to evaluate potential threats to internal, external, statistical-conclusion, and construct validity. We demonstrate that psychology is plagued by a measurement schmeasurement attitude: QMPs are common, hide a stunning source of researcher degrees of freedom, and pose a serious threat to cumulative psychological science, but are largely ignored. We address these challenges by providing a set of questions that researchers and consumers of scientific research can consider to identify and avoid QMPs. Transparent answers to these measurement questions promote rigorous research, allow for thorough evaluations of a study?s inferences, and are necessary for meaningful replication studies.","container-title":"Advances in Methods and Practices in Psychological Science","DOI":"10.1177/2515245920952393","ISSN":"2515-2459","issue":"4","language":"en","note":"publisher: SAGE Publications Inc","page":"456-465","source":"SAGE Journals","title":"Measurement Schmeasurement: Questionable Measurement Practices and How to Avoid Them","title-short":"Measurement Schmeasurement","volume":"3","author":[{"family":"Flake","given":"Jessica Kay"},{"family":"Fried","given":"Eiko I."}],"issued":{"date-parts":[["2020",12,1]]}}},{"id":15042,"uris":["http://zotero.org/users/1687755/items/A5EH7S6X"],"itemData":{"id":15042,"type":"article-journal","abstract":"Although there are surely multiple contributors to the replication crisis in psychology, one largely unappreciated source is a neglect of basic principles of measurement. We consider 4 sacred cows—widely shared and rarely questioned assumptions—in psychological measurement that may fuel the replicability crisis by contributing to questionable measurement practices. These 4 sacred cows are: (a) we can safely rely on the name of a measure to infer its content; (b) reliability is not a major concern for laboratory measures; (c) using measures that are difficult to collect obviates the need for large sample sizes; and (d) convergent validity data afford sufficient evidence for construct validity. For items a and d, we provide provisional data from recent psychological journals that support our assertion that such beliefs are prevalent among authors. To enhance the replicability of psychological science, researchers will need to become vigilant against erroneous assumptions regarding both the psychometric properties of their measures and the implications of these psychometric properties for their studies. (PsycInfo Database Record (c) 2022 APA, all rights reserved)","container-title":"Canadian Psychology / Psychologie canadienne","DOI":"10.1037/cap0000236","ISSN":"1878-7304","note":"publisher-place: US\npublisher: Educational Publishing Foundation","page":"281-288","source":"APA PsycNet","title":"Psychological measurement and the replication crisis: Four sacred cows","title-short":"Psychological measurement and the replication crisis","volume":"61","author":[{"family":"Lilienfeld","given":"Scott O."},{"family":"Strother","given":"Adele N."}],"issued":{"date-parts":[["2020"]]}}}],"schema":"https://github.com/citation-style-language/schema/raw/master/csl-citation.json"} </w:instrText>
-      </w:r>
-      <w:r>
-        <w:fldChar w:fldCharType="separate"/>
-      </w:r>
-      <w:r>
-        <w:t>(Flake &amp; Fried, 2020; Lilienfeld &amp; Strother, 2020)</w:t>
-      </w:r>
-      <w:r>
-        <w:fldChar w:fldCharType="end"/>
-      </w:r>
-      <w:r>
-        <w:rPr>
-          <w:color w:val="000000"/>
-        </w:rPr>
-        <w:t>.</w:t>
-      </w:r>
-    </w:p>
-    <w:p>
-      <w:r>
-        <w:t>Previous research has discussed at length the misuse of</w:t>
-      </w:r>
-      <w:r>
-        <w:t xml:space="preserve"> </w:t>
-      </w:r>
-      <w:r>
-        <w:t>α</w:t>
-      </w:r>
-      <w:r>
-        <w:t xml:space="preserve"> </w:t>
-      </w:r>
-      <w:r>
-        <w:t xml:space="preserve">and the issues of using thresholds for </w:t>
-      </w:r>
-      <w:r>
-        <w:lastRenderedPageBreak/>
-        <w:t>decision making, all with very limited impact on the continued (mis)use of</w:t>
+        <w:t xml:space="preserve"> </w:t>
+      </w:r>
+      <w:r>
+        <w:t>and the issues of using thresholds for decision making, all with very limited impact on the continued (mis)use of</w:t>
       </w:r>
       <w:r>
         <w:t xml:space="preserve"> </w:t>
@@ -3640,7 +4382,10 @@
         <w:t>, their scoring, any changes made to them relative to previous studies (e.g., item dropping, rewording, scoring), the methods of quantifying reliability (and other measure</w:t>
       </w:r>
       <w:r>
-        <w:t>ment properties), all decision making rules, and any ad-hoc modifications. Of course, such full reporting is much easier if a standardized protocol can simply be cited. Indeed, we believe increased requirements for measurement transparency will also entail increased measurement standardization and thus help psychology mature to become a more integrated science.</w:t>
+        <w:t xml:space="preserve">ment properties), all decision making rules, and any ad-hoc modifications. Of course, such full reporting is much easier if a standardized protocol can simply be cited. Indeed, we believe increased requirements for measurement transparency will also entail increased measurement standardization and thus </w:t>
+      </w:r>
+      <w:r>
+        <w:t>help psychology mature to become a more integrated science.</w:t>
       </w:r>
       <w:bookmarkStart w:id="24" w:name="_td2hvrdyp3uk" w:colFirst="0" w:colLast="0"/>
       <w:bookmarkEnd w:id="24"/>
@@ -3839,10 +4584,15 @@
         <w:pStyle w:val="Bibliography"/>
       </w:pPr>
       <w:r>
-        <w:t xml:space="preserve">Bosco, F. A., Aguinis, H., Singh, K., Field, J. G., &amp; Pierce, C. A. (2015). Correlational effect size </w:t>
-      </w:r>
-      <w:r>
-        <w:t xml:space="preserve">benchmarks. </w:t>
+        <w:t xml:space="preserve">Bosco, F. A., </w:t>
+      </w:r>
+      <w:proofErr w:type="spellStart"/>
+      <w:r>
+        <w:t>Aguinis</w:t>
+      </w:r>
+      <w:proofErr w:type="spellEnd"/>
+      <w:r>
+        <w:t xml:space="preserve">, H., Singh, K., Field, J. G., &amp; Pierce, C. A. (2015). Correlational effect size benchmarks. </w:t>
       </w:r>
       <w:r>
         <w:rPr>
@@ -3870,7 +4620,23 @@
         <w:pStyle w:val="Bibliography"/>
       </w:pPr>
       <w:r>
-        <w:t xml:space="preserve">Bosco, F. A., Field, J. G., Larsen, K. R., Chang, Y., &amp; Uggerslev, K. L. (2020). Advancing meta-analysis with knowledge-management platforms: Using metaBUS in psychology. </w:t>
+        <w:t xml:space="preserve">Bosco, F. A., Field, J. G., Larsen, K. R., Chang, Y., &amp; </w:t>
+      </w:r>
+      <w:proofErr w:type="spellStart"/>
+      <w:r>
+        <w:t>Uggerslev</w:t>
+      </w:r>
+      <w:proofErr w:type="spellEnd"/>
+      <w:r>
+        <w:t xml:space="preserve">, K. L. (2020). Advancing meta-analysis with knowledge-management platforms: Using </w:t>
+      </w:r>
+      <w:proofErr w:type="spellStart"/>
+      <w:r>
+        <w:t>metaBUS</w:t>
+      </w:r>
+      <w:proofErr w:type="spellEnd"/>
+      <w:r>
+        <w:t xml:space="preserve"> in psychology. </w:t>
       </w:r>
       <w:r>
         <w:rPr>
@@ -3898,7 +4664,23 @@
         <w:pStyle w:val="Bibliography"/>
       </w:pPr>
       <w:r>
-        <w:t xml:space="preserve">Bosco, F. A., Steel, P., Oswald, F., Uggerslev, K., &amp; Field, J. (2015). Cloud-based Meta-analysis to Bridge Science and Practice: Welcome to metaBUS. </w:t>
+        <w:t xml:space="preserve">Bosco, F. A., Steel, P., Oswald, F., </w:t>
+      </w:r>
+      <w:proofErr w:type="spellStart"/>
+      <w:r>
+        <w:t>Uggerslev</w:t>
+      </w:r>
+      <w:proofErr w:type="spellEnd"/>
+      <w:r>
+        <w:t xml:space="preserve">, K., &amp; Field, J. (2015). Cloud-based Meta-analysis to Bridge Science and Practice: Welcome to </w:t>
+      </w:r>
+      <w:proofErr w:type="spellStart"/>
+      <w:r>
+        <w:t>metaBUS</w:t>
+      </w:r>
+      <w:proofErr w:type="spellEnd"/>
+      <w:r>
+        <w:t xml:space="preserve">. </w:t>
       </w:r>
       <w:r>
         <w:rPr>
@@ -3926,7 +4708,23 @@
         <w:pStyle w:val="Bibliography"/>
       </w:pPr>
       <w:r>
-        <w:t xml:space="preserve">Bosco, F. A., Uggerslev, K. L., &amp; Steel, P. (2017). MetaBUS as a vehicle for facilitating meta-analysis. </w:t>
+        <w:t xml:space="preserve">Bosco, F. A., </w:t>
+      </w:r>
+      <w:proofErr w:type="spellStart"/>
+      <w:r>
+        <w:t>Uggerslev</w:t>
+      </w:r>
+      <w:proofErr w:type="spellEnd"/>
+      <w:r>
+        <w:t xml:space="preserve">, K. L., &amp; Steel, P. (2017). </w:t>
+      </w:r>
+      <w:proofErr w:type="spellStart"/>
+      <w:r>
+        <w:t>MetaBUS</w:t>
+      </w:r>
+      <w:proofErr w:type="spellEnd"/>
+      <w:r>
+        <w:t xml:space="preserve"> as a vehicle for facilitating meta-analysis. </w:t>
       </w:r>
       <w:r>
         <w:rPr>
@@ -3972,6 +4770,42 @@
         <w:pStyle w:val="Bibliography"/>
       </w:pPr>
       <w:r>
+        <w:t xml:space="preserve">Carter, E. C., Schönbrodt, F. D., Gervais, W. M., &amp; Hilgard, J. (2019). Correcting for Bias in Psychology: A Comparison of Meta-Analytic Methods. </w:t>
+      </w:r>
+      <w:r>
+        <w:rPr>
+          <w:i/>
+          <w:iCs/>
+        </w:rPr>
+        <w:t xml:space="preserve">Advances in Methods and Practices in </w:t>
+      </w:r>
+      <w:r>
+        <w:rPr>
+          <w:i/>
+          <w:iCs/>
+        </w:rPr>
+        <w:lastRenderedPageBreak/>
+        <w:t>Psychological Science</w:t>
+      </w:r>
+      <w:r>
+        <w:t xml:space="preserve">, </w:t>
+      </w:r>
+      <w:r>
+        <w:rPr>
+          <w:i/>
+          <w:iCs/>
+        </w:rPr>
+        <w:t>2</w:t>
+      </w:r>
+      <w:r>
+        <w:t>(2), 115–144. https://doi.org/10.1177/2515245919847196</w:t>
+      </w:r>
+    </w:p>
+    <w:p>
+      <w:pPr>
+        <w:pStyle w:val="Bibliography"/>
+      </w:pPr>
+      <w:r>
         <w:t xml:space="preserve">Cortina, J. M. (1993). What is coefficient alpha? An examination of theory and applications. </w:t>
       </w:r>
       <w:r>
@@ -4000,6 +4834,50 @@
         <w:pStyle w:val="Bibliography"/>
       </w:pPr>
       <w:r>
+        <w:t xml:space="preserve">Cortina, J. M., Sheng, Z., Keener, S. K., Keeler, K. R., Grubb, L. K., Schmitt, N., </w:t>
+      </w:r>
+      <w:proofErr w:type="spellStart"/>
+      <w:r>
+        <w:t>Tonidandel</w:t>
+      </w:r>
+      <w:proofErr w:type="spellEnd"/>
+      <w:r>
+        <w:t xml:space="preserve">, S., Summerville, K. M., </w:t>
+      </w:r>
+      <w:proofErr w:type="spellStart"/>
+      <w:r>
+        <w:t>Heggestad</w:t>
+      </w:r>
+      <w:proofErr w:type="spellEnd"/>
+      <w:r>
+        <w:t xml:space="preserve">, E. D., &amp; Banks, G. C. (2020). From alpha to omega and beyond! A look at the past, present, and (possible) future of psychometric soundness in the Journal of Applied Psychology. </w:t>
+      </w:r>
+      <w:r>
+        <w:rPr>
+          <w:i/>
+          <w:iCs/>
+        </w:rPr>
+        <w:t>Journal of Applied Psychology</w:t>
+      </w:r>
+      <w:r>
+        <w:t xml:space="preserve">, </w:t>
+      </w:r>
+      <w:r>
+        <w:rPr>
+          <w:i/>
+          <w:iCs/>
+        </w:rPr>
+        <w:t>105</w:t>
+      </w:r>
+      <w:r>
+        <w:t>, 1351–1381. https://doi.org/10.1037/apl0000815</w:t>
+      </w:r>
+    </w:p>
+    <w:p>
+      <w:pPr>
+        <w:pStyle w:val="Bibliography"/>
+      </w:pPr>
+      <w:r>
         <w:t xml:space="preserve">Cronbach, L. J. (1951). Coefficient alpha and the internal structure of tests. </w:t>
       </w:r>
       <w:r>
@@ -4055,8 +4933,29 @@
       <w:pPr>
         <w:pStyle w:val="Bibliography"/>
       </w:pPr>
-      <w:r>
-        <w:t xml:space="preserve">Firke, S., Denney, B., Haid, C., Knight, R., Grosser, M., &amp; Zadra, J. (2021). </w:t>
+      <w:proofErr w:type="spellStart"/>
+      <w:r>
+        <w:t>Firke</w:t>
+      </w:r>
+      <w:proofErr w:type="spellEnd"/>
+      <w:r>
+        <w:t xml:space="preserve">, S., Denney, B., </w:t>
+      </w:r>
+      <w:proofErr w:type="spellStart"/>
+      <w:r>
+        <w:t>Haid</w:t>
+      </w:r>
+      <w:proofErr w:type="spellEnd"/>
+      <w:r>
+        <w:t xml:space="preserve">, C., Knight, R., Grosser, M., &amp; </w:t>
+      </w:r>
+      <w:proofErr w:type="spellStart"/>
+      <w:r>
+        <w:t>Zadra</w:t>
+      </w:r>
+      <w:proofErr w:type="spellEnd"/>
+      <w:r>
+        <w:t xml:space="preserve">, J. (2021). </w:t>
       </w:r>
       <w:r>
         <w:rPr>
@@ -4102,7 +5001,15 @@
         <w:pStyle w:val="Bibliography"/>
       </w:pPr>
       <w:r>
-        <w:t xml:space="preserve">Flake, J. K., &amp; Fried, E. I. (2020). Measurement Schmeasurement: Questionable Measurement Practices and How to Avoid Them. </w:t>
+        <w:t xml:space="preserve">Flake, J. K., &amp; Fried, E. I. (2020). Measurement </w:t>
+      </w:r>
+      <w:proofErr w:type="spellStart"/>
+      <w:r>
+        <w:t>Schmeasurement</w:t>
+      </w:r>
+      <w:proofErr w:type="spellEnd"/>
+      <w:r>
+        <w:t xml:space="preserve">: Questionable Measurement Practices and How to Avoid Them. </w:t>
       </w:r>
       <w:r>
         <w:rPr>
@@ -4157,15 +5064,622 @@
       <w:pPr>
         <w:pStyle w:val="Bibliography"/>
       </w:pPr>
-      <w:r>
-        <w:t xml:space="preserve">Gigerenzer, G. (2018). Statistical Rituals: The Replication Delusion and How We Got There. </w:t>
-      </w:r>
-      <w:r>
-        <w:rPr>
-          <w:i/>
-          <w:iCs/>
-        </w:rPr>
+      <w:proofErr w:type="spellStart"/>
+      <w:r>
+        <w:t>Gigerenzer</w:t>
+      </w:r>
+      <w:proofErr w:type="spellEnd"/>
+      <w:r>
+        <w:t xml:space="preserve">, G. (2018). Statistical Rituals: The Replication Delusion and How We Got There. </w:t>
+      </w:r>
+      <w:r>
+        <w:rPr>
+          <w:i/>
+          <w:iCs/>
+        </w:rPr>
+        <w:t>Advances in Methods and Practices in Psychological Science</w:t>
+      </w:r>
+      <w:r>
+        <w:t xml:space="preserve">, </w:t>
+      </w:r>
+      <w:r>
+        <w:rPr>
+          <w:i/>
+          <w:iCs/>
+        </w:rPr>
+        <w:t>1</w:t>
+      </w:r>
+      <w:r>
+        <w:t>(2), 198–218. https://doi.org/10.1177/2515245918771329</w:t>
+      </w:r>
+    </w:p>
+    <w:p>
+      <w:pPr>
+        <w:pStyle w:val="Bibliography"/>
+      </w:pPr>
+      <w:r>
+        <w:t xml:space="preserve">Hartgerink, C. H. J., van </w:t>
+      </w:r>
+      <w:proofErr w:type="spellStart"/>
+      <w:r>
+        <w:t>Aert</w:t>
+      </w:r>
+      <w:proofErr w:type="spellEnd"/>
+      <w:r>
+        <w:t xml:space="preserve">, R. C. M., </w:t>
+      </w:r>
+      <w:proofErr w:type="spellStart"/>
+      <w:r>
+        <w:t>Nuijten</w:t>
+      </w:r>
+      <w:proofErr w:type="spellEnd"/>
+      <w:r>
+        <w:t xml:space="preserve">, M. B., Wicherts, J. M., &amp; van Assen, M. A. L. M. (2016). Distributions of p-values smaller than .05 in psychology: What is going on? </w:t>
+      </w:r>
+      <w:proofErr w:type="spellStart"/>
+      <w:r>
+        <w:rPr>
+          <w:i/>
+          <w:iCs/>
+        </w:rPr>
+        <w:t>PeerJ</w:t>
+      </w:r>
+      <w:proofErr w:type="spellEnd"/>
+      <w:r>
+        <w:t xml:space="preserve">, </w:t>
+      </w:r>
+      <w:r>
+        <w:rPr>
+          <w:i/>
+          <w:iCs/>
+        </w:rPr>
+        <w:t>4</w:t>
+      </w:r>
+      <w:r>
+        <w:t>, e1935. https://doi.org/10.7717/peerj.1935</w:t>
+      </w:r>
+    </w:p>
+    <w:p>
+      <w:pPr>
+        <w:pStyle w:val="Bibliography"/>
+      </w:pPr>
+      <w:proofErr w:type="spellStart"/>
+      <w:r>
+        <w:t>Heo</w:t>
+      </w:r>
+      <w:proofErr w:type="spellEnd"/>
+      <w:r>
+        <w:t xml:space="preserve">, M., Kim, N., &amp; Faith, M. S. (2015). Statistical power as a function of Cronbach alpha of </w:t>
+      </w:r>
+      <w:r>
+        <w:t xml:space="preserve">instrument questionnaire items. </w:t>
+      </w:r>
+      <w:r>
+        <w:rPr>
+          <w:i/>
+          <w:iCs/>
+        </w:rPr>
+        <w:t>BMC Medical Research Methodology</w:t>
+      </w:r>
+      <w:r>
+        <w:t xml:space="preserve">, </w:t>
+      </w:r>
+      <w:r>
+        <w:rPr>
+          <w:i/>
+          <w:iCs/>
+        </w:rPr>
+        <w:t>15</w:t>
+      </w:r>
+      <w:r>
+        <w:t>(1). https://doi.org/10.1186/s12874-015-0070-6</w:t>
+      </w:r>
+    </w:p>
+    <w:p>
+      <w:pPr>
+        <w:pStyle w:val="Bibliography"/>
+      </w:pPr>
+      <w:proofErr w:type="spellStart"/>
+      <w:r>
+        <w:t>Hothorn</w:t>
+      </w:r>
+      <w:proofErr w:type="spellEnd"/>
+      <w:r>
+        <w:t xml:space="preserve">, T., </w:t>
+      </w:r>
+      <w:proofErr w:type="spellStart"/>
+      <w:r>
+        <w:t>Winell</w:t>
+      </w:r>
+      <w:proofErr w:type="spellEnd"/>
+      <w:r>
+        <w:t xml:space="preserve">, H., </w:t>
+      </w:r>
+      <w:proofErr w:type="spellStart"/>
+      <w:r>
+        <w:t>Hornik</w:t>
+      </w:r>
+      <w:proofErr w:type="spellEnd"/>
+      <w:r>
+        <w:t xml:space="preserve">, K., van de </w:t>
+      </w:r>
+      <w:proofErr w:type="spellStart"/>
+      <w:r>
+        <w:t>Wiel</w:t>
+      </w:r>
+      <w:proofErr w:type="spellEnd"/>
+      <w:r>
+        <w:t xml:space="preserve">, M. A., &amp; </w:t>
+      </w:r>
+      <w:proofErr w:type="spellStart"/>
+      <w:r>
+        <w:t>Zeileis</w:t>
+      </w:r>
+      <w:proofErr w:type="spellEnd"/>
+      <w:r>
+        <w:t xml:space="preserve">, A. (2021). </w:t>
+      </w:r>
+      <w:r>
+        <w:rPr>
+          <w:i/>
+          <w:iCs/>
+        </w:rPr>
+        <w:t>coin: Conditional Inference Procedures in a Permutation Test Framework</w:t>
+      </w:r>
+      <w:r>
+        <w:t xml:space="preserve"> (1.4-2). https://CRAN.R-project.org/package=coin</w:t>
+      </w:r>
+    </w:p>
+    <w:p>
+      <w:pPr>
+        <w:pStyle w:val="Bibliography"/>
+      </w:pPr>
+      <w:r>
+        <w:t xml:space="preserve">Howitt, D., &amp; Cramer, D. (2020). </w:t>
+      </w:r>
+      <w:r>
+        <w:rPr>
+          <w:i/>
+          <w:iCs/>
+        </w:rPr>
+        <w:t>Research methods in psychology</w:t>
+      </w:r>
+      <w:r>
+        <w:t xml:space="preserve"> (6th ed.). Pearson.</w:t>
+      </w:r>
+    </w:p>
+    <w:p>
+      <w:pPr>
+        <w:pStyle w:val="Bibliography"/>
+      </w:pPr>
+      <w:r>
+        <w:t xml:space="preserve">Lance, C. E., Butts, M. M., &amp; </w:t>
+      </w:r>
+      <w:proofErr w:type="spellStart"/>
+      <w:r>
+        <w:t>Michels</w:t>
+      </w:r>
+      <w:proofErr w:type="spellEnd"/>
+      <w:r>
+        <w:t xml:space="preserve">, L. C. (2006). The Sources of Four Commonly Reported </w:t>
+      </w:r>
+      <w:proofErr w:type="spellStart"/>
+      <w:r>
+        <w:t>Cutoff</w:t>
+      </w:r>
+      <w:proofErr w:type="spellEnd"/>
+      <w:r>
+        <w:t xml:space="preserve"> Criteria: What Did They Really Say? </w:t>
+      </w:r>
+      <w:r>
+        <w:rPr>
+          <w:i/>
+          <w:iCs/>
+        </w:rPr>
+        <w:t>Organizational Research Methods</w:t>
+      </w:r>
+      <w:r>
+        <w:t xml:space="preserve">, </w:t>
+      </w:r>
+      <w:r>
+        <w:rPr>
+          <w:i/>
+          <w:iCs/>
+        </w:rPr>
+        <w:t>9</w:t>
+      </w:r>
+      <w:r>
+        <w:t>(2), 202–220. https://doi.org/10.1177/1094428105284919</w:t>
+      </w:r>
+    </w:p>
+    <w:p>
+      <w:pPr>
+        <w:pStyle w:val="Bibliography"/>
+      </w:pPr>
+      <w:r>
+        <w:t xml:space="preserve">Lilienfeld, S. O., &amp; Strother, A. N. (2020). Psychological measurement and the replication crisis: Four sacred cows. </w:t>
+      </w:r>
+      <w:r>
+        <w:rPr>
+          <w:i/>
+          <w:iCs/>
+        </w:rPr>
+        <w:t xml:space="preserve">Canadian Psychology / </w:t>
+      </w:r>
+      <w:proofErr w:type="spellStart"/>
+      <w:r>
+        <w:rPr>
+          <w:i/>
+          <w:iCs/>
+        </w:rPr>
+        <w:t>Psychologie</w:t>
+      </w:r>
+      <w:proofErr w:type="spellEnd"/>
+      <w:r>
+        <w:rPr>
+          <w:i/>
+          <w:iCs/>
+        </w:rPr>
+        <w:t xml:space="preserve"> Canadienne</w:t>
+      </w:r>
+      <w:r>
+        <w:t xml:space="preserve">, </w:t>
+      </w:r>
+      <w:r>
+        <w:rPr>
+          <w:i/>
+          <w:iCs/>
+        </w:rPr>
+        <w:t>61</w:t>
+      </w:r>
+      <w:r>
+        <w:t>, 281–288. https://doi.org/10.1037/cap0000236</w:t>
+      </w:r>
+    </w:p>
+    <w:p>
+      <w:pPr>
+        <w:pStyle w:val="Bibliography"/>
+      </w:pPr>
+      <w:proofErr w:type="spellStart"/>
+      <w:r>
+        <w:t>Masicampo</w:t>
+      </w:r>
+      <w:proofErr w:type="spellEnd"/>
+      <w:r>
+        <w:t xml:space="preserve">, E. J., &amp; </w:t>
+      </w:r>
+      <w:proofErr w:type="spellStart"/>
+      <w:r>
+        <w:t>Lalande</w:t>
+      </w:r>
+      <w:proofErr w:type="spellEnd"/>
+      <w:r>
+        <w:t xml:space="preserve">, D. R. (2012). A peculiar prevalence of p values just below .05. </w:t>
+      </w:r>
+      <w:r>
+        <w:rPr>
+          <w:i/>
+          <w:iCs/>
+        </w:rPr>
+        <w:t>The Quarterly Journal of Experimental Psychology</w:t>
+      </w:r>
+      <w:r>
+        <w:t xml:space="preserve">, </w:t>
+      </w:r>
+      <w:r>
+        <w:rPr>
+          <w:i/>
+          <w:iCs/>
+        </w:rPr>
+        <w:t>65</w:t>
+      </w:r>
+      <w:r>
+        <w:t>(11), 2271–2279. https://doi.org/10.1080/17470218.2012.711335</w:t>
+      </w:r>
+    </w:p>
+    <w:p>
+      <w:pPr>
+        <w:pStyle w:val="Bibliography"/>
+      </w:pPr>
+      <w:r>
+        <w:t xml:space="preserve">McDonald, R. P. (1999). Test homogeneity, reliability, and generalizability. In </w:t>
+      </w:r>
+      <w:r>
+        <w:rPr>
+          <w:i/>
+          <w:iCs/>
+        </w:rPr>
+        <w:t>Test theory: A unified approach</w:t>
+      </w:r>
+      <w:r>
+        <w:t xml:space="preserve"> (pp. 76–120). Lawrence Erlbaum Associates.</w:t>
+      </w:r>
+    </w:p>
+    <w:p>
+      <w:pPr>
+        <w:pStyle w:val="Bibliography"/>
+      </w:pPr>
+      <w:r>
+        <w:t xml:space="preserve">McQueen, R. A., &amp; </w:t>
+      </w:r>
+      <w:proofErr w:type="spellStart"/>
+      <w:r>
+        <w:t>Knussen</w:t>
+      </w:r>
+      <w:proofErr w:type="spellEnd"/>
+      <w:r>
+        <w:t xml:space="preserve">, C. (2013). </w:t>
+      </w:r>
+      <w:r>
+        <w:rPr>
+          <w:i/>
+          <w:iCs/>
+        </w:rPr>
+        <w:t>Introduction to research methods and statistics in psychology: A practical guide to the undergraduate researcher</w:t>
+      </w:r>
+      <w:r>
+        <w:t xml:space="preserve"> (2nd ed.). Sage.</w:t>
+      </w:r>
+    </w:p>
+    <w:p>
+      <w:pPr>
+        <w:pStyle w:val="Bibliography"/>
+      </w:pPr>
+      <w:proofErr w:type="spellStart"/>
+      <w:r>
+        <w:t>Morling</w:t>
+      </w:r>
+      <w:proofErr w:type="spellEnd"/>
+      <w:r>
+        <w:t xml:space="preserve">, B. (2017). </w:t>
+      </w:r>
+      <w:r>
+        <w:rPr>
+          <w:i/>
+          <w:iCs/>
+        </w:rPr>
+        <w:t>Research methods in psychology: Evaluating a world of information</w:t>
+      </w:r>
+      <w:r>
+        <w:t xml:space="preserve"> (3rd ed.). WW Norton &amp; Company.</w:t>
+      </w:r>
+    </w:p>
+    <w:p>
+      <w:pPr>
+        <w:pStyle w:val="Bibliography"/>
+      </w:pPr>
+      <w:r>
+        <w:t xml:space="preserve">Murphy, K. R., &amp; </w:t>
+      </w:r>
+      <w:proofErr w:type="spellStart"/>
+      <w:r>
+        <w:t>Davidshofer</w:t>
+      </w:r>
+      <w:proofErr w:type="spellEnd"/>
+      <w:r>
+        <w:t xml:space="preserve">, C. O. (2005). </w:t>
+      </w:r>
+      <w:r>
+        <w:rPr>
+          <w:i/>
+          <w:iCs/>
+        </w:rPr>
+        <w:t>Psychological Testing: Principles and Applications</w:t>
+      </w:r>
+      <w:r>
+        <w:t>. Pearson/Prentice Hall.</w:t>
+      </w:r>
+    </w:p>
+    <w:p>
+      <w:pPr>
+        <w:pStyle w:val="Bibliography"/>
+      </w:pPr>
+      <w:r>
+        <w:t xml:space="preserve">Nelson, L. D., Simmons, J., &amp; Simonsohn, U. (2018). Psychology’s Renaissance. </w:t>
+      </w:r>
+      <w:r>
+        <w:rPr>
+          <w:i/>
+          <w:iCs/>
+        </w:rPr>
+        <w:t>Annual Review of Psychology</w:t>
+      </w:r>
+      <w:r>
+        <w:t xml:space="preserve">, </w:t>
+      </w:r>
+      <w:r>
+        <w:rPr>
+          <w:i/>
+          <w:iCs/>
+        </w:rPr>
+        <w:t>69</w:t>
+      </w:r>
+      <w:r>
+        <w:t>(1), 511–534. https://doi.org/10.1146/annurev-psych-122216-011836</w:t>
+      </w:r>
+    </w:p>
+    <w:p>
+      <w:pPr>
+        <w:pStyle w:val="Bibliography"/>
+      </w:pPr>
+      <w:proofErr w:type="spellStart"/>
+      <w:r>
+        <w:t>Nuijten</w:t>
+      </w:r>
+      <w:proofErr w:type="spellEnd"/>
+      <w:r>
+        <w:t xml:space="preserve">, M. B., Hartgerink, C. H. J., van Assen, M. A. L. M., </w:t>
+      </w:r>
+      <w:proofErr w:type="spellStart"/>
+      <w:r>
+        <w:t>Epskamp</w:t>
+      </w:r>
+      <w:proofErr w:type="spellEnd"/>
+      <w:r>
+        <w:t xml:space="preserve">, S., &amp; Wicherts, J. M. (2015). The prevalence of statistical reporting errors in psychology (1985–2013). </w:t>
+      </w:r>
+      <w:proofErr w:type="spellStart"/>
+      <w:r>
+        <w:rPr>
+          <w:i/>
+          <w:iCs/>
+        </w:rPr>
+        <w:t>Behavior</w:t>
+      </w:r>
+      <w:proofErr w:type="spellEnd"/>
+      <w:r>
+        <w:rPr>
+          <w:i/>
+          <w:iCs/>
+        </w:rPr>
+        <w:t xml:space="preserve"> Research Methods</w:t>
+      </w:r>
+      <w:r>
+        <w:t>. https://doi.org/10.3758/s13428-015-0664-2</w:t>
+      </w:r>
+    </w:p>
+    <w:p>
+      <w:pPr>
+        <w:pStyle w:val="Bibliography"/>
+      </w:pPr>
+      <w:r>
+        <w:t xml:space="preserve">Nunnally, J., &amp; Bernstein, I. (1994). </w:t>
+      </w:r>
+      <w:r>
+        <w:rPr>
+          <w:i/>
+          <w:iCs/>
+        </w:rPr>
+        <w:t>Psychometric Theory</w:t>
+      </w:r>
+      <w:r>
+        <w:t xml:space="preserve"> (3rd edition). McGraw-Hill.</w:t>
+      </w:r>
+    </w:p>
+    <w:p>
+      <w:pPr>
+        <w:pStyle w:val="Bibliography"/>
+      </w:pPr>
+      <w:r>
+        <w:t xml:space="preserve">Parsons, S. (2018). Visualising two approaches to explore reliability-power relationships. </w:t>
+      </w:r>
+      <w:r>
+        <w:rPr>
+          <w:i/>
+          <w:iCs/>
+        </w:rPr>
+        <w:t>Preprint</w:t>
+      </w:r>
+      <w:r>
+        <w:t>. https://doi.org/10.31234/osf.io/qh5mf</w:t>
+      </w:r>
+    </w:p>
+    <w:p>
+      <w:pPr>
+        <w:pStyle w:val="Bibliography"/>
+      </w:pPr>
+      <w:proofErr w:type="spellStart"/>
+      <w:r>
         <w:lastRenderedPageBreak/>
+        <w:t>Renkewitz</w:t>
+      </w:r>
+      <w:proofErr w:type="spellEnd"/>
+      <w:r>
+        <w:t xml:space="preserve">, F., &amp; </w:t>
+      </w:r>
+      <w:proofErr w:type="spellStart"/>
+      <w:r>
+        <w:t>Keiner</w:t>
+      </w:r>
+      <w:proofErr w:type="spellEnd"/>
+      <w:r>
+        <w:t xml:space="preserve">, M. (2019). How to Detect Publication Bias in Psychological Research. </w:t>
+      </w:r>
+      <w:proofErr w:type="spellStart"/>
+      <w:r>
+        <w:rPr>
+          <w:i/>
+          <w:iCs/>
+        </w:rPr>
+        <w:t>Zeitschrift</w:t>
+      </w:r>
+      <w:proofErr w:type="spellEnd"/>
+      <w:r>
+        <w:rPr>
+          <w:i/>
+          <w:iCs/>
+        </w:rPr>
+        <w:t xml:space="preserve"> Für </w:t>
+      </w:r>
+      <w:proofErr w:type="spellStart"/>
+      <w:r>
+        <w:rPr>
+          <w:i/>
+          <w:iCs/>
+        </w:rPr>
+        <w:t>Psychologie</w:t>
+      </w:r>
+      <w:proofErr w:type="spellEnd"/>
+      <w:r>
+        <w:t xml:space="preserve">, </w:t>
+      </w:r>
+      <w:r>
+        <w:rPr>
+          <w:i/>
+          <w:iCs/>
+        </w:rPr>
+        <w:t>227</w:t>
+      </w:r>
+      <w:r>
+        <w:t>(4), 261–279. https://doi.org/10.1027/2151-2604/a000386</w:t>
+      </w:r>
+    </w:p>
+    <w:p>
+      <w:pPr>
+        <w:pStyle w:val="Bibliography"/>
+      </w:pPr>
+      <w:r>
+        <w:t xml:space="preserve">Revelle, W. (2018). </w:t>
+      </w:r>
+      <w:r>
+        <w:rPr>
+          <w:i/>
+          <w:iCs/>
+        </w:rPr>
+        <w:t>psych: Procedures for Psychological, Psychometric, and Personality Research</w:t>
+      </w:r>
+      <w:r>
+        <w:t xml:space="preserve">. </w:t>
+      </w:r>
+      <w:proofErr w:type="spellStart"/>
+      <w:r>
+        <w:t>Northwestern</w:t>
+      </w:r>
+      <w:proofErr w:type="spellEnd"/>
+      <w:r>
+        <w:t xml:space="preserve"> University. https://CRAN.R-project.org/package=psych</w:t>
+      </w:r>
+    </w:p>
+    <w:p>
+      <w:pPr>
+        <w:pStyle w:val="Bibliography"/>
+      </w:pPr>
+      <w:r>
+        <w:t xml:space="preserve">Scheel, A. M., </w:t>
+      </w:r>
+      <w:proofErr w:type="spellStart"/>
+      <w:r>
+        <w:t>Schijen</w:t>
+      </w:r>
+      <w:proofErr w:type="spellEnd"/>
+      <w:r>
+        <w:t xml:space="preserve">, M. R. M. J., &amp; Lakens, D. (2021). An Excess of Positive Results: Comparing the Standard Psychology Literature With Registered Reports. </w:t>
+      </w:r>
+      <w:r>
+        <w:rPr>
+          <w:i/>
+          <w:iCs/>
+        </w:rPr>
         <w:t>Advances in Methods and Practices in Psychological Science</w:t>
       </w:r>
       <w:r>
@@ -4176,10 +5690,10 @@
           <w:i/>
           <w:iCs/>
         </w:rPr>
-        <w:t>1</w:t>
-      </w:r>
-      <w:r>
-        <w:t>(2), 198–218. https://doi.org/10.1177/2515245918771329</w:t>
+        <w:t>4</w:t>
+      </w:r>
+      <w:r>
+        <w:t>(2), 25152459211007468. https://doi.org/10.1177/25152459211007467</w:t>
       </w:r>
     </w:p>
     <w:p>
@@ -4187,14 +5701,32 @@
         <w:pStyle w:val="Bibliography"/>
       </w:pPr>
       <w:r>
-        <w:t xml:space="preserve">Hartgerink, C. H. J., van Aert, R. C. M., Nuijten, M. B., Wicherts, J. M., &amp; van Assen, M. A. L. M. (2016). Distributions of p-values smaller than .05 in psychology: What is going on? </w:t>
-      </w:r>
-      <w:r>
-        <w:rPr>
-          <w:i/>
-          <w:iCs/>
-        </w:rPr>
-        <w:t>PeerJ</w:t>
+        <w:t xml:space="preserve">Schmidt, F. L., &amp; Hunter, J. E. (2015). </w:t>
+      </w:r>
+      <w:r>
+        <w:rPr>
+          <w:i/>
+          <w:iCs/>
+        </w:rPr>
+        <w:t>Methods of Meta-Analysis: Correcting Error and Bias in Research Findings</w:t>
+      </w:r>
+      <w:r>
+        <w:t>. SAGE Publications, Ltd. https://doi.org/10.4135/9781483398105</w:t>
+      </w:r>
+    </w:p>
+    <w:p>
+      <w:pPr>
+        <w:pStyle w:val="Bibliography"/>
+      </w:pPr>
+      <w:r>
+        <w:t xml:space="preserve">Schmitt, N. (1996). Uses and abuses of coefficient alpha. </w:t>
+      </w:r>
+      <w:r>
+        <w:rPr>
+          <w:i/>
+          <w:iCs/>
+        </w:rPr>
+        <w:t>Psychological Assessment</w:t>
       </w:r>
       <w:r>
         <w:t xml:space="preserve">, </w:t>
@@ -4204,25 +5736,30 @@
           <w:i/>
           <w:iCs/>
         </w:rPr>
-        <w:t>4</w:t>
-      </w:r>
-      <w:r>
-        <w:t>, e1935. https://doi.org/10.7717/peerj.1935</w:t>
+        <w:t>8</w:t>
+      </w:r>
+      <w:r>
+        <w:t>(4), 350–353. https://doi.org/10.1037/1040-3590.8.4.350</w:t>
       </w:r>
     </w:p>
     <w:p>
       <w:pPr>
         <w:pStyle w:val="Bibliography"/>
       </w:pPr>
-      <w:r>
-        <w:t xml:space="preserve">Heo, M., Kim, N., &amp; Faith, M. S. (2015). Statistical power as a function of Cronbach alpha of instrument questionnaire items. </w:t>
-      </w:r>
-      <w:r>
-        <w:rPr>
-          <w:i/>
-          <w:iCs/>
-        </w:rPr>
-        <w:t>BMC Medical Research Methodology</w:t>
+      <w:proofErr w:type="spellStart"/>
+      <w:r>
+        <w:t>Sheather</w:t>
+      </w:r>
+      <w:proofErr w:type="spellEnd"/>
+      <w:r>
+        <w:t xml:space="preserve">, S. J. (2004). Density Estimation. </w:t>
+      </w:r>
+      <w:r>
+        <w:rPr>
+          <w:i/>
+          <w:iCs/>
+        </w:rPr>
+        <w:t>Statistical Science</w:t>
       </w:r>
       <w:r>
         <w:t xml:space="preserve">, </w:t>
@@ -4232,28 +5769,43 @@
           <w:i/>
           <w:iCs/>
         </w:rPr>
-        <w:t>15</w:t>
-      </w:r>
-      <w:r>
-        <w:t>(1). https://doi.org/10.1186/s12874-015-0070-6</w:t>
+        <w:t>19</w:t>
+      </w:r>
+      <w:r>
+        <w:t>(4), 588–597.</w:t>
       </w:r>
     </w:p>
     <w:p>
       <w:pPr>
         <w:pStyle w:val="Bibliography"/>
       </w:pPr>
-      <w:r>
-        <w:t xml:space="preserve">Hothorn, T., Winell, H., Hornik, K., van de Wiel, M. A., &amp; Zeileis, A. (2021). </w:t>
-      </w:r>
-      <w:r>
-        <w:rPr>
-          <w:i/>
-          <w:iCs/>
-        </w:rPr>
-        <w:t>coin: Conditional Inference Procedures in a Permutation Test Framework</w:t>
-      </w:r>
-      <w:r>
-        <w:t xml:space="preserve"> (1.4-2). https://CRAN.R-project.org/package=coin</w:t>
+      <w:proofErr w:type="spellStart"/>
+      <w:r>
+        <w:t>Sijtsma</w:t>
+      </w:r>
+      <w:proofErr w:type="spellEnd"/>
+      <w:r>
+        <w:t xml:space="preserve">, K. (2009). On the Use, the Misuse, and the Very Limited Usefulness of Cronbach’s Alpha. </w:t>
+      </w:r>
+      <w:r>
+        <w:rPr>
+          <w:i/>
+          <w:iCs/>
+        </w:rPr>
+        <w:t>Psychometrika</w:t>
+      </w:r>
+      <w:r>
+        <w:t xml:space="preserve">, </w:t>
+      </w:r>
+      <w:r>
+        <w:rPr>
+          <w:i/>
+          <w:iCs/>
+        </w:rPr>
+        <w:t>74</w:t>
+      </w:r>
+      <w:r>
+        <w:t>(1), 107–120. https://doi.org/10.1007/s11336-008-9101-0</w:t>
       </w:r>
     </w:p>
     <w:p>
@@ -4261,17 +5813,17 @@
         <w:pStyle w:val="Bibliography"/>
       </w:pPr>
       <w:r>
-        <w:t xml:space="preserve">Howitt, D., &amp; Cramer, D. (2020). </w:t>
-      </w:r>
-      <w:r>
-        <w:rPr>
-          <w:i/>
-          <w:iCs/>
-        </w:rPr>
-        <w:t>Research methods in psychology</w:t>
-      </w:r>
-      <w:r>
-        <w:t xml:space="preserve"> (6th ed.). Pearson.</w:t>
+        <w:t xml:space="preserve">Silverman, B. W. (1986). </w:t>
+      </w:r>
+      <w:r>
+        <w:rPr>
+          <w:i/>
+          <w:iCs/>
+        </w:rPr>
+        <w:t>Density Estimation for Statistics and Data Analysis</w:t>
+      </w:r>
+      <w:r>
+        <w:t>. Routledge. https://doi.org/10.1201/9781315140919</w:t>
       </w:r>
     </w:p>
     <w:p>
@@ -4279,14 +5831,14 @@
         <w:pStyle w:val="Bibliography"/>
       </w:pPr>
       <w:r>
-        <w:t xml:space="preserve">Lance, C. E., Butts, M. M., &amp; Michels, L. C. (2006). The Sources of Four Commonly Reported Cutoff Criteria: What Did They Really Say? </w:t>
-      </w:r>
-      <w:r>
-        <w:rPr>
-          <w:i/>
-          <w:iCs/>
-        </w:rPr>
-        <w:t>Organizational Research Methods</w:t>
+        <w:t xml:space="preserve">Simmons, J. P., Nelson, L. D., &amp; Simonsohn, U. (2011). False-positive psychology: Undisclosed flexibility in data collection and analysis allows presenting anything as significant. </w:t>
+      </w:r>
+      <w:r>
+        <w:rPr>
+          <w:i/>
+          <w:iCs/>
+        </w:rPr>
+        <w:t>Psychological Science</w:t>
       </w:r>
       <w:r>
         <w:t xml:space="preserve">, </w:t>
@@ -4296,25 +5848,38 @@
           <w:i/>
           <w:iCs/>
         </w:rPr>
-        <w:t>9</w:t>
-      </w:r>
-      <w:r>
-        <w:t>(2), 202–220. https://doi.org/10.1177/1094428105284919</w:t>
+        <w:t>22</w:t>
+      </w:r>
+      <w:r>
+        <w:t>(11), 1359–1366. https://doi.org/10.1177/0956797611417632</w:t>
       </w:r>
     </w:p>
     <w:p>
       <w:pPr>
         <w:pStyle w:val="Bibliography"/>
       </w:pPr>
-      <w:r>
-        <w:t xml:space="preserve">Lilienfeld, S. O., &amp; Strother, A. N. (2020). Psychological measurement and the replication crisis: Four sacred cows. </w:t>
-      </w:r>
-      <w:r>
-        <w:rPr>
-          <w:i/>
-          <w:iCs/>
-        </w:rPr>
-        <w:t>Canadian Psychology / Psychologie Canadienne</w:t>
+      <w:proofErr w:type="spellStart"/>
+      <w:r>
+        <w:t>Smaldino</w:t>
+      </w:r>
+      <w:proofErr w:type="spellEnd"/>
+      <w:r>
+        <w:t xml:space="preserve">, P. E., &amp; </w:t>
+      </w:r>
+      <w:proofErr w:type="spellStart"/>
+      <w:r>
+        <w:t>McElreath</w:t>
+      </w:r>
+      <w:proofErr w:type="spellEnd"/>
+      <w:r>
+        <w:t xml:space="preserve">, R. (2016). The natural selection of bad science. </w:t>
+      </w:r>
+      <w:r>
+        <w:rPr>
+          <w:i/>
+          <w:iCs/>
+        </w:rPr>
+        <w:t>Royal Society Open Science</w:t>
       </w:r>
       <w:r>
         <w:t xml:space="preserve">, </w:t>
@@ -4324,10 +5889,10 @@
           <w:i/>
           <w:iCs/>
         </w:rPr>
-        <w:t>61</w:t>
-      </w:r>
-      <w:r>
-        <w:t>, 281–288. https://doi.org/10.1037/cap0000236</w:t>
+        <w:t>3</w:t>
+      </w:r>
+      <w:r>
+        <w:t>(9), 160384. https://doi.org/10.1098/rsos.160384</w:t>
       </w:r>
     </w:p>
     <w:p>
@@ -4335,14 +5900,37 @@
         <w:pStyle w:val="Bibliography"/>
       </w:pPr>
       <w:r>
-        <w:t xml:space="preserve">Masicampo, E. J., &amp; Lalande, D. R. (2012). A peculiar prevalence of p values just below .05. </w:t>
-      </w:r>
-      <w:r>
-        <w:rPr>
-          <w:i/>
-          <w:iCs/>
-        </w:rPr>
-        <w:t>The Quarterly Journal of Experimental Psychology</w:t>
+        <w:t xml:space="preserve">Stefan, A., &amp; Schönbrodt, F. (2022). </w:t>
+      </w:r>
+      <w:r>
+        <w:rPr>
+          <w:i/>
+          <w:iCs/>
+        </w:rPr>
+        <w:t>Big Little Lies: A Compendium and Simulation of p-Hacking Strategies</w:t>
+      </w:r>
+      <w:r>
+        <w:t>. PsyArXiv. https://doi.org/10.31234/osf.io/xy2dk</w:t>
+      </w:r>
+    </w:p>
+    <w:p>
+      <w:pPr>
+        <w:pStyle w:val="Bibliography"/>
+      </w:pPr>
+      <w:proofErr w:type="spellStart"/>
+      <w:r>
+        <w:t>Strathern</w:t>
+      </w:r>
+      <w:proofErr w:type="spellEnd"/>
+      <w:r>
+        <w:t xml:space="preserve">, M. (1997). ‘Improving ratings’: Audit in the British University system. </w:t>
+      </w:r>
+      <w:r>
+        <w:rPr>
+          <w:i/>
+          <w:iCs/>
+        </w:rPr>
+        <w:t>European Review</w:t>
       </w:r>
       <w:r>
         <w:t xml:space="preserve">, </w:t>
@@ -4352,10 +5940,69 @@
           <w:i/>
           <w:iCs/>
         </w:rPr>
+        <w:t>5</w:t>
+      </w:r>
+      <w:r>
+        <w:t>(3), 305–321. https://doi.org/10.1002/(SICI)1234-981X(199707)5:3&lt;305::AID-EURO184&gt;3.0.CO;2-4</w:t>
+      </w:r>
+    </w:p>
+    <w:p>
+      <w:pPr>
+        <w:pStyle w:val="Bibliography"/>
+      </w:pPr>
+      <w:proofErr w:type="spellStart"/>
+      <w:r>
+        <w:t>Trosset</w:t>
+      </w:r>
+      <w:proofErr w:type="spellEnd"/>
+      <w:r>
+        <w:t xml:space="preserve">, M. W. (2009). </w:t>
+      </w:r>
+      <w:r>
+        <w:rPr>
+          <w:i/>
+          <w:iCs/>
+        </w:rPr>
+        <w:t>An Introduction to Statistical Inference and Its Applications with R</w:t>
+      </w:r>
+      <w:r>
+        <w:t xml:space="preserve"> (UK ed. edition). Routledge.</w:t>
+      </w:r>
+    </w:p>
+    <w:p>
+      <w:pPr>
+        <w:pStyle w:val="Bibliography"/>
+      </w:pPr>
+      <w:r>
+        <w:t xml:space="preserve">van Zyl, J. M., </w:t>
+      </w:r>
+      <w:proofErr w:type="spellStart"/>
+      <w:r>
+        <w:t>Neudecker</w:t>
+      </w:r>
+      <w:proofErr w:type="spellEnd"/>
+      <w:r>
+        <w:t xml:space="preserve">, H., &amp; Nel, D. G. (2000). On the distribution of the maximum likelihood estimator of Cronbach’s alpha. </w:t>
+      </w:r>
+      <w:r>
+        <w:rPr>
+          <w:i/>
+          <w:iCs/>
+        </w:rPr>
+        <w:t>Psychometrika</w:t>
+      </w:r>
+      <w:r>
+        <w:t xml:space="preserve">, </w:t>
+      </w:r>
+      <w:r>
+        <w:rPr>
+          <w:i/>
+          <w:iCs/>
+        </w:rPr>
         <w:t>65</w:t>
       </w:r>
       <w:r>
-        <w:t>(11), 2271–2279. https://doi.org/10.1080/17470218.2012.711335</w:t>
+        <w:t>(3), 271–280. https://doi.org/10.1007/BF02296146</w:t>
       </w:r>
     </w:p>
     <w:p>
@@ -4363,479 +6010,39 @@
         <w:pStyle w:val="Bibliography"/>
       </w:pPr>
       <w:r>
-        <w:t xml:space="preserve">McDonald, R. P. (1999). Test homogeneity, reliability, and generalizability. In </w:t>
-      </w:r>
-      <w:r>
-        <w:rPr>
-          <w:i/>
-          <w:iCs/>
-        </w:rPr>
-        <w:t>Test theory: A unified approach</w:t>
-      </w:r>
-      <w:r>
-        <w:t xml:space="preserve"> (pp. 76–120). Lawrence Erlbaum Associates.</w:t>
+        <w:t xml:space="preserve">Wickham, H., &amp; RStudio. (2022). </w:t>
+      </w:r>
+      <w:proofErr w:type="spellStart"/>
+      <w:r>
+        <w:rPr>
+          <w:i/>
+          <w:iCs/>
+        </w:rPr>
+        <w:t>stringr</w:t>
+      </w:r>
+      <w:proofErr w:type="spellEnd"/>
+      <w:r>
+        <w:rPr>
+          <w:i/>
+          <w:iCs/>
+        </w:rPr>
+        <w:t>: Simple, Consistent Wrappers for Common String Operations</w:t>
+      </w:r>
+      <w:r>
+        <w:t xml:space="preserve"> (1.5.0). https://CRAN.R-project.org/package=stringr</w:t>
       </w:r>
     </w:p>
     <w:p>
       <w:pPr>
         <w:pStyle w:val="Bibliography"/>
       </w:pPr>
-      <w:r>
-        <w:t xml:space="preserve">McQueen, R. A., &amp; Knussen, C. (2013). </w:t>
-      </w:r>
-      <w:r>
-        <w:rPr>
-          <w:i/>
-          <w:iCs/>
-        </w:rPr>
-        <w:t>Introduction to research methods and statistics in psychology: A practical guide to the undergraduate researcher</w:t>
-      </w:r>
-      <w:r>
-        <w:t xml:space="preserve"> (2nd ed.). Sage.</w:t>
-      </w:r>
-    </w:p>
-    <w:p>
-      <w:pPr>
-        <w:pStyle w:val="Bibliography"/>
-      </w:pPr>
-      <w:r>
-        <w:t xml:space="preserve">Morling, B. (2017). </w:t>
-      </w:r>
-      <w:r>
-        <w:rPr>
-          <w:i/>
-          <w:iCs/>
-        </w:rPr>
-        <w:t>Research methods in psychology: Evaluating a world of information</w:t>
-      </w:r>
-      <w:r>
-        <w:t xml:space="preserve"> (3rd ed.). WW Norton &amp; Company.</w:t>
-      </w:r>
-    </w:p>
-    <w:p>
-      <w:pPr>
-        <w:pStyle w:val="Bibliography"/>
-      </w:pPr>
-      <w:r>
-        <w:t xml:space="preserve">Murphy, K. R., &amp; Davidshofer, C. O. (2005). </w:t>
-      </w:r>
-      <w:r>
-        <w:rPr>
-          <w:i/>
-          <w:iCs/>
-        </w:rPr>
-        <w:t>Psychological Testing: Principles and Applications</w:t>
-      </w:r>
-      <w:r>
-        <w:t>. Pearson/Prentice Hall.</w:t>
-      </w:r>
-    </w:p>
-    <w:p>
-      <w:pPr>
-        <w:pStyle w:val="Bibliography"/>
-      </w:pPr>
-      <w:r>
-        <w:t xml:space="preserve">Nelson, L. D., Simmons, J., &amp; Simonsohn, U. (2018). Psychology’s Renaissance. </w:t>
-      </w:r>
-      <w:r>
-        <w:rPr>
-          <w:i/>
-          <w:iCs/>
-        </w:rPr>
-        <w:t>Annual Review of Psychology</w:t>
-      </w:r>
-      <w:r>
-        <w:t xml:space="preserve">, </w:t>
-      </w:r>
-      <w:r>
-        <w:rPr>
-          <w:i/>
-          <w:iCs/>
-        </w:rPr>
-        <w:t>69</w:t>
-      </w:r>
-      <w:r>
-        <w:t>(1), 511–534. https://doi.org/10.1146/annurev-psych-122216-011836</w:t>
-      </w:r>
-    </w:p>
-    <w:p>
-      <w:pPr>
-        <w:pStyle w:val="Bibliography"/>
-      </w:pPr>
-      <w:r>
-        <w:t xml:space="preserve">Nuijten, M. B., Hartgerink, C. H. J., van Assen, M. A. L. M., Epskamp, S., &amp; Wicherts, J. M. (2015). </w:t>
-      </w:r>
-      <w:r>
-        <w:t xml:space="preserve">The prevalence of statistical reporting errors in psychology (1985–2013). </w:t>
-      </w:r>
-      <w:r>
-        <w:rPr>
-          <w:i/>
-          <w:iCs/>
-        </w:rPr>
-        <w:t>Behavior Research Methods</w:t>
-      </w:r>
-      <w:r>
-        <w:t>. https://doi.org/10.3758/s13428-015-0664-2</w:t>
-      </w:r>
-    </w:p>
-    <w:p>
-      <w:pPr>
-        <w:pStyle w:val="Bibliography"/>
-      </w:pPr>
-      <w:r>
-        <w:t xml:space="preserve">Nunnally, J., &amp; Bernstein, I. (1994). </w:t>
-      </w:r>
-      <w:r>
-        <w:rPr>
-          <w:i/>
-          <w:iCs/>
-        </w:rPr>
-        <w:t>Psychometric Theory</w:t>
-      </w:r>
-      <w:r>
-        <w:t xml:space="preserve"> (3rd edition). McGraw-Hill.</w:t>
-      </w:r>
-    </w:p>
-    <w:p>
-      <w:pPr>
-        <w:pStyle w:val="Bibliography"/>
-      </w:pPr>
-      <w:r>
-        <w:t xml:space="preserve">Parsons, S. (2018). Visualising two approaches to explore reliability-power relationships. </w:t>
-      </w:r>
-      <w:r>
-        <w:rPr>
-          <w:i/>
-          <w:iCs/>
-        </w:rPr>
-        <w:t>Preprint</w:t>
-      </w:r>
-      <w:r>
-        <w:t>. https://doi.org/10.31234/osf.io/qh5mf</w:t>
-      </w:r>
-    </w:p>
-    <w:p>
-      <w:pPr>
-        <w:pStyle w:val="Bibliography"/>
-      </w:pPr>
-      <w:r>
-        <w:t xml:space="preserve">Revelle, W. (2018). </w:t>
-      </w:r>
-      <w:r>
-        <w:rPr>
-          <w:i/>
-          <w:iCs/>
-        </w:rPr>
-        <w:t>psych: Procedures for Psychological, Psychometric, and Personality Research</w:t>
-      </w:r>
-      <w:r>
-        <w:t>. Northwestern University. https://CRAN.R-project.org/package=psych</w:t>
-      </w:r>
-    </w:p>
-    <w:p>
-      <w:pPr>
-        <w:pStyle w:val="Bibliography"/>
-      </w:pPr>
-      <w:r>
-        <w:t xml:space="preserve">Scheel, A. M., Schijen, M. R. M. J., &amp; Lakens, D. (2021). An Excess of Positive Results: Comparing the Standard Psychology Literature With Registered Reports. </w:t>
-      </w:r>
-      <w:r>
-        <w:rPr>
-          <w:i/>
-          <w:iCs/>
-        </w:rPr>
-        <w:t>Advances in Methods and Practices in Psychological Science</w:t>
-      </w:r>
-      <w:r>
-        <w:t xml:space="preserve">, </w:t>
-      </w:r>
-      <w:r>
-        <w:rPr>
-          <w:i/>
-          <w:iCs/>
-        </w:rPr>
-        <w:t>4</w:t>
-      </w:r>
-      <w:r>
-        <w:t>(2), 25152459211007468. https://doi.org/10.1177/25152459211007467</w:t>
-      </w:r>
-    </w:p>
-    <w:p>
-      <w:pPr>
-        <w:pStyle w:val="Bibliography"/>
-      </w:pPr>
-      <w:r>
-        <w:t xml:space="preserve">Schmidt, F. L., &amp; Hunter, J. E. (2015). </w:t>
-      </w:r>
-      <w:r>
-        <w:rPr>
-          <w:i/>
-          <w:iCs/>
-        </w:rPr>
-        <w:t>Methods of Meta-Analysis: Correcting Error and Bias in Research Findings</w:t>
-      </w:r>
-      <w:r>
-        <w:t>. SAGE Publications, Ltd. https://doi.org/10.4135/9781483398105</w:t>
-      </w:r>
-    </w:p>
-    <w:p>
-      <w:pPr>
-        <w:pStyle w:val="Bibliography"/>
-      </w:pPr>
-      <w:r>
-        <w:t xml:space="preserve">Schmitt, N. (1996). Uses and abuses of coefficient alpha. </w:t>
-      </w:r>
-      <w:r>
-        <w:rPr>
-          <w:i/>
-          <w:iCs/>
-        </w:rPr>
-        <w:t>Psychological Assessment</w:t>
-      </w:r>
-      <w:r>
-        <w:t xml:space="preserve">, </w:t>
-      </w:r>
-      <w:r>
-        <w:rPr>
-          <w:i/>
-          <w:iCs/>
-        </w:rPr>
-        <w:t>8</w:t>
-      </w:r>
-      <w:r>
-        <w:t>(4), 350–353. https://doi.org/10.1037/1040-3590.8.4.350</w:t>
-      </w:r>
-    </w:p>
-    <w:p>
-      <w:pPr>
-        <w:pStyle w:val="Bibliography"/>
-      </w:pPr>
-      <w:r>
-        <w:t xml:space="preserve">Sheather, S. J. (2004). Density Estimation. </w:t>
-      </w:r>
-      <w:r>
-        <w:rPr>
-          <w:i/>
-          <w:iCs/>
-        </w:rPr>
-        <w:t>Statistical Science</w:t>
-      </w:r>
-      <w:r>
-        <w:t xml:space="preserve">, </w:t>
-      </w:r>
-      <w:r>
-        <w:rPr>
-          <w:i/>
-          <w:iCs/>
-        </w:rPr>
-        <w:t>19</w:t>
-      </w:r>
-      <w:r>
-        <w:t>(4), 588–597.</w:t>
-      </w:r>
-    </w:p>
-    <w:p>
-      <w:pPr>
-        <w:pStyle w:val="Bibliography"/>
-      </w:pPr>
-      <w:r>
-        <w:t xml:space="preserve">Sijtsma, K. (2009). On the Use, the Misuse, and the Very Limited Usefulness of Cronbach’s Alpha. </w:t>
-      </w:r>
-      <w:r>
-        <w:rPr>
-          <w:i/>
-          <w:iCs/>
-        </w:rPr>
-        <w:t>Psychometrika</w:t>
-      </w:r>
-      <w:r>
-        <w:t xml:space="preserve">, </w:t>
-      </w:r>
-      <w:r>
-        <w:rPr>
-          <w:i/>
-          <w:iCs/>
-        </w:rPr>
-        <w:t>74</w:t>
-      </w:r>
-      <w:r>
-        <w:t>(1), 107–120. https://doi.org/10.1007/s11336-008-9101-0</w:t>
-      </w:r>
-    </w:p>
-    <w:p>
-      <w:pPr>
-        <w:pStyle w:val="Bibliography"/>
-      </w:pPr>
-      <w:r>
-        <w:t xml:space="preserve">Silverman, B. W. (1986). </w:t>
-      </w:r>
-      <w:r>
-        <w:rPr>
-          <w:i/>
-          <w:iCs/>
-        </w:rPr>
-        <w:t>Density Estimation for Statistics and Data Analysis</w:t>
-      </w:r>
-      <w:r>
-        <w:t>. Routledge. https://doi.org/10.1201/9781315140919</w:t>
-      </w:r>
-    </w:p>
-    <w:p>
-      <w:pPr>
-        <w:pStyle w:val="Bibliography"/>
-      </w:pPr>
-      <w:r>
-        <w:t xml:space="preserve">Simmons, J. P., Nelson, L. D., &amp; Simonsohn, U. (2011). False-positive psychology: Undisclosed flexibility in data collection and analysis allows presenting anything as significant. </w:t>
-      </w:r>
-      <w:r>
-        <w:rPr>
-          <w:i/>
-          <w:iCs/>
-        </w:rPr>
-        <w:t>Psychological Science</w:t>
-      </w:r>
-      <w:r>
-        <w:t xml:space="preserve">, </w:t>
-      </w:r>
-      <w:r>
-        <w:rPr>
-          <w:i/>
-          <w:iCs/>
-        </w:rPr>
-        <w:t>22</w:t>
-      </w:r>
-      <w:r>
-        <w:t>(11), 1359–1366. https://doi.org/10.1177/0956797611417632</w:t>
-      </w:r>
-    </w:p>
-    <w:p>
-      <w:pPr>
-        <w:pStyle w:val="Bibliography"/>
-      </w:pPr>
-      <w:r>
-        <w:t xml:space="preserve">Smaldino, P. E., &amp; McElreath, R. (2016). The natural selection of bad science. </w:t>
-      </w:r>
-      <w:r>
-        <w:rPr>
-          <w:i/>
-          <w:iCs/>
-        </w:rPr>
-        <w:t>Royal Society Open Science</w:t>
-      </w:r>
-      <w:r>
-        <w:t xml:space="preserve">, </w:t>
-      </w:r>
-      <w:r>
-        <w:rPr>
-          <w:i/>
-          <w:iCs/>
-        </w:rPr>
-        <w:t>3</w:t>
-      </w:r>
-      <w:r>
-        <w:t>(9), 160384. https://doi.org/10.1098/rsos.160384</w:t>
-      </w:r>
-    </w:p>
-    <w:p>
-      <w:pPr>
-        <w:pStyle w:val="Bibliography"/>
-      </w:pPr>
-      <w:r>
-        <w:t xml:space="preserve">Strathern, M. (1997). ‘Improving ratings’: Audit in the British University system. </w:t>
-      </w:r>
-      <w:r>
-        <w:rPr>
-          <w:i/>
-          <w:iCs/>
-        </w:rPr>
-        <w:t>European Review</w:t>
-      </w:r>
-      <w:r>
-        <w:t xml:space="preserve">, </w:t>
-      </w:r>
-      <w:r>
-        <w:rPr>
-          <w:i/>
-          <w:iCs/>
-        </w:rPr>
-        <w:t>5</w:t>
-      </w:r>
-      <w:r>
-        <w:t>(3), 305–321. https://doi.org/10.1002/(SICI)1234-981X(199707)5:3&lt;305::AID-EURO184&gt;3.0.CO;2-4</w:t>
-      </w:r>
-    </w:p>
-    <w:p>
-      <w:pPr>
-        <w:pStyle w:val="Bibliography"/>
-      </w:pPr>
-      <w:r>
-        <w:t xml:space="preserve">Trosset, M. W. (2009). </w:t>
-      </w:r>
-      <w:r>
-        <w:rPr>
-          <w:i/>
-          <w:iCs/>
-        </w:rPr>
-        <w:t>An Introduction to Statistical Inference and Its Applications with R</w:t>
-      </w:r>
-      <w:r>
-        <w:t xml:space="preserve"> (UK ed. edition). Routledge.</w:t>
-      </w:r>
-    </w:p>
-    <w:p>
-      <w:pPr>
-        <w:pStyle w:val="Bibliography"/>
-      </w:pPr>
-      <w:r>
-        <w:lastRenderedPageBreak/>
-        <w:t xml:space="preserve">van Zyl, J. M., Neudecker, H., &amp; Nel, D. G. (2000). On the distribution of the maximum likelihood estimator of Cronbach’s alpha. </w:t>
-      </w:r>
-      <w:r>
-        <w:rPr>
-          <w:i/>
-          <w:iCs/>
-        </w:rPr>
-        <w:t>Psychometrika</w:t>
-      </w:r>
-      <w:r>
-        <w:t xml:space="preserve">, </w:t>
-      </w:r>
-      <w:r>
-        <w:rPr>
-          <w:i/>
-          <w:iCs/>
-        </w:rPr>
-        <w:t>65</w:t>
-      </w:r>
-      <w:r>
-        <w:t>(3), 271–280. https://doi.org/10.1007/BF02296146</w:t>
-      </w:r>
-    </w:p>
-    <w:p>
-      <w:pPr>
-        <w:pStyle w:val="Bibliography"/>
-      </w:pPr>
-      <w:r>
-        <w:t xml:space="preserve">Wickham, H., &amp; RStudio. (2022). </w:t>
-      </w:r>
-      <w:r>
-        <w:rPr>
-          <w:i/>
-          <w:iCs/>
-        </w:rPr>
-        <w:t>stringr: Simple, Consistent Wrappers for Common String Operations</w:t>
-      </w:r>
-      <w:r>
-        <w:t xml:space="preserve"> (1.5.0). https://CRAN.R-project.org/package=stringr</w:t>
-      </w:r>
-    </w:p>
-    <w:p>
-      <w:pPr>
-        <w:pStyle w:val="Bibliography"/>
-      </w:pPr>
-      <w:r>
-        <w:t xml:space="preserve">Wiernik, B. M., &amp; Dahlke, J. A. (2020). Obtaining Unbiased Results in Meta-Analysis: The Importance of Correcting for Statistical Artifacts. </w:t>
+      <w:proofErr w:type="spellStart"/>
+      <w:r>
+        <w:t>Wiernik</w:t>
+      </w:r>
+      <w:proofErr w:type="spellEnd"/>
+      <w:r>
+        <w:t xml:space="preserve">, B. M., &amp; Dahlke, J. A. (2020). Obtaining Unbiased Results in Meta-Analysis: The Importance of Correcting for Statistical Artifacts. </w:t>
       </w:r>
       <w:r>
         <w:rPr>
@@ -5779,7 +6986,6 @@
   <w:style w:type="character" w:default="1" w:styleId="DefaultParagraphFont">
     <w:name w:val="Default Paragraph Font"/>
     <w:uiPriority w:val="1"/>
-    <w:semiHidden/>
     <w:unhideWhenUsed/>
   </w:style>
   <w:style w:type="table" w:default="1" w:styleId="TableNormal">

</xml_diff>

<commit_message>
enlarged plots in preprint
</commit_message>
<xml_diff>
--- a/communication/preprint/Hussey et al - 2023 - An aberrant abundance of Cronbach’s alpha values at .70.docx
+++ b/communication/preprint/Hussey et al - 2023 - An aberrant abundance of Cronbach’s alpha values at .70.docx
@@ -178,7 +178,17 @@
       </w:r>
       <w:proofErr w:type="gramEnd"/>
       <w:r>
-        <w:t xml:space="preserve"> the pressure to meet the significance threshold with p values. We examined whether α values reported in the literature are inflated at the rule-of-thumb thresholds (α = .70, .80, .90), due to, for example, overfitting to in-sample data (α-hacking) or publication bias. We extracted reported α values from three very large datasets covering the general psychology literature (&gt;30,000 α values taken from &gt;74,000 published articles in APA journals), the Industrial and Organizational psychology literature (&gt;89,000 α values taken from &gt;14,000 published articles in I/O journals), and the APA’s </w:t>
+        <w:t xml:space="preserve"> the pressure to meet the significance threshold with </w:t>
+      </w:r>
+      <w:r>
+        <w:rPr>
+          <w:i/>
+          <w:iCs/>
+        </w:rPr>
+        <w:t>p</w:t>
+      </w:r>
+      <w:r>
+        <w:t xml:space="preserve"> values. We examined whether α values reported in the literature are inflated at the rule-of-thumb thresholds (α = .70, .80, .90), due to, for example, overfitting to in-sample data (α-hacking) or publication bias. We extracted reported α values from three very large datasets covering the general psychology literature (&gt;30,000 α values taken from &gt;74,000 published articles in APA journals), the Industrial and Organizational psychology literature (&gt;89,000 α values taken from &gt;14,000 published articles in I/O journals), and the APA’s </w:t>
       </w:r>
       <w:proofErr w:type="spellStart"/>
       <w:r>
@@ -230,6 +240,9 @@
       </w:pPr>
     </w:p>
     <w:p>
+      <w:pPr>
+        <w:ind w:firstLine="0"/>
+      </w:pPr>
       <w:r>
         <w:t xml:space="preserve">A measure’s reliability refers to the </w:t>
       </w:r>
@@ -677,6 +690,12 @@
         </w:rPr>
         <w:t>).</w:t>
       </w:r>
+      <w:r>
+        <w:rPr>
+          <w:color w:val="000000"/>
+        </w:rPr>
+        <w:t xml:space="preserve"> </w:t>
+      </w:r>
     </w:p>
     <w:p>
       <w:pPr>
@@ -725,7 +744,13 @@
         <w:t>v</w:t>
       </w:r>
       <w:r>
-        <w:t xml:space="preserve">alues in the psychology literature, we made use of a dataset of the full text of all articles published in APA journals between 1985 and 2013. The full dataset contains 74,470 articles published in 81 journals covering all major areas of psychology research including clinical, social, personality, cognitive, experimental, developmental, educational, and applied psychology. A list of all journals included in the dataset can be found in Table 1S in the Supplementary Materials (see </w:t>
+        <w:t>alues in the psychology literature, we made use of a dataset of the full text of all articles published in APA journals between 1985 and 2013. The full dataset contains 74,470 articles published in 81 journals covering all major areas of psychology research including clinical, social, personality,</w:t>
+      </w:r>
+      <w:r>
+        <w:t xml:space="preserve"> </w:t>
+      </w:r>
+      <w:r>
+        <w:t xml:space="preserve">cognitive, experimental, developmental, educational, and applied psychology. A list of all journals included in the dataset can be found in Table 1S in the Supplementary Materials (see </w:t>
       </w:r>
       <w:hyperlink r:id="rId17">
         <w:r>
@@ -1128,10 +1153,10 @@
         <w:t>.,</w:t>
       </w:r>
       <w:r>
-        <w:t xml:space="preserve"> we observed and had to exclude new patterns that represent non-α estimates). Rather than exhaustively searching the extracted estimates, we employed a random sampling method. Two researchers inspected 1005 randomly sampled reliability estimates and their surrounding text to ensure that they represented α estimates. 615 of these values were sampled from threshold values (α = .70, .80, or .90), and 390 from non-threshold values. Where non-α estimates were observed, additional exclusion rules were implemented to exclude all similar patterns. That is, we </w:t>
-      </w:r>
-      <w:r>
-        <w:t>drew random samples of varying sizes, manually searched for incorrectly extracted non-α values in these samples and, if found, updated the exclusion rules to cover these cases before drawing another sample. The sizes of the samples we drew were based on our expectation of the prevalence of non-α estimates based on the previous round of inspections. Using a sample size calculator implemented in the R package epiR (Stevenson et al., 2023), we started with smaller samples (&lt;100), reflecting our uncertainty regarding the expected false positive rates. As we modified the Regex code to exclude more sources of false positives, we entered increasingly precise expected prevalences when calculating sample sizes. Our final 2 samples for example were 243 (α estimates at the thresholds) and 188 (non-threshold estimates) large, reflecting expected prevalences of 0-3% and 0-4%, respectively. The false positive rate in the last sample we inspected at the thresholds in the non-threshold sample was 1.6%, 95% CI = [0.5%, 4.3]. The false positive rate in the analytic sample was likely lower than this again thanks to the final round of Regex modifications. 38,885 out of the original 106,397 instances were excluded. 67,512 α estimates were extracted that were deemed to be valid. 70.1% of DOIs in the database produced at least one α estimate.</w:t>
+        <w:t xml:space="preserve"> we observed and had to exclude new patterns that represent non-α estimates). Rather than exhaustively searching the extracted estimates, we employed a random sampling method. Two researchers inspected 1005 randomly sampled reliability estimates and their surrounding text to ensure that they represented α estimates. 615 of these values were sampled from threshold values (α = .70, .80, or .90), and 390 from non-threshold values. Where non-α estimates were observed, additional exclusion rules were implemented to exclude all similar patterns. That is, we drew random samples of varying sizes, manually searched for incorrectly extracted non-α values in these samples and, if found, updated the exclusion rules to cover these cases before drawing another sample. The sizes of the samples we drew were based on our expectation of the prevalence of non-α estimates based on the previous round of inspections. Using a sample size calculator implemented in the R package epiR (Stevenson et al., 2023), we started with smaller samples (&lt;100), reflecting our uncertainty regarding the expected false positive rates. As we modified the Regex code to exclude more sources of false positives, we </w:t>
+      </w:r>
+      <w:r>
+        <w:t>entered increasingly precise expected prevalences when calculating sample sizes. Our final 2 samples for example were 243 (α estimates at the thresholds) and 188 (non-threshold estimates) large, reflecting expected prevalences of 0-3% and 0-4%, respectively. The false positive rate in the last sample we inspected at the thresholds in the non-threshold sample was 1.6%, 95% CI = [0.5%, 4.3]. The false positive rate in the analytic sample was likely lower than this again thanks to the final round of Regex modifications. 38,885 out of the original 106,397 instances were excluded. 67,512 α estimates were extracted that were deemed to be valid. 70.1% of DOIs in the database produced at least one α estimate.</w:t>
       </w:r>
     </w:p>
     <w:p>
@@ -1143,15 +1168,6 @@
       </w:r>
     </w:p>
     <w:p>
-      <w:pPr>
-        <w:sectPr>
-          <w:type w:val="continuous"/>
-          <w:pgSz w:w="11906" w:h="16838"/>
-          <w:pgMar w:top="1440" w:right="1440" w:bottom="1440" w:left="1440" w:header="720" w:footer="720" w:gutter="0"/>
-          <w:cols w:num="2" w:space="206"/>
-          <w:titlePg/>
-        </w:sectPr>
-      </w:pPr>
       <w:r>
         <w:t>Although the distribution of single α values is known (van Zyl et al., 2000), the distribution of multiple α values that are derived from measures that differ in their sample sizes and number of items in unknown ways is not. As such, we employed a data-driven approach</w:t>
       </w:r>
@@ -1178,18 +1194,16 @@
       <w:pPr>
         <w:pStyle w:val="Heading1"/>
       </w:pPr>
-      <w:bookmarkStart w:id="14" w:name="_3rdcrjn" w:colFirst="0" w:colLast="0"/>
+      <w:r>
+        <w:t>Results</w:t>
+      </w:r>
+    </w:p>
+    <w:p>
+      <w:pPr>
+        <w:pStyle w:val="Heading2"/>
+      </w:pPr>
+      <w:bookmarkStart w:id="14" w:name="_26in1rg" w:colFirst="0" w:colLast="0"/>
       <w:bookmarkEnd w:id="14"/>
-      <w:r>
-        <w:t>Results</w:t>
-      </w:r>
-    </w:p>
-    <w:p>
-      <w:pPr>
-        <w:pStyle w:val="Heading2"/>
-      </w:pPr>
-      <w:bookmarkStart w:id="15" w:name="_26in1rg" w:colFirst="0" w:colLast="0"/>
-      <w:bookmarkEnd w:id="15"/>
       <w:r>
         <w:t>Kernel smoothing and residuals</w:t>
       </w:r>
@@ -1212,294 +1226,44 @@
     </w:p>
     <w:p>
       <w:r>
-        <w:t xml:space="preserve">The extracted α estimates were rounded to two decimal places (using the half-up method and the R package janitor: Firke et al., 2021). The rounded α estimates were then converted to counts for each value of α. Density was estimated at 99 equally spaced bins in the interval (i.e., from 0.01 to 0.99). We opted for the default options in R’s “density” function: gaussian kernels with a smoothing bandwidth set using Silverman’s rule of thumb (Silverman, 1986; i.e., the settings kernel = “gaussian” and bw = “nrd0”). All other options for kernels that are available within R’s density function were explored within the psychology dataset. </w:t>
-      </w:r>
+        <w:t xml:space="preserve">The extracted α estimates were rounded to two decimal places (using the half-up method and the R package janitor: Firke et al., 2021). The rounded α estimates were then converted to counts for each value of α. Density was estimated at 99 equally spaced bins in the interval (i.e., from 0.01 to 0.99). We opted for the default options in R’s “density” function: gaussian kernels with a smoothing bandwidth set using Silverman’s rule of thumb (Silverman, 1986; i.e., the settings kernel = “gaussian” and bw = “nrd0”). All other options for kernels that are available within R’s density function were explored within the psychology dataset. However, as expected with large sample sizes (Sheather, 2004), the choice of kernel did not have a noticeable </w:t>
+      </w:r>
+    </w:p>
+    <w:p>
+      <w:pPr>
+        <w:sectPr>
+          <w:type w:val="continuous"/>
+          <w:pgSz w:w="11906" w:h="16838"/>
+          <w:pgMar w:top="1440" w:right="1440" w:bottom="1440" w:left="1440" w:header="720" w:footer="720" w:gutter="0"/>
+          <w:cols w:num="2" w:space="206"/>
+          <w15:footnoteColumns w:val="1"/>
+        </w:sectPr>
+      </w:pPr>
+    </w:p>
+    <w:p>
+      <w:pPr>
+        <w:pStyle w:val="Heading2"/>
+      </w:pPr>
       <w:r>
         <w:lastRenderedPageBreak/>
-        <w:t xml:space="preserve">However, as expected with large sample sizes (Sheather, 2004), the choice of kernel did not have a noticeable impact on the resulting density distribution in the psychology dataset. The bandwidth was chosen based on Silverman’s rule-of-thumb, which seemed to provide the best fit to the data as it yielded a relatively narrow bandwidth, which is appropriate for large sample sizes (Trosset, 2009, p.172). These analytic choices and the code implementing them were explored in the psychology dataset and then preregistered for the analysis of the I/O dataset. In the case of the bandwidth, we preregistered the actual bandwidth returned in the psychology dataset for use in the I/O dataset (i.e., bw = 0.01). That is, we preregistered the bandwidth to be used rather than the bandwidth determination method. The observed counts and fitted smoothed curves for </w:t>
-      </w:r>
-      <w:r>
-        <w:t xml:space="preserve">each </w:t>
-      </w:r>
-      <w:r>
-        <w:t xml:space="preserve">dataset can be found in Figures 1 </w:t>
-      </w:r>
-      <w:r>
-        <w:t>to 3</w:t>
-      </w:r>
-      <w:r>
-        <w:t xml:space="preserve"> (upper panels) respectively. Bins corresponding to the rule-of-thumb thresholds where we hypothesized that excesses would be found are colored in blue and non-thresholds are in gray.</w:t>
-      </w:r>
-    </w:p>
-    <w:p>
-      <w:r>
-        <w:t xml:space="preserve">In each dataset, residuals were calculated for each of the bins. That is, we calculated the excess or deficit of the observed count of each bin (in gray or blue in Figures 1 to 3, upper panels) relative to its predicted value according to the smoothed curve (in black). These residuals are plotted by themselves in Figures 1 to 3 (lower panels). </w:t>
-      </w:r>
-    </w:p>
-    <w:p>
-      <w:r>
-        <w:t xml:space="preserve">Two nested hypotheses were tested regarding excesses at .70 (Hypothesis 1) and excesses at .70, .80, or .90 (Hypothesis 2), on the basis that .70 is the single most commonly employed rule-of-thumb thresholds, but .70, .80, and .90 are all common. These hypotheses were tested using independence permutation tests implemented using the R package </w:t>
-      </w:r>
-      <w:r>
-        <w:rPr>
-          <w:i/>
-        </w:rPr>
-        <w:t>coin</w:t>
-      </w:r>
-      <w:r>
-        <w:t xml:space="preserve"> (Hothorn et al., 2021). The magnitude of the excesses or deficits (i.e., the residuals) was quantified by converting the observed and predicted counts to proportions.</w:t>
-      </w:r>
-    </w:p>
-    <w:p>
-      <w:bookmarkStart w:id="16" w:name="_lnxbz9" w:colFirst="0" w:colLast="0"/>
-      <w:bookmarkEnd w:id="16"/>
-      <w:r>
-        <w:t xml:space="preserve">Tests of the first hypothesis in each dataset compared the .70 bin against all other bins. In the psychology dataset, a 14% excess of α values of .70 relative to other values was found, </w:t>
-      </w:r>
-      <w:r>
-        <w:rPr>
-          <w:i/>
-        </w:rPr>
-        <w:t>Z</w:t>
-      </w:r>
-      <w:r>
-        <w:t xml:space="preserve"> = 3.15, </w:t>
-      </w:r>
-      <w:r>
-        <w:rPr>
-          <w:i/>
-        </w:rPr>
-        <w:t>p</w:t>
-      </w:r>
-      <w:r>
-        <w:t xml:space="preserve"> = .01042.</w:t>
-      </w:r>
-      <w:r>
-        <w:rPr>
-          <w:vertAlign w:val="superscript"/>
-        </w:rPr>
-        <w:footnoteReference w:id="2"/>
-      </w:r>
-      <w:r>
-        <w:t xml:space="preserve"> Tests of the second hypothesis in each dataset compared the .70, .80, and .90 bins against all other bins. The hypothesized excesses were found across the three bins, </w:t>
-      </w:r>
-      <w:r>
-        <w:rPr>
-          <w:i/>
-        </w:rPr>
-        <w:t>Z</w:t>
-      </w:r>
-      <w:r>
-        <w:t xml:space="preserve"> = 3.94, </w:t>
-      </w:r>
-      <w:r>
-        <w:rPr>
-          <w:i/>
-        </w:rPr>
-        <w:t>p</w:t>
-      </w:r>
-      <w:r>
-        <w:t xml:space="preserve"> = .00035, with an excess at .80 = 3%, and at .90 = 3%. </w:t>
-      </w:r>
-    </w:p>
-    <w:p>
-      <w:r>
-        <w:t xml:space="preserve">Both of these effects were found to generalize to the I/O dataset, for which we preregistered verbal hypotheses and the code implementations of their inference tests. The test of the first hypothesis found a 14% excess of α values of .70, </w:t>
-      </w:r>
-      <w:r>
-        <w:rPr>
-          <w:i/>
-        </w:rPr>
-        <w:t>Z</w:t>
-      </w:r>
-      <w:r>
-        <w:t xml:space="preserve"> = 5.01, </w:t>
-      </w:r>
-      <w:r>
-        <w:rPr>
-          <w:i/>
-        </w:rPr>
-        <w:t>p</w:t>
-      </w:r>
-      <w:r>
-        <w:t xml:space="preserve"> &lt; .00001. The test of the second hypothesis found excesses across the three bins, </w:t>
-      </w:r>
-      <w:r>
-        <w:rPr>
-          <w:i/>
-        </w:rPr>
-        <w:t>Z</w:t>
-      </w:r>
-      <w:r>
-        <w:t xml:space="preserve"> = 4.53, </w:t>
-      </w:r>
-      <w:r>
-        <w:rPr>
-          <w:i/>
-        </w:rPr>
-        <w:t>p</w:t>
-      </w:r>
-      <w:r>
-        <w:t xml:space="preserve"> = .00016, with an excess at .80 = 2%, excess at .90 = 1%. We therefore rejected the null </w:t>
-      </w:r>
-      <w:r>
-        <w:t>hypothesis that there was no evidence of excesses of α values at common rule-of-thumb thresholds.</w:t>
-      </w:r>
-    </w:p>
-    <w:p>
-      <w:r>
-        <w:t>At the time of preregistration, the two datasets were understood to be non-overlapping. Upon obtaining the I/O dataset we discovered that two APA psychology journals were included in both datasets (</w:t>
-      </w:r>
-      <w:r>
-        <w:rPr>
-          <w:i/>
-        </w:rPr>
-        <w:t>Journal of Applied Psych</w:t>
-      </w:r>
-      <w:r>
-        <w:t xml:space="preserve">ology and </w:t>
-      </w:r>
-      <w:r>
-        <w:rPr>
-          <w:i/>
-        </w:rPr>
-        <w:t>Journal of Occupational Health Psychology</w:t>
-      </w:r>
-      <w:r>
-        <w:rPr>
-          <w:rFonts w:eastAsia="Cardo"/>
-        </w:rPr>
-        <w:t xml:space="preserve">; see Tables S1 and S2 in the Supplementary Materials), albeit using a wider range of years and a very different extraction method in the I/O dataset. We elected not to deviate from our preregistered analyses of the I/O dataset. As a robustness test, we report the results of the same analyses applied to a non-overlapping dataset (i.e., removing all DOIs from the I/O dataset that were already present in the psychology dataset) in the Supplementary Materials. The conclusions of the preregistered analyses in the I/O dataset were not affected by the removal of these articles: the proportion of excess α values differed by </w:t>
-      </w:r>
-      <w:r>
-        <w:rPr>
-          <w:rFonts w:ascii="Cambria Math" w:eastAsia="Cardo" w:hAnsi="Cambria Math" w:cs="Cambria Math"/>
-        </w:rPr>
-        <w:t>≤</w:t>
-      </w:r>
-      <w:r>
-        <w:rPr>
-          <w:rFonts w:eastAsia="Cardo"/>
-        </w:rPr>
-        <w:t xml:space="preserve"> 1% between analyses (</w:t>
-      </w:r>
-      <w:r>
-        <w:t xml:space="preserve">14% excess at .70, </w:t>
-      </w:r>
-      <w:r>
-        <w:rPr>
-          <w:i/>
-        </w:rPr>
-        <w:t>Z</w:t>
-      </w:r>
-      <w:r>
-        <w:t xml:space="preserve"> = 4.68, </w:t>
-      </w:r>
-      <w:r>
-        <w:rPr>
-          <w:i/>
-        </w:rPr>
-        <w:t>p</w:t>
-      </w:r>
-      <w:r>
-        <w:t xml:space="preserve"> = .00007; excesses across the three bins, </w:t>
-      </w:r>
-      <w:r>
-        <w:rPr>
-          <w:i/>
-        </w:rPr>
-        <w:t>Z</w:t>
-      </w:r>
-      <w:r>
-        <w:t xml:space="preserve"> = 4.84, </w:t>
-      </w:r>
-      <w:r>
-        <w:rPr>
-          <w:i/>
-        </w:rPr>
-        <w:t>p</w:t>
-      </w:r>
-      <w:r>
-        <w:t xml:space="preserve"> &lt; .00001, 3% excess at .80, 1% excess at .90). See Note 2S and Figure 2S in the Supplementary Materials.</w:t>
-      </w:r>
-    </w:p>
-    <w:p>
-      <w:r>
-        <w:t xml:space="preserve">These effects were also found to generalize to the PsychTests dataset. The test of the first hypothesis found a 12% excess of α values of .70, </w:t>
-      </w:r>
-      <w:r>
-        <w:rPr>
-          <w:i/>
-        </w:rPr>
-        <w:t>Z</w:t>
-      </w:r>
-      <w:r>
-        <w:t xml:space="preserve"> = 3.94, </w:t>
-      </w:r>
-      <w:r>
-        <w:rPr>
-          <w:i/>
-        </w:rPr>
-        <w:t>p</w:t>
-      </w:r>
-      <w:r>
-        <w:t xml:space="preserve"> = .00072. The test of the second hypothesis found excesses across the three bins, </w:t>
-      </w:r>
-      <w:r>
-        <w:rPr>
-          <w:i/>
-        </w:rPr>
-        <w:t>Z</w:t>
-      </w:r>
-      <w:r>
-        <w:t xml:space="preserve"> = 3.77, </w:t>
-      </w:r>
-      <w:r>
-        <w:rPr>
-          <w:i/>
-        </w:rPr>
-        <w:t>p</w:t>
-      </w:r>
-      <w:r>
-        <w:t xml:space="preserve"> &lt; .00001, with an excess at .80 = 5%, but no excess at .90 (0%).</w:t>
-      </w:r>
-      <w:r>
-        <w:t xml:space="preserve"> </w:t>
-      </w:r>
-      <w:r>
-        <w:t>We therefore rejected the null hypothesis that there was no evidence of excesses of α values at common rule-of-</w:t>
-      </w:r>
-      <w:r>
-        <w:t xml:space="preserve">thumb thresholds. The excesses at the thresholds across all three datasets are illustrated in Figure </w:t>
-      </w:r>
-      <w:r>
-        <w:t>4.</w:t>
-      </w:r>
-    </w:p>
-    <w:p/>
+        <w:t xml:space="preserve">Figure </w:t>
+      </w:r>
+      <w:r>
+        <w:t>1. Observed counts of α values with kernel smoothing (upper panel) and residuals (lower panel) in the psychology dataset (33,409 α values).</w:t>
+      </w:r>
+    </w:p>
     <w:p>
       <w:pPr>
         <w:pStyle w:val="Heading2"/>
       </w:pPr>
       <w:r>
-        <w:t xml:space="preserve">Figure </w:t>
-      </w:r>
-      <w:r>
-        <w:t>1. Observed counts of α values with kernel smoothing (upper panel) and residuals (lower panel) in the psychology dataset (33,409 α values).</w:t>
-      </w:r>
-    </w:p>
-    <w:p>
-      <w:pPr>
-        <w:pStyle w:val="Heading2"/>
-      </w:pPr>
-      <w:r>
         <w:rPr>
           <w:noProof/>
         </w:rPr>
         <w:drawing>
-          <wp:inline distT="0" distB="0" distL="0" distR="0" wp14:anchorId="6618F991" wp14:editId="43AF1418">
-            <wp:extent cx="2800350" cy="2100263"/>
-            <wp:effectExtent l="0" t="0" r="0" b="0"/>
+          <wp:inline distT="0" distB="0" distL="0" distR="0" wp14:anchorId="1CF17872" wp14:editId="55D86853">
+            <wp:extent cx="5698836" cy="4274128"/>
+            <wp:effectExtent l="0" t="0" r="3810" b="6350"/>
             <wp:docPr id="922342644" name="Picture 1"/>
             <wp:cNvGraphicFramePr>
               <a:graphicFrameLocks xmlns:a="http://schemas.openxmlformats.org/drawingml/2006/main" noChangeAspect="1"/>
@@ -1526,7 +1290,7 @@
                   <pic:spPr>
                     <a:xfrm>
                       <a:off x="0" y="0"/>
-                      <a:ext cx="2800350" cy="2100263"/>
+                      <a:ext cx="5727905" cy="4295930"/>
                     </a:xfrm>
                     <a:prstGeom prst="rect">
                       <a:avLst/>
@@ -1542,6 +1306,137 @@
     <w:p/>
     <w:p>
       <w:pPr>
+        <w:ind w:firstLine="0"/>
+        <w:sectPr>
+          <w:type w:val="continuous"/>
+          <w:pgSz w:w="11906" w:h="16838"/>
+          <w:pgMar w:top="1440" w:right="1440" w:bottom="1440" w:left="1440" w:header="720" w:footer="720" w:gutter="0"/>
+          <w:cols w:space="206"/>
+          <w15:footnoteColumns w:val="1"/>
+        </w:sectPr>
+      </w:pPr>
+    </w:p>
+    <w:p>
+      <w:pPr>
+        <w:ind w:firstLine="0"/>
+      </w:pPr>
+      <w:r>
+        <w:t xml:space="preserve">impact on the resulting density distribution in the psychology dataset. The bandwidth was chosen based on Silverman’s rule-of-thumb, which seemed to provide the best fit to the data as it yielded a relatively narrow bandwidth, which is appropriate for large sample sizes (Trosset, 2009, p.172). These analytic choices and the code implementing them were explored in the psychology dataset and then preregistered for the analysis of the I/O dataset. In the case of the bandwidth, we preregistered the actual bandwidth returned in the psychology dataset for use in the I/O dataset (i.e., bw = 0.01). That is, we preregistered the bandwidth to be used rather than the bandwidth determination method. The observed counts and fitted smoothed curves for </w:t>
+      </w:r>
+      <w:r>
+        <w:t xml:space="preserve">each </w:t>
+      </w:r>
+      <w:r>
+        <w:t xml:space="preserve">dataset can be found in Figures 1 </w:t>
+      </w:r>
+      <w:r>
+        <w:t>to 3</w:t>
+      </w:r>
+      <w:r>
+        <w:t xml:space="preserve"> (upper panels) respectively. Bins corresponding to the rule-of-thumb thresholds where we hypothesized that excesses would be found are colored in blue and non-thresholds are in gray.</w:t>
+      </w:r>
+    </w:p>
+    <w:p>
+      <w:r>
+        <w:t xml:space="preserve">In each dataset, residuals were calculated for each of the bins. That is, we calculated the excess or deficit of the observed count of each bin (in gray or blue in Figures 1 to 3, upper panels) relative to its predicted value according to the smoothed curve (in black). These </w:t>
+      </w:r>
+      <w:r>
+        <w:t xml:space="preserve">residuals are plotted by themselves in Figures 1 to 3 (lower panels). </w:t>
+      </w:r>
+    </w:p>
+    <w:p>
+      <w:r>
+        <w:t xml:space="preserve">Two nested hypotheses were tested regarding excesses at .70 (Hypothesis 1) and excesses at .70, .80, or .90 (Hypothesis 2), on the basis that .70 is the single most commonly employed rule-of-thumb thresholds, but .70, .80, and .90 are all common. These hypotheses were tested using independence permutation tests implemented using the R package </w:t>
+      </w:r>
+      <w:r>
+        <w:rPr>
+          <w:i/>
+        </w:rPr>
+        <w:t>coin</w:t>
+      </w:r>
+      <w:r>
+        <w:t xml:space="preserve"> (Hothorn et al., 2021). The magnitude of the excesses or deficits (i.e., the residuals) was quantified by converting the observed and predicted counts to proportions.</w:t>
+      </w:r>
+    </w:p>
+    <w:p>
+      <w:bookmarkStart w:id="15" w:name="_lnxbz9" w:colFirst="0" w:colLast="0"/>
+      <w:bookmarkEnd w:id="15"/>
+      <w:r>
+        <w:t xml:space="preserve">Tests of the first hypothesis in each dataset compared the .70 bin against all other bins. In the psychology dataset, a 14% excess of α values of .70 relative to other values was found, </w:t>
+      </w:r>
+      <w:r>
+        <w:rPr>
+          <w:i/>
+        </w:rPr>
+        <w:t>Z</w:t>
+      </w:r>
+      <w:r>
+        <w:t xml:space="preserve"> = 3.15, </w:t>
+      </w:r>
+      <w:r>
+        <w:rPr>
+          <w:i/>
+        </w:rPr>
+        <w:t>p</w:t>
+      </w:r>
+      <w:r>
+        <w:t xml:space="preserve"> = .01042.</w:t>
+      </w:r>
+      <w:r>
+        <w:rPr>
+          <w:vertAlign w:val="superscript"/>
+        </w:rPr>
+        <w:footnoteReference w:id="2"/>
+      </w:r>
+      <w:r>
+        <w:t xml:space="preserve"> Tests of the second hypothesis in each dataset compared the .70, .80, and .90 bins against all other bins. The hypothesized excesses were found across the three bins, </w:t>
+      </w:r>
+      <w:r>
+        <w:rPr>
+          <w:i/>
+        </w:rPr>
+        <w:t>Z</w:t>
+      </w:r>
+      <w:r>
+        <w:t xml:space="preserve"> = 3.94, </w:t>
+      </w:r>
+      <w:r>
+        <w:rPr>
+          <w:i/>
+        </w:rPr>
+        <w:t>p</w:t>
+      </w:r>
+      <w:r>
+        <w:t xml:space="preserve"> = .00035, with an excess at .80 = 3%, and at .90 = 3%. </w:t>
+      </w:r>
+    </w:p>
+    <w:p>
+      <w:r>
+        <w:t xml:space="preserve">Both of these effects were found to generalize to the I/O dataset, for which we preregistered verbal hypotheses and the code implementations of </w:t>
+      </w:r>
+      <w:proofErr w:type="gramStart"/>
+      <w:r>
+        <w:t>their</w:t>
+      </w:r>
+      <w:proofErr w:type="gramEnd"/>
+      <w:r>
+        <w:t xml:space="preserve"> </w:t>
+      </w:r>
+    </w:p>
+    <w:p>
+      <w:pPr>
+        <w:ind w:firstLine="0"/>
+        <w:sectPr>
+          <w:type w:val="continuous"/>
+          <w:pgSz w:w="11906" w:h="16838"/>
+          <w:pgMar w:top="1440" w:right="1440" w:bottom="1440" w:left="1440" w:header="720" w:footer="720" w:gutter="0"/>
+          <w:cols w:num="2" w:space="206"/>
+          <w15:footnoteColumns w:val="1"/>
+        </w:sectPr>
+      </w:pPr>
+    </w:p>
+    <w:p>
+      <w:pPr>
         <w:pStyle w:val="Heading2"/>
       </w:pPr>
       <w:r>
@@ -1561,8 +1456,8 @@
           <w:noProof/>
         </w:rPr>
         <w:drawing>
-          <wp:inline distT="0" distB="0" distL="0" distR="0" wp14:anchorId="4349354F" wp14:editId="1C93A6AF">
-            <wp:extent cx="2800350" cy="2100263"/>
+          <wp:inline distT="0" distB="0" distL="0" distR="0" wp14:anchorId="4F98A22D" wp14:editId="510C5D82">
+            <wp:extent cx="5728277" cy="4296209"/>
             <wp:effectExtent l="0" t="0" r="0" b="0"/>
             <wp:docPr id="212380486" name="Picture 2"/>
             <wp:cNvGraphicFramePr>
@@ -1590,7 +1485,7 @@
                   <pic:spPr>
                     <a:xfrm>
                       <a:off x="0" y="0"/>
-                      <a:ext cx="2800350" cy="2100263"/>
+                      <a:ext cx="5749963" cy="4312474"/>
                     </a:xfrm>
                     <a:prstGeom prst="rect">
                       <a:avLst/>
@@ -1605,32 +1500,282 @@
     </w:p>
     <w:p>
       <w:pPr>
+        <w:ind w:firstLine="0"/>
+      </w:pPr>
+    </w:p>
+    <w:p>
+      <w:pPr>
+        <w:ind w:firstLine="0"/>
+        <w:sectPr>
+          <w:type w:val="continuous"/>
+          <w:pgSz w:w="11906" w:h="16838"/>
+          <w:pgMar w:top="1440" w:right="1440" w:bottom="1440" w:left="1440" w:header="720" w:footer="720" w:gutter="0"/>
+          <w:cols w:space="206"/>
+          <w15:footnoteColumns w:val="1"/>
+        </w:sectPr>
+      </w:pPr>
+    </w:p>
+    <w:p>
+      <w:pPr>
+        <w:ind w:firstLine="0"/>
+      </w:pPr>
+      <w:r>
+        <w:t xml:space="preserve">inference tests. The test of the first hypothesis found a 14% excess of α values of .70, </w:t>
+      </w:r>
+      <w:r>
+        <w:rPr>
+          <w:i/>
+        </w:rPr>
+        <w:t>Z</w:t>
+      </w:r>
+      <w:r>
+        <w:t xml:space="preserve"> = 5.01, </w:t>
+      </w:r>
+      <w:r>
+        <w:rPr>
+          <w:i/>
+        </w:rPr>
+        <w:t>p</w:t>
+      </w:r>
+      <w:r>
+        <w:t xml:space="preserve"> &lt; .00001. The test of the second hypothesis found excesses across the three bins, </w:t>
+      </w:r>
+      <w:r>
+        <w:rPr>
+          <w:i/>
+        </w:rPr>
+        <w:t>Z</w:t>
+      </w:r>
+      <w:r>
+        <w:t xml:space="preserve"> = 4.53, </w:t>
+      </w:r>
+      <w:r>
+        <w:rPr>
+          <w:i/>
+        </w:rPr>
+        <w:t>p</w:t>
+      </w:r>
+      <w:r>
+        <w:t xml:space="preserve"> = .00016, with an excess at .80 = 2%, excess at .90 = 1%. We therefore rejected the null hypothesis that there was no evidence of excesses of α values at common rule-of-thumb thresholds.</w:t>
+      </w:r>
+    </w:p>
+    <w:p>
+      <w:r>
+        <w:t>At the time of preregistration, the two datasets were understood to be non-overlapping. Upon obtaining the I/O dataset we discovered that two APA psychology journals were included in both datasets (</w:t>
+      </w:r>
+      <w:r>
+        <w:rPr>
+          <w:i/>
+        </w:rPr>
+        <w:t>Journal of Applied Psych</w:t>
+      </w:r>
+      <w:r>
+        <w:t xml:space="preserve">ology and </w:t>
+      </w:r>
+      <w:r>
+        <w:rPr>
+          <w:i/>
+        </w:rPr>
+        <w:t>Journal of Occupational Health Psychology</w:t>
+      </w:r>
+      <w:r>
+        <w:rPr>
+          <w:rFonts w:eastAsia="Cardo"/>
+        </w:rPr>
+        <w:t xml:space="preserve">; see Tables S1 and S2 in the Supplementary Materials), albeit using a wider range of years and a very different extraction method in the I/O dataset. We elected not to deviate from our preregistered analyses of the I/O dataset. As a robustness test, we report the results of the same analyses applied to a non-overlapping dataset (i.e., removing all DOIs from the I/O dataset that were already present in the psychology dataset) in the Supplementary Materials. The conclusions of the preregistered analyses in the I/O dataset were not affected by the removal of these articles: the proportion of excess α values differed by </w:t>
+      </w:r>
+      <w:r>
+        <w:rPr>
+          <w:rFonts w:ascii="Cambria Math" w:eastAsia="Cardo" w:hAnsi="Cambria Math" w:cs="Cambria Math"/>
+        </w:rPr>
+        <w:t>≤</w:t>
+      </w:r>
+      <w:r>
+        <w:rPr>
+          <w:rFonts w:eastAsia="Cardo"/>
+        </w:rPr>
+        <w:t xml:space="preserve"> 1% between analyses (</w:t>
+      </w:r>
+      <w:r>
+        <w:t xml:space="preserve">14% excess at .70, </w:t>
+      </w:r>
+      <w:r>
+        <w:rPr>
+          <w:i/>
+        </w:rPr>
+        <w:t>Z</w:t>
+      </w:r>
+      <w:r>
+        <w:t xml:space="preserve"> = 4.68, </w:t>
+      </w:r>
+      <w:r>
+        <w:rPr>
+          <w:i/>
+        </w:rPr>
+        <w:t>p</w:t>
+      </w:r>
+      <w:r>
+        <w:t xml:space="preserve"> = .00007; excesses across the three bins, </w:t>
+      </w:r>
+      <w:r>
+        <w:rPr>
+          <w:i/>
+        </w:rPr>
+        <w:t>Z</w:t>
+      </w:r>
+      <w:r>
+        <w:t xml:space="preserve"> = 4.84, </w:t>
+      </w:r>
+      <w:r>
+        <w:rPr>
+          <w:i/>
+        </w:rPr>
+        <w:t>p</w:t>
+      </w:r>
+      <w:r>
+        <w:t xml:space="preserve"> &lt; .00001, 3% excess at .80, </w:t>
+      </w:r>
+      <w:r>
+        <w:t>1% excess at .90). See Note 2S and Figure 2S in the Supplementary Materials.</w:t>
+      </w:r>
+    </w:p>
+    <w:p>
+      <w:r>
+        <w:t xml:space="preserve">These effects were also found to generalize to the PsychTests dataset. The test of the first hypothesis found a 12% excess of α values of .70, </w:t>
+      </w:r>
+      <w:r>
+        <w:rPr>
+          <w:i/>
+        </w:rPr>
+        <w:t>Z</w:t>
+      </w:r>
+      <w:r>
+        <w:t xml:space="preserve"> = 3.94, </w:t>
+      </w:r>
+      <w:r>
+        <w:rPr>
+          <w:i/>
+        </w:rPr>
+        <w:t>p</w:t>
+      </w:r>
+      <w:r>
+        <w:t xml:space="preserve"> = .00072. The test of the second hypothesis found excesses across the three bins, </w:t>
+      </w:r>
+      <w:r>
+        <w:rPr>
+          <w:i/>
+        </w:rPr>
+        <w:t>Z</w:t>
+      </w:r>
+      <w:r>
+        <w:t xml:space="preserve"> = 3.77, </w:t>
+      </w:r>
+      <w:r>
+        <w:rPr>
+          <w:i/>
+        </w:rPr>
+        <w:t>p</w:t>
+      </w:r>
+      <w:r>
+        <w:t xml:space="preserve"> &lt; .00001, with an excess at .80 = 5%, but no excess at .90 (0%).</w:t>
+      </w:r>
+      <w:r>
+        <w:t xml:space="preserve"> </w:t>
+      </w:r>
+      <w:r>
+        <w:t>We therefore rejected the null hypothesis that there was no evidence of excesses of α values at common rule-of-</w:t>
+      </w:r>
+      <w:r>
+        <w:t xml:space="preserve">thumb thresholds. The excesses at the thresholds across all three datasets are illustrated in Figure </w:t>
+      </w:r>
+      <w:r>
+        <w:t>4.</w:t>
+      </w:r>
+    </w:p>
+    <w:p>
+      <w:pPr>
+        <w:pStyle w:val="Heading3"/>
+      </w:pPr>
+      <w:r>
+        <w:t>Influence</w:t>
+      </w:r>
+      <w:r>
+        <w:t xml:space="preserve"> of construct frequency</w:t>
+      </w:r>
+    </w:p>
+    <w:p>
+      <w:r>
+        <w:t xml:space="preserve">We considered it plausible that α-hacking might be especially common with newly created ad hoc measures than frequently used ones that may have more well-established items, scoring strategies, etc. It was possible to explore this in the I/O dataset as the </w:t>
+      </w:r>
+      <w:proofErr w:type="spellStart"/>
+      <w:r>
+        <w:t>metaBUS</w:t>
+      </w:r>
+      <w:proofErr w:type="spellEnd"/>
+      <w:r>
+        <w:t xml:space="preserve"> extraction process included manual labeling the construct that each α estimate came from using a taxonomy (see Bosco et al., 2020). We performed exploratory subgroup analyses in measures of constructs (a) that occurred only once in the dataset (i.e., ad hoc measures that were not reused in future studies; </w:t>
+      </w:r>
+      <w:r>
+        <w:rPr>
+          <w:i/>
+        </w:rPr>
+        <w:t>N</w:t>
+      </w:r>
+      <w:r>
+        <w:t xml:space="preserve"> = 34,778 α values), (b) that appeared more than once (i.e., non-ad hoc measures reused in future studies; </w:t>
+      </w:r>
+      <w:r>
+        <w:rPr>
+          <w:i/>
+        </w:rPr>
+        <w:t>N</w:t>
+      </w:r>
+      <w:r>
+        <w:t xml:space="preserve"> = 43,662 α values), and (c) that appeared more than 100 </w:t>
+      </w:r>
+    </w:p>
+    <w:p>
+      <w:pPr>
+        <w:ind w:firstLine="0"/>
+        <w:sectPr>
+          <w:type w:val="continuous"/>
+          <w:pgSz w:w="11906" w:h="16838"/>
+          <w:pgMar w:top="1440" w:right="1440" w:bottom="1440" w:left="1440" w:header="720" w:footer="720" w:gutter="0"/>
+          <w:cols w:num="2" w:space="206"/>
+          <w15:footnoteColumns w:val="1"/>
+        </w:sectPr>
+      </w:pPr>
+    </w:p>
+    <w:p>
+      <w:pPr>
         <w:pStyle w:val="Heading2"/>
       </w:pPr>
-      <w:bookmarkStart w:id="17" w:name="_57eduyzbla2a" w:colFirst="0" w:colLast="0"/>
-      <w:bookmarkEnd w:id="17"/>
-    </w:p>
-    <w:p>
-      <w:pPr>
-        <w:pStyle w:val="Heading2"/>
-      </w:pPr>
-      <w:r>
-        <w:t>Figure 3. Observed counts of α values with kernel smoothing (upper panel) and residuals (lower panel) in the PsycTests dataset (67,512 α values).</w:t>
+      <w:r>
+        <w:lastRenderedPageBreak/>
+        <w:t xml:space="preserve">Figure 3. Observed counts of α values with kernel smoothing (upper panel) and residuals (lower panel) in the </w:t>
+      </w:r>
+      <w:proofErr w:type="spellStart"/>
+      <w:r>
+        <w:t>PsycTests</w:t>
+      </w:r>
+      <w:proofErr w:type="spellEnd"/>
+      <w:r>
+        <w:t xml:space="preserve"> dataset (67,512 α values).</w:t>
       </w:r>
     </w:p>
     <w:p>
       <w:pPr>
         <w:ind w:firstLine="0"/>
       </w:pPr>
-      <w:bookmarkStart w:id="18" w:name="_n06m9rmauh89" w:colFirst="0" w:colLast="0"/>
-      <w:bookmarkEnd w:id="18"/>
+      <w:bookmarkStart w:id="16" w:name="_n06m9rmauh89" w:colFirst="0" w:colLast="0"/>
+      <w:bookmarkEnd w:id="16"/>
       <w:r>
         <w:rPr>
           <w:noProof/>
         </w:rPr>
         <w:drawing>
-          <wp:inline distT="0" distB="0" distL="0" distR="0" wp14:anchorId="28D976A4" wp14:editId="43EE75B5">
-            <wp:extent cx="2800350" cy="2100263"/>
+          <wp:inline distT="0" distB="0" distL="0" distR="0" wp14:anchorId="3DF360FA" wp14:editId="36BBABC2">
+            <wp:extent cx="5728277" cy="4296209"/>
             <wp:effectExtent l="0" t="0" r="0" b="0"/>
             <wp:docPr id="1234953782" name="Picture 3"/>
             <wp:cNvGraphicFramePr>
@@ -1658,7 +1803,7 @@
                   <pic:spPr>
                     <a:xfrm>
                       <a:off x="0" y="0"/>
-                      <a:ext cx="2800350" cy="2100263"/>
+                      <a:ext cx="5751259" cy="4313446"/>
                     </a:xfrm>
                     <a:prstGeom prst="rect">
                       <a:avLst/>
@@ -1678,18 +1823,237 @@
     </w:p>
     <w:p>
       <w:pPr>
+        <w:ind w:firstLine="0"/>
+        <w:sectPr>
+          <w:type w:val="continuous"/>
+          <w:pgSz w:w="11906" w:h="16838"/>
+          <w:pgMar w:top="1440" w:right="1440" w:bottom="1440" w:left="1440" w:header="720" w:footer="720" w:gutter="0"/>
+          <w:cols w:space="206"/>
+          <w15:footnoteColumns w:val="1"/>
+        </w:sectPr>
+      </w:pPr>
+    </w:p>
+    <w:p>
+      <w:pPr>
+        <w:ind w:firstLine="0"/>
+      </w:pPr>
+      <w:r>
+        <w:t xml:space="preserve">times (i.e., frequently </w:t>
+      </w:r>
+      <w:r>
+        <w:t>employed</w:t>
+      </w:r>
+      <w:r>
+        <w:t xml:space="preserve"> measures, whose cut-off was chosen based on the distribution of frequencies; </w:t>
+      </w:r>
+      <w:r>
+        <w:rPr>
+          <w:i/>
+        </w:rPr>
+        <w:t>N</w:t>
+      </w:r>
+      <w:r>
+        <w:t xml:space="preserve"> = 11,204 α values; see Figure 3S</w:t>
+      </w:r>
+      <w:r>
+        <w:t xml:space="preserve"> </w:t>
+      </w:r>
+      <w:r>
+        <w:t>in the Supplementary Materials</w:t>
+      </w:r>
+      <w:r>
+        <w:t xml:space="preserve"> for the distribution of the frequency of use of measures</w:t>
+      </w:r>
+      <w:r>
+        <w:t xml:space="preserve">). In each subgroup, we applied kernel smoothing using the same method as previously and calculated the residuals at α = .70. Statistically significant excesses were found in each subgroup, all </w:t>
+      </w:r>
+      <w:proofErr w:type="spellStart"/>
+      <w:r>
+        <w:rPr>
+          <w:i/>
+        </w:rPr>
+        <w:t>p</w:t>
+      </w:r>
+      <w:r>
+        <w:t>s</w:t>
+      </w:r>
+      <w:proofErr w:type="spellEnd"/>
+      <w:r>
+        <w:t xml:space="preserve"> &lt; .013, indicating that α-hacking was present in ad hoc measures, reused measures, and highly reused measures. Descriptively, the excesses were of similar magnitudes across subsets (i.e., 12-15%), perhaps suggesting that α-hacking was not more prevalent in ad hoc measures. However, the equivalence of excesses between the subsets could not be tested directly (i.e., no statistical method of doing so was known to us), and so this must be interpreted with caution as a descriptive comparison. Unfortunately, the sample size also did not allow for any meaningful analysis of changes in excesses over time. </w:t>
+      </w:r>
+      <w:bookmarkStart w:id="17" w:name="_57eduyzbla2a" w:colFirst="0" w:colLast="0"/>
+      <w:bookmarkEnd w:id="17"/>
+    </w:p>
+    <w:p>
+      <w:pPr>
+        <w:pStyle w:val="Heading3"/>
+      </w:pPr>
+      <w:bookmarkStart w:id="18" w:name="_cwsgmt9boz7p" w:colFirst="0" w:colLast="0"/>
+      <w:bookmarkStart w:id="19" w:name="_5j9lqz5zu03o" w:colFirst="0" w:colLast="0"/>
+      <w:bookmarkEnd w:id="18"/>
+      <w:bookmarkEnd w:id="19"/>
+      <w:r>
+        <w:t>Influence of measure revision and translation</w:t>
+      </w:r>
+    </w:p>
+    <w:p>
+      <w:r>
+        <w:t xml:space="preserve">We considered it plausible that the frequency of α-hacking might differ between original measures relative to revisions and translations of existing measures. It was possible to explore this in the PsycTests dataset, which included information about whether a given measure was original vs. a revision or translation of an existing one. We performed exploratory subgroup analyses in (a) </w:t>
+      </w:r>
+      <w:r>
+        <w:t>original measures (</w:t>
+      </w:r>
+      <w:r>
+        <w:rPr>
+          <w:i/>
+        </w:rPr>
+        <w:t>N</w:t>
+      </w:r>
+      <w:r>
+        <w:t xml:space="preserve"> = 38,774 α values) vs. (b) revisions and translations (</w:t>
+      </w:r>
+      <w:r>
+        <w:rPr>
+          <w:i/>
+        </w:rPr>
+        <w:t>N</w:t>
+      </w:r>
+      <w:r>
+        <w:t xml:space="preserve"> = 19,633 α values) using </w:t>
+      </w:r>
+      <w:r>
+        <w:t xml:space="preserve">the same analytic strategy as above (see Figure </w:t>
+      </w:r>
+      <w:r>
+        <w:t xml:space="preserve">4S and </w:t>
+      </w:r>
+      <w:r>
+        <w:t>5</w:t>
+      </w:r>
+      <w:r>
+        <w:t>S in the Supplementary Materials). Statistically</w:t>
+      </w:r>
+      <w:r>
+        <w:t xml:space="preserve"> significant excesses were found in both subgroups at α = .70 (all </w:t>
+      </w:r>
+      <w:r>
+        <w:rPr>
+          <w:i/>
+        </w:rPr>
+        <w:t>p</w:t>
+      </w:r>
+      <w:r>
+        <w:t>s &lt; .0001), indicating that α-hacking was present in both original measures and revised and translated measures. Descriptively, excesses were of similar magnitudes in both subsets (i.e., 12-15%, respectively). As with the previous section, this was a descriptive comparison that must be interpreted with caution, and no meaningful analysis of changes in excesses over time was possible.</w:t>
+      </w:r>
+    </w:p>
+    <w:p>
+      <w:pPr>
         <w:pStyle w:val="Heading2"/>
       </w:pPr>
-      <w:bookmarkStart w:id="19" w:name="_cwsgmt9boz7p" w:colFirst="0" w:colLast="0"/>
-      <w:bookmarkEnd w:id="19"/>
+      <w:bookmarkStart w:id="20" w:name="_1ksv4uv" w:colFirst="0" w:colLast="0"/>
+      <w:bookmarkEnd w:id="20"/>
+      <w:r>
+        <w:t>Caliper tests</w:t>
+      </w:r>
+    </w:p>
+    <w:p>
+      <w:r>
+        <w:t xml:space="preserve">Previous research on the overabundance of barely significant </w:t>
+      </w:r>
+      <w:r>
+        <w:rPr>
+          <w:i/>
+        </w:rPr>
+        <w:t>p</w:t>
+      </w:r>
+      <w:r>
+        <w:t xml:space="preserve"> values has employed caliper tests, which count the number of estimates in two bins of equal width on either side of a cut-off (Hartgerink et al., 2016). We judged these tests to be less suitable than the kernel smoothing method above on the basis that there are plausible distributional differences between adjacent bins (i.e., the distribution of α values is non-uniform, see Figures 1 </w:t>
+      </w:r>
+      <w:r>
+        <w:t>to</w:t>
+      </w:r>
+      <w:r>
+        <w:t xml:space="preserve"> </w:t>
+      </w:r>
+      <w:r>
+        <w:t>3</w:t>
+      </w:r>
+      <w:r>
+        <w:t xml:space="preserve">). Of course, this was also the case when this analysis was applied to </w:t>
+      </w:r>
+      <w:r>
+        <w:rPr>
+          <w:i/>
+        </w:rPr>
+        <w:t>p</w:t>
+      </w:r>
+      <w:r>
+        <w:t xml:space="preserve"> values, and is not specific to our analyses (i.e., in the presence of non-zero effects, the distribution of </w:t>
+      </w:r>
+      <w:r>
+        <w:rPr>
+          <w:i/>
+        </w:rPr>
+        <w:t>p</w:t>
+      </w:r>
+      <w:r>
+        <w:t xml:space="preserve"> values is also non-uniform). Regardless of whether they are applied to </w:t>
+      </w:r>
+      <w:r>
+        <w:rPr>
+          <w:i/>
+        </w:rPr>
+        <w:t>p</w:t>
+      </w:r>
+      <w:r>
+        <w:t xml:space="preserve"> values or α values, the logic of the caliper ratio test is the same: (1) </w:t>
+      </w:r>
+      <w:r>
+        <w:lastRenderedPageBreak/>
+        <w:t xml:space="preserve">in the absence of any distortions in the distributions caliper ratios should not be expected to be zero; (2) nonetheless, substantial deviations from zero can be usefully interpreted as evidence of distortions., The caliper tests retain utility here because we calculate a caliper ratio for each bin (e.g., 70 vs. .69, .69 vs. .68, etc.). Although we cannot expect any ratio to be exactly zero given a non-uniform distribution of α values, it is still useful to ask whether the ratios at threshold values are larger than non-threshold values. Permutation tests were therefore used to test this, similar to the residuals from the kernel smoothing method. For the sake of comparability with previous work on distortions in the distributions of </w:t>
+      </w:r>
+      <w:r>
+        <w:rPr>
+          <w:i/>
+        </w:rPr>
+        <w:t>p</w:t>
+      </w:r>
+      <w:r>
+        <w:t xml:space="preserve"> values, and as a secondary test to assess robustness to the analytic method, we therefore also implemented caliper </w:t>
+      </w:r>
+      <w:r>
+        <w:t xml:space="preserve">tests. See Note 3S and Figures </w:t>
+      </w:r>
+      <w:r>
+        <w:t>6S</w:t>
+      </w:r>
+      <w:r>
+        <w:t>-</w:t>
+      </w:r>
+      <w:r>
+        <w:t>12</w:t>
+      </w:r>
+      <w:r>
+        <w:t>S in the Supplementary Materials. In</w:t>
+      </w:r>
+      <w:r>
+        <w:t xml:space="preserve"> summary, the pattern of excesses at α = .70 was robust to the choice of analytic method (.69 vs. .70 caliper ratios: psychology = 1.71, I/O = 1.64, PsycTests = 1.60). The collective excesses at all three thresholds were not robust in the I/O dataset (.79 vs. .80 caliper ratios: psychology = 1.16, I/O = 1.13, PsycTests = 1.19; .89 vs. .90 caliper ratios: psychology = 1.02, I/O = 0.96, PsycTests = 0.98). </w:t>
+      </w:r>
+    </w:p>
+    <w:p>
+      <w:pPr>
+        <w:ind w:firstLine="0"/>
+      </w:pPr>
+    </w:p>
+    <w:p>
+      <w:pPr>
+        <w:pStyle w:val="Heading2"/>
+      </w:pPr>
       <w:r>
         <w:t>Figure 4. Excesses (residuals) of α values at the thresholds across the three dataset</w:t>
       </w:r>
       <w:r>
-        <w:t>s</w:t>
-      </w:r>
-      <w:r>
-        <w:t>.</w:t>
+        <w:t>s.</w:t>
       </w:r>
     </w:p>
     <w:p>
@@ -1701,7 +2065,7 @@
           <w:noProof/>
         </w:rPr>
         <w:drawing>
-          <wp:inline distT="0" distB="0" distL="0" distR="0" wp14:anchorId="78DAE119" wp14:editId="369AFC66">
+          <wp:inline distT="0" distB="0" distL="0" distR="0" wp14:anchorId="06418A3C" wp14:editId="1B60C124">
             <wp:extent cx="2800350" cy="2520484"/>
             <wp:effectExtent l="0" t="0" r="0" b="0"/>
             <wp:docPr id="2143767380" name="Picture 4"/>
@@ -1746,249 +2110,17 @@
     <w:p>
       <w:pPr>
         <w:ind w:firstLine="0"/>
-      </w:pPr>
-    </w:p>
-    <w:p>
-      <w:pPr>
-        <w:pStyle w:val="Heading3"/>
-      </w:pPr>
-      <w:r>
-        <w:t>Influence</w:t>
-      </w:r>
-      <w:r>
-        <w:t xml:space="preserve"> of construct frequency</w:t>
-      </w:r>
-    </w:p>
-    <w:p>
-      <w:r>
-        <w:t xml:space="preserve">We considered it plausible that α-hacking might be especially common with newly created ad hoc measures </w:t>
-      </w:r>
-      <w:r>
-        <w:t xml:space="preserve">than frequently used ones that may have more well-established items, scoring strategies, etc. It was possible to explore this in the I/O dataset as the metaBUS extraction process included manual labeling the construct that each α estimate came from using a taxonomy (see Bosco et al., 2020). We performed exploratory subgroup analyses in measures of constructs (a) that occurred only once in the dataset (i.e., ad hoc measures that were not reused in future studies; </w:t>
-      </w:r>
-      <w:r>
-        <w:rPr>
-          <w:i/>
-        </w:rPr>
-        <w:t>N</w:t>
-      </w:r>
-      <w:r>
-        <w:t xml:space="preserve"> = 34,778 α values), (b) that appeared more than once (i.e., non-ad hoc measures reused in future studies; </w:t>
-      </w:r>
-      <w:r>
-        <w:rPr>
-          <w:i/>
-        </w:rPr>
-        <w:t>N</w:t>
-      </w:r>
-      <w:r>
-        <w:t xml:space="preserve"> = 43,662 α values), and (c) that appeared more than 100 times (i.e., frequently </w:t>
-      </w:r>
-      <w:r>
-        <w:t>employed</w:t>
-      </w:r>
-      <w:r>
-        <w:t xml:space="preserve"> measures, whose cut-off was chosen based on the distribution of frequencies; </w:t>
-      </w:r>
-      <w:r>
-        <w:rPr>
-          <w:i/>
-        </w:rPr>
-        <w:t>N</w:t>
-      </w:r>
-      <w:r>
-        <w:t xml:space="preserve"> = 11,204 α values; see Figure 3S</w:t>
-      </w:r>
-      <w:r>
-        <w:t xml:space="preserve"> </w:t>
-      </w:r>
-      <w:r>
-        <w:t>in the Supplementary Materials</w:t>
-      </w:r>
-      <w:r>
-        <w:t xml:space="preserve"> for the distribution of the </w:t>
-      </w:r>
-      <w:r>
-        <w:t xml:space="preserve">frequency of </w:t>
-      </w:r>
-      <w:r>
-        <w:t>use of measures</w:t>
-      </w:r>
-      <w:r>
-        <w:t xml:space="preserve">). In each subgroup, we applied kernel smoothing using the same method as previously and calculated the residuals at α = .70. Statistically significant excesses were found in each subgroup, all </w:t>
-      </w:r>
-      <w:r>
-        <w:rPr>
-          <w:i/>
-        </w:rPr>
-        <w:t>p</w:t>
-      </w:r>
-      <w:r>
-        <w:t xml:space="preserve">s &lt; .013, indicating that α-hacking was present in ad hoc measures, reused measures, and highly reused measures. Descriptively, the excesses were of similar magnitudes across subsets (i.e., 12-15%), perhaps suggesting that α-hacking was not more prevalent in ad hoc measures. However, the equivalence of excesses between the subsets could not be tested directly (i.e., no statistical method of doing so was known to us), and so this must be interpreted with caution as a descriptive comparison. Unfortunately, the sample size also did not allow for any meaningful analysis of changes in excesses over time. </w:t>
-      </w:r>
-    </w:p>
-    <w:p>
-      <w:pPr>
-        <w:pStyle w:val="Heading3"/>
-      </w:pPr>
-      <w:bookmarkStart w:id="20" w:name="_5j9lqz5zu03o" w:colFirst="0" w:colLast="0"/>
-      <w:bookmarkEnd w:id="20"/>
-      <w:r>
-        <w:t>Influence of measure revision and translation</w:t>
-      </w:r>
-    </w:p>
-    <w:p>
-      <w:r>
-        <w:t>We considered it plausible that the frequency of α-hacking might differ between original measures relative to revisions and translations of existing measures. It was possible to explore this in the PsycTests dataset, which included information about whether a given measure was original vs. a revision or translation of an existing one. We performed exploratory subgroup analyses in (a) original measures (</w:t>
-      </w:r>
-      <w:r>
-        <w:rPr>
-          <w:i/>
-        </w:rPr>
-        <w:t>N</w:t>
-      </w:r>
-      <w:r>
-        <w:t xml:space="preserve"> = 38,774 α values) vs. (b) revisions and translations (</w:t>
-      </w:r>
-      <w:r>
-        <w:rPr>
-          <w:i/>
-        </w:rPr>
-        <w:t>N</w:t>
-      </w:r>
-      <w:r>
-        <w:t xml:space="preserve"> = 19,633 α values) using </w:t>
-      </w:r>
-      <w:r>
-        <w:t xml:space="preserve">the same analytic strategy as above (see Figure </w:t>
-      </w:r>
-      <w:r>
-        <w:t xml:space="preserve">4S and </w:t>
-      </w:r>
-      <w:r>
-        <w:t>5</w:t>
-      </w:r>
-      <w:r>
-        <w:t>S in the Supplementary Materials). Statistically</w:t>
-      </w:r>
-      <w:r>
-        <w:t xml:space="preserve"> significant excesses were found in both subgroups at α = .70 (all </w:t>
-      </w:r>
-      <w:r>
-        <w:rPr>
-          <w:i/>
-        </w:rPr>
-        <w:t>p</w:t>
-      </w:r>
-      <w:r>
-        <w:t>s &lt; .0001), indicating that α-hacking was present in both original measures and revised and translated measures. Descriptively, excesses were of similar magnitudes in both subsets (i.e., 12-15%, respectively). As with the previous section, this was a descriptive comparison that must be interpreted with caution, and no meaningful analysis of changes in excesses over time was possible.</w:t>
-      </w:r>
-    </w:p>
-    <w:p>
-      <w:pPr>
-        <w:pStyle w:val="Heading2"/>
-      </w:pPr>
-      <w:bookmarkStart w:id="21" w:name="_1ksv4uv" w:colFirst="0" w:colLast="0"/>
+        <w:rPr>
+          <w:highlight w:val="yellow"/>
+        </w:rPr>
+      </w:pPr>
+    </w:p>
+    <w:p>
+      <w:pPr>
+        <w:pStyle w:val="Heading1"/>
+      </w:pPr>
+      <w:bookmarkStart w:id="21" w:name="_44sinio" w:colFirst="0" w:colLast="0"/>
       <w:bookmarkEnd w:id="21"/>
-      <w:r>
-        <w:t>Caliper tests</w:t>
-      </w:r>
-    </w:p>
-    <w:p>
-      <w:pPr>
-        <w:rPr>
-          <w:highlight w:val="yellow"/>
-        </w:rPr>
-      </w:pPr>
-      <w:r>
-        <w:t xml:space="preserve">Previous research on the overabundance of barely significant </w:t>
-      </w:r>
-      <w:r>
-        <w:rPr>
-          <w:i/>
-        </w:rPr>
-        <w:t>p</w:t>
-      </w:r>
-      <w:r>
-        <w:t xml:space="preserve"> values has employed caliper tests, which count the number of estimates in two bins of equal width on either side of a cut-off (Hartgerink et al., 2016). We judged these tests to be less suitable than the kernel smoothing method above on the basis that there are plausible distributional differences between adjacent </w:t>
-      </w:r>
-      <w:r>
-        <w:lastRenderedPageBreak/>
-        <w:t xml:space="preserve">bins (i.e., the distribution of α values is non-uniform, see Figures 1 </w:t>
-      </w:r>
-      <w:r>
-        <w:t>to</w:t>
-      </w:r>
-      <w:r>
-        <w:t xml:space="preserve"> </w:t>
-      </w:r>
-      <w:r>
-        <w:t>3</w:t>
-      </w:r>
-      <w:r>
-        <w:t xml:space="preserve">). Of course, this was also the case when this analysis was applied to </w:t>
-      </w:r>
-      <w:r>
-        <w:rPr>
-          <w:i/>
-        </w:rPr>
-        <w:t>p</w:t>
-      </w:r>
-      <w:r>
-        <w:t xml:space="preserve"> values, and is not specific to our analyses (i.e., in the presence of non-zero effects, the distribution of </w:t>
-      </w:r>
-      <w:r>
-        <w:rPr>
-          <w:i/>
-        </w:rPr>
-        <w:t>p</w:t>
-      </w:r>
-      <w:r>
-        <w:t xml:space="preserve"> values is also non-uniform). Regardless of whether they are applied to </w:t>
-      </w:r>
-      <w:r>
-        <w:rPr>
-          <w:i/>
-        </w:rPr>
-        <w:t>p</w:t>
-      </w:r>
-      <w:r>
-        <w:t xml:space="preserve"> values or α values, the logic of the caliper ratio test is the same: (1) in the absence of any distortions in the distributions caliper ratios should not be expected to be zero; (2) nonetheless, substantial deviations from zero can be usefully interpreted as evidence of distortions., The caliper tests retain utility here because we calculate a caliper ratio for each bin (e.g., 70 vs. .69, .69 vs. .68, etc.). Although we cannot expect any ratio to be exactly zero given a non-uniform distribution of α values, it is still useful to ask whether the ratios at threshold values are larger than non-threshold values. Permutation tests were therefore used to test this, similar to the residuals from the kernel smoothing method. For the sake of comparability with previous work on distortions in the distributions of </w:t>
-      </w:r>
-      <w:r>
-        <w:rPr>
-          <w:i/>
-        </w:rPr>
-        <w:t>p</w:t>
-      </w:r>
-      <w:r>
-        <w:t xml:space="preserve"> values, and as a secondary test to assess robustness to the analytic method, we therefore also implemented caliper </w:t>
-      </w:r>
-      <w:r>
-        <w:t xml:space="preserve">tests. See Note 3S and Figures </w:t>
-      </w:r>
-      <w:r>
-        <w:t>6S</w:t>
-      </w:r>
-      <w:r>
-        <w:t>-</w:t>
-      </w:r>
-      <w:r>
-        <w:t>12</w:t>
-      </w:r>
-      <w:r>
-        <w:t>S in the Supplementary Materials. In</w:t>
-      </w:r>
-      <w:r>
-        <w:t xml:space="preserve"> summary, the pattern of excesses at α = .70 was robust to the choice of analytic method (.69 vs. .70 caliper ratios: psychology = 1.71, I/O = 1.64, PsycTests = 1.60). The collective excesses at all three thresholds were not robust in the I/O dataset (.79 vs. .80 caliper ratios: psychology = 1.16, I/O = 1.13, PsycTests = 1.19; .89 vs. .90 caliper ratios: psychology = 1.02, I/O = 0.96, PsycTests = 0.98). </w:t>
-      </w:r>
-    </w:p>
-    <w:p>
-      <w:pPr>
-        <w:pStyle w:val="Heading1"/>
-      </w:pPr>
-      <w:bookmarkStart w:id="22" w:name="_44sinio" w:colFirst="0" w:colLast="0"/>
-      <w:bookmarkEnd w:id="22"/>
       <w:r>
         <w:t>Discussion</w:t>
       </w:r>
@@ -2006,7 +2138,10 @@
         </m:r>
       </m:oMath>
       <w:r>
-        <w:t xml:space="preserve"> values at a commonly-used threshold criterion (α = .70). These excesses were observed in both the psychology and I/O literatures as well as the measures covered by the APA’s PsycTests database. When estimated using kernel density smoothing, the magnitudes of the excesses of α values of .70 were found to be in a consistent range between the datasets and subset (all 12-15%). When using caliper ratios, the method used in previous work on the excess of significant </w:t>
+        <w:t xml:space="preserve"> values at a commonly-used threshold criterion (α = .70). These excesses were observed in both the psychology and I/O literatures as well as the measures covered by the APA’s PsycTests database. When estimated using kernel density smoothing, the magnitudes of the excesses of α values of .70 were found to be in a consistent range between the datasets and subset (all 12-15%). When </w:t>
+      </w:r>
+      <w:r>
+        <w:t xml:space="preserve">using caliper ratios, the method used in previous work on the excess of significant </w:t>
       </w:r>
       <w:r>
         <w:rPr>
@@ -2033,23 +2168,115 @@
       <w:pPr>
         <w:pStyle w:val="Heading2"/>
       </w:pPr>
-      <w:bookmarkStart w:id="23" w:name="_inatywimpe27" w:colFirst="0" w:colLast="0"/>
+      <w:bookmarkStart w:id="22" w:name="_inatywimpe27" w:colFirst="0" w:colLast="0"/>
+      <w:bookmarkEnd w:id="22"/>
+      <w:r>
+        <w:t xml:space="preserve">Possible explanations </w:t>
+      </w:r>
+    </w:p>
+    <w:p>
+      <w:r>
+        <w:t>It is useful to first set aside some potential explanations of our results as implausible or impossible. First, whether α values were changed due to justifiable modification of measures. For example, dropping an item from a translated scale that, on reflection, maybe poorly performing. While there may be good reasons to modify a measure after data collection (e.g., dropping items, changing the scoring method, etc.), there is no reason to assume that all such changes are conducted exclusively under such circumstances. Numerous sources of evidence show that Questionable Research Practices are prevalent in psychology (for review see Lakens, 2022, section 15.1), and there is no reason to believe that α estimates are somehow uniquely immune to such practices. Indeed, Flake and Fried (2020) recently argued that, more generally, Questionable Measurement Practices are prevalent and concerning. Importantly, well-justified changes to measures cannot explain the excesses of α values at the .70 threshold that we observed: improvements due to post hoc changes to measures would raise α values generally, not just to .70.</w:t>
+      </w:r>
+    </w:p>
+    <w:p>
+      <w:r>
+        <w:t xml:space="preserve">One other explanation that we believe should be dismissed is that psychologists are just exceptionally good at precisely calibrating their study design and data collection efforts to exactly meet this reliability threshold. We believe precise calibration to this value is extremely implausible because, at typical sample sizes (i.e., 50 to 500) and numbers scale items (i.e., 3 to 50), the standard error of Cronbach’s α ranges from .02 to .08 (see Table 3S and Note 4S in the Supplementary Materials; van Zyl et al., 2000). This precludes effective calibration as an explanation for the combination of a dearth of α values at .69 and excess at .70, because estimates in typical studies are not estimated precisely enough to reliably make this distinction. In this sense, the distributions of αs are suspicious, much like a player in Blackjack who gets exactly 21 too often – or indeed a series of studies with </w:t>
+      </w:r>
+      <w:r>
+        <w:rPr>
+          <w:i/>
+        </w:rPr>
+        <w:t>p</w:t>
+      </w:r>
+      <w:r>
+        <w:t xml:space="preserve"> values mostly between .025 and .049 (Simonsohn et al., 2016).</w:t>
+      </w:r>
+    </w:p>
+    <w:p>
+      <w:r>
+        <w:t xml:space="preserve">Publication bias is a more plausible explanation. For example, authors, editors, and reviewers may be less inclined to publish studies if included scales do not meet the .70 criterion. Publication bias is less obviously problematic for α values than for </w:t>
+      </w:r>
+      <w:r>
+        <w:rPr>
+          <w:i/>
+        </w:rPr>
+        <w:t>p</w:t>
+      </w:r>
+      <w:r>
+        <w:t xml:space="preserve"> values. We do not want the scientific literature to be filtered by statistical significance but might desire a literature filtered for measures with high reliability. However, the estimation precision of α noted above precludes a purely benign review process that selects for high population reliability. Instead, publication bias would also act on stochastic variation of the in-sample estimates. We also observed an excess at .70 for well-established measures (i.e., those </w:t>
+      </w:r>
+      <w:r>
+        <w:lastRenderedPageBreak/>
+        <w:t>used more than 100 times). In such cases, it is clear that publication bias would inflate our impression of the reliability of these scales. Other aspects of the data are also at odds with this benign explanation of striving for highly reliable measures. If publication bias for minimum α exists, it would exert pressure on researchers to increase their α values in accordance with Goodhart’s law (Strathern, 1997, p. 268). If they can take shortcuts to do so, i.e. by α-hacking, some are likely to engage in such Questionable Measurement Practices (Flake et al., 2022). One piece of indirect evidence for hacking was the noticeable deficit of values at .69 in each dataset (see Figures 1 to 3), as it seems implausible that editors and reviewers would discriminate against .69 more than .68.</w:t>
+      </w:r>
+    </w:p>
+    <w:p>
+      <w:r>
+        <w:t xml:space="preserve">We believe α-hacking is a likely but potentially only partial explanation for the observed distribution of α values. As with </w:t>
+      </w:r>
+      <w:r>
+        <w:rPr>
+          <w:i/>
+        </w:rPr>
+        <w:t>p-</w:t>
+      </w:r>
+      <w:r>
+        <w:t>hacking, field norms may be partially unclear on which practices are problematic. Clearly, rounding up α values to one decimal place is inappropriate, but, for example, some researchers may (incorrectly) believe that dropping or reversing items ad-hoc is benign or even helpful.</w:t>
+      </w:r>
+      <w:r>
+        <w:rPr>
+          <w:vertAlign w:val="superscript"/>
+        </w:rPr>
+        <w:footnoteReference w:id="3"/>
+      </w:r>
+      <w:r>
+        <w:t xml:space="preserve"> This is a common misconception: in fact, common methods of item dropping generally produce unreliable results (i.e, the item recommended to be dropped has poor replicability in new samples) and artificially increase observed α values by a relatively large degree (e.g., often by 0.10 and by as much as .30: Kopalle &amp; Lehmann, 1997). The willingness to carry out such modifications is likely influenced by existing incentives (e.g., to report high-reliability coefficients, especially those exceeding common thresholds).</w:t>
+      </w:r>
+      <w:r>
+        <w:rPr>
+          <w:vertAlign w:val="superscript"/>
+        </w:rPr>
+        <w:footnoteReference w:id="4"/>
+      </w:r>
+      <w:r>
+        <w:t xml:space="preserve"> Of course, α-hacking and publication bias are not mutually exclusive, and we suspect both play a role. There have been comparable debates about the causes of excesses of barely significant </w:t>
+      </w:r>
+      <w:r>
+        <w:rPr>
+          <w:i/>
+        </w:rPr>
+        <w:t>p</w:t>
+      </w:r>
+      <w:r>
+        <w:t xml:space="preserve"> values (see Hartgerink et al., 2016). This debate does not need to be entirely settled for our results to be important. Just as with </w:t>
+      </w:r>
+      <w:r>
+        <w:rPr>
+          <w:i/>
+        </w:rPr>
+        <w:t>p</w:t>
+      </w:r>
+      <w:r>
+        <w:t xml:space="preserve"> values, knowing there are meaningful distortions in the literature is enough to motivate us as a field to examine and, more importantly, take steps to prevent both potential sources in the future, so that we produce a less biased or distorted cumulative science. </w:t>
+      </w:r>
+    </w:p>
+    <w:p>
+      <w:pPr>
+        <w:pStyle w:val="Heading2"/>
+      </w:pPr>
+      <w:bookmarkStart w:id="23" w:name="_q51ktm3ixe28" w:colFirst="0" w:colLast="0"/>
       <w:bookmarkEnd w:id="23"/>
       <w:r>
-        <w:t xml:space="preserve">Possible explanations </w:t>
-      </w:r>
-    </w:p>
-    <w:p>
-      <w:r>
-        <w:t xml:space="preserve">It is useful to first set aside some potential explanations of our results as implausible or impossible. First, whether α values were changed due to justifiable modification of measures. For example, dropping an item from a translated scale that, on reflection, maybe poorly performing. While there may be good reasons to modify a measure after data collection (e.g., dropping items, </w:t>
-      </w:r>
-      <w:r>
-        <w:t>changing the scoring method, etc.), there is no reason to assume that all such changes are conducted exclusively under such circumstances. Numerous sources of evidence show that Questionable Research Practices are prevalent in psychology (for review see Lakens, 2022, section 15.1), and there is no reason to believe that α estimates are somehow uniquely immune to such practices. Indeed, Flake and Fried (2020) recently argued that, more generally, Questionable Measurement Practices are prevalent and concerning. Importantly, well-justified changes to measures cannot explain the excesses of α values at the .70 threshold that we observed: improvements due to post hoc changes to measures would raise α values generally, not just to .70.</w:t>
-      </w:r>
-    </w:p>
-    <w:p>
-      <w:r>
-        <w:t xml:space="preserve">One other explanation that we believe should be dismissed is that psychologists are just exceptionally good at precisely calibrating their study design and data collection efforts to exactly meet this reliability threshold. We believe precise calibration to this value is extremely implausible because, at typical sample sizes (i.e., 50 to 500) and numbers scale items (i.e., 3 to 50), the standard error of Cronbach’s α ranges from .02 to .08 (see Table 3S and Note 4S in the Supplementary Materials; van Zyl et al., 2000). This precludes effective calibration as an explanation for the combination of a dearth of α values at .69 and excess at .70, because estimates in typical studies are not estimated precisely enough to reliably make this distinction. In this sense, the distributions of αs are suspicious, much like a player in Blackjack who gets exactly 21 too often – or indeed a series of studies with </w:t>
+        <w:t xml:space="preserve">Prevalence of α-hacking </w:t>
+      </w:r>
+    </w:p>
+    <w:p>
+      <w:r>
+        <w:t xml:space="preserve">Our results present strong evidence that α-hacking is occurring in psychological research. It is worth considering whether our results can also speak to the prevalence of such α-hacking. It is important to bear in mind that our analytic strategy can only detect distortions in α values that produce an α at the thresholds (i.e., .70, .80, or .90), but not other values. For example, if a researcher dropped, without good </w:t>
+      </w:r>
+      <w:r>
+        <w:t xml:space="preserve">justification, one or more item from a scale with a true α value of .63 in order to create an apparent α of .73 – a plausible degree of bias in α according to Kopalle &amp; Lehmann’s (1997) results – this would represent a problematic distortion of the measures’ reliability, and yet it would not be detectable by this analytic approach. Our results therefore represent an extreme lower bound of the actual occurrence of α-hacking, likely just the tip of the iceberg. Future research is needed to estimate the prevalence of α-hacking. For example, comparisons could be made between α values reported in the published literature and in bias-resistant methods such as Registered Reports, as has been done with </w:t>
       </w:r>
       <w:r>
         <w:rPr>
@@ -2058,12 +2285,7 @@
         <w:t>p</w:t>
       </w:r>
       <w:r>
-        <w:t xml:space="preserve"> values mostly between .025 and .049 (Simonsohn et al., 2016).</w:t>
-      </w:r>
-    </w:p>
-    <w:p>
-      <w:r>
-        <w:t xml:space="preserve">Publication bias is a more plausible explanation. For example, authors, editors, and reviewers may be less inclined to publish studies if included scales do not meet the .70 criterion. Publication bias is less obviously problematic for α values than for </w:t>
+        <w:t xml:space="preserve"> values (Scheel et al., 2021). There are again useful links with the literature on biases in reported </w:t>
       </w:r>
       <w:r>
         <w:rPr>
@@ -2072,190 +2294,90 @@
         <w:t>p</w:t>
       </w:r>
       <w:r>
-        <w:t xml:space="preserve"> values. We do not want the scientific literature to be filtered by statistical significance but might desire a literature filtered for measures with high reliability. However, the estimation precision of α noted above precludes a purely benign review process that selects for high population reliability. Instead, publication bias would also act on stochastic variation of the in-sample estimates. We also observed an excess at .70 for well-established measures (i.e., those used more than 100 times). In such cases, it is clear that publication bias would inflate our impression of the reliability of these scales. Other aspects of the data are also at odds with this benign explanation of striving for highly reliable measures. If publication bias for minimum α exists, it would exert pressure on researchers to increase their α values in accordance with Goodhart’s law (Strathern, 1997, p. 268). If they can take shortcuts to do so, i.e. by α-hacking, some are likely to engage in such Questionable Measurement Practices (Flake et al., 2022). One piece of indirect evidence for hacking was the noticeable deficit of values at .69 in each dataset (see Figures 1 to 3), as it seems implausible that editors and reviewers would discriminate against .69 more than .68.</w:t>
-      </w:r>
-    </w:p>
-    <w:p>
-      <w:pPr>
-        <w:sectPr>
-          <w:type w:val="continuous"/>
-          <w:pgSz w:w="11906" w:h="16838"/>
-          <w:pgMar w:top="1440" w:right="1440" w:bottom="1440" w:left="1440" w:header="720" w:footer="720" w:gutter="0"/>
-          <w:cols w:num="2" w:space="206"/>
-          <w15:footnoteColumns w:val="1"/>
-        </w:sectPr>
-      </w:pPr>
+        <w:t xml:space="preserve"> values here: significant methodological investment has produced multiple methods by which we can detect and even partially correct for </w:t>
+      </w:r>
+      <w:r>
+        <w:rPr>
+          <w:i/>
+        </w:rPr>
+        <w:t>p</w:t>
+      </w:r>
+      <w:r>
+        <w:t xml:space="preserve">-hacking and publication bias under certain assumptions, but our understanding of whether those assumptions hold up in real life is still limited (Carter et al., 2019; Renkewitz &amp; Keiner, 2019). </w:t>
+      </w:r>
+    </w:p>
+    <w:p>
+      <w:pPr>
+        <w:pStyle w:val="Heading2"/>
+      </w:pPr>
+      <w:bookmarkStart w:id="24" w:name="_r901pe82c7ne" w:colFirst="0" w:colLast="0"/>
+      <w:bookmarkEnd w:id="24"/>
+      <w:r>
+        <w:t xml:space="preserve">Magnitude and consequences of α-hacking </w:t>
+      </w:r>
+    </w:p>
+    <w:p>
+      <w:r>
+        <w:t xml:space="preserve">We suspect that Questionable Measurement Practices (Flake &amp; Fried, 2020), including α-hacking, are currently perceived to be as permissible as some </w:t>
+      </w:r>
+      <w:r>
+        <w:rPr>
+          <w:i/>
+        </w:rPr>
+        <w:t>p</w:t>
+      </w:r>
+      <w:r>
+        <w:t xml:space="preserve">-hacking practices were before the publication of Simmons et al.’s (2011) seminal article False-Positive Psychology. However, ad-hoc measures and ad-hoc modifications to existing measures may have more pernicious and further-ranging consequences than expected. Comparable to how many readers of Simmons et al. (2011) were at the time surprised that </w:t>
+      </w:r>
+      <w:r>
+        <w:rPr>
+          <w:i/>
+        </w:rPr>
+        <w:t>p</w:t>
+      </w:r>
+      <w:r>
+        <w:t xml:space="preserve">-hacking could alter the apparent in-sample </w:t>
+      </w:r>
+      <w:r>
+        <w:rPr>
+          <w:i/>
+        </w:rPr>
+        <w:t>p</w:t>
+      </w:r>
+      <w:r>
+        <w:t xml:space="preserve"> value so much, readers of Kopalle and Lehmann’s (1997) simulations are often surprised that item dropping can modify apparent in-sample α by so much (e.g., increasing it by an average of .10, and in some instances up to .30). The potential magnitude of boost in observed alpha is enough to change a measure from being, </w:t>
+      </w:r>
+      <w:r>
+        <w:t>according to Nunnally and Bernstein’s (1994) guidelines</w:t>
+      </w:r>
+      <w:r>
+        <w:t xml:space="preserve">, suitable only for “early stages of research” to being suitable “when making important decisions” (e.g., α &gt; .90). Like </w:t>
+      </w:r>
+      <w:r>
+        <w:rPr>
+          <w:i/>
+        </w:rPr>
+        <w:t>p</w:t>
+      </w:r>
+      <w:r>
+        <w:t xml:space="preserve">-hacking, there is also no guarantee that changes to the in-sample estimate bear any relation to a true increase in reliability. And as with </w:t>
+      </w:r>
+      <w:r>
+        <w:rPr>
+          <w:i/>
+        </w:rPr>
+        <w:t>p</w:t>
+      </w:r>
+      <w:r>
+        <w:t>-hacking, it is exceptionally easy to fool oneself. Without replication in new samples, how can we know if, for example, a given item was genuinely performing poorly and should be dropped, or if one is simply conditioning analyses on their own results? We return to this point below when making recommendations for future research.</w:t>
+      </w:r>
+      <w:r>
+        <w:t xml:space="preserve"> </w:t>
+      </w:r>
+    </w:p>
+    <w:p>
       <w:r>
         <w:lastRenderedPageBreak/>
-        <w:t xml:space="preserve">We believe α-hacking is a likely but potentially only partial explanation for the observed distribution of α values. As with </w:t>
-      </w:r>
-      <w:r>
-        <w:rPr>
-          <w:i/>
-        </w:rPr>
-        <w:t>p-</w:t>
-      </w:r>
-      <w:r>
-        <w:t xml:space="preserve">hacking, field norms may be partially unclear on which practices are problematic. Clearly, rounding up α values to one decimal place is </w:t>
-      </w:r>
-      <w:r>
-        <w:t>inappropriate, but, for example, some researchers may (incorrectly) believe that dropping or reversing items ad-hoc is benign or even helpful.</w:t>
-      </w:r>
-    </w:p>
-    <w:p>
-      <w:r>
-        <w:rPr>
-          <w:vertAlign w:val="superscript"/>
-        </w:rPr>
-        <w:footnoteReference w:id="3"/>
-      </w:r>
-      <w:r>
-        <w:t xml:space="preserve"> This is a common misconception: in fact, common methods of item dropping generally produce unreliable results (i.e, the item recommended to be dropped has poor replicability in new samples) and artificially increase observed α values by a relatively large degree (e.g., often by 0.10 and by as much as .30: Kopalle &amp; Lehmann, 1997). The willingness to carry out such modifications is likely influenced by existing incentives (e.g., to report high-reliability coefficients, especially those exceeding common thresholds).</w:t>
-      </w:r>
-      <w:r>
-        <w:rPr>
-          <w:vertAlign w:val="superscript"/>
-        </w:rPr>
-        <w:footnoteReference w:id="4"/>
-      </w:r>
-      <w:r>
-        <w:t xml:space="preserve"> Of course, α-hacking and publication bias are not mutually exclusive, and we suspect both play a role. There have been comparable debates about the causes of excesses of barely significant </w:t>
-      </w:r>
-      <w:r>
-        <w:rPr>
-          <w:i/>
-        </w:rPr>
-        <w:t>p</w:t>
-      </w:r>
-      <w:r>
-        <w:t xml:space="preserve"> values (see Hartgerink et al., 2016). This debate does not need to be entirely settled for our results to be important. Just as with </w:t>
-      </w:r>
-      <w:r>
-        <w:rPr>
-          <w:i/>
-        </w:rPr>
-        <w:t>p</w:t>
-      </w:r>
-      <w:r>
-        <w:t xml:space="preserve"> values, knowing there are meaningful distortions in the literature is enough to motivate us as a field to examine and, more importantly, take steps to prevent both potential sources in the future, so that we produce a less biased or distorted cumulative science. </w:t>
-      </w:r>
-    </w:p>
-    <w:p>
-      <w:pPr>
-        <w:pStyle w:val="Heading2"/>
-      </w:pPr>
-      <w:bookmarkStart w:id="24" w:name="_q51ktm3ixe28" w:colFirst="0" w:colLast="0"/>
-      <w:bookmarkEnd w:id="24"/>
-      <w:r>
-        <w:t xml:space="preserve">Prevalence of α-hacking </w:t>
-      </w:r>
-    </w:p>
-    <w:p>
-      <w:r>
-        <w:t xml:space="preserve">Our results present strong evidence that α-hacking is occurring in psychological research. It is worth considering whether our results can also speak to the prevalence of such α-hacking. It is important to bear in mind that our analytic strategy can only detect distortions in α values that produce an α at the thresholds (i.e., .70, .80, or .90), but not other values. For example, if a researcher dropped, without good justification, one or more item from a scale with a true α value of .63 in order to create an apparent α of .73 – a plausible degree of bias in α according to Kopalle &amp; Lehmann’s (1997) results – this would represent a problematic distortion of the measures’ reliability, and yet it would not be detectable by this analytic approach. Our results therefore represent an extreme lower bound of the actual occurrence of α-hacking, likely just the tip of the iceberg. Future research is needed to estimate the prevalence of α-hacking. For example, comparisons could be made between α values reported in the published literature and in bias-resistant methods such as Registered Reports, as has been done with </w:t>
-      </w:r>
-      <w:r>
-        <w:rPr>
-          <w:i/>
-        </w:rPr>
-        <w:t>p</w:t>
-      </w:r>
-      <w:r>
-        <w:t xml:space="preserve"> values (Scheel et al., 2021). There are again useful links with the literature on biases in reported </w:t>
-      </w:r>
-      <w:r>
-        <w:rPr>
-          <w:i/>
-        </w:rPr>
-        <w:t>p</w:t>
-      </w:r>
-      <w:r>
-        <w:t xml:space="preserve"> values here: significant methodological investment has produced multiple methods by which we can detect and even </w:t>
-      </w:r>
-      <w:r>
-        <w:t xml:space="preserve">partially correct for </w:t>
-      </w:r>
-      <w:r>
-        <w:rPr>
-          <w:i/>
-        </w:rPr>
-        <w:t>p</w:t>
-      </w:r>
-      <w:r>
-        <w:t xml:space="preserve">-hacking and publication bias under certain assumptions, but our understanding of whether those assumptions hold up in real life is still limited (Carter et al., 2019; Renkewitz &amp; Keiner, 2019). </w:t>
-      </w:r>
-    </w:p>
-    <w:p>
-      <w:pPr>
-        <w:pStyle w:val="Heading2"/>
-      </w:pPr>
-      <w:bookmarkStart w:id="25" w:name="_r901pe82c7ne" w:colFirst="0" w:colLast="0"/>
-      <w:bookmarkEnd w:id="25"/>
-      <w:r>
-        <w:t xml:space="preserve">Magnitude and consequences of α-hacking </w:t>
-      </w:r>
-    </w:p>
-    <w:p>
-      <w:r>
-        <w:t xml:space="preserve">We suspect that Questionable Measurement Practices (Flake &amp; Fried, 2020), including α-hacking, are currently perceived to be as permissible as some </w:t>
-      </w:r>
-      <w:r>
-        <w:rPr>
-          <w:i/>
-        </w:rPr>
-        <w:t>p</w:t>
-      </w:r>
-      <w:r>
-        <w:t xml:space="preserve">-hacking practices were before the publication of Simmons et al.’s (2011) seminal article False-Positive Psychology. However, ad-hoc measures and ad-hoc modifications to existing measures may have more pernicious and further-ranging consequences than expected. Comparable to how many readers of Simmons et al. (2011) were at the time surprised that </w:t>
-      </w:r>
-      <w:r>
-        <w:rPr>
-          <w:i/>
-        </w:rPr>
-        <w:t>p</w:t>
-      </w:r>
-      <w:r>
-        <w:t xml:space="preserve">-hacking could alter the apparent in-sample </w:t>
-      </w:r>
-      <w:r>
-        <w:rPr>
-          <w:i/>
-        </w:rPr>
-        <w:t>p</w:t>
-      </w:r>
-      <w:r>
-        <w:t xml:space="preserve"> value so much, readers of Kopalle and Lehmann’s (1997) simulations are often surprised that item dropping can modify apparent in-sample α by so much (e.g., increasing it by an average of .10, and in some instances up to .30). The potential magnitude of boost in observed alpha is enough to change a measure from being, </w:t>
-      </w:r>
-      <w:r>
-        <w:t>according to Nunnally and Bernstein’s (1994) guidelines</w:t>
-      </w:r>
-      <w:r>
-        <w:t xml:space="preserve">, suitable only for “early stages of research” to being suitable “when making important decisions” (e.g., α &gt; .90). Like </w:t>
-      </w:r>
-      <w:r>
-        <w:rPr>
-          <w:i/>
-        </w:rPr>
-        <w:t>p</w:t>
-      </w:r>
-      <w:r>
-        <w:t xml:space="preserve">-hacking, there is also no guarantee that changes to the in-sample estimate bear any relation to a true increase in reliability. And as with </w:t>
-      </w:r>
-      <w:r>
-        <w:rPr>
-          <w:i/>
-        </w:rPr>
-        <w:t>p</w:t>
-      </w:r>
-      <w:r>
-        <w:t>-hacking, it is exceptionally easy to fool oneself. Without replication in new samples, how can we know if, for example, a given item was genuinely performing poorly and should be dropped, or if one is simply conditioning analyses on their own results? We return to this point below when making recommendations for future research.</w:t>
-      </w:r>
-      <w:r>
-        <w:t xml:space="preserve"> </w:t>
-      </w:r>
-    </w:p>
-    <w:p>
-      <w:r>
         <w:t xml:space="preserve">In addition to inflating the perceived reliability of our measures, α-hacking has multiple problematic downstream consequences. That is, reliability is not merely important in and of itself, but because of the relationship between reliability and other properties. For example, the maximum correlation that can be observed between two variables (x and y) is a function of not only the true correlation between the variables (ρ) but also the reliability of the measures of x and y (i.e., </w:t>
       </w:r>
       <m:oMath>
@@ -2467,21 +2589,33 @@
     </w:p>
     <w:p>
       <w:r>
+        <w:t xml:space="preserve">For example, when the true association between two variables is large (ρ = 0.50), and each variable is measured by a scale with α = 0.70, the maximum observable correlation (in the long run of highly powered samples) is r = 0.35. This has a direct bearing on the validity of statistical power analyses, which must specify an effect size (e.g., an expectation of the true effect size or their smallest effect size of interest, Lakens et al., 2018). While they typically do not explicitly involve quantifying the reliability of the measures used, power analyses are nonetheless dependent on accurate and stable estimates of it (Heo et al., 2015; Parsons, 2018). For example, imagine a researcher accurately judged the true association between the variables to be of large size (ρ = 0.50), but the estimates of the reliability of both measures had been α-hacked through item dropping. Following the results of Cortina et al.’s (2020) review demonstrating that poorly justified item dropping is common and Kopalle and Lehmann’s (1997) simulations, let us assume that item dropping had artificially increased the α of both scales in previous studies from 0.60 to an apparent α = 0.70 (i.e., the mean increase in α observed in their simulations, making this situation realistic). Even though the true population effect size has not changed, the observable effect size is actually r = 0.30 due to the measures' lower-than-expected reliabilities. Our hypothetical researcher collected data from 62 participants, expecting that this would provide them with 80% power to detect a true observable correlation of r = .35. However, due to the prior α-hacking constraining the observable correlation more than they realized, these 62 participants only provide 66% power. And, when more severe α-hacking occurs, even more substantial reductions in power would result. As such, although it is distinct from p-hacking, there are good mathematical reasons to believe that α-hacking contributes to lower replicability and therefore weakens the credibility of our claims in a similar fashion. This is not limited to primary research. Several types of meta-analysis, such as psychometric meta-analyses (Schmidt &amp; Hunter, 2015; Wiernik &amp; Dahlke, 2020), adjust effect sizes for the reliability of their measures (i.e., disattenuate for reliability). As a result, α-hacking would also bias the results of such meta-analyses. </w:t>
+      </w:r>
+    </w:p>
+    <w:p>
+      <w:r>
+        <w:t xml:space="preserve">α-hacking can also exacerbate issues of measurement (non)invariance and, in doing so, distort the homogeneity or heterogeneity of research findings. </w:t>
+      </w:r>
+      <w:r>
+        <w:t>For example, imagine a 7-item scale that is used in two studies to study the same hypothesis. If each study dropped two items in their analysis, then as few as three items would overlap between studies. This may introduce “jingle” issues, where measures share identical names but measure different things (see Elson et al., 2023). That is, both studies state that they used the same scale and measured the same construct, but the overlap in the actual items is low: in this case, as little as 42% of the original items. To what degree are the two studies measuring the same construct anymore? It may be the case that these modifications were perfectly appropriate. For example, perhaps these items were poorly translated and function poorly in this population. Or, perhaps the items functioned well, and their negative impact on the scales’ α is just due to sampling error in this sample. It is difficult to know without new data. If the two studies come to different conclusions, is it because of genuine differences in the observed effect, or just because they measured different things? Conversely, if the two studies come to similar conclusions, is this because the effect is replicable, or has the homogeneity of results been artificially increased by changing the measures? These concerns are not merely hypothetical, recent work has shown that replication studies often involve underappreciated degrees of modifications to measures (Flake et al., 2022; see also Elson, 2019 for further discussion of this general problem caused by flexible measures). In our opinion, potential improvements of the in-sample estimates of α are not worth the costs of decreased comparability to existing work, unlikely generalization of the increase in α in new samples, and less accurate estimates of the population value of α.</w:t>
+      </w:r>
+    </w:p>
+    <w:p>
+      <w:r>
+        <w:t xml:space="preserve">Of course, item dropping is likely to have a larger impact in shorter scales, because each drop represents a larger proportion of the total items. Dropping an item from a 100-item scale would have less influence than dropping an item from a 5-item scale. It is therefore worth asking: what proportion of psychological measures are relatively short, and therefore particularly to this form of α-hacking? We extracted this information from the PsycTests database: 15% of self-report measures have 5 items or fewer, 35% have 10 items or fewer, and 50% have 15 items or fewer. Less than 7% of measures have 50 items or more. Short scales that are quite susceptible to α-hacking therefore make up a substantial portion of all scales in psychology. While item dropping is the most common form of post hoc scale modification (Cortina et al., 2020), it is of course just one of many potential forms of α-hacking. Cortina et al. (2020) also identified several commonly reported methods of self-report scale modification which can be applied after data collection and may therefore be exploited for α-hacking, including item dropping, creating composites, dichotomizing, reverse coding items, or otherwise altering the scoring strategy. Other potential methods of α-hacking likely have direct analogs with </w:t>
+      </w:r>
+      <w:r>
+        <w:rPr>
+          <w:i/>
+        </w:rPr>
+        <w:t>p</w:t>
+      </w:r>
+      <w:r>
+        <w:t xml:space="preserve">-hacking, such as inappropriate rounding, selective reporting (either of </w:t>
+      </w:r>
+      <w:r>
         <w:lastRenderedPageBreak/>
-        <w:t xml:space="preserve">For example, when the true association between two variables is large (ρ = 0.50), and each variable is measured by a scale with α = 0.70, the maximum observable correlation (in the long run of highly powered samples) is r = 0.35. This has a direct bearing on the validity of statistical power analyses, which must specify an effect size (e.g., an expectation of the true effect size or their smallest effect size of interest, Lakens et al., 2018). While they typically do not explicitly involve quantifying the reliability of the measures used, power analyses are nonetheless dependent on accurate and stable estimates of it (Heo et al., 2015; Parsons, 2018). For example, imagine a researcher accurately judged the true association between the variables to be of large size (ρ = 0.50), but the estimates of the reliability of both measures had been α-hacked through item dropping. Following the results of Cortina et al.’s (2020) review demonstrating that poorly justified item dropping is common and Kopalle and Lehmann’s (1997) simulations, let us assume that item dropping had artificially increased the α of both scales in previous studies from 0.60 to an apparent α = 0.70 (i.e., the mean increase in α observed in their simulations, making this situation realistic). Even though the true population effect size has not changed, the observable effect size is actually r = 0.30 due to the measures' lower-than-expected reliabilities. Our hypothetical researcher collected data from 62 participants, expecting that this would provide them with 80% power to detect a true observable correlation of r = .35. However, due to the prior α-hacking constraining the observable correlation more than they realized, these 62 participants only provide 66% power. And, when more severe α-hacking occurs, even more substantial reductions in power would result. As such, although it is distinct from p-hacking, there are good mathematical reasons to believe that α-hacking contributes to lower replicability and therefore weakens the credibility of our claims in a similar fashion. This is not limited to primary research. Several types of meta-analysis, such as psychometric meta-analyses (Schmidt &amp; Hunter, 2015; Wiernik &amp; Dahlke, 2020), adjust effect sizes for the reliability of their measures (i.e., disattenuate for reliability). As a result, α-hacking would also bias the results of such meta-analyses. </w:t>
-      </w:r>
-    </w:p>
-    <w:p>
-      <w:r>
-        <w:t xml:space="preserve">α-hacking can also exacerbate issues of measurement (non)invariance and, in doing so, distort the homogeneity or heterogeneity of research findings. For example, imagine a 7-item scale that is used in two studies to study the same hypothesis. If each study dropped two items in their analysis, then as few as three items would overlap between studies. This may introduce “jingle” issues, where measures share identical names but measure different things (see Elson et al., 2023). That is, both studies state that they used the same scale and measured the same construct, but the overlap in the actual items is low: in this case, as little as 42% of the original items. To what degree are the two studies measuring the same construct anymore? It may be the case that these modifications were perfectly </w:t>
-      </w:r>
-      <w:r>
-        <w:t>appropriate. For example, perhaps these items were poorly translated and function poorly in this population. Or, perhaps the items functioned well, and their negative impact on the scales’ α is just due to sampling error in this sample. It is difficult to know without new data. If the two studies come to different conclusions, is it because of genuine differences in the observed effect, or just because they measured different things? Conversely, if the two studies come to similar conclusions, is this because the effect is replicable, or has the homogeneity of results been artificially increased by changing the measures? These concerns are not merely hypothetical, recent work has shown that replication studies often involve underappreciated degrees of modifications to measures (Flake et al., 2022; see also Elson, 2019 for further discussion of this general problem caused by flexible measures). In our opinion, potential improvements of the in-sample estimates of α are not worth the costs of decreased comparability to existing work, unlikely generalization of the increase in α in new samples, and less accurate estimates of the population value of α.</w:t>
-      </w:r>
-    </w:p>
-    <w:p>
-      <w:r>
-        <w:t xml:space="preserve">Of course, item dropping is likely to have a larger impact in shorter scales, because each drop represents a larger proportion of the total items. Dropping an item from a 100-item scale would have less influence than dropping an item from a 5-item scale. It is therefore worth asking: what proportion of psychological measures are relatively short, and therefore particularly to this form of α-hacking? We extracted this information from the PsycTests database: 15% of self-report measures have 5 items or fewer, 35% have 10 items or fewer, and 50% have 15 items or fewer. Less than 7% of measures have 50 items or more. Short scales that are quite susceptible to α-hacking therefore make up a substantial portion of all scales in psychology. While item dropping is the most common form of post hoc scale modification (Cortina et al., 2020), it is of course just one of many potential forms of α-hacking. Cortina et al. (2020) also identified several commonly reported methods of self-report scale modification which can be applied after data collection and may therefore be exploited for α-hacking, including item dropping, creating composites, dichotomizing, reverse coding items, or otherwise altering the scoring strategy. Other potential methods of α-hacking likely have direct analogs with </w:t>
+        <w:t xml:space="preserve">α values at all, or between multiple measures), outlier exclusion, favorable imputation, or subgroup analysis (Stefan &amp; Schönbrodt, 2023). Future research could examine the degree to which different α-hacking strategies bias in-sample α values (as has been done for </w:t>
       </w:r>
       <w:r>
         <w:rPr>
@@ -2490,15 +2624,6 @@
         <w:t>p</w:t>
       </w:r>
       <w:r>
-        <w:t xml:space="preserve">-hacking, such as inappropriate rounding, selective reporting (either of α values at all, or between multiple measures), outlier exclusion, favorable imputation, or subgroup analysis (Stefan &amp; Schönbrodt, 2023). Future research could examine the degree to which different α-hacking strategies bias in-sample α values (as has been done for </w:t>
-      </w:r>
-      <w:r>
-        <w:rPr>
-          <w:i/>
-        </w:rPr>
-        <w:t>p</w:t>
-      </w:r>
-      <w:r>
         <w:t xml:space="preserve"> values and standardized effect sizes: Stefan &amp; Schönbrodt, 2022). </w:t>
       </w:r>
     </w:p>
@@ -2506,19 +2631,15 @@
       <w:pPr>
         <w:pStyle w:val="Heading2"/>
       </w:pPr>
-      <w:bookmarkStart w:id="26" w:name="_2jxsxqh" w:colFirst="0" w:colLast="0"/>
-      <w:bookmarkEnd w:id="26"/>
+      <w:bookmarkStart w:id="25" w:name="_2jxsxqh" w:colFirst="0" w:colLast="0"/>
+      <w:bookmarkEnd w:id="25"/>
       <w:r>
         <w:t>Limitations</w:t>
       </w:r>
     </w:p>
     <w:p>
       <w:r>
-        <w:t xml:space="preserve">Because our analyses are limited to distortions at the thresholds, we can say little about the true distribution of the reliability of measures in these literatures. While the distribution of individual α values </w:t>
-      </w:r>
-      <w:r>
-        <w:lastRenderedPageBreak/>
-        <w:t xml:space="preserve">is known to be a function of sample size and the number of items (van Zyl et al., 2000), the distribution of multiple α values from the population of scales is not known due to unknown and likely heterogeneous methods of selection of these scales and their resulting α values. Perhaps some features of the observed distributions are due to the legitimate selection and refinement of scales with high α values (causing its left-skew) or the shortening of scales with very high α due to perceived item redundancy (causing few values above .95). </w:t>
+        <w:t xml:space="preserve">Because our analyses are limited to distortions at the thresholds, we can say little about the true distribution of the reliability of measures in these literatures. While the distribution of individual α values is known to be a function of sample size and the number of items (van Zyl et al., 2000), the distribution of multiple α values from the population of scales is not known due to unknown and likely heterogeneous methods of selection of these scales and their resulting α values. Perhaps some features of the observed distributions are due to the legitimate selection and refinement of scales with high α values (causing its left-skew) or the shortening of scales with very high α due to perceived item redundancy (causing few values above .95). </w:t>
       </w:r>
     </w:p>
     <w:p>
@@ -2548,7 +2669,10 @@
     </w:p>
     <w:p>
       <w:r>
-        <w:t xml:space="preserve">It is important to acknowledge that we studied reported α values, which may not represent the full sample of reliability estimates from the measures employed in the component studies. The reported values may be distorted in ways other than α-hacking around the thresholds, for example: (1) not calculating reliability estimates, which is more common in stimulus-response laboratory tasks than self-report scales and which can hide very low reliability (Lilienfeld &amp; Strother, 2020); (2) under-reporting of α values (Flake et al., 2017); or (3) opportunistically switching to other metrics of reliability (e.g., McDonald’s ω, ICC, or split-half reliability). </w:t>
+        <w:t xml:space="preserve">It is important to acknowledge that we studied reported α values, which may not represent the full </w:t>
+      </w:r>
+      <w:r>
+        <w:t xml:space="preserve">sample of reliability estimates from the measures employed in the component studies. The reported values may be distorted in ways other than α-hacking around the thresholds, for example: (1) not calculating reliability estimates, which is more common in stimulus-response laboratory tasks than self-report scales and which can hide very low reliability (Lilienfeld &amp; Strother, 2020); (2) under-reporting of α values (Flake et al., 2017); or (3) opportunistically switching to other metrics of reliability (e.g., McDonald’s ω, ICC, or split-half reliability). </w:t>
       </w:r>
     </w:p>
     <w:p>
@@ -2569,20 +2693,84 @@
       <w:pPr>
         <w:pStyle w:val="Heading2"/>
       </w:pPr>
-      <w:bookmarkStart w:id="27" w:name="_gdh14gqt4oz3" w:colFirst="0" w:colLast="0"/>
+      <w:bookmarkStart w:id="26" w:name="_gdh14gqt4oz3" w:colFirst="0" w:colLast="0"/>
+      <w:bookmarkEnd w:id="26"/>
+      <w:r>
+        <w:t>Recommendations</w:t>
+      </w:r>
+    </w:p>
+    <w:p>
+      <w:r>
+        <w:t xml:space="preserve">There are many circumstances under which it is appropriate and important to modify a measure. Measure development, translation, and use in new populations all require an ongoing process of validation. However, when measure development and measure use are conducted within the same dataset, for example by dropping an apparently poorly performing item that lowered α, it is extremely difficult to know whether one has either (a) appropriately refined the measure or (b) overfit on the data at hand. Even with the best of intentions, researchers may be overfitting more than they realize, given that item dropping increases the apparent (in-sample) α by a large degree. This risk is compounded by the fact that 43% of psychological measures are used just once, and indeed 80% of measures are used 10 times or less (Elson et al., 2023). With no, or limited, reuses in new samples, it is exceptionally difficult to avoid overfitting a measure on the data at hand, maximizing apparent α without knowing whether this represents a genuine increase in the reliability of the scale. Equally, when a scale has been reused many times and accumulated more validity evidence, it is difficult to justify modifying it, as this introduces measurement flexibility and heterogeneity into the literature. In order to balance the need to continually validate and refine measures with the risks of overfitting measurement choices, we argue that our field must move away from ad hoc changes to measures done within primary research and towards centralized measure repositories and versioned measurement standards (see Elson et al., 2023). </w:t>
+      </w:r>
+    </w:p>
+    <w:p>
+      <w:r>
+        <w:t xml:space="preserve">Just as our understanding of the risks of </w:t>
+      </w:r>
+      <w:r>
+        <w:rPr>
+          <w:i/>
+        </w:rPr>
+        <w:t>p</w:t>
+      </w:r>
+      <w:r>
+        <w:t xml:space="preserve">-hacking lead to a greater distinction being made between exploratory and confirmatory research (e.g., Munafò et al., 2017), we believe that the risk of α-hacking and other Questionable Measurement Practices require researchers </w:t>
+      </w:r>
+      <w:r>
+        <w:lastRenderedPageBreak/>
+        <w:t xml:space="preserve">to make a greater and more explicit separation between measure development and measure use in primary research. That is, modifications to measures should not be made post hoc; any proposed changes should be confirmed in new samples; and the details of measures should be fixed in preregistrations along with other elements of the design and analysis. Put another way, suggested modifications to scales based on a given dataset should not have those modifications be applied to that same dataset, as this is conditioning decisions on results. Instead, suggestions for modifications (e.g., item dropping) should be confirmed in new samples, and then applied consistently in future. The timing and rationale for such choices is only knowable with increased transparency (e.g., through preregistration). Of course, as with </w:t>
+      </w:r>
+      <w:r>
+        <w:rPr>
+          <w:i/>
+        </w:rPr>
+        <w:t>p</w:t>
+      </w:r>
+      <w:r>
+        <w:t xml:space="preserve">-hacking, increased transparency through preregistration and a clear separation of exploratory and confirmatory research (aka measure development and use with regard to α-hacking), can increase the detectability of hacking but will not automatically prevent it. Increased transparency about the nature and timing of decisions is necessary but not sufficient to prevent hacking. These and other suggested changes to our measurement practices, how authors comply with them, and how editors and reviewers may enforce them, are discussed in greater detail in the Standardisation Of BEhavior Research (SOBER) guidelines (Elson et al., 2023). There are many differences between </w:t>
+      </w:r>
+      <w:r>
+        <w:rPr>
+          <w:i/>
+        </w:rPr>
+        <w:t>p</w:t>
+      </w:r>
+      <w:r>
+        <w:t xml:space="preserve">-hacking and α-hacking, although the cure may often be the same: increased transparency about which researcher choices were planned (e.g., through preregistration) and which were data-dependent. </w:t>
+      </w:r>
+    </w:p>
+    <w:p>
+      <w:r>
+        <w:t>Just as with hypothesis tests, preregistration is a plan, not a prison. Preregistering details of a measure does not preclude making post hoc or data-informed decisions about that measure, such as whether to drop a truly badly performing item, it merely makes the timing of this decision visible to others. Deviations from preregistration should be clearly labeled, and the pre-registered analyses using data from the unmodified measures should be reported in addition to any exploratory analyses with modified measures.</w:t>
+      </w:r>
+    </w:p>
+    <w:p>
+      <w:r>
+        <w:t xml:space="preserve">Construct validation is difficult and often neglected (Schimmack, 2021). Hard questions such as the tradeoffs between internal consistency (which, when high, can represent a form of redundancy), participant time, and construct breadth are important and should be explicitly investigated, and the resulting measures be validated in independent data. For such work to become more commonplace, field norms likely need to change. Currently, the incentive structures in academic psychology tend to reward primary research that attempts to test hypotheses over validation of measures, even when the ability to test those hypotheses relies on valid measurement (Scheel et al., 2021). </w:t>
+      </w:r>
+    </w:p>
+    <w:p>
+      <w:pPr>
+        <w:pStyle w:val="Heading2"/>
+      </w:pPr>
+      <w:bookmarkStart w:id="27" w:name="_z337ya" w:colFirst="0" w:colLast="0"/>
       <w:bookmarkEnd w:id="27"/>
       <w:r>
-        <w:t>Recommendations</w:t>
-      </w:r>
-    </w:p>
-    <w:p>
-      <w:r>
-        <w:t xml:space="preserve">There are many circumstances under which it is appropriate and important to modify a measure. Measure development, translation, and use in new populations all require an ongoing process of validation. However, when measure development and measure use are conducted within the same dataset, for example by dropping an apparently poorly performing item that lowered α, it is extremely difficult to know whether one has either (a) appropriately refined the measure or (b) overfit on the data at hand. Even with the best of intentions, researchers may be overfitting more than they realize, given that item dropping increases the apparent (in-sample) α by a large degree. This risk is compounded by the fact that 43% of psychological measures are used just once, and indeed 80% of measures are used 10 times or less (Elson et al., 2023). With no, or limited, reuses in new samples, it is exceptionally difficult to avoid overfitting a measure on the data at hand, maximizing apparent α without knowing whether this represents a genuine increase in the reliability of the scale. Equally, when a scale has been reused many times and accumulated more validity evidence, it is difficult to justify modifying it, as this introduces measurement flexibility and heterogeneity into the literature. In order to balance the need to continually validate and refine measures with the risks of overfitting measurement choices, we argue that our field must move away from ad hoc changes to measures done within primary research and towards centralized measure repositories and versioned measurement standards (see Elson et al., 2023). </w:t>
-      </w:r>
-    </w:p>
-    <w:p>
-      <w:r>
-        <w:t xml:space="preserve">Just as our understanding of the risks of </w:t>
+        <w:t>Conclusion</w:t>
+      </w:r>
+    </w:p>
+    <w:p>
+      <w:pPr>
+        <w:rPr>
+          <w:color w:val="000000"/>
+        </w:rPr>
+      </w:pPr>
+      <w:r>
+        <w:t xml:space="preserve">The distributions of Cronbach’s α values in large samples from three different datasets examining the published psychology literature show excesses of α values </w:t>
+      </w:r>
+      <w:r>
+        <w:t xml:space="preserve">at commonly used thresholds. Features of the distributions suggest that these excesses cannot be explained solely by benign selection for high true reliability, but are more likely to be biased by publication bias and α-hacking (i.e., Questionable Measurement Practices). These excesses at the thresholds may only be the tip of the iceberg of biases in reported α values. Just like </w:t>
       </w:r>
       <w:r>
         <w:rPr>
@@ -2591,11 +2779,7 @@
         <w:t>p</w:t>
       </w:r>
       <w:r>
-        <w:t xml:space="preserve">-hacking lead to a greater distinction being made between exploratory and confirmatory research (e.g., Munafò et al., 2017), we believe that the risk of α-hacking and other Questionable Measurement Practices require researchers to make a greater and more explicit separation between measure development and measure use in primary research. That is, modifications to measures should not be made post hoc; any proposed changes should be confirmed in new samples; and the details of measures should be fixed in preregistrations along with other elements of the design and analysis. Put another way, suggested modifications to scales based on a given dataset should not have those modifications be applied to that same dataset, as this is conditioning decisions on results. Instead, suggestions for modifications (e.g., item </w:t>
-      </w:r>
-      <w:r>
-        <w:lastRenderedPageBreak/>
-        <w:t xml:space="preserve">dropping) should be confirmed in new samples, and then applied consistently in future. The timing and rationale for such choices is only knowable with increased transparency (e.g., through preregistration). Of course, as with </w:t>
+        <w:t xml:space="preserve">-hacking, α-hacking occurs when researchers overfit to in-sample data by exploiting researcher degrees of freedom, wittingly or not. Also like </w:t>
       </w:r>
       <w:r>
         <w:rPr>
@@ -2604,67 +2788,7 @@
         <w:t>p</w:t>
       </w:r>
       <w:r>
-        <w:t xml:space="preserve">-hacking, increased transparency through preregistration and a clear separation of exploratory and confirmatory research (aka measure development and use with regard to α-hacking), can increase the detectability of hacking but will not automatically prevent it. Increased transparency about the nature and timing of decisions is necessary but not sufficient to prevent hacking. These and other suggested changes to our measurement practices, how authors comply with them, and how editors and reviewers may enforce them, are discussed in greater detail in the Standardisation Of BEhavior Research (SOBER) guidelines (Elson et al., 2023). There are many differences between </w:t>
-      </w:r>
-      <w:r>
-        <w:rPr>
-          <w:i/>
-        </w:rPr>
-        <w:t>p</w:t>
-      </w:r>
-      <w:r>
-        <w:t xml:space="preserve">-hacking and α-hacking, although the cure may often be the same: increased transparency about which researcher choices were planned (e.g., through preregistration) and which were data-dependent. </w:t>
-      </w:r>
-    </w:p>
-    <w:p>
-      <w:r>
-        <w:t>Just as with hypothesis tests, preregistration is a plan, not a prison. Preregistering details of a measure does not preclude making post hoc or data-informed decisions about that measure, such as whether to drop a truly badly performing item, it merely makes the timing of this decision visible to others. Deviations from preregistration should be clearly labeled, and the pre-registered analyses using data from the unmodified measures should be reported in addition to any exploratory analyses with modified measures.</w:t>
-      </w:r>
-    </w:p>
-    <w:p>
-      <w:r>
-        <w:t xml:space="preserve">Construct validation is difficult and often neglected (Schimmack, 2021). Hard questions such as the tradeoffs between internal consistency (which, when high, can represent a form of redundancy), participant time, and construct breadth are important and should be explicitly investigated, and the resulting measures be validated in independent data. For such work to become more commonplace, field norms likely need to change. Currently, the incentive structures in academic psychology tend to reward primary research that attempts to test hypotheses over validation of measures, even when the ability to test those hypotheses relies on valid measurement (Scheel et al., 2021). </w:t>
-      </w:r>
-    </w:p>
-    <w:p>
-      <w:pPr>
-        <w:pStyle w:val="Heading2"/>
-      </w:pPr>
-      <w:bookmarkStart w:id="28" w:name="_z337ya" w:colFirst="0" w:colLast="0"/>
-      <w:bookmarkEnd w:id="28"/>
-      <w:r>
-        <w:t>Conclusion</w:t>
-      </w:r>
-    </w:p>
-    <w:p>
-      <w:pPr>
-        <w:rPr>
-          <w:color w:val="000000"/>
-        </w:rPr>
-      </w:pPr>
-      <w:r>
-        <w:t xml:space="preserve">The distributions of Cronbach’s α values in large samples from three different datasets examining the published psychology literature show excesses of α values at commonly used thresholds. Features of the distributions suggest that these excesses cannot be explained solely by benign selection for high true reliability, but are more likely to be biased by publication bias and α-hacking (i.e., Questionable Measurement Practices). These excesses at the thresholds may only be the tip of the iceberg of biases in reported α values. Just like </w:t>
-      </w:r>
-      <w:r>
-        <w:rPr>
-          <w:i/>
-        </w:rPr>
-        <w:t>p</w:t>
-      </w:r>
-      <w:r>
-        <w:t xml:space="preserve">-hacking, α-hacking occurs when researchers overfit to in-sample data by exploiting researcher degrees of freedom, wittingly or not. Also like </w:t>
-      </w:r>
-      <w:r>
-        <w:rPr>
-          <w:i/>
-        </w:rPr>
-        <w:t>p</w:t>
-      </w:r>
-      <w:r>
-        <w:t xml:space="preserve">-hacking, α-hacking could be reduced through more </w:t>
-      </w:r>
-      <w:r>
-        <w:t>transparent research practices, tailored to target the specific forms of overfitting, flexibility, and underreporting that give ri</w:t>
+        <w:t>-hacking, α-hacking could be reduced through more transparent research practices, tailored to target the specific forms of overfitting, flexibility, and underreporting that give ri</w:t>
       </w:r>
       <w:r>
         <w:rPr>
@@ -2732,8 +2856,8 @@
       </w:r>
     </w:p>
     <w:p>
-      <w:bookmarkStart w:id="29" w:name="_3j2qqm3" w:colFirst="0" w:colLast="0"/>
-      <w:bookmarkEnd w:id="29"/>
+      <w:bookmarkStart w:id="28" w:name="_3j2qqm3" w:colFirst="0" w:colLast="0"/>
+      <w:bookmarkEnd w:id="28"/>
       <w:r>
         <w:rPr>
           <w:color w:val="000000"/>
@@ -2780,8 +2904,8 @@
       <w:r>
         <w:t>ment properties), all decision-making rules, and any ad-hoc modifications. Of course, such full reporting is much easier if a standardized protocol can simply be cited. Indeed, we believe increased requirements for measurement transparency will also entail increased measurement standardization and thus help psychology mature to become a more integrated science.</w:t>
       </w:r>
-      <w:bookmarkStart w:id="30" w:name="_1y810tw" w:colFirst="0" w:colLast="0"/>
-      <w:bookmarkEnd w:id="30"/>
+      <w:bookmarkStart w:id="29" w:name="_1y810tw" w:colFirst="0" w:colLast="0"/>
+      <w:bookmarkEnd w:id="29"/>
     </w:p>
     <w:p>
       <w:pPr>
@@ -2881,7 +3005,11 @@
         </w:r>
       </w:hyperlink>
       <w:r>
-        <w:t xml:space="preserve">. This research was supported by the META-REP Priority Program of the German Research Foundation (#464488178). Parts of this project related to the </w:t>
+        <w:t xml:space="preserve">. This research was supported by the META-REP Priority Program of the German Research Foundation (#464488178). Parts of this project related </w:t>
+      </w:r>
+      <w:r>
+        <w:lastRenderedPageBreak/>
+        <w:t xml:space="preserve">to the </w:t>
       </w:r>
       <w:proofErr w:type="spellStart"/>
       <w:r>
@@ -2891,8 +3019,8 @@
       <w:r>
         <w:t xml:space="preserve"> database were funded by the National Science Foundation (NSF) (1424231), Social Sciences and Humanities Research Council (SSHRC) (869-2013-003), the SHRM Foundation (168), and the VCU Presidential Research Quest Fund. ME and RA are joint last author</w:t>
       </w:r>
-      <w:bookmarkStart w:id="31" w:name="_h7bp9f9b4qif" w:colFirst="0" w:colLast="0"/>
-      <w:bookmarkEnd w:id="31"/>
+      <w:bookmarkStart w:id="30" w:name="_h7bp9f9b4qif" w:colFirst="0" w:colLast="0"/>
+      <w:bookmarkEnd w:id="30"/>
       <w:r>
         <w:t>.</w:t>
       </w:r>
@@ -2924,101 +3052,576 @@
       </w:r>
       <w:proofErr w:type="spellEnd"/>
       <w:r>
-        <w:t xml:space="preserve"> for helping us understand why the results of our </w:t>
+        <w:t xml:space="preserve"> for helping us understand why the results of our permuted </w:t>
+      </w:r>
+      <w:r>
+        <w:rPr>
+          <w:i/>
+        </w:rPr>
+        <w:t>Z</w:t>
+      </w:r>
+      <w:r>
+        <w:t xml:space="preserve"> tests do not pass </w:t>
+      </w:r>
+      <w:proofErr w:type="spellStart"/>
+      <w:r>
+        <w:t>statcheck</w:t>
+      </w:r>
+      <w:proofErr w:type="spellEnd"/>
+      <w:r>
+        <w:t xml:space="preserve"> despite being correct (i.e., because the </w:t>
+      </w:r>
+      <w:r>
+        <w:rPr>
+          <w:i/>
+        </w:rPr>
+        <w:t>Z</w:t>
+      </w:r>
+      <w:r>
+        <w:t xml:space="preserve"> values of permuted tests are approximated rather than exact, causing </w:t>
+      </w:r>
+      <w:proofErr w:type="spellStart"/>
+      <w:r>
+        <w:t>statcheck</w:t>
+      </w:r>
+      <w:proofErr w:type="spellEnd"/>
+      <w:r>
+        <w:t xml:space="preserve"> to return false positives). </w:t>
+      </w:r>
+    </w:p>
+    <w:p>
+      <w:pPr>
+        <w:pStyle w:val="Heading1"/>
+      </w:pPr>
+      <w:r>
+        <w:t>References</w:t>
+      </w:r>
+    </w:p>
+    <w:p>
+      <w:pPr>
+        <w:pStyle w:val="references"/>
+      </w:pPr>
+      <w:r>
+        <w:t xml:space="preserve">Allen, M. J., &amp; Yen, W. M. (2002). </w:t>
+      </w:r>
+      <w:r>
+        <w:rPr>
+          <w:i/>
+        </w:rPr>
+        <w:t>Introduction to measurement theory</w:t>
+      </w:r>
+      <w:r>
+        <w:t>. Waveland Press.</w:t>
+      </w:r>
+    </w:p>
+    <w:p>
+      <w:pPr>
+        <w:pStyle w:val="references"/>
+      </w:pPr>
+      <w:r>
+        <w:t xml:space="preserve">American Psychological Association. (2023). </w:t>
+      </w:r>
+      <w:r>
+        <w:rPr>
+          <w:i/>
+        </w:rPr>
+        <w:t>APA PsycTests.</w:t>
+      </w:r>
+      <w:r>
+        <w:t xml:space="preserve"> https://www.apa.org/pubs/databases/psyctests</w:t>
+      </w:r>
+    </w:p>
+    <w:p>
+      <w:pPr>
+        <w:pStyle w:val="references"/>
+      </w:pPr>
+      <w:r>
+        <w:t xml:space="preserve">Bakker, M., van Dijk, A., &amp; Wicherts, J. M. (2012). The rules of the game called psychological science. </w:t>
+      </w:r>
+      <w:r>
+        <w:rPr>
+          <w:i/>
+        </w:rPr>
+        <w:t>Perspectives on Psychological Science</w:t>
+      </w:r>
+      <w:r>
+        <w:t xml:space="preserve">, </w:t>
+      </w:r>
+      <w:r>
+        <w:rPr>
+          <w:i/>
+        </w:rPr>
+        <w:t>7</w:t>
+      </w:r>
+      <w:r>
+        <w:t>(6), 543–554. https://doi.org/10.1177/1745691612459060</w:t>
+      </w:r>
+    </w:p>
+    <w:p>
+      <w:pPr>
+        <w:pStyle w:val="references"/>
+      </w:pPr>
+      <w:r>
+        <w:t xml:space="preserve">Bosco, F. A., Aguinis, H., Singh, K., Field, J. G., &amp; Pierce, C. A. (2015). Correlational effect size benchmarks. </w:t>
+      </w:r>
+      <w:r>
+        <w:rPr>
+          <w:i/>
+        </w:rPr>
+        <w:t>Journal of Applied Psychology</w:t>
+      </w:r>
+      <w:r>
+        <w:t xml:space="preserve">, </w:t>
+      </w:r>
+      <w:r>
+        <w:rPr>
+          <w:i/>
+        </w:rPr>
+        <w:t>100</w:t>
+      </w:r>
+      <w:r>
+        <w:t>, 431–449. https://doi.org/10.1037/a0038047</w:t>
+      </w:r>
+    </w:p>
+    <w:p>
+      <w:pPr>
+        <w:pStyle w:val="references"/>
+      </w:pPr>
+      <w:r>
+        <w:t xml:space="preserve">Bosco, F. A., Field, J. G., Larsen, K. R., Chang, Y., &amp; Uggerslev, K. L. (2020). Advancing meta-analysis with knowledge-management platforms: Using metaBUS in psychology. </w:t>
+      </w:r>
+      <w:r>
+        <w:rPr>
+          <w:i/>
+        </w:rPr>
+        <w:t>Advances in Methods and Practices in Psychological Science</w:t>
+      </w:r>
+      <w:r>
+        <w:t xml:space="preserve">, </w:t>
+      </w:r>
+      <w:r>
+        <w:rPr>
+          <w:i/>
+        </w:rPr>
+        <w:t>3</w:t>
+      </w:r>
+      <w:r>
+        <w:t>, 124–137. https://doi.org/10.1177/2515245919882693</w:t>
+      </w:r>
+    </w:p>
+    <w:p>
+      <w:pPr>
+        <w:pStyle w:val="references"/>
+      </w:pPr>
+      <w:r>
+        <w:t xml:space="preserve">Bosco, F. A., Steel, P., Oswald, F., Uggerslev, K., &amp; Field, J. (2015). Cloud-based Meta-analysis to Bridge Science and Practice: Welcome to metaBUS. </w:t>
+      </w:r>
+      <w:r>
+        <w:rPr>
+          <w:i/>
+        </w:rPr>
+        <w:t>Personnel Assessment and Decisions</w:t>
+      </w:r>
+      <w:r>
+        <w:t xml:space="preserve">, </w:t>
+      </w:r>
+      <w:r>
+        <w:rPr>
+          <w:i/>
+        </w:rPr>
+        <w:t>1</w:t>
+      </w:r>
+      <w:r>
+        <w:t>(1). https://doi.org/10.25035/pad.2015.002</w:t>
+      </w:r>
+    </w:p>
+    <w:p>
+      <w:pPr>
+        <w:pStyle w:val="references"/>
+      </w:pPr>
+      <w:r>
+        <w:t xml:space="preserve">Bosco, F. A., Uggerslev, K. L., &amp; Steel, P. (2017). MetaBUS as a vehicle for facilitating meta-analysis. </w:t>
+      </w:r>
+      <w:r>
+        <w:rPr>
+          <w:i/>
+        </w:rPr>
+        <w:t>Human Resource Management Review</w:t>
+      </w:r>
+      <w:r>
+        <w:t xml:space="preserve">, </w:t>
+      </w:r>
+      <w:r>
+        <w:rPr>
+          <w:i/>
+        </w:rPr>
+        <w:t>27</w:t>
+      </w:r>
+      <w:r>
+        <w:t>, 237–254. https://doi.org/10.1016/j.hrmr.2016.09.013</w:t>
+      </w:r>
+    </w:p>
+    <w:p>
+      <w:pPr>
+        <w:pStyle w:val="references"/>
+      </w:pPr>
+      <w:r>
+        <w:t xml:space="preserve">Breakwell, G. M., Smith, J. A., &amp; Wright, D. B. (2012). </w:t>
+      </w:r>
+      <w:r>
+        <w:rPr>
+          <w:i/>
+        </w:rPr>
+        <w:t>Research methods in psychology: Approaches and methods</w:t>
+      </w:r>
+      <w:r>
+        <w:t xml:space="preserve"> (4th ed.). Sage.</w:t>
+      </w:r>
+    </w:p>
+    <w:p>
+      <w:pPr>
+        <w:pStyle w:val="references"/>
+      </w:pPr>
+      <w:r>
+        <w:t xml:space="preserve">Carter, E. C., Schönbrodt, F. D., Gervais, W. M., &amp; Hilgard, J. (2019). Correcting for Bias in Psychology: A Comparison of Meta-Analytic Methods. </w:t>
+      </w:r>
+      <w:r>
+        <w:rPr>
+          <w:i/>
+        </w:rPr>
+        <w:t>Advances in Methods and Practices in Psychological Science</w:t>
+      </w:r>
+      <w:r>
+        <w:t xml:space="preserve">, </w:t>
+      </w:r>
+      <w:r>
+        <w:rPr>
+          <w:i/>
+        </w:rPr>
+        <w:t>2</w:t>
+      </w:r>
+      <w:r>
+        <w:t>(2), 115–144. https://doi.org/10.1177/2515245919847196</w:t>
+      </w:r>
+    </w:p>
+    <w:p>
+      <w:pPr>
+        <w:pStyle w:val="references"/>
+      </w:pPr>
+      <w:r>
+        <w:t xml:space="preserve">Cortina, J. M. (1993). What is coefficient alpha? An examination of theory and applications. </w:t>
+      </w:r>
+      <w:r>
+        <w:rPr>
+          <w:i/>
+        </w:rPr>
+        <w:t>Journal of Applied Psychology</w:t>
+      </w:r>
+      <w:r>
+        <w:t xml:space="preserve">, </w:t>
+      </w:r>
+      <w:r>
+        <w:rPr>
+          <w:i/>
+        </w:rPr>
+        <w:t>78</w:t>
+      </w:r>
+      <w:r>
+        <w:t>(1), 98–104. https://doi.org/10.1037/0021-9010.78.1.98</w:t>
+      </w:r>
+    </w:p>
+    <w:p>
+      <w:pPr>
+        <w:pStyle w:val="references"/>
+      </w:pPr>
+      <w:r>
+        <w:t xml:space="preserve">Cortina, J. M., Sheng, Z., Keener, S. K., Keeler, K. R., Grubb, L. K., Schmitt, N., Tonidandel, S., Summerville, K. M., Heggestad, E. D., &amp; Banks, G. C. (2020). From alpha to omega and beyond! A look at the past, present, and (possible) future of psychometric soundness in the Journal of Applied Psychology. </w:t>
+      </w:r>
+      <w:r>
+        <w:rPr>
+          <w:i/>
+        </w:rPr>
+        <w:t>Journal of Applied Psychology</w:t>
+      </w:r>
+      <w:r>
+        <w:t xml:space="preserve">, </w:t>
+      </w:r>
+      <w:r>
+        <w:rPr>
+          <w:i/>
+        </w:rPr>
+        <w:t>105</w:t>
+      </w:r>
+      <w:r>
+        <w:t>, 1351–1381. https://doi.org/10.1037/apl0000815</w:t>
+      </w:r>
+    </w:p>
+    <w:p>
+      <w:pPr>
+        <w:pStyle w:val="references"/>
+      </w:pPr>
+      <w:r>
+        <w:t xml:space="preserve">Cronbach, L. J. (1951). Coefficient alpha and the internal structure of tests. </w:t>
+      </w:r>
+      <w:r>
+        <w:rPr>
+          <w:i/>
+        </w:rPr>
+        <w:t>Psychometrika</w:t>
+      </w:r>
+      <w:r>
+        <w:t xml:space="preserve">, </w:t>
+      </w:r>
+      <w:r>
+        <w:rPr>
+          <w:i/>
+        </w:rPr>
+        <w:t>16</w:t>
+      </w:r>
+      <w:r>
+        <w:t>(3), 297–334.</w:t>
+      </w:r>
+    </w:p>
+    <w:p>
+      <w:pPr>
+        <w:pStyle w:val="references"/>
+      </w:pPr>
+      <w:r>
+        <w:t xml:space="preserve">Elson, M. (2019). Examining Psychological Science Through Systematic Meta-Method Analysis: A Call for Research. </w:t>
+      </w:r>
+      <w:r>
+        <w:rPr>
+          <w:i/>
+        </w:rPr>
+        <w:t>Advances in Methods and Practices in Psychological Science</w:t>
+      </w:r>
+      <w:r>
+        <w:t xml:space="preserve">, </w:t>
+      </w:r>
+      <w:r>
+        <w:rPr>
+          <w:i/>
+        </w:rPr>
+        <w:t>2</w:t>
+      </w:r>
+      <w:r>
+        <w:t>(4), 350–363. https://doi.org/10.1177/2515245919863296</w:t>
+      </w:r>
+    </w:p>
+    <w:p>
+      <w:pPr>
+        <w:pStyle w:val="references"/>
+      </w:pPr>
+      <w:r>
+        <w:t xml:space="preserve">Elson, M., Hussey, I., Alsalti, T., &amp; Arslan, R. C. (2023). Psychological measures aren’t toothbrushes. </w:t>
+      </w:r>
+      <w:r>
+        <w:rPr>
+          <w:i/>
+        </w:rPr>
+        <w:t>Communications Psychology, 1</w:t>
+      </w:r>
+      <w:r>
+        <w:t>(1), 1-4. https://doi.org/10.1038/s44271-023-00026-9</w:t>
+      </w:r>
+    </w:p>
+    <w:p>
+      <w:pPr>
+        <w:pStyle w:val="references"/>
+      </w:pPr>
+      <w:r>
+        <w:t xml:space="preserve">Firke, S., Denney, B., Haid, C., Knight, R., Grosser, M., &amp; Zadra, J. (2021). </w:t>
+      </w:r>
+      <w:r>
+        <w:rPr>
+          <w:i/>
+        </w:rPr>
+        <w:t>janitor: Simple Tools for Examining and Cleaning Dirty Data</w:t>
+      </w:r>
+      <w:r>
+        <w:t xml:space="preserve"> (2.1.0). https://CRAN.R-project.org/package=janitor</w:t>
+      </w:r>
+    </w:p>
+    <w:p>
+      <w:pPr>
+        <w:pStyle w:val="references"/>
+      </w:pPr>
+      <w:r>
+        <w:t xml:space="preserve">Flake, J. K., Davidson, I. J., Wong, O., &amp; Pek, J. (2022). Construct validity and the validity of replication studies: A systematic review. </w:t>
+      </w:r>
+      <w:r>
+        <w:rPr>
+          <w:i/>
+        </w:rPr>
+        <w:t>American Psychologist</w:t>
+      </w:r>
+      <w:r>
+        <w:t xml:space="preserve">, </w:t>
+      </w:r>
+      <w:r>
+        <w:rPr>
+          <w:i/>
+        </w:rPr>
+        <w:t>77</w:t>
+      </w:r>
+      <w:r>
+        <w:t>, 576–588. https://doi.org/10.1037/amp0001006</w:t>
+      </w:r>
+    </w:p>
+    <w:p>
+      <w:pPr>
+        <w:pStyle w:val="references"/>
+      </w:pPr>
+      <w:r>
+        <w:t xml:space="preserve">Flake, J. K., &amp; Fried, E. I. (2020). Measurement Schmeasurement: Questionable Measurement Practices and How to Avoid Them. </w:t>
+      </w:r>
+      <w:r>
+        <w:rPr>
+          <w:i/>
+        </w:rPr>
+        <w:t>Advances in Methods and Practices in Psychological Science</w:t>
+      </w:r>
+      <w:r>
+        <w:t xml:space="preserve">, </w:t>
+      </w:r>
+      <w:r>
+        <w:rPr>
+          <w:i/>
+        </w:rPr>
+        <w:t>3</w:t>
+      </w:r>
+      <w:r>
+        <w:t>(4), 456–465. https://doi.org/10.1177/2515245920952393</w:t>
+      </w:r>
+    </w:p>
+    <w:p>
+      <w:pPr>
+        <w:pStyle w:val="references"/>
+      </w:pPr>
+      <w:r>
+        <w:t xml:space="preserve">Flake, J. K., Pek, J., &amp; Hehman, E. (2017). Construct Validation in Social and Personality Research: Current Practice and Recommendations. </w:t>
+      </w:r>
+      <w:r>
+        <w:rPr>
+          <w:i/>
+        </w:rPr>
+        <w:t>Social Psychological and Personality Science</w:t>
+      </w:r>
+      <w:r>
+        <w:t xml:space="preserve">, </w:t>
+      </w:r>
+      <w:r>
+        <w:rPr>
+          <w:i/>
+        </w:rPr>
+        <w:t>8</w:t>
+      </w:r>
+      <w:r>
+        <w:t>(4), 370–378. https://doi.org/10.1177/1948550617693063</w:t>
+      </w:r>
+    </w:p>
+    <w:p>
+      <w:pPr>
+        <w:pStyle w:val="references"/>
+      </w:pPr>
+      <w:r>
+        <w:t xml:space="preserve">Gigerenzer, G. (2018). Statistical Rituals: The Replication Delusion and How We Got There. </w:t>
+      </w:r>
+      <w:r>
+        <w:rPr>
+          <w:i/>
+        </w:rPr>
+        <w:t>Advances in Methods and Practices in Psychological Science</w:t>
+      </w:r>
+      <w:r>
+        <w:t xml:space="preserve">, </w:t>
+      </w:r>
+      <w:r>
+        <w:rPr>
+          <w:i/>
+        </w:rPr>
+        <w:t>1</w:t>
+      </w:r>
+      <w:r>
+        <w:t>(2), 198–218. https://doi.org/10.1177/2515245918771329</w:t>
+      </w:r>
+    </w:p>
+    <w:p>
+      <w:pPr>
+        <w:pStyle w:val="references"/>
+      </w:pPr>
+      <w:r>
+        <w:t xml:space="preserve">Hartgerink, C. H. J. (2016). 688,112 Statistical Results: Content Mining Psychology Articles for Statistical Test Results. </w:t>
+      </w:r>
+      <w:r>
+        <w:rPr>
+          <w:i/>
+        </w:rPr>
+        <w:t>Data, 1</w:t>
+      </w:r>
+      <w:r>
+        <w:t>(14). https://doi.org/10.3390/data1030014</w:t>
+      </w:r>
+    </w:p>
+    <w:p>
+      <w:pPr>
+        <w:pStyle w:val="references"/>
+      </w:pPr>
+      <w:r>
+        <w:t xml:space="preserve">Hartgerink, C. H. J., van Aert, R. C. M., Nuijten, M. B., Wicherts, J. M., &amp; van Assen, M. A. L. M. (2016). Distributions of p-values smaller than .05 in psychology: What is going on? </w:t>
+      </w:r>
+      <w:r>
+        <w:rPr>
+          <w:i/>
+        </w:rPr>
+        <w:t>PeerJ</w:t>
+      </w:r>
+      <w:r>
+        <w:t xml:space="preserve">, </w:t>
+      </w:r>
+      <w:r>
+        <w:rPr>
+          <w:i/>
+        </w:rPr>
+        <w:t>4</w:t>
+      </w:r>
+      <w:r>
+        <w:t>, e1935. https://doi.org/10.7717/peerj.1935</w:t>
+      </w:r>
+    </w:p>
+    <w:p>
+      <w:pPr>
+        <w:pStyle w:val="references"/>
+      </w:pPr>
+      <w:r>
+        <w:t xml:space="preserve">Heggestad, E. D., Scheaf, D. J., Banks, G. C., Monroe Hausfeld, M., Tonidandel, S., &amp; Williams, E. B. (2019). Scale Adaptation in Organizational Science Research: A Review and Best-Practice Recommendations. </w:t>
+      </w:r>
+      <w:r>
+        <w:rPr>
+          <w:i/>
+        </w:rPr>
+        <w:t>Journal of Management, 45</w:t>
+      </w:r>
+      <w:r>
+        <w:t xml:space="preserve">(6), </w:t>
       </w:r>
       <w:r>
         <w:lastRenderedPageBreak/>
-        <w:t xml:space="preserve">permuted </w:t>
-      </w:r>
-      <w:r>
-        <w:rPr>
-          <w:i/>
-        </w:rPr>
-        <w:t>Z</w:t>
-      </w:r>
-      <w:r>
-        <w:t xml:space="preserve"> tests do not pass </w:t>
-      </w:r>
-      <w:proofErr w:type="spellStart"/>
-      <w:r>
-        <w:t>statcheck</w:t>
-      </w:r>
-      <w:proofErr w:type="spellEnd"/>
-      <w:r>
-        <w:t xml:space="preserve"> despite being correct (i.e., because the </w:t>
-      </w:r>
-      <w:r>
-        <w:rPr>
-          <w:i/>
-        </w:rPr>
-        <w:t>Z</w:t>
-      </w:r>
-      <w:r>
-        <w:t xml:space="preserve"> values of permuted tests are approximated rather than exact, causing </w:t>
-      </w:r>
-      <w:proofErr w:type="spellStart"/>
-      <w:r>
-        <w:t>statcheck</w:t>
-      </w:r>
-      <w:proofErr w:type="spellEnd"/>
-      <w:r>
-        <w:t xml:space="preserve"> to return false positives). </w:t>
-      </w:r>
-    </w:p>
-    <w:p>
-      <w:pPr>
-        <w:pStyle w:val="Heading1"/>
-      </w:pPr>
-      <w:r>
-        <w:t>References</w:t>
-      </w:r>
-    </w:p>
-    <w:p>
-      <w:pPr>
-        <w:pStyle w:val="references"/>
-      </w:pPr>
-      <w:r>
-        <w:t xml:space="preserve">Allen, M. J., &amp; Yen, W. M. (2002). </w:t>
-      </w:r>
-      <w:r>
-        <w:rPr>
-          <w:i/>
-        </w:rPr>
-        <w:t>Introduction to measurement theory</w:t>
-      </w:r>
-      <w:r>
-        <w:t>. Waveland Press.</w:t>
-      </w:r>
-    </w:p>
-    <w:p>
-      <w:pPr>
-        <w:pStyle w:val="references"/>
-      </w:pPr>
-      <w:r>
-        <w:t xml:space="preserve">American Psychological Association. (2023). </w:t>
-      </w:r>
-      <w:r>
-        <w:rPr>
-          <w:i/>
-        </w:rPr>
-        <w:t>APA PsycTests.</w:t>
-      </w:r>
-      <w:r>
-        <w:t xml:space="preserve"> https://www.apa.org/pubs/databases/psyctests</w:t>
-      </w:r>
-    </w:p>
-    <w:p>
-      <w:pPr>
-        <w:pStyle w:val="references"/>
-      </w:pPr>
-      <w:r>
-        <w:t xml:space="preserve">Bakker, M., van Dijk, A., &amp; Wicherts, J. M. (2012). The rules of the game called psychological science. </w:t>
-      </w:r>
-      <w:r>
-        <w:rPr>
-          <w:i/>
-        </w:rPr>
-        <w:t>Perspectives on Psychological Science</w:t>
+        <w:t>2596–2627. https://doi.org/10.1177/0149206319850280</w:t>
+      </w:r>
+    </w:p>
+    <w:p>
+      <w:pPr>
+        <w:pStyle w:val="references"/>
+      </w:pPr>
+      <w:r>
+        <w:t xml:space="preserve">Heo, M., Kim, N., &amp; Faith, M. S. (2015). Statistical power as a function of Cronbach alpha of instrument questionnaire items. </w:t>
+      </w:r>
+      <w:r>
+        <w:rPr>
+          <w:i/>
+        </w:rPr>
+        <w:t>BMC Medical Research Methodology</w:t>
       </w:r>
       <w:r>
         <w:t xml:space="preserve">, </w:t>
@@ -3027,24 +3630,99 @@
         <w:rPr>
           <w:i/>
         </w:rPr>
-        <w:t>7</w:t>
-      </w:r>
-      <w:r>
-        <w:t>(6), 543–554. https://doi.org/10.1177/1745691612459060</w:t>
-      </w:r>
-    </w:p>
-    <w:p>
-      <w:pPr>
-        <w:pStyle w:val="references"/>
-      </w:pPr>
-      <w:r>
-        <w:t xml:space="preserve">Bosco, F. A., Aguinis, H., Singh, K., Field, J. G., &amp; Pierce, C. A. (2015). Correlational effect size benchmarks. </w:t>
-      </w:r>
-      <w:r>
-        <w:rPr>
-          <w:i/>
-        </w:rPr>
-        <w:t>Journal of Applied Psychology</w:t>
+        <w:t>15</w:t>
+      </w:r>
+      <w:r>
+        <w:t>(1). https://doi.org/10.1186/s12874-015-0070-6</w:t>
+      </w:r>
+    </w:p>
+    <w:p>
+      <w:pPr>
+        <w:pStyle w:val="references"/>
+      </w:pPr>
+      <w:r>
+        <w:t xml:space="preserve">Hothorn, T., Winell, H., Hornik, K., van de Wiel, M. A., &amp; Zeileis, A. (2021). </w:t>
+      </w:r>
+      <w:r>
+        <w:rPr>
+          <w:i/>
+        </w:rPr>
+        <w:t>coin: Conditional Inference Procedures in a Permutation Test Framework</w:t>
+      </w:r>
+      <w:r>
+        <w:t xml:space="preserve"> (1.4-2). https://CRAN.R-project.org/package=coin</w:t>
+      </w:r>
+    </w:p>
+    <w:p>
+      <w:pPr>
+        <w:pStyle w:val="references"/>
+      </w:pPr>
+      <w:r>
+        <w:t xml:space="preserve">Howitt, D., &amp; Cramer, D. (2020). </w:t>
+      </w:r>
+      <w:r>
+        <w:rPr>
+          <w:i/>
+        </w:rPr>
+        <w:t>Research methods in psychology</w:t>
+      </w:r>
+      <w:r>
+        <w:t xml:space="preserve"> (6th ed.). Pearson.</w:t>
+      </w:r>
+    </w:p>
+    <w:p>
+      <w:pPr>
+        <w:pStyle w:val="references"/>
+      </w:pPr>
+      <w:r>
+        <w:t>Lakens, D. (2015a). On the challenges of drawing conclusions from p-values just below 0.05. PeerJ, 3, e1142. https://doi.org/10.7717/peerj.1142</w:t>
+      </w:r>
+    </w:p>
+    <w:p>
+      <w:pPr>
+        <w:pStyle w:val="references"/>
+      </w:pPr>
+      <w:r>
+        <w:t>Lakens, D. (2015b). What p-hacking really looks like: A comment on Masicampo and LaLande (2012). The Quarterly Journal of Experimental Psychology, 68(4), 829–832. https://doi.org/10.1080/17470218.2014.982664</w:t>
+      </w:r>
+    </w:p>
+    <w:p>
+      <w:pPr>
+        <w:pStyle w:val="references"/>
+      </w:pPr>
+      <w:r>
+        <w:t>Lakens, D., Scheel, A. M., &amp; Isager, P. M. (2018). Equivalence Testing for Psychological Research: A Tutorial. Advances in Methods and Practices in Psychological Science, 1(2), 259–269. https://doi.org/10.1177/2515245918770</w:t>
+      </w:r>
+    </w:p>
+    <w:p>
+      <w:pPr>
+        <w:pStyle w:val="references"/>
+      </w:pPr>
+      <w:r>
+        <w:t>Lakens, D. (2022).</w:t>
+      </w:r>
+      <w:r>
+        <w:rPr>
+          <w:i/>
+        </w:rPr>
+        <w:t xml:space="preserve"> Improving Your Statistical Inferences. </w:t>
+      </w:r>
+      <w:r>
+        <w:t>Version 1.0.0. https://lakens.github.io/statistical_inferences/ https://doi.org/10.5281/ZENODO.6409077</w:t>
+      </w:r>
+    </w:p>
+    <w:p>
+      <w:pPr>
+        <w:pStyle w:val="references"/>
+      </w:pPr>
+      <w:r>
+        <w:t xml:space="preserve">Lance, C. E., Butts, M. M., &amp; Michels, L. C. (2006). The Sources of Four Commonly Reported Cutoff Criteria: What Did They Really Say? </w:t>
+      </w:r>
+      <w:r>
+        <w:rPr>
+          <w:i/>
+        </w:rPr>
+        <w:t>Organizational Research Methods</w:t>
       </w:r>
       <w:r>
         <w:t xml:space="preserve">, </w:t>
@@ -3053,18 +3731,293 @@
         <w:rPr>
           <w:i/>
         </w:rPr>
-        <w:t>100</w:t>
-      </w:r>
-      <w:r>
-        <w:t>, 431–449. https://doi.org/10.1037/a0038047</w:t>
-      </w:r>
-    </w:p>
-    <w:p>
-      <w:pPr>
-        <w:pStyle w:val="references"/>
-      </w:pPr>
-      <w:r>
-        <w:t xml:space="preserve">Bosco, F. A., Field, J. G., Larsen, K. R., Chang, Y., &amp; Uggerslev, K. L. (2020). Advancing meta-analysis with knowledge-management platforms: Using metaBUS in psychology. </w:t>
+        <w:t>9</w:t>
+      </w:r>
+      <w:r>
+        <w:t>(2), 202–220. https://doi.org/10.1177/1094428105284919</w:t>
+      </w:r>
+    </w:p>
+    <w:p>
+      <w:pPr>
+        <w:pStyle w:val="references"/>
+      </w:pPr>
+      <w:r>
+        <w:t xml:space="preserve">Lilienfeld, S. O., &amp; Strother, A. N. (2020). Psychological measurement and the replication crisis: Four sacred cows. </w:t>
+      </w:r>
+      <w:r>
+        <w:rPr>
+          <w:i/>
+        </w:rPr>
+        <w:t>Canadian Psychology / Psychologie Canadienne</w:t>
+      </w:r>
+      <w:r>
+        <w:t xml:space="preserve">, </w:t>
+      </w:r>
+      <w:r>
+        <w:rPr>
+          <w:i/>
+        </w:rPr>
+        <w:t>61</w:t>
+      </w:r>
+      <w:r>
+        <w:t>, 281–288. https://doi.org/10.1037/cap0000236</w:t>
+      </w:r>
+    </w:p>
+    <w:p>
+      <w:pPr>
+        <w:pStyle w:val="references"/>
+      </w:pPr>
+      <w:r>
+        <w:t xml:space="preserve">Masicampo, E. J., &amp; Lalande, D. R. (2012). A peculiar prevalence of p values just below .05. </w:t>
+      </w:r>
+      <w:r>
+        <w:rPr>
+          <w:i/>
+        </w:rPr>
+        <w:t>The Quarterly Journal of Experimental Psychology</w:t>
+      </w:r>
+      <w:r>
+        <w:t xml:space="preserve">, </w:t>
+      </w:r>
+      <w:r>
+        <w:rPr>
+          <w:i/>
+        </w:rPr>
+        <w:t>65</w:t>
+      </w:r>
+      <w:r>
+        <w:t>(11), 2271–2279. https://doi.org/10.1080/17470218.2012.711335</w:t>
+      </w:r>
+    </w:p>
+    <w:p>
+      <w:pPr>
+        <w:pStyle w:val="references"/>
+      </w:pPr>
+      <w:r>
+        <w:t xml:space="preserve">McDonald, R. P. (1999). Test homogeneity, reliability, and generalizability. In </w:t>
+      </w:r>
+      <w:r>
+        <w:rPr>
+          <w:i/>
+        </w:rPr>
+        <w:t>Test theory: A unified approach</w:t>
+      </w:r>
+      <w:r>
+        <w:t xml:space="preserve"> (pp. 76–120). Lawrence Erlbaum Associates.</w:t>
+      </w:r>
+    </w:p>
+    <w:p>
+      <w:pPr>
+        <w:pStyle w:val="references"/>
+      </w:pPr>
+      <w:r>
+        <w:t>McQueen, R. A., &amp; Knussen, C. (2013). Introduction to research methods and statistics in psychology: A practical guide to the undergraduate researcher (2nd ed.). Sage.</w:t>
+      </w:r>
+    </w:p>
+    <w:p>
+      <w:pPr>
+        <w:pStyle w:val="references"/>
+      </w:pPr>
+      <w:r>
+        <w:t>Morling, B. (2017). Research methods in psychology: Evaluating a world of information (3rd ed.). WW Norton &amp; Company.</w:t>
+      </w:r>
+    </w:p>
+    <w:p>
+      <w:pPr>
+        <w:pStyle w:val="references"/>
+      </w:pPr>
+      <w:r>
+        <w:t xml:space="preserve">Munafò, M. R., Nosek, B. A., Bishop, D. V. M., Button, K. S., Chambers, C. D., Percie du Sert, </w:t>
+      </w:r>
+      <w:r>
+        <w:t>N., Simonsohn, U., Wagenmakers, E.-J., Ware, J. J., &amp; Ioannidis, J. P. A. (2017). A manifesto for reproducible science. Nature Human Behaviour, 1(1), 0021. https://doi.org/10.1038/s41562-016-0021</w:t>
+      </w:r>
+    </w:p>
+    <w:p>
+      <w:pPr>
+        <w:pStyle w:val="references"/>
+      </w:pPr>
+      <w:r>
+        <w:t xml:space="preserve">Murphy, K. R., &amp; Davidshofer, C. O. (2005). </w:t>
+      </w:r>
+      <w:r>
+        <w:rPr>
+          <w:i/>
+        </w:rPr>
+        <w:t>Psychological Testing: Principles and Applications</w:t>
+      </w:r>
+      <w:r>
+        <w:t>. Pearson/Prentice Hall.</w:t>
+      </w:r>
+    </w:p>
+    <w:p>
+      <w:pPr>
+        <w:pStyle w:val="references"/>
+      </w:pPr>
+      <w:r>
+        <w:t xml:space="preserve">Nelson, L. D., Simmons, J., &amp; Simonsohn, U. (2018). Psychology’s Renaissance. </w:t>
+      </w:r>
+      <w:r>
+        <w:rPr>
+          <w:i/>
+        </w:rPr>
+        <w:t>Annual Review of Psychology</w:t>
+      </w:r>
+      <w:r>
+        <w:t xml:space="preserve">, </w:t>
+      </w:r>
+      <w:r>
+        <w:rPr>
+          <w:i/>
+        </w:rPr>
+        <w:t>69</w:t>
+      </w:r>
+      <w:r>
+        <w:t>(1), 511–534. https://doi.org/10.1146/annurev-psych-122216-011836</w:t>
+      </w:r>
+    </w:p>
+    <w:p>
+      <w:pPr>
+        <w:pStyle w:val="references"/>
+      </w:pPr>
+      <w:r>
+        <w:t xml:space="preserve">Nuijten, M. B., Hartgerink, C. H. J., van Assen, M. A. L. M., Epskamp, S., &amp; Wicherts, J. M. (2015). The prevalence of statistical reporting errors in psychology (1985–2013). </w:t>
+      </w:r>
+      <w:r>
+        <w:rPr>
+          <w:i/>
+        </w:rPr>
+        <w:t>Behavior Research Methods</w:t>
+      </w:r>
+      <w:r>
+        <w:t>. https://doi.org/10.3758/s13428-015-0664-2</w:t>
+      </w:r>
+    </w:p>
+    <w:p>
+      <w:pPr>
+        <w:pStyle w:val="references"/>
+      </w:pPr>
+      <w:r>
+        <w:t xml:space="preserve">Nunnally, J., &amp; Bernstein, I. (1994). </w:t>
+      </w:r>
+      <w:r>
+        <w:rPr>
+          <w:i/>
+        </w:rPr>
+        <w:t>Psychometric Theory</w:t>
+      </w:r>
+      <w:r>
+        <w:t xml:space="preserve"> (3rd edition). McGraw-Hill.</w:t>
+      </w:r>
+    </w:p>
+    <w:p>
+      <w:pPr>
+        <w:pStyle w:val="references"/>
+      </w:pPr>
+      <w:r>
+        <w:t xml:space="preserve">Parsons, S. (2018). Visualising two approaches to explore reliability-power relationships. </w:t>
+      </w:r>
+      <w:r>
+        <w:rPr>
+          <w:i/>
+        </w:rPr>
+        <w:t>Preprint</w:t>
+      </w:r>
+      <w:r>
+        <w:t>. https://doi.org/10.31234/osf.io/qh5mf</w:t>
+      </w:r>
+    </w:p>
+    <w:p>
+      <w:pPr>
+        <w:pStyle w:val="references"/>
+      </w:pPr>
+      <w:r>
+        <w:t xml:space="preserve">Renkewitz, F., &amp; Keiner, M. (2019). How to Detect Publication Bias in Psychological Research. </w:t>
+      </w:r>
+      <w:r>
+        <w:rPr>
+          <w:i/>
+        </w:rPr>
+        <w:t>Zeitschrift Für Psychologie</w:t>
+      </w:r>
+      <w:r>
+        <w:t xml:space="preserve">, </w:t>
+      </w:r>
+      <w:r>
+        <w:rPr>
+          <w:i/>
+        </w:rPr>
+        <w:t>227</w:t>
+      </w:r>
+      <w:r>
+        <w:t>(4), 261–279. https://doi.org/10.1027/2151-2604/a000386</w:t>
+      </w:r>
+    </w:p>
+    <w:p>
+      <w:pPr>
+        <w:pStyle w:val="references"/>
+      </w:pPr>
+      <w:r>
+        <w:t xml:space="preserve">Revelle, W. (2009). Chapter 7: Classical Test Theory and the Measurement of Reliability. In Revelle (2009) </w:t>
+      </w:r>
+      <w:r>
+        <w:rPr>
+          <w:i/>
+        </w:rPr>
+        <w:t>An introduction to psychometric theory with applications in R.</w:t>
+      </w:r>
+      <w:r>
+        <w:t xml:space="preserve"> https://personality-project.org/r/book/Chapter7.pdf</w:t>
+      </w:r>
+    </w:p>
+    <w:p>
+      <w:pPr>
+        <w:pStyle w:val="references"/>
+      </w:pPr>
+      <w:r>
+        <w:t xml:space="preserve">Revelle, W. (2018). </w:t>
+      </w:r>
+      <w:r>
+        <w:rPr>
+          <w:i/>
+        </w:rPr>
+        <w:t>psych: Procedures for Psychological, Psychometric, and Personality Research</w:t>
+      </w:r>
+      <w:r>
+        <w:t>. Northwestern University. https://CRAN.R-project.org/package=psych</w:t>
+      </w:r>
+    </w:p>
+    <w:p>
+      <w:pPr>
+        <w:pStyle w:val="references"/>
+      </w:pPr>
+      <w:r>
+        <w:t xml:space="preserve">Simonsohn, U., Nelson, L. D., &amp; Simmons, J. P. (2014). P-curve: A key to the file-drawer. </w:t>
+      </w:r>
+      <w:r>
+        <w:rPr>
+          <w:i/>
+        </w:rPr>
+        <w:t>Journal of Experimental Psychology: General, 143</w:t>
+      </w:r>
+      <w:r>
+        <w:t>(2), 534–547. https://doi.org/10.1037/a0033242</w:t>
+      </w:r>
+    </w:p>
+    <w:p>
+      <w:pPr>
+        <w:pStyle w:val="references"/>
+      </w:pPr>
+      <w:r>
+        <w:t xml:space="preserve">Scheel, A. M., Schijen, M. R. M. J., &amp; Lakens, D. (2021). An Excess of Positive Results: Comparing the Standard Psychology Literature </w:t>
+      </w:r>
+      <w:proofErr w:type="gramStart"/>
+      <w:r>
+        <w:t>With</w:t>
+      </w:r>
+      <w:proofErr w:type="gramEnd"/>
+      <w:r>
+        <w:t xml:space="preserve"> Registered Reports. </w:t>
       </w:r>
       <w:r>
         <w:rPr>
@@ -3079,24 +4032,263 @@
         <w:rPr>
           <w:i/>
         </w:rPr>
+        <w:t>4</w:t>
+      </w:r>
+      <w:r>
+        <w:t>(2), 25152459211007468. https://doi.org/10.1177/25152459211007467</w:t>
+      </w:r>
+    </w:p>
+    <w:p>
+      <w:pPr>
+        <w:pStyle w:val="references"/>
+      </w:pPr>
+      <w:r>
+        <w:t xml:space="preserve">Scheel, A. M., Tiokhin, L., Isager, P. M., &amp; Lakens, D. (2021). Why Hypothesis Testers Should Spend Less Time Testing Hypotheses. </w:t>
+      </w:r>
+      <w:r>
+        <w:rPr>
+          <w:i/>
+        </w:rPr>
+        <w:t>Perspectives on Psychological Science, 16</w:t>
+      </w:r>
+      <w:r>
+        <w:t>(4), 744–755. https://doi.org/10.1177/1745691620966795</w:t>
+      </w:r>
+    </w:p>
+    <w:p>
+      <w:pPr>
+        <w:pStyle w:val="references"/>
+      </w:pPr>
+      <w:r>
+        <w:t xml:space="preserve">Schimmack, U. (2021). The Validation Crisis in Psychology. </w:t>
+      </w:r>
+      <w:r>
+        <w:rPr>
+          <w:i/>
+        </w:rPr>
+        <w:t>Meta-Psychology, 5</w:t>
+      </w:r>
+      <w:r>
+        <w:t>. https://doi.org/10.15626/MP.2019.1645</w:t>
+      </w:r>
+    </w:p>
+    <w:p>
+      <w:pPr>
+        <w:pStyle w:val="references"/>
+      </w:pPr>
+      <w:r>
+        <w:t xml:space="preserve">Schmidt, F. L., &amp; Hunter, J. E. (2015). </w:t>
+      </w:r>
+      <w:r>
+        <w:rPr>
+          <w:i/>
+        </w:rPr>
+        <w:t xml:space="preserve">Methods of Meta-Analysis: Correcting Error and Bias in </w:t>
+      </w:r>
+      <w:r>
+        <w:rPr>
+          <w:i/>
+        </w:rPr>
+        <w:lastRenderedPageBreak/>
+        <w:t>Research Findings</w:t>
+      </w:r>
+      <w:r>
+        <w:t>. SAGE Publications, Ltd. https://doi.org/10.4135/9781483398105</w:t>
+      </w:r>
+    </w:p>
+    <w:p>
+      <w:pPr>
+        <w:pStyle w:val="references"/>
+      </w:pPr>
+      <w:r>
+        <w:t xml:space="preserve">Schmitt, N. (1996). Uses and abuses of coefficient alpha. </w:t>
+      </w:r>
+      <w:r>
+        <w:rPr>
+          <w:i/>
+        </w:rPr>
+        <w:t>Psychological Assessment</w:t>
+      </w:r>
+      <w:r>
+        <w:t xml:space="preserve">, </w:t>
+      </w:r>
+      <w:r>
+        <w:rPr>
+          <w:i/>
+        </w:rPr>
+        <w:t>8</w:t>
+      </w:r>
+      <w:r>
+        <w:t>(4), 350–353. https://doi.org/10.1037/1040-3590.8.4.350</w:t>
+      </w:r>
+    </w:p>
+    <w:p>
+      <w:pPr>
+        <w:pStyle w:val="references"/>
+      </w:pPr>
+      <w:r>
+        <w:t xml:space="preserve">Sheather, S. J. (2004). Density Estimation. </w:t>
+      </w:r>
+      <w:r>
+        <w:rPr>
+          <w:i/>
+        </w:rPr>
+        <w:t>Statistical Science</w:t>
+      </w:r>
+      <w:r>
+        <w:t xml:space="preserve">, </w:t>
+      </w:r>
+      <w:r>
+        <w:rPr>
+          <w:i/>
+        </w:rPr>
+        <w:t>19</w:t>
+      </w:r>
+      <w:r>
+        <w:t>(4), 588–597.</w:t>
+      </w:r>
+    </w:p>
+    <w:p>
+      <w:pPr>
+        <w:pStyle w:val="references"/>
+      </w:pPr>
+      <w:r>
+        <w:t xml:space="preserve">Sijtsma, K. (2009). On the Use, the Misuse, and the Very Limited Usefulness of Cronbach’s Alpha. </w:t>
+      </w:r>
+      <w:r>
+        <w:rPr>
+          <w:i/>
+        </w:rPr>
+        <w:t>Psychometrika</w:t>
+      </w:r>
+      <w:r>
+        <w:t xml:space="preserve">, </w:t>
+      </w:r>
+      <w:r>
+        <w:rPr>
+          <w:i/>
+        </w:rPr>
+        <w:t>74</w:t>
+      </w:r>
+      <w:r>
+        <w:t>(1), 107–120. https://doi.org/10.1007/s11336-008-9101-0</w:t>
+      </w:r>
+    </w:p>
+    <w:p>
+      <w:pPr>
+        <w:pStyle w:val="references"/>
+      </w:pPr>
+      <w:r>
+        <w:t xml:space="preserve">Silverman, B. W. (1986). </w:t>
+      </w:r>
+      <w:r>
+        <w:rPr>
+          <w:i/>
+        </w:rPr>
+        <w:t>Density Estimation for Statistics and Data Analysis</w:t>
+      </w:r>
+      <w:r>
+        <w:t>. Routledge. https://doi.org/10.1201/9781315140919</w:t>
+      </w:r>
+    </w:p>
+    <w:p>
+      <w:pPr>
+        <w:pStyle w:val="references"/>
+      </w:pPr>
+      <w:r>
+        <w:t xml:space="preserve">Simmons, J. P., Nelson, L. D., &amp; Simonsohn, U. (2011). False-positive psychology: Undisclosed flexibility in data collection and analysis allows presenting anything as significant. </w:t>
+      </w:r>
+      <w:r>
+        <w:rPr>
+          <w:i/>
+        </w:rPr>
+        <w:t>Psychological Science</w:t>
+      </w:r>
+      <w:r>
+        <w:t xml:space="preserve">, </w:t>
+      </w:r>
+      <w:r>
+        <w:rPr>
+          <w:i/>
+        </w:rPr>
+        <w:t>22</w:t>
+      </w:r>
+      <w:r>
+        <w:t>(11), 1359–1366. https://doi.org/10.1177/0956797611417632</w:t>
+      </w:r>
+    </w:p>
+    <w:p>
+      <w:pPr>
+        <w:pStyle w:val="references"/>
+      </w:pPr>
+      <w:r>
+        <w:t xml:space="preserve">Smaldino, P. E., &amp; McElreath, R. (2016). The natural selection of bad science. </w:t>
+      </w:r>
+      <w:r>
+        <w:rPr>
+          <w:i/>
+        </w:rPr>
+        <w:t>Royal Society Open Science</w:t>
+      </w:r>
+      <w:r>
+        <w:t xml:space="preserve">, </w:t>
+      </w:r>
+      <w:r>
+        <w:rPr>
+          <w:i/>
+        </w:rPr>
         <w:t>3</w:t>
       </w:r>
       <w:r>
-        <w:t>, 124–137. https://doi.org/10.1177/2515245919882693</w:t>
-      </w:r>
-    </w:p>
-    <w:p>
-      <w:pPr>
-        <w:pStyle w:val="references"/>
-      </w:pPr>
-      <w:r>
-        <w:t xml:space="preserve">Bosco, F. A., Steel, P., Oswald, F., Uggerslev, K., &amp; Field, J. (2015). Cloud-based Meta-analysis to Bridge Science and Practice: Welcome to metaBUS. </w:t>
-      </w:r>
-      <w:r>
-        <w:rPr>
-          <w:i/>
-        </w:rPr>
-        <w:t>Personnel Assessment and Decisions</w:t>
+        <w:t>(9), 160384. https://doi.org/10.1098/rsos.160384</w:t>
+      </w:r>
+    </w:p>
+    <w:p>
+      <w:pPr>
+        <w:pStyle w:val="references"/>
+      </w:pPr>
+      <w:r>
+        <w:t xml:space="preserve">Stefan, A. M., &amp; Schönbrodt, F. D. (2023). Big little lies: A compendium and simulation of </w:t>
+      </w:r>
+      <w:r>
+        <w:rPr>
+          <w:i/>
+        </w:rPr>
+        <w:t>p</w:t>
+      </w:r>
+      <w:r>
+        <w:t xml:space="preserve">-hacking strategies. </w:t>
+      </w:r>
+      <w:r>
+        <w:rPr>
+          <w:i/>
+        </w:rPr>
+        <w:t>Royal Society Open Science, 10</w:t>
+      </w:r>
+      <w:r>
+        <w:t>(2), 220346. https://doi.org/10.1098/rsos.220346</w:t>
+      </w:r>
+    </w:p>
+    <w:p>
+      <w:pPr>
+        <w:pStyle w:val="references"/>
+      </w:pPr>
+      <w:r>
+        <w:t>Stevenson, M., Sergeant, E., Heuer, C., Nunes, T., Heuer, C., Marshall, J., Sanchez, J., Thornton, R., Reiczigel, J., Robison-Cox, J., Sebastiani, P., Solymos, P., Yoshida, K., Jones, G., Pirikahu, S., Firestone, S., Kyle, R., Popp, J., Jay, M., … Rabiee, A. (2023). epiR: Tools for the Analysis of Epidemiological Data (2.0.65) [Computer software]. https://cran.r-project.org/package=epiR</w:t>
+      </w:r>
+    </w:p>
+    <w:p>
+      <w:pPr>
+        <w:pStyle w:val="references"/>
+      </w:pPr>
+      <w:r>
+        <w:t xml:space="preserve">Strathern, M. (1997). ‘Improving ratings’: Audit in the British University system. </w:t>
+      </w:r>
+      <w:r>
+        <w:rPr>
+          <w:i/>
+        </w:rPr>
+        <w:t>European Review</w:t>
       </w:r>
       <w:r>
         <w:t xml:space="preserve">, </w:t>
@@ -3105,1085 +4297,17 @@
         <w:rPr>
           <w:i/>
         </w:rPr>
-        <w:t>1</w:t>
-      </w:r>
-      <w:r>
-        <w:t>(1). https://doi.org/10.25035/pad.2015.002</w:t>
-      </w:r>
-    </w:p>
-    <w:p>
-      <w:pPr>
-        <w:pStyle w:val="references"/>
-      </w:pPr>
-      <w:r>
-        <w:t xml:space="preserve">Bosco, F. A., Uggerslev, K. L., &amp; Steel, P. (2017). MetaBUS as a vehicle for facilitating meta-analysis. </w:t>
-      </w:r>
-      <w:r>
-        <w:rPr>
-          <w:i/>
-        </w:rPr>
-        <w:t>Human Resource Management Review</w:t>
-      </w:r>
-      <w:r>
-        <w:t xml:space="preserve">, </w:t>
-      </w:r>
-      <w:r>
-        <w:rPr>
-          <w:i/>
-        </w:rPr>
-        <w:t>27</w:t>
-      </w:r>
-      <w:r>
-        <w:t>, 237–254. https://doi.org/10.1016/j.hrmr.2016.09.013</w:t>
-      </w:r>
-    </w:p>
-    <w:p>
-      <w:pPr>
-        <w:pStyle w:val="references"/>
-      </w:pPr>
-      <w:r>
-        <w:t xml:space="preserve">Breakwell, G. M., Smith, J. A., &amp; Wright, D. B. (2012). </w:t>
-      </w:r>
-      <w:r>
-        <w:rPr>
-          <w:i/>
-        </w:rPr>
-        <w:t>Research methods in psychology: Approaches and methods</w:t>
-      </w:r>
-      <w:r>
-        <w:t xml:space="preserve"> (4th ed.). Sage.</w:t>
-      </w:r>
-    </w:p>
-    <w:p>
-      <w:pPr>
-        <w:pStyle w:val="references"/>
-      </w:pPr>
-      <w:r>
-        <w:t xml:space="preserve">Carter, E. C., Schönbrodt, F. D., Gervais, W. M., &amp; Hilgard, J. (2019). Correcting for Bias in Psychology: A Comparison of Meta-Analytic Methods. </w:t>
-      </w:r>
-      <w:r>
-        <w:rPr>
-          <w:i/>
-        </w:rPr>
-        <w:t>Advances in Methods and Practices in Psychological Science</w:t>
-      </w:r>
-      <w:r>
-        <w:t xml:space="preserve">, </w:t>
-      </w:r>
-      <w:r>
-        <w:rPr>
-          <w:i/>
-        </w:rPr>
-        <w:t>2</w:t>
-      </w:r>
-      <w:r>
-        <w:t>(2), 115–144. https://doi.org/10.1177/2515245919847196</w:t>
-      </w:r>
-    </w:p>
-    <w:p>
-      <w:pPr>
-        <w:pStyle w:val="references"/>
-      </w:pPr>
-      <w:r>
-        <w:t xml:space="preserve">Cortina, J. M. (1993). What is coefficient alpha? An examination of theory and applications. </w:t>
-      </w:r>
-      <w:r>
-        <w:rPr>
-          <w:i/>
-        </w:rPr>
-        <w:t>Journal of Applied Psychology</w:t>
-      </w:r>
-      <w:r>
-        <w:t xml:space="preserve">, </w:t>
-      </w:r>
-      <w:r>
-        <w:rPr>
-          <w:i/>
-        </w:rPr>
-        <w:t>78</w:t>
-      </w:r>
-      <w:r>
-        <w:t>(1), 98–104. https://doi.org/10.1037/0021-9010.78.1.98</w:t>
-      </w:r>
-    </w:p>
-    <w:p>
-      <w:pPr>
-        <w:pStyle w:val="references"/>
-      </w:pPr>
-      <w:r>
-        <w:t xml:space="preserve">Cortina, J. M., Sheng, Z., Keener, S. K., Keeler, K. R., Grubb, L. K., Schmitt, N., Tonidandel, S., Summerville, K. M., Heggestad, E. D., &amp; Banks, G. C. (2020). From alpha to omega and beyond! A look at the past, present, and (possible) future of psychometric soundness in the Journal of Applied Psychology. </w:t>
-      </w:r>
-      <w:r>
-        <w:rPr>
-          <w:i/>
-        </w:rPr>
-        <w:t>Journal of Applied Psychology</w:t>
-      </w:r>
-      <w:r>
-        <w:t xml:space="preserve">, </w:t>
-      </w:r>
-      <w:r>
-        <w:rPr>
-          <w:i/>
-        </w:rPr>
-        <w:t>105</w:t>
-      </w:r>
-      <w:r>
-        <w:t>, 1351–1381. https://doi.org/10.1037/apl0000815</w:t>
-      </w:r>
-    </w:p>
-    <w:p>
-      <w:pPr>
-        <w:pStyle w:val="references"/>
-      </w:pPr>
-      <w:r>
-        <w:t xml:space="preserve">Cronbach, L. J. (1951). Coefficient alpha and the internal structure of tests. </w:t>
-      </w:r>
-      <w:r>
-        <w:rPr>
-          <w:i/>
-        </w:rPr>
-        <w:t>Psychometrika</w:t>
-      </w:r>
-      <w:r>
-        <w:t xml:space="preserve">, </w:t>
-      </w:r>
-      <w:r>
-        <w:rPr>
-          <w:i/>
-        </w:rPr>
-        <w:t>16</w:t>
-      </w:r>
-      <w:r>
-        <w:t>(3), 297–334.</w:t>
-      </w:r>
-    </w:p>
-    <w:p>
-      <w:pPr>
-        <w:pStyle w:val="references"/>
-      </w:pPr>
-      <w:r>
-        <w:t xml:space="preserve">Elson, M. (2019). Examining Psychological Science Through Systematic Meta-Method Analysis: A Call for Research. </w:t>
-      </w:r>
-      <w:r>
-        <w:rPr>
-          <w:i/>
-        </w:rPr>
-        <w:t>Advances in Methods and Practices in Psychological Science</w:t>
-      </w:r>
-      <w:r>
-        <w:t xml:space="preserve">, </w:t>
-      </w:r>
-      <w:r>
-        <w:rPr>
-          <w:i/>
-        </w:rPr>
-        <w:t>2</w:t>
-      </w:r>
-      <w:r>
-        <w:t>(4), 350–363. https://doi.org/10.1177/2515245919863296</w:t>
-      </w:r>
-    </w:p>
-    <w:p>
-      <w:pPr>
-        <w:pStyle w:val="references"/>
-      </w:pPr>
-      <w:r>
-        <w:t xml:space="preserve">Elson, M., Hussey, I., Alsalti, T., &amp; Arslan, R. C. (2023). Psychological measures aren’t toothbrushes. </w:t>
-      </w:r>
-      <w:r>
-        <w:rPr>
-          <w:i/>
-        </w:rPr>
-        <w:t>Communications Psychology, 1</w:t>
-      </w:r>
-      <w:r>
-        <w:t>(1), 1-4. https://doi.org/10.1038/s44271-023-00026-9</w:t>
-      </w:r>
-    </w:p>
-    <w:p>
-      <w:pPr>
-        <w:pStyle w:val="references"/>
-      </w:pPr>
-      <w:r>
-        <w:t xml:space="preserve">Firke, S., Denney, B., Haid, C., Knight, R., Grosser, M., &amp; Zadra, J. (2021). </w:t>
-      </w:r>
-      <w:r>
-        <w:rPr>
-          <w:i/>
-        </w:rPr>
-        <w:t>janitor: Simple Tools for Examining and Cleaning Dirty Data</w:t>
-      </w:r>
-      <w:r>
-        <w:t xml:space="preserve"> (2.1.0). https://CRAN.R-project.org/package=janitor</w:t>
-      </w:r>
-    </w:p>
-    <w:p>
-      <w:pPr>
-        <w:pStyle w:val="references"/>
-      </w:pPr>
-      <w:r>
-        <w:t xml:space="preserve">Flake, J. K., Davidson, I. J., Wong, O., &amp; Pek, J. (2022). Construct validity and the validity of replication studies: A systematic review. </w:t>
-      </w:r>
-      <w:r>
-        <w:rPr>
-          <w:i/>
-        </w:rPr>
-        <w:t>American Psychologist</w:t>
-      </w:r>
-      <w:r>
-        <w:t xml:space="preserve">, </w:t>
-      </w:r>
-      <w:r>
-        <w:rPr>
-          <w:i/>
-        </w:rPr>
-        <w:t>77</w:t>
-      </w:r>
-      <w:r>
-        <w:t>, 576–588. https://doi.org/10.1037/amp0001006</w:t>
-      </w:r>
-    </w:p>
-    <w:p>
-      <w:pPr>
-        <w:pStyle w:val="references"/>
-      </w:pPr>
-      <w:r>
-        <w:t xml:space="preserve">Flake, J. K., &amp; Fried, E. I. (2020). Measurement Schmeasurement: Questionable Measurement Practices and How to Avoid Them. </w:t>
-      </w:r>
-      <w:r>
-        <w:rPr>
-          <w:i/>
-        </w:rPr>
-        <w:t>Advances in Methods and Practices in Psychological Science</w:t>
-      </w:r>
-      <w:r>
-        <w:t xml:space="preserve">, </w:t>
-      </w:r>
-      <w:r>
-        <w:rPr>
-          <w:i/>
-        </w:rPr>
-        <w:t>3</w:t>
-      </w:r>
-      <w:r>
-        <w:t>(4), 456–465. https://doi.org/10.1177/2515245920952393</w:t>
-      </w:r>
-    </w:p>
-    <w:p>
-      <w:pPr>
-        <w:pStyle w:val="references"/>
-      </w:pPr>
-      <w:r>
-        <w:t xml:space="preserve">Flake, J. K., Pek, J., &amp; Hehman, E. (2017). Construct Validation in Social and Personality Research: Current Practice and Recommendations. </w:t>
-      </w:r>
-      <w:r>
-        <w:rPr>
-          <w:i/>
-        </w:rPr>
-        <w:t>Social Psychological and Personality Science</w:t>
-      </w:r>
-      <w:r>
-        <w:t xml:space="preserve">, </w:t>
-      </w:r>
-      <w:r>
-        <w:rPr>
-          <w:i/>
-        </w:rPr>
-        <w:t>8</w:t>
-      </w:r>
-      <w:r>
-        <w:t>(4), 370–378. https://doi.org/10.1177/1948550617693063</w:t>
-      </w:r>
-    </w:p>
-    <w:p>
-      <w:pPr>
-        <w:pStyle w:val="references"/>
-      </w:pPr>
-      <w:r>
-        <w:t xml:space="preserve">Gigerenzer, G. (2018). Statistical Rituals: The Replication Delusion and How We Got There. </w:t>
-      </w:r>
-      <w:r>
-        <w:rPr>
-          <w:i/>
-        </w:rPr>
-        <w:t>Advances in Methods and Practices in Psychological Science</w:t>
-      </w:r>
-      <w:r>
-        <w:t xml:space="preserve">, </w:t>
-      </w:r>
-      <w:r>
-        <w:rPr>
-          <w:i/>
-        </w:rPr>
-        <w:t>1</w:t>
-      </w:r>
-      <w:r>
-        <w:t>(2), 198–218. https://doi.org/10.1177/2515245918771329</w:t>
-      </w:r>
-    </w:p>
-    <w:p>
-      <w:pPr>
-        <w:pStyle w:val="references"/>
-      </w:pPr>
-      <w:r>
-        <w:t xml:space="preserve">Hartgerink, C. H. J. (2016). 688,112 Statistical Results: Content Mining Psychology Articles for Statistical Test Results. </w:t>
-      </w:r>
-      <w:r>
-        <w:rPr>
-          <w:i/>
-        </w:rPr>
-        <w:t>Data, 1</w:t>
-      </w:r>
-      <w:r>
-        <w:t>(14). https://doi.org/10.3390/data1030014</w:t>
-      </w:r>
-    </w:p>
-    <w:p>
-      <w:pPr>
-        <w:pStyle w:val="references"/>
-      </w:pPr>
-      <w:r>
-        <w:t xml:space="preserve">Hartgerink, C. H. J., van Aert, R. C. M., Nuijten, M. B., Wicherts, J. M., &amp; van Assen, M. A. L. M. (2016). Distributions of p-values smaller than .05 in psychology: What is going on? </w:t>
-      </w:r>
-      <w:r>
-        <w:rPr>
-          <w:i/>
-        </w:rPr>
-        <w:t>PeerJ</w:t>
-      </w:r>
-      <w:r>
-        <w:t xml:space="preserve">, </w:t>
-      </w:r>
-      <w:r>
-        <w:rPr>
-          <w:i/>
-        </w:rPr>
-        <w:t>4</w:t>
-      </w:r>
-      <w:r>
-        <w:t>, e1935. https://doi.org/10.7717/peerj.1935</w:t>
-      </w:r>
-    </w:p>
-    <w:p>
-      <w:pPr>
-        <w:pStyle w:val="references"/>
-      </w:pPr>
-      <w:r>
-        <w:t xml:space="preserve">Heggestad, E. D., Scheaf, D. J., Banks, G. C., Monroe Hausfeld, M., Tonidandel, S., &amp; Williams, E. B. (2019). Scale Adaptation in Organizational Science Research: A Review and Best-Practice Recommendations. </w:t>
-      </w:r>
-      <w:r>
-        <w:rPr>
-          <w:i/>
-        </w:rPr>
-        <w:t>Journal of Management, 45</w:t>
-      </w:r>
-      <w:r>
-        <w:t>(6), 2596–2627. https://doi.org/10.1177/0149206319850280</w:t>
-      </w:r>
-    </w:p>
-    <w:p>
-      <w:pPr>
-        <w:pStyle w:val="references"/>
-      </w:pPr>
-      <w:r>
-        <w:t xml:space="preserve">Heo, M., Kim, N., &amp; Faith, M. S. (2015). Statistical power as a function of Cronbach alpha of instrument questionnaire items. </w:t>
-      </w:r>
-      <w:r>
-        <w:rPr>
-          <w:i/>
-        </w:rPr>
-        <w:t>BMC Medical Research Methodology</w:t>
-      </w:r>
-      <w:r>
-        <w:t xml:space="preserve">, </w:t>
-      </w:r>
-      <w:r>
-        <w:rPr>
-          <w:i/>
-        </w:rPr>
-        <w:t>15</w:t>
-      </w:r>
-      <w:r>
-        <w:t>(1). https://doi.org/10.1186/s12874-015-0070-6</w:t>
-      </w:r>
-    </w:p>
-    <w:p>
-      <w:pPr>
-        <w:pStyle w:val="references"/>
-      </w:pPr>
-      <w:r>
-        <w:t xml:space="preserve">Hothorn, T., Winell, H., Hornik, K., van de Wiel, M. A., &amp; Zeileis, A. (2021). </w:t>
-      </w:r>
-      <w:r>
-        <w:rPr>
-          <w:i/>
-        </w:rPr>
-        <w:t xml:space="preserve">coin: Conditional Inference Procedures in a Permutation Test </w:t>
-      </w:r>
-      <w:r>
-        <w:rPr>
-          <w:i/>
-        </w:rPr>
-        <w:lastRenderedPageBreak/>
-        <w:t>Framework</w:t>
-      </w:r>
-      <w:r>
-        <w:t xml:space="preserve"> (1.4-2). https://CRAN.R-project.org/package=coin</w:t>
-      </w:r>
-    </w:p>
-    <w:p>
-      <w:pPr>
-        <w:pStyle w:val="references"/>
-      </w:pPr>
-      <w:r>
-        <w:t xml:space="preserve">Howitt, D., &amp; Cramer, D. (2020). </w:t>
-      </w:r>
-      <w:r>
-        <w:rPr>
-          <w:i/>
-        </w:rPr>
-        <w:t>Research methods in psychology</w:t>
-      </w:r>
-      <w:r>
-        <w:t xml:space="preserve"> (6th ed.). Pearson.</w:t>
-      </w:r>
-    </w:p>
-    <w:p>
-      <w:pPr>
-        <w:pStyle w:val="references"/>
-      </w:pPr>
-      <w:r>
-        <w:t>Lakens, D. (2015a). On the challenges of drawing conclusions from p-values just below 0.05. PeerJ, 3, e1142. https://doi.org/10.7717/peerj.1142</w:t>
-      </w:r>
-    </w:p>
-    <w:p>
-      <w:pPr>
-        <w:pStyle w:val="references"/>
-      </w:pPr>
-      <w:r>
-        <w:t>Lakens, D. (2015b). What p-hacking really looks like: A comment on Masicampo and LaLande (2012). The Quarterly Journal of Experimental Psychology, 68(4), 829–832. https://doi.org/10.1080/17470218.2014.982664</w:t>
-      </w:r>
-    </w:p>
-    <w:p>
-      <w:pPr>
-        <w:pStyle w:val="references"/>
-      </w:pPr>
-      <w:r>
-        <w:t>Lakens, D., Scheel, A. M., &amp; Isager, P. M. (2018). Equivalence Testing for Psychological Research: A Tutorial. Advances in Methods and Practices in Psychological Science, 1(2), 259–269. https://doi.org/10.1177/2515245918770</w:t>
-      </w:r>
-    </w:p>
-    <w:p>
-      <w:pPr>
-        <w:pStyle w:val="references"/>
-      </w:pPr>
-      <w:r>
-        <w:t>Lakens, D. (2022).</w:t>
-      </w:r>
-      <w:r>
-        <w:rPr>
-          <w:i/>
-        </w:rPr>
-        <w:t xml:space="preserve"> Improving Your Statistical Inferences. </w:t>
-      </w:r>
-      <w:r>
-        <w:t>Version 1.0.0. https://lakens.github.io/statistical_inferences/ https://doi.org/10.5281/ZENODO.6409077</w:t>
-      </w:r>
-    </w:p>
-    <w:p>
-      <w:pPr>
-        <w:pStyle w:val="references"/>
-      </w:pPr>
-      <w:r>
-        <w:t xml:space="preserve">Lance, C. E., Butts, M. M., &amp; Michels, L. C. (2006). The Sources of Four Commonly Reported Cutoff Criteria: What Did They Really Say? </w:t>
-      </w:r>
-      <w:r>
-        <w:rPr>
-          <w:i/>
-        </w:rPr>
-        <w:t>Organizational Research Methods</w:t>
-      </w:r>
-      <w:r>
-        <w:t xml:space="preserve">, </w:t>
-      </w:r>
-      <w:r>
-        <w:rPr>
-          <w:i/>
-        </w:rPr>
-        <w:t>9</w:t>
-      </w:r>
-      <w:r>
-        <w:t>(2), 202–220. https://doi.org/10.1177/1094428105284919</w:t>
-      </w:r>
-    </w:p>
-    <w:p>
-      <w:pPr>
-        <w:pStyle w:val="references"/>
-      </w:pPr>
-      <w:r>
-        <w:t xml:space="preserve">Lilienfeld, S. O., &amp; Strother, A. N. (2020). Psychological measurement and the replication crisis: Four sacred cows. </w:t>
-      </w:r>
-      <w:r>
-        <w:rPr>
-          <w:i/>
-        </w:rPr>
-        <w:t>Canadian Psychology / Psychologie Canadienne</w:t>
-      </w:r>
-      <w:r>
-        <w:t xml:space="preserve">, </w:t>
-      </w:r>
-      <w:r>
-        <w:rPr>
-          <w:i/>
-        </w:rPr>
-        <w:t>61</w:t>
-      </w:r>
-      <w:r>
-        <w:t>, 281–288. https://doi.org/10.1037/cap0000236</w:t>
-      </w:r>
-    </w:p>
-    <w:p>
-      <w:pPr>
-        <w:pStyle w:val="references"/>
-      </w:pPr>
-      <w:r>
-        <w:t xml:space="preserve">Masicampo, E. J., &amp; Lalande, D. R. (2012). A peculiar prevalence of p values just below .05. </w:t>
-      </w:r>
-      <w:r>
-        <w:rPr>
-          <w:i/>
-        </w:rPr>
-        <w:t>The Quarterly Journal of Experimental Psychology</w:t>
-      </w:r>
-      <w:r>
-        <w:t xml:space="preserve">, </w:t>
-      </w:r>
-      <w:r>
-        <w:rPr>
-          <w:i/>
-        </w:rPr>
-        <w:t>65</w:t>
-      </w:r>
-      <w:r>
-        <w:t>(11), 2271–2279. https://doi.org/10.1080/17470218.2012.711335</w:t>
-      </w:r>
-    </w:p>
-    <w:p>
-      <w:pPr>
-        <w:pStyle w:val="references"/>
-      </w:pPr>
-      <w:r>
-        <w:t xml:space="preserve">McDonald, R. P. (1999). Test homogeneity, reliability, and generalizability. In </w:t>
-      </w:r>
-      <w:r>
-        <w:rPr>
-          <w:i/>
-        </w:rPr>
-        <w:t>Test theory: A unified approach</w:t>
-      </w:r>
-      <w:r>
-        <w:t xml:space="preserve"> (pp. 76–120). Lawrence Erlbaum Associates.</w:t>
-      </w:r>
-    </w:p>
-    <w:p>
-      <w:pPr>
-        <w:pStyle w:val="references"/>
-      </w:pPr>
-      <w:r>
-        <w:t>McQueen, R. A., &amp; Knussen, C. (2013). Introduction to research methods and statistics in psychology: A practical guide to the undergraduate researcher (2nd ed.). Sage.</w:t>
-      </w:r>
-    </w:p>
-    <w:p>
-      <w:pPr>
-        <w:pStyle w:val="references"/>
-      </w:pPr>
-      <w:r>
-        <w:t>Morling, B. (2017). Research methods in psychology: Evaluating a world of information (3rd ed.). WW Norton &amp; Company.</w:t>
-      </w:r>
-    </w:p>
-    <w:p>
-      <w:pPr>
-        <w:pStyle w:val="references"/>
-      </w:pPr>
-      <w:r>
-        <w:t>Munafò, M. R., Nosek, B. A., Bishop, D. V. M., Button, K. S., Chambers, C. D., Percie du Sert, N., Simonsohn, U., Wagenmakers, E.-J., Ware, J. J., &amp; Ioannidis, J. P. A. (2017). A manifesto for reproducible science. Nature Human Behaviour, 1(1), 0021. https://doi.org/10.1038/s41562-016-0021</w:t>
-      </w:r>
-    </w:p>
-    <w:p>
-      <w:pPr>
-        <w:pStyle w:val="references"/>
-      </w:pPr>
-      <w:r>
-        <w:t xml:space="preserve">Murphy, K. R., &amp; Davidshofer, C. O. (2005). </w:t>
-      </w:r>
-      <w:r>
-        <w:rPr>
-          <w:i/>
-        </w:rPr>
-        <w:t>Psychological Testing: Principles and Applications</w:t>
-      </w:r>
-      <w:r>
-        <w:t>. Pearson/Prentice Hall.</w:t>
-      </w:r>
-    </w:p>
-    <w:p>
-      <w:pPr>
-        <w:pStyle w:val="references"/>
-      </w:pPr>
-      <w:r>
-        <w:t xml:space="preserve">Nelson, L. D., Simmons, J., &amp; Simonsohn, U. (2018). Psychology’s Renaissance. </w:t>
-      </w:r>
-      <w:r>
-        <w:rPr>
-          <w:i/>
-        </w:rPr>
-        <w:t xml:space="preserve">Annual Review of </w:t>
-      </w:r>
-      <w:r>
-        <w:rPr>
-          <w:i/>
-        </w:rPr>
-        <w:t>Psychology</w:t>
-      </w:r>
-      <w:r>
-        <w:t xml:space="preserve">, </w:t>
-      </w:r>
-      <w:r>
-        <w:rPr>
-          <w:i/>
-        </w:rPr>
-        <w:t>69</w:t>
-      </w:r>
-      <w:r>
-        <w:t>(1), 511–534. https://doi.org/10.1146/annurev-psych-122216-011836</w:t>
-      </w:r>
-    </w:p>
-    <w:p>
-      <w:pPr>
-        <w:pStyle w:val="references"/>
-      </w:pPr>
-      <w:r>
-        <w:t xml:space="preserve">Nuijten, M. B., Hartgerink, C. H. J., van Assen, M. A. L. M., Epskamp, S., &amp; Wicherts, J. M. (2015). The prevalence of statistical reporting errors in psychology (1985–2013). </w:t>
-      </w:r>
-      <w:r>
-        <w:rPr>
-          <w:i/>
-        </w:rPr>
-        <w:t>Behavior Research Methods</w:t>
-      </w:r>
-      <w:r>
-        <w:t>. https://doi.org/10.3758/s13428-015-0664-2</w:t>
-      </w:r>
-    </w:p>
-    <w:p>
-      <w:pPr>
-        <w:pStyle w:val="references"/>
-      </w:pPr>
-      <w:r>
-        <w:t xml:space="preserve">Nunnally, J., &amp; Bernstein, I. (1994). </w:t>
-      </w:r>
-      <w:r>
-        <w:rPr>
-          <w:i/>
-        </w:rPr>
-        <w:t>Psychometric Theory</w:t>
-      </w:r>
-      <w:r>
-        <w:t xml:space="preserve"> (3rd edition). McGraw-Hill.</w:t>
-      </w:r>
-    </w:p>
-    <w:p>
-      <w:pPr>
-        <w:pStyle w:val="references"/>
-      </w:pPr>
-      <w:r>
-        <w:t xml:space="preserve">Parsons, S. (2018). Visualising two approaches to explore reliability-power relationships. </w:t>
-      </w:r>
-      <w:r>
-        <w:rPr>
-          <w:i/>
-        </w:rPr>
-        <w:t>Preprint</w:t>
-      </w:r>
-      <w:r>
-        <w:t>. https://doi.org/10.31234/osf.io/qh5mf</w:t>
-      </w:r>
-    </w:p>
-    <w:p>
-      <w:pPr>
-        <w:pStyle w:val="references"/>
-      </w:pPr>
-      <w:r>
-        <w:t xml:space="preserve">Renkewitz, F., &amp; Keiner, M. (2019). How to Detect Publication Bias in Psychological Research. </w:t>
-      </w:r>
-      <w:r>
-        <w:rPr>
-          <w:i/>
-        </w:rPr>
-        <w:t>Zeitschrift Für Psychologie</w:t>
-      </w:r>
-      <w:r>
-        <w:t xml:space="preserve">, </w:t>
-      </w:r>
-      <w:r>
-        <w:rPr>
-          <w:i/>
-        </w:rPr>
-        <w:t>227</w:t>
-      </w:r>
-      <w:r>
-        <w:t>(4), 261–279. https://doi.org/10.1027/2151-2604/a000386</w:t>
-      </w:r>
-    </w:p>
-    <w:p>
-      <w:pPr>
-        <w:pStyle w:val="references"/>
-      </w:pPr>
-      <w:r>
-        <w:t xml:space="preserve">Revelle, W. (2009). Chapter 7: Classical Test Theory and the Measurement of Reliability. In Revelle (2009) </w:t>
-      </w:r>
-      <w:r>
-        <w:rPr>
-          <w:i/>
-        </w:rPr>
-        <w:t>An introduction to psychometric theory with applications in R.</w:t>
-      </w:r>
-      <w:r>
-        <w:t xml:space="preserve"> https://personality-project.org/r/book/Chapter7.pdf</w:t>
-      </w:r>
-    </w:p>
-    <w:p>
-      <w:pPr>
-        <w:pStyle w:val="references"/>
-      </w:pPr>
-      <w:r>
-        <w:t xml:space="preserve">Revelle, W. (2018). </w:t>
-      </w:r>
-      <w:r>
-        <w:rPr>
-          <w:i/>
-        </w:rPr>
-        <w:t>psych: Procedures for Psychological, Psychometric, and Personality Research</w:t>
-      </w:r>
-      <w:r>
-        <w:t>. Northwestern University. https://CRAN.R-project.org/package=psych</w:t>
-      </w:r>
-    </w:p>
-    <w:p>
-      <w:pPr>
-        <w:pStyle w:val="references"/>
-      </w:pPr>
-      <w:r>
-        <w:t xml:space="preserve">Simonsohn, U., Nelson, L. D., &amp; Simmons, J. P. (2014). P-curve: A key to the file-drawer. </w:t>
-      </w:r>
-      <w:r>
-        <w:rPr>
-          <w:i/>
-        </w:rPr>
-        <w:t>Journal of Experimental Psychology: General, 143</w:t>
-      </w:r>
-      <w:r>
-        <w:t>(2), 534–547. https://doi.org/10.1037/a0033242</w:t>
-      </w:r>
-    </w:p>
-    <w:p>
-      <w:pPr>
-        <w:pStyle w:val="references"/>
-      </w:pPr>
-      <w:r>
-        <w:t xml:space="preserve">Scheel, A. M., Schijen, M. R. M. J., &amp; Lakens, D. (2021). An Excess of Positive Results: Comparing the Standard Psychology Literature </w:t>
+        <w:t>5</w:t>
+      </w:r>
+      <w:r>
+        <w:t>(3), 305–321. https://doi.org/10.1002/(SICI)1234-981X(199707)5:3&lt;</w:t>
       </w:r>
       <w:proofErr w:type="gramStart"/>
       <w:r>
-        <w:t>With</w:t>
+        <w:t>305::</w:t>
       </w:r>
       <w:proofErr w:type="gramEnd"/>
       <w:r>
-        <w:t xml:space="preserve"> Registered Reports. </w:t>
-      </w:r>
-      <w:r>
-        <w:rPr>
-          <w:i/>
-        </w:rPr>
-        <w:t>Advances in Methods and Practices in Psychological Science</w:t>
-      </w:r>
-      <w:r>
-        <w:t xml:space="preserve">, </w:t>
-      </w:r>
-      <w:r>
-        <w:rPr>
-          <w:i/>
-        </w:rPr>
-        <w:t>4</w:t>
-      </w:r>
-      <w:r>
-        <w:t>(2), 25152459211007468. https://doi.org/10.1177/25152459211007467</w:t>
-      </w:r>
-    </w:p>
-    <w:p>
-      <w:pPr>
-        <w:pStyle w:val="references"/>
-      </w:pPr>
-      <w:r>
-        <w:t xml:space="preserve">Scheel, A. M., Tiokhin, L., Isager, P. M., &amp; Lakens, D. (2021). Why Hypothesis Testers Should Spend Less Time Testing Hypotheses. </w:t>
-      </w:r>
-      <w:r>
-        <w:rPr>
-          <w:i/>
-        </w:rPr>
-        <w:t>Perspectives on Psychological Science, 16</w:t>
-      </w:r>
-      <w:r>
-        <w:t>(4), 744–755. https://doi.org/10.1177/1745691620966795</w:t>
-      </w:r>
-    </w:p>
-    <w:p>
-      <w:pPr>
-        <w:pStyle w:val="references"/>
-      </w:pPr>
-      <w:r>
-        <w:t xml:space="preserve">Schimmack, U. (2021). The Validation Crisis in Psychology. </w:t>
-      </w:r>
-      <w:r>
-        <w:rPr>
-          <w:i/>
-        </w:rPr>
-        <w:t>Meta-Psychology, 5</w:t>
-      </w:r>
-      <w:r>
-        <w:t>. https://doi.org/10.15626/MP.2019.1645</w:t>
-      </w:r>
-    </w:p>
-    <w:p>
-      <w:pPr>
-        <w:pStyle w:val="references"/>
-      </w:pPr>
-      <w:r>
-        <w:t xml:space="preserve">Schmidt, F. L., &amp; Hunter, J. E. (2015). </w:t>
-      </w:r>
-      <w:r>
-        <w:rPr>
-          <w:i/>
-        </w:rPr>
-        <w:t>Methods of Meta-Analysis: Correcting Error and Bias in Research Findings</w:t>
-      </w:r>
-      <w:r>
-        <w:t>. SAGE Publications, Ltd. https://doi.org/10.4135/9781483398105</w:t>
-      </w:r>
-    </w:p>
-    <w:p>
-      <w:pPr>
-        <w:pStyle w:val="references"/>
-      </w:pPr>
-      <w:r>
-        <w:t xml:space="preserve">Schmitt, N. (1996). Uses and abuses of coefficient alpha. </w:t>
-      </w:r>
-      <w:r>
-        <w:rPr>
-          <w:i/>
-        </w:rPr>
-        <w:t>Psychological Assessment</w:t>
-      </w:r>
-      <w:r>
-        <w:t xml:space="preserve">, </w:t>
-      </w:r>
-      <w:r>
-        <w:rPr>
-          <w:i/>
-        </w:rPr>
-        <w:t>8</w:t>
-      </w:r>
-      <w:r>
-        <w:t>(4), 350–353. https://doi.org/10.1037/1040-3590.8.4.350</w:t>
-      </w:r>
-    </w:p>
-    <w:p>
-      <w:pPr>
-        <w:pStyle w:val="references"/>
-      </w:pPr>
-      <w:r>
-        <w:t xml:space="preserve">Sheather, S. J. (2004). Density Estimation. </w:t>
-      </w:r>
-      <w:r>
-        <w:rPr>
-          <w:i/>
-        </w:rPr>
-        <w:t>Statistical Science</w:t>
-      </w:r>
-      <w:r>
-        <w:t xml:space="preserve">, </w:t>
-      </w:r>
-      <w:r>
-        <w:rPr>
-          <w:i/>
-        </w:rPr>
-        <w:t>19</w:t>
-      </w:r>
-      <w:r>
-        <w:t>(4), 588–597.</w:t>
-      </w:r>
-    </w:p>
-    <w:p>
-      <w:pPr>
-        <w:pStyle w:val="references"/>
-      </w:pPr>
-      <w:r>
-        <w:t xml:space="preserve">Sijtsma, K. (2009). On the Use, the Misuse, and the Very Limited Usefulness of Cronbach’s Alpha. </w:t>
-      </w:r>
-      <w:r>
-        <w:rPr>
-          <w:i/>
-        </w:rPr>
-        <w:t>Psychometrika</w:t>
-      </w:r>
-      <w:r>
-        <w:t xml:space="preserve">, </w:t>
-      </w:r>
-      <w:r>
-        <w:rPr>
-          <w:i/>
-        </w:rPr>
-        <w:t>74</w:t>
-      </w:r>
-      <w:r>
-        <w:t>(1), 107–120. https://doi.org/10.1007/s11336-008-9101-0</w:t>
-      </w:r>
-    </w:p>
-    <w:p>
-      <w:pPr>
-        <w:pStyle w:val="references"/>
-      </w:pPr>
-      <w:r>
-        <w:lastRenderedPageBreak/>
-        <w:t xml:space="preserve">Silverman, B. W. (1986). </w:t>
-      </w:r>
-      <w:r>
-        <w:rPr>
-          <w:i/>
-        </w:rPr>
-        <w:t>Density Estimation for Statistics and Data Analysis</w:t>
-      </w:r>
-      <w:r>
-        <w:t>. Routledge. https://doi.org/10.1201/9781315140919</w:t>
-      </w:r>
-    </w:p>
-    <w:p>
-      <w:pPr>
-        <w:pStyle w:val="references"/>
-      </w:pPr>
-      <w:r>
-        <w:t xml:space="preserve">Simmons, J. P., Nelson, L. D., &amp; Simonsohn, U. (2011). False-positive psychology: Undisclosed flexibility in data collection and analysis allows presenting anything as significant. </w:t>
-      </w:r>
-      <w:r>
-        <w:rPr>
-          <w:i/>
-        </w:rPr>
-        <w:t>Psychological Science</w:t>
-      </w:r>
-      <w:r>
-        <w:t xml:space="preserve">, </w:t>
-      </w:r>
-      <w:r>
-        <w:rPr>
-          <w:i/>
-        </w:rPr>
-        <w:t>22</w:t>
-      </w:r>
-      <w:r>
-        <w:t>(11), 1359–1366. https://doi.org/10.1177/0956797611417632</w:t>
-      </w:r>
-    </w:p>
-    <w:p>
-      <w:pPr>
-        <w:pStyle w:val="references"/>
-      </w:pPr>
-      <w:r>
-        <w:t xml:space="preserve">Smaldino, P. E., &amp; McElreath, R. (2016). The natural selection of bad science. </w:t>
-      </w:r>
-      <w:r>
-        <w:rPr>
-          <w:i/>
-        </w:rPr>
-        <w:t>Royal Society Open Science</w:t>
-      </w:r>
-      <w:r>
-        <w:t xml:space="preserve">, </w:t>
-      </w:r>
-      <w:r>
-        <w:rPr>
-          <w:i/>
-        </w:rPr>
-        <w:t>3</w:t>
-      </w:r>
-      <w:r>
-        <w:t>(9), 160384. https://doi.org/10.1098/rsos.160384</w:t>
-      </w:r>
-    </w:p>
-    <w:p>
-      <w:pPr>
-        <w:pStyle w:val="references"/>
-      </w:pPr>
-      <w:r>
-        <w:t xml:space="preserve">Stefan, A. M., &amp; Schönbrodt, F. D. (2023). Big little lies: A compendium and simulation of </w:t>
-      </w:r>
-      <w:r>
-        <w:rPr>
-          <w:i/>
-        </w:rPr>
-        <w:t>p</w:t>
-      </w:r>
-      <w:r>
-        <w:t xml:space="preserve">-hacking strategies. </w:t>
-      </w:r>
-      <w:r>
-        <w:rPr>
-          <w:i/>
-        </w:rPr>
-        <w:t>Royal Society Open Science, 10</w:t>
-      </w:r>
-      <w:r>
-        <w:t>(2), 220346. https://doi.org/10.1098/rsos.220346</w:t>
-      </w:r>
-    </w:p>
-    <w:p>
-      <w:pPr>
-        <w:pStyle w:val="references"/>
-      </w:pPr>
-      <w:r>
-        <w:t>Stevenson, M., Sergeant, E., Heuer, C., Nunes, T., Heuer, C., Marshall, J., Sanchez, J., Thornton, R., Reiczigel, J., Robison-Cox, J., Sebastiani, P., Solymos, P., Yoshida, K., Jones, G., Pirikahu, S., Firestone, S., Kyle, R., Popp, J., Jay, M., … Rabiee, A. (2023). epiR: Tools for the Analysis of Epidemiological Data (2.0.65) [Computer software]. https://cran.r-project.org/package=epiR</w:t>
-      </w:r>
-    </w:p>
-    <w:p>
-      <w:pPr>
-        <w:pStyle w:val="references"/>
-      </w:pPr>
-      <w:r>
-        <w:t xml:space="preserve">Strathern, M. (1997). ‘Improving ratings’: Audit in the British University system. </w:t>
-      </w:r>
-      <w:r>
-        <w:rPr>
-          <w:i/>
-        </w:rPr>
-        <w:t>European Review</w:t>
-      </w:r>
-      <w:r>
-        <w:t xml:space="preserve">, </w:t>
-      </w:r>
-      <w:r>
-        <w:rPr>
-          <w:i/>
-        </w:rPr>
-        <w:t>5</w:t>
-      </w:r>
-      <w:r>
-        <w:t>(3), 305–321. https://doi.org/10.1002/(SICI)1234-981X(199707)5:3&lt;</w:t>
-      </w:r>
-      <w:proofErr w:type="gramStart"/>
-      <w:r>
-        <w:t>305::</w:t>
-      </w:r>
-      <w:proofErr w:type="gramEnd"/>
-      <w:r>
         <w:t>AID-EURO184&gt;3.0.CO;2-4</w:t>
       </w:r>
     </w:p>
@@ -4192,10 +4316,7 @@
         <w:pStyle w:val="references"/>
       </w:pPr>
       <w:r>
-        <w:t xml:space="preserve">Taber, K. S. (2018). The Use of Cronbach’s Alpha When Developing and Reporting Research </w:t>
-      </w:r>
-      <w:r>
-        <w:t>Instruments in Science Education. Research in Science Education, 48(6), 1273–1296. https://doi.org/10.1007/s11165-016-9602-2</w:t>
+        <w:t>Taber, K. S. (2018). The Use of Cronbach’s Alpha When Developing and Reporting Research Instruments in Science Education. Research in Science Education, 48(6), 1273–1296. https://doi.org/10.1007/s11165-016-9602-2</w:t>
       </w:r>
     </w:p>
     <w:p>
@@ -4339,8 +4460,8 @@
           <w15:footnoteColumns w:val="1"/>
         </w:sectPr>
       </w:pPr>
-      <w:bookmarkStart w:id="32" w:name="_4i7ojhp" w:colFirst="0" w:colLast="0"/>
-      <w:bookmarkEnd w:id="32"/>
+      <w:bookmarkStart w:id="31" w:name="_4i7ojhp" w:colFirst="0" w:colLast="0"/>
+      <w:bookmarkEnd w:id="31"/>
     </w:p>
     <w:p/>
     <w:sectPr>
@@ -4562,13 +4683,14 @@
         <w:footnoteRef/>
       </w:r>
       <w:r>
-        <w:t xml:space="preserve"> Shared last </w:t>
-      </w:r>
-      <w:proofErr w:type="gramStart"/>
-      <w:r>
-        <w:t>author</w:t>
-      </w:r>
-      <w:proofErr w:type="gramEnd"/>
+        <w:t xml:space="preserve"> </w:t>
+      </w:r>
+      <w:r>
+        <w:t>Joint</w:t>
+      </w:r>
+      <w:r>
+        <w:t xml:space="preserve"> last author</w:t>
+      </w:r>
     </w:p>
   </w:footnote>
   <w:footnote w:id="2">

</xml_diff>